<commit_message>
Finished fixing the delete test cases. Input buffer seems to mess up on a few as well
</commit_message>
<xml_diff>
--- a/project/doc/Test_Cases.docx
+++ b/project/doc/Test_Cases.docx
@@ -121,7 +121,7 @@
       <w:tblPr>
         <w:tblW w:w="9972" w:type="dxa"/>
         <w:jc w:val="left"/>
-        <w:tblInd w:w="53" w:type="dxa"/>
+        <w:tblInd w:w="50" w:type="dxa"/>
         <w:tblBorders>
           <w:top w:val="single" w:sz="2" w:space="0" w:color="000001"/>
           <w:left w:val="single" w:sz="2" w:space="0" w:color="000001"/>
@@ -130,7 +130,7 @@
         </w:tblBorders>
         <w:tblCellMar>
           <w:top w:w="55" w:type="dxa"/>
-          <w:left w:w="51" w:type="dxa"/>
+          <w:left w:w="48" w:type="dxa"/>
           <w:bottom w:w="55" w:type="dxa"/>
           <w:right w:w="55" w:type="dxa"/>
         </w:tblCellMar>
@@ -155,7 +155,7 @@
             </w:tcBorders>
             <w:shd w:color="auto" w:fill="auto" w:val="clear"/>
             <w:tcMar>
-              <w:left w:w="51" w:type="dxa"/>
+              <w:left w:w="48" w:type="dxa"/>
             </w:tcMar>
           </w:tcPr>
           <w:p>
@@ -188,7 +188,7 @@
             </w:tcBorders>
             <w:shd w:color="auto" w:fill="auto" w:val="clear"/>
             <w:tcMar>
-              <w:left w:w="51" w:type="dxa"/>
+              <w:left w:w="48" w:type="dxa"/>
             </w:tcMar>
           </w:tcPr>
           <w:p>
@@ -221,7 +221,7 @@
             </w:tcBorders>
             <w:shd w:color="auto" w:fill="auto" w:val="clear"/>
             <w:tcMar>
-              <w:left w:w="51" w:type="dxa"/>
+              <w:left w:w="48" w:type="dxa"/>
             </w:tcMar>
           </w:tcPr>
           <w:p>
@@ -256,7 +256,7 @@
             </w:tcBorders>
             <w:shd w:color="auto" w:fill="auto" w:val="clear"/>
             <w:tcMar>
-              <w:left w:w="51" w:type="dxa"/>
+              <w:left w:w="48" w:type="dxa"/>
             </w:tcMar>
           </w:tcPr>
           <w:p>
@@ -292,7 +292,7 @@
             </w:tcBorders>
             <w:shd w:color="auto" w:fill="auto" w:val="clear"/>
             <w:tcMar>
-              <w:left w:w="51" w:type="dxa"/>
+              <w:left w:w="48" w:type="dxa"/>
             </w:tcMar>
           </w:tcPr>
           <w:p>
@@ -317,7 +317,7 @@
             </w:tcBorders>
             <w:shd w:color="auto" w:fill="auto" w:val="clear"/>
             <w:tcMar>
-              <w:left w:w="51" w:type="dxa"/>
+              <w:left w:w="48" w:type="dxa"/>
             </w:tcMar>
           </w:tcPr>
           <w:p>
@@ -342,7 +342,7 @@
             </w:tcBorders>
             <w:shd w:color="auto" w:fill="auto" w:val="clear"/>
             <w:tcMar>
-              <w:left w:w="51" w:type="dxa"/>
+              <w:left w:w="48" w:type="dxa"/>
             </w:tcMar>
           </w:tcPr>
           <w:p>
@@ -369,7 +369,7 @@
             </w:tcBorders>
             <w:shd w:color="auto" w:fill="auto" w:val="clear"/>
             <w:tcMar>
-              <w:left w:w="51" w:type="dxa"/>
+              <w:left w:w="48" w:type="dxa"/>
             </w:tcMar>
           </w:tcPr>
           <w:p>
@@ -417,7 +417,7 @@
             </w:tcBorders>
             <w:shd w:color="auto" w:fill="auto" w:val="clear"/>
             <w:tcMar>
-              <w:left w:w="51" w:type="dxa"/>
+              <w:left w:w="48" w:type="dxa"/>
             </w:tcMar>
           </w:tcPr>
           <w:p>
@@ -442,7 +442,7 @@
             </w:tcBorders>
             <w:shd w:color="auto" w:fill="auto" w:val="clear"/>
             <w:tcMar>
-              <w:left w:w="51" w:type="dxa"/>
+              <w:left w:w="48" w:type="dxa"/>
             </w:tcMar>
           </w:tcPr>
           <w:p>
@@ -467,7 +467,7 @@
             </w:tcBorders>
             <w:shd w:color="auto" w:fill="auto" w:val="clear"/>
             <w:tcMar>
-              <w:left w:w="51" w:type="dxa"/>
+              <w:left w:w="48" w:type="dxa"/>
             </w:tcMar>
           </w:tcPr>
           <w:p>
@@ -494,7 +494,7 @@
             </w:tcBorders>
             <w:shd w:color="auto" w:fill="auto" w:val="clear"/>
             <w:tcMar>
-              <w:left w:w="51" w:type="dxa"/>
+              <w:left w:w="48" w:type="dxa"/>
             </w:tcMar>
           </w:tcPr>
           <w:p>
@@ -542,7 +542,7 @@
             </w:tcBorders>
             <w:shd w:color="auto" w:fill="auto" w:val="clear"/>
             <w:tcMar>
-              <w:left w:w="51" w:type="dxa"/>
+              <w:left w:w="48" w:type="dxa"/>
             </w:tcMar>
           </w:tcPr>
           <w:p>
@@ -567,7 +567,7 @@
             </w:tcBorders>
             <w:shd w:color="auto" w:fill="auto" w:val="clear"/>
             <w:tcMar>
-              <w:left w:w="51" w:type="dxa"/>
+              <w:left w:w="48" w:type="dxa"/>
             </w:tcMar>
           </w:tcPr>
           <w:p>
@@ -592,7 +592,7 @@
             </w:tcBorders>
             <w:shd w:color="auto" w:fill="auto" w:val="clear"/>
             <w:tcMar>
-              <w:left w:w="51" w:type="dxa"/>
+              <w:left w:w="48" w:type="dxa"/>
             </w:tcMar>
           </w:tcPr>
           <w:p>
@@ -619,7 +619,7 @@
             </w:tcBorders>
             <w:shd w:color="auto" w:fill="auto" w:val="clear"/>
             <w:tcMar>
-              <w:left w:w="51" w:type="dxa"/>
+              <w:left w:w="48" w:type="dxa"/>
             </w:tcMar>
           </w:tcPr>
           <w:p>
@@ -667,7 +667,7 @@
             </w:tcBorders>
             <w:shd w:color="auto" w:fill="auto" w:val="clear"/>
             <w:tcMar>
-              <w:left w:w="51" w:type="dxa"/>
+              <w:left w:w="48" w:type="dxa"/>
             </w:tcMar>
           </w:tcPr>
           <w:p>
@@ -692,7 +692,7 @@
             </w:tcBorders>
             <w:shd w:color="auto" w:fill="auto" w:val="clear"/>
             <w:tcMar>
-              <w:left w:w="51" w:type="dxa"/>
+              <w:left w:w="48" w:type="dxa"/>
             </w:tcMar>
           </w:tcPr>
           <w:p>
@@ -717,7 +717,7 @@
             </w:tcBorders>
             <w:shd w:color="auto" w:fill="auto" w:val="clear"/>
             <w:tcMar>
-              <w:left w:w="51" w:type="dxa"/>
+              <w:left w:w="48" w:type="dxa"/>
             </w:tcMar>
           </w:tcPr>
           <w:p>
@@ -744,7 +744,7 @@
             </w:tcBorders>
             <w:shd w:color="auto" w:fill="auto" w:val="clear"/>
             <w:tcMar>
-              <w:left w:w="51" w:type="dxa"/>
+              <w:left w:w="48" w:type="dxa"/>
             </w:tcMar>
           </w:tcPr>
           <w:p>
@@ -835,7 +835,7 @@
       <w:tblPr>
         <w:tblW w:w="9972" w:type="dxa"/>
         <w:jc w:val="left"/>
-        <w:tblInd w:w="53" w:type="dxa"/>
+        <w:tblInd w:w="50" w:type="dxa"/>
         <w:tblBorders>
           <w:top w:val="single" w:sz="2" w:space="0" w:color="000001"/>
           <w:left w:val="single" w:sz="2" w:space="0" w:color="000001"/>
@@ -844,7 +844,7 @@
         </w:tblBorders>
         <w:tblCellMar>
           <w:top w:w="55" w:type="dxa"/>
-          <w:left w:w="51" w:type="dxa"/>
+          <w:left w:w="48" w:type="dxa"/>
           <w:bottom w:w="55" w:type="dxa"/>
           <w:right w:w="55" w:type="dxa"/>
         </w:tblCellMar>
@@ -869,7 +869,7 @@
             </w:tcBorders>
             <w:shd w:color="auto" w:fill="auto" w:val="clear"/>
             <w:tcMar>
-              <w:left w:w="51" w:type="dxa"/>
+              <w:left w:w="48" w:type="dxa"/>
             </w:tcMar>
           </w:tcPr>
           <w:p>
@@ -902,7 +902,7 @@
             </w:tcBorders>
             <w:shd w:color="auto" w:fill="auto" w:val="clear"/>
             <w:tcMar>
-              <w:left w:w="51" w:type="dxa"/>
+              <w:left w:w="48" w:type="dxa"/>
             </w:tcMar>
           </w:tcPr>
           <w:p>
@@ -935,7 +935,7 @@
             </w:tcBorders>
             <w:shd w:color="auto" w:fill="auto" w:val="clear"/>
             <w:tcMar>
-              <w:left w:w="51" w:type="dxa"/>
+              <w:left w:w="48" w:type="dxa"/>
             </w:tcMar>
           </w:tcPr>
           <w:p>
@@ -970,7 +970,7 @@
             </w:tcBorders>
             <w:shd w:color="auto" w:fill="auto" w:val="clear"/>
             <w:tcMar>
-              <w:left w:w="51" w:type="dxa"/>
+              <w:left w:w="48" w:type="dxa"/>
             </w:tcMar>
           </w:tcPr>
           <w:p>
@@ -1006,7 +1006,7 @@
             </w:tcBorders>
             <w:shd w:color="auto" w:fill="auto" w:val="clear"/>
             <w:tcMar>
-              <w:left w:w="51" w:type="dxa"/>
+              <w:left w:w="48" w:type="dxa"/>
             </w:tcMar>
           </w:tcPr>
           <w:p>
@@ -1035,7 +1035,7 @@
             </w:tcBorders>
             <w:shd w:color="auto" w:fill="auto" w:val="clear"/>
             <w:tcMar>
-              <w:left w:w="51" w:type="dxa"/>
+              <w:left w:w="48" w:type="dxa"/>
             </w:tcMar>
           </w:tcPr>
           <w:p>
@@ -1064,7 +1064,7 @@
             </w:tcBorders>
             <w:shd w:color="auto" w:fill="auto" w:val="clear"/>
             <w:tcMar>
-              <w:left w:w="51" w:type="dxa"/>
+              <w:left w:w="48" w:type="dxa"/>
             </w:tcMar>
           </w:tcPr>
           <w:p>
@@ -1095,7 +1095,7 @@
             </w:tcBorders>
             <w:shd w:color="auto" w:fill="auto" w:val="clear"/>
             <w:tcMar>
-              <w:left w:w="51" w:type="dxa"/>
+              <w:left w:w="48" w:type="dxa"/>
             </w:tcMar>
           </w:tcPr>
           <w:p>
@@ -1155,7 +1155,7 @@
             </w:tcBorders>
             <w:shd w:color="auto" w:fill="auto" w:val="clear"/>
             <w:tcMar>
-              <w:left w:w="51" w:type="dxa"/>
+              <w:left w:w="48" w:type="dxa"/>
             </w:tcMar>
           </w:tcPr>
           <w:p>
@@ -1184,7 +1184,7 @@
             </w:tcBorders>
             <w:shd w:color="auto" w:fill="auto" w:val="clear"/>
             <w:tcMar>
-              <w:left w:w="51" w:type="dxa"/>
+              <w:left w:w="48" w:type="dxa"/>
             </w:tcMar>
           </w:tcPr>
           <w:p>
@@ -1213,7 +1213,7 @@
             </w:tcBorders>
             <w:shd w:color="auto" w:fill="auto" w:val="clear"/>
             <w:tcMar>
-              <w:left w:w="51" w:type="dxa"/>
+              <w:left w:w="48" w:type="dxa"/>
             </w:tcMar>
           </w:tcPr>
           <w:p>
@@ -1244,7 +1244,7 @@
             </w:tcBorders>
             <w:shd w:color="auto" w:fill="auto" w:val="clear"/>
             <w:tcMar>
-              <w:left w:w="51" w:type="dxa"/>
+              <w:left w:w="48" w:type="dxa"/>
             </w:tcMar>
           </w:tcPr>
           <w:p>
@@ -1304,7 +1304,7 @@
             </w:tcBorders>
             <w:shd w:color="auto" w:fill="auto" w:val="clear"/>
             <w:tcMar>
-              <w:left w:w="51" w:type="dxa"/>
+              <w:left w:w="48" w:type="dxa"/>
             </w:tcMar>
           </w:tcPr>
           <w:p>
@@ -1333,7 +1333,7 @@
             </w:tcBorders>
             <w:shd w:color="auto" w:fill="auto" w:val="clear"/>
             <w:tcMar>
-              <w:left w:w="51" w:type="dxa"/>
+              <w:left w:w="48" w:type="dxa"/>
             </w:tcMar>
           </w:tcPr>
           <w:p>
@@ -1378,7 +1378,7 @@
             </w:tcBorders>
             <w:shd w:color="auto" w:fill="auto" w:val="clear"/>
             <w:tcMar>
-              <w:left w:w="51" w:type="dxa"/>
+              <w:left w:w="48" w:type="dxa"/>
             </w:tcMar>
           </w:tcPr>
           <w:p>
@@ -1409,7 +1409,7 @@
             </w:tcBorders>
             <w:shd w:color="auto" w:fill="auto" w:val="clear"/>
             <w:tcMar>
-              <w:left w:w="51" w:type="dxa"/>
+              <w:left w:w="48" w:type="dxa"/>
             </w:tcMar>
           </w:tcPr>
           <w:p>
@@ -1469,7 +1469,7 @@
             </w:tcBorders>
             <w:shd w:color="auto" w:fill="auto" w:val="clear"/>
             <w:tcMar>
-              <w:left w:w="51" w:type="dxa"/>
+              <w:left w:w="48" w:type="dxa"/>
             </w:tcMar>
           </w:tcPr>
           <w:p>
@@ -1498,7 +1498,7 @@
             </w:tcBorders>
             <w:shd w:color="auto" w:fill="auto" w:val="clear"/>
             <w:tcMar>
-              <w:left w:w="51" w:type="dxa"/>
+              <w:left w:w="48" w:type="dxa"/>
             </w:tcMar>
           </w:tcPr>
           <w:p>
@@ -1527,7 +1527,7 @@
             </w:tcBorders>
             <w:shd w:color="auto" w:fill="auto" w:val="clear"/>
             <w:tcMar>
-              <w:left w:w="51" w:type="dxa"/>
+              <w:left w:w="48" w:type="dxa"/>
             </w:tcMar>
           </w:tcPr>
           <w:p>
@@ -1558,7 +1558,7 @@
             </w:tcBorders>
             <w:shd w:color="auto" w:fill="auto" w:val="clear"/>
             <w:tcMar>
-              <w:left w:w="51" w:type="dxa"/>
+              <w:left w:w="48" w:type="dxa"/>
             </w:tcMar>
           </w:tcPr>
           <w:p>
@@ -1618,7 +1618,7 @@
             </w:tcBorders>
             <w:shd w:color="auto" w:fill="auto" w:val="clear"/>
             <w:tcMar>
-              <w:left w:w="51" w:type="dxa"/>
+              <w:left w:w="48" w:type="dxa"/>
             </w:tcMar>
           </w:tcPr>
           <w:p>
@@ -1647,7 +1647,7 @@
             </w:tcBorders>
             <w:shd w:color="auto" w:fill="auto" w:val="clear"/>
             <w:tcMar>
-              <w:left w:w="51" w:type="dxa"/>
+              <w:left w:w="48" w:type="dxa"/>
             </w:tcMar>
           </w:tcPr>
           <w:p>
@@ -1676,7 +1676,7 @@
             </w:tcBorders>
             <w:shd w:color="auto" w:fill="auto" w:val="clear"/>
             <w:tcMar>
-              <w:left w:w="51" w:type="dxa"/>
+              <w:left w:w="48" w:type="dxa"/>
             </w:tcMar>
           </w:tcPr>
           <w:p>
@@ -1707,7 +1707,7 @@
             </w:tcBorders>
             <w:shd w:color="auto" w:fill="auto" w:val="clear"/>
             <w:tcMar>
-              <w:left w:w="51" w:type="dxa"/>
+              <w:left w:w="48" w:type="dxa"/>
             </w:tcMar>
           </w:tcPr>
           <w:p>
@@ -1767,7 +1767,7 @@
             </w:tcBorders>
             <w:shd w:color="auto" w:fill="auto" w:val="clear"/>
             <w:tcMar>
-              <w:left w:w="51" w:type="dxa"/>
+              <w:left w:w="48" w:type="dxa"/>
             </w:tcMar>
           </w:tcPr>
           <w:p>
@@ -1796,7 +1796,7 @@
             </w:tcBorders>
             <w:shd w:color="auto" w:fill="auto" w:val="clear"/>
             <w:tcMar>
-              <w:left w:w="51" w:type="dxa"/>
+              <w:left w:w="48" w:type="dxa"/>
             </w:tcMar>
           </w:tcPr>
           <w:p>
@@ -1823,7 +1823,7 @@
             </w:tcBorders>
             <w:shd w:color="auto" w:fill="auto" w:val="clear"/>
             <w:tcMar>
-              <w:left w:w="51" w:type="dxa"/>
+              <w:left w:w="48" w:type="dxa"/>
             </w:tcMar>
           </w:tcPr>
           <w:p>
@@ -1854,7 +1854,7 @@
             </w:tcBorders>
             <w:shd w:color="auto" w:fill="auto" w:val="clear"/>
             <w:tcMar>
-              <w:left w:w="51" w:type="dxa"/>
+              <w:left w:w="48" w:type="dxa"/>
             </w:tcMar>
           </w:tcPr>
           <w:p>
@@ -1914,7 +1914,7 @@
             </w:tcBorders>
             <w:shd w:color="auto" w:fill="auto" w:val="clear"/>
             <w:tcMar>
-              <w:left w:w="51" w:type="dxa"/>
+              <w:left w:w="48" w:type="dxa"/>
             </w:tcMar>
           </w:tcPr>
           <w:p>
@@ -1943,7 +1943,7 @@
             </w:tcBorders>
             <w:shd w:color="auto" w:fill="auto" w:val="clear"/>
             <w:tcMar>
-              <w:left w:w="51" w:type="dxa"/>
+              <w:left w:w="48" w:type="dxa"/>
             </w:tcMar>
           </w:tcPr>
           <w:p>
@@ -1972,7 +1972,7 @@
             </w:tcBorders>
             <w:shd w:color="auto" w:fill="auto" w:val="clear"/>
             <w:tcMar>
-              <w:left w:w="51" w:type="dxa"/>
+              <w:left w:w="48" w:type="dxa"/>
             </w:tcMar>
           </w:tcPr>
           <w:p>
@@ -2003,7 +2003,7 @@
             </w:tcBorders>
             <w:shd w:color="auto" w:fill="auto" w:val="clear"/>
             <w:tcMar>
-              <w:left w:w="51" w:type="dxa"/>
+              <w:left w:w="48" w:type="dxa"/>
             </w:tcMar>
           </w:tcPr>
           <w:p>
@@ -2063,7 +2063,7 @@
             </w:tcBorders>
             <w:shd w:color="auto" w:fill="auto" w:val="clear"/>
             <w:tcMar>
-              <w:left w:w="51" w:type="dxa"/>
+              <w:left w:w="48" w:type="dxa"/>
             </w:tcMar>
           </w:tcPr>
           <w:p>
@@ -2092,7 +2092,7 @@
             </w:tcBorders>
             <w:shd w:color="auto" w:fill="auto" w:val="clear"/>
             <w:tcMar>
-              <w:left w:w="51" w:type="dxa"/>
+              <w:left w:w="48" w:type="dxa"/>
             </w:tcMar>
           </w:tcPr>
           <w:p>
@@ -2121,7 +2121,7 @@
             </w:tcBorders>
             <w:shd w:color="auto" w:fill="auto" w:val="clear"/>
             <w:tcMar>
-              <w:left w:w="51" w:type="dxa"/>
+              <w:left w:w="48" w:type="dxa"/>
             </w:tcMar>
           </w:tcPr>
           <w:p>
@@ -2152,7 +2152,7 @@
             </w:tcBorders>
             <w:shd w:color="auto" w:fill="auto" w:val="clear"/>
             <w:tcMar>
-              <w:left w:w="51" w:type="dxa"/>
+              <w:left w:w="48" w:type="dxa"/>
             </w:tcMar>
           </w:tcPr>
           <w:p>
@@ -2212,7 +2212,7 @@
             </w:tcBorders>
             <w:shd w:color="auto" w:fill="auto" w:val="clear"/>
             <w:tcMar>
-              <w:left w:w="51" w:type="dxa"/>
+              <w:left w:w="48" w:type="dxa"/>
             </w:tcMar>
           </w:tcPr>
           <w:p>
@@ -2241,7 +2241,7 @@
             </w:tcBorders>
             <w:shd w:color="auto" w:fill="auto" w:val="clear"/>
             <w:tcMar>
-              <w:left w:w="51" w:type="dxa"/>
+              <w:left w:w="48" w:type="dxa"/>
             </w:tcMar>
           </w:tcPr>
           <w:p>
@@ -2270,7 +2270,7 @@
             </w:tcBorders>
             <w:shd w:color="auto" w:fill="auto" w:val="clear"/>
             <w:tcMar>
-              <w:left w:w="51" w:type="dxa"/>
+              <w:left w:w="48" w:type="dxa"/>
             </w:tcMar>
           </w:tcPr>
           <w:p>
@@ -2301,7 +2301,7 @@
             </w:tcBorders>
             <w:shd w:color="auto" w:fill="auto" w:val="clear"/>
             <w:tcMar>
-              <w:left w:w="51" w:type="dxa"/>
+              <w:left w:w="48" w:type="dxa"/>
             </w:tcMar>
           </w:tcPr>
           <w:p>
@@ -2361,7 +2361,7 @@
             </w:tcBorders>
             <w:shd w:color="auto" w:fill="auto" w:val="clear"/>
             <w:tcMar>
-              <w:left w:w="51" w:type="dxa"/>
+              <w:left w:w="48" w:type="dxa"/>
             </w:tcMar>
           </w:tcPr>
           <w:p>
@@ -2390,7 +2390,7 @@
             </w:tcBorders>
             <w:shd w:color="auto" w:fill="auto" w:val="clear"/>
             <w:tcMar>
-              <w:left w:w="51" w:type="dxa"/>
+              <w:left w:w="48" w:type="dxa"/>
             </w:tcMar>
           </w:tcPr>
           <w:p>
@@ -2429,7 +2429,7 @@
             </w:tcBorders>
             <w:shd w:color="auto" w:fill="auto" w:val="clear"/>
             <w:tcMar>
-              <w:left w:w="51" w:type="dxa"/>
+              <w:left w:w="48" w:type="dxa"/>
             </w:tcMar>
           </w:tcPr>
           <w:p>
@@ -2458,7 +2458,7 @@
             </w:tcBorders>
             <w:shd w:color="auto" w:fill="auto" w:val="clear"/>
             <w:tcMar>
-              <w:left w:w="51" w:type="dxa"/>
+              <w:left w:w="48" w:type="dxa"/>
             </w:tcMar>
           </w:tcPr>
           <w:p>
@@ -2518,7 +2518,7 @@
             </w:tcBorders>
             <w:shd w:color="auto" w:fill="auto" w:val="clear"/>
             <w:tcMar>
-              <w:left w:w="51" w:type="dxa"/>
+              <w:left w:w="48" w:type="dxa"/>
             </w:tcMar>
           </w:tcPr>
           <w:p>
@@ -2547,7 +2547,7 @@
             </w:tcBorders>
             <w:shd w:color="auto" w:fill="auto" w:val="clear"/>
             <w:tcMar>
-              <w:left w:w="51" w:type="dxa"/>
+              <w:left w:w="48" w:type="dxa"/>
             </w:tcMar>
           </w:tcPr>
           <w:p>
@@ -2576,7 +2576,7 @@
             </w:tcBorders>
             <w:shd w:color="auto" w:fill="auto" w:val="clear"/>
             <w:tcMar>
-              <w:left w:w="51" w:type="dxa"/>
+              <w:left w:w="48" w:type="dxa"/>
             </w:tcMar>
           </w:tcPr>
           <w:p>
@@ -2607,7 +2607,7 @@
             </w:tcBorders>
             <w:shd w:color="auto" w:fill="auto" w:val="clear"/>
             <w:tcMar>
-              <w:left w:w="51" w:type="dxa"/>
+              <w:left w:w="48" w:type="dxa"/>
             </w:tcMar>
           </w:tcPr>
           <w:p>
@@ -2667,7 +2667,7 @@
             </w:tcBorders>
             <w:shd w:color="auto" w:fill="auto" w:val="clear"/>
             <w:tcMar>
-              <w:left w:w="51" w:type="dxa"/>
+              <w:left w:w="48" w:type="dxa"/>
             </w:tcMar>
           </w:tcPr>
           <w:p>
@@ -2696,7 +2696,7 @@
             </w:tcBorders>
             <w:shd w:color="auto" w:fill="auto" w:val="clear"/>
             <w:tcMar>
-              <w:left w:w="51" w:type="dxa"/>
+              <w:left w:w="48" w:type="dxa"/>
             </w:tcMar>
           </w:tcPr>
           <w:p>
@@ -2725,7 +2725,7 @@
             </w:tcBorders>
             <w:shd w:color="auto" w:fill="auto" w:val="clear"/>
             <w:tcMar>
-              <w:left w:w="51" w:type="dxa"/>
+              <w:left w:w="48" w:type="dxa"/>
             </w:tcMar>
           </w:tcPr>
           <w:p>
@@ -2756,7 +2756,7 @@
             </w:tcBorders>
             <w:shd w:color="auto" w:fill="auto" w:val="clear"/>
             <w:tcMar>
-              <w:left w:w="51" w:type="dxa"/>
+              <w:left w:w="48" w:type="dxa"/>
             </w:tcMar>
           </w:tcPr>
           <w:p>
@@ -2816,7 +2816,7 @@
             </w:tcBorders>
             <w:shd w:color="auto" w:fill="auto" w:val="clear"/>
             <w:tcMar>
-              <w:left w:w="51" w:type="dxa"/>
+              <w:left w:w="48" w:type="dxa"/>
             </w:tcMar>
           </w:tcPr>
           <w:p>
@@ -2845,7 +2845,7 @@
             </w:tcBorders>
             <w:shd w:color="auto" w:fill="auto" w:val="clear"/>
             <w:tcMar>
-              <w:left w:w="51" w:type="dxa"/>
+              <w:left w:w="48" w:type="dxa"/>
             </w:tcMar>
           </w:tcPr>
           <w:p>
@@ -2873,7 +2873,7 @@
             </w:tcBorders>
             <w:shd w:color="auto" w:fill="auto" w:val="clear"/>
             <w:tcMar>
-              <w:left w:w="51" w:type="dxa"/>
+              <w:left w:w="48" w:type="dxa"/>
             </w:tcMar>
           </w:tcPr>
           <w:p>
@@ -2914,7 +2914,7 @@
             </w:tcBorders>
             <w:shd w:color="auto" w:fill="auto" w:val="clear"/>
             <w:tcMar>
-              <w:left w:w="51" w:type="dxa"/>
+              <w:left w:w="48" w:type="dxa"/>
             </w:tcMar>
           </w:tcPr>
           <w:p>
@@ -2974,7 +2974,7 @@
             </w:tcBorders>
             <w:shd w:color="auto" w:fill="auto" w:val="clear"/>
             <w:tcMar>
-              <w:left w:w="51" w:type="dxa"/>
+              <w:left w:w="48" w:type="dxa"/>
             </w:tcMar>
           </w:tcPr>
           <w:p>
@@ -3003,7 +3003,7 @@
             </w:tcBorders>
             <w:shd w:color="auto" w:fill="auto" w:val="clear"/>
             <w:tcMar>
-              <w:left w:w="51" w:type="dxa"/>
+              <w:left w:w="48" w:type="dxa"/>
             </w:tcMar>
           </w:tcPr>
           <w:p>
@@ -3032,7 +3032,7 @@
             </w:tcBorders>
             <w:shd w:color="auto" w:fill="auto" w:val="clear"/>
             <w:tcMar>
-              <w:left w:w="51" w:type="dxa"/>
+              <w:left w:w="48" w:type="dxa"/>
             </w:tcMar>
           </w:tcPr>
           <w:p>
@@ -3063,7 +3063,7 @@
             </w:tcBorders>
             <w:shd w:color="auto" w:fill="auto" w:val="clear"/>
             <w:tcMar>
-              <w:left w:w="51" w:type="dxa"/>
+              <w:left w:w="48" w:type="dxa"/>
             </w:tcMar>
           </w:tcPr>
           <w:p>
@@ -3123,7 +3123,7 @@
             </w:tcBorders>
             <w:shd w:color="auto" w:fill="auto" w:val="clear"/>
             <w:tcMar>
-              <w:left w:w="51" w:type="dxa"/>
+              <w:left w:w="48" w:type="dxa"/>
             </w:tcMar>
           </w:tcPr>
           <w:p>
@@ -3152,7 +3152,7 @@
             </w:tcBorders>
             <w:shd w:color="auto" w:fill="auto" w:val="clear"/>
             <w:tcMar>
-              <w:left w:w="51" w:type="dxa"/>
+              <w:left w:w="48" w:type="dxa"/>
             </w:tcMar>
           </w:tcPr>
           <w:p>
@@ -3177,7 +3177,7 @@
             </w:tcBorders>
             <w:shd w:color="auto" w:fill="auto" w:val="clear"/>
             <w:tcMar>
-              <w:left w:w="51" w:type="dxa"/>
+              <w:left w:w="48" w:type="dxa"/>
             </w:tcMar>
           </w:tcPr>
           <w:p>
@@ -3208,7 +3208,7 @@
             </w:tcBorders>
             <w:shd w:color="auto" w:fill="auto" w:val="clear"/>
             <w:tcMar>
-              <w:left w:w="51" w:type="dxa"/>
+              <w:left w:w="48" w:type="dxa"/>
             </w:tcMar>
           </w:tcPr>
           <w:p>
@@ -3268,7 +3268,7 @@
             </w:tcBorders>
             <w:shd w:color="auto" w:fill="auto" w:val="clear"/>
             <w:tcMar>
-              <w:left w:w="51" w:type="dxa"/>
+              <w:left w:w="48" w:type="dxa"/>
             </w:tcMar>
           </w:tcPr>
           <w:p>
@@ -3297,7 +3297,7 @@
             </w:tcBorders>
             <w:shd w:color="auto" w:fill="auto" w:val="clear"/>
             <w:tcMar>
-              <w:left w:w="51" w:type="dxa"/>
+              <w:left w:w="48" w:type="dxa"/>
             </w:tcMar>
           </w:tcPr>
           <w:p>
@@ -3326,7 +3326,7 @@
             </w:tcBorders>
             <w:shd w:color="auto" w:fill="auto" w:val="clear"/>
             <w:tcMar>
-              <w:left w:w="51" w:type="dxa"/>
+              <w:left w:w="48" w:type="dxa"/>
             </w:tcMar>
           </w:tcPr>
           <w:p>
@@ -3357,7 +3357,7 @@
             </w:tcBorders>
             <w:shd w:color="auto" w:fill="auto" w:val="clear"/>
             <w:tcMar>
-              <w:left w:w="51" w:type="dxa"/>
+              <w:left w:w="48" w:type="dxa"/>
             </w:tcMar>
           </w:tcPr>
           <w:p>
@@ -3417,7 +3417,7 @@
             </w:tcBorders>
             <w:shd w:color="auto" w:fill="auto" w:val="clear"/>
             <w:tcMar>
-              <w:left w:w="51" w:type="dxa"/>
+              <w:left w:w="48" w:type="dxa"/>
             </w:tcMar>
           </w:tcPr>
           <w:p>
@@ -3446,7 +3446,7 @@
             </w:tcBorders>
             <w:shd w:color="auto" w:fill="auto" w:val="clear"/>
             <w:tcMar>
-              <w:left w:w="51" w:type="dxa"/>
+              <w:left w:w="48" w:type="dxa"/>
             </w:tcMar>
           </w:tcPr>
           <w:p>
@@ -3475,7 +3475,7 @@
             </w:tcBorders>
             <w:shd w:color="auto" w:fill="auto" w:val="clear"/>
             <w:tcMar>
-              <w:left w:w="51" w:type="dxa"/>
+              <w:left w:w="48" w:type="dxa"/>
             </w:tcMar>
           </w:tcPr>
           <w:p>
@@ -3506,7 +3506,7 @@
             </w:tcBorders>
             <w:shd w:color="auto" w:fill="auto" w:val="clear"/>
             <w:tcMar>
-              <w:left w:w="51" w:type="dxa"/>
+              <w:left w:w="48" w:type="dxa"/>
             </w:tcMar>
           </w:tcPr>
           <w:p>
@@ -3628,7 +3628,7 @@
       <w:tblPr>
         <w:tblW w:w="9972" w:type="dxa"/>
         <w:jc w:val="left"/>
-        <w:tblInd w:w="53" w:type="dxa"/>
+        <w:tblInd w:w="50" w:type="dxa"/>
         <w:tblBorders>
           <w:top w:val="single" w:sz="2" w:space="0" w:color="000001"/>
           <w:left w:val="single" w:sz="2" w:space="0" w:color="000001"/>
@@ -3637,7 +3637,7 @@
         </w:tblBorders>
         <w:tblCellMar>
           <w:top w:w="55" w:type="dxa"/>
-          <w:left w:w="51" w:type="dxa"/>
+          <w:left w:w="48" w:type="dxa"/>
           <w:bottom w:w="55" w:type="dxa"/>
           <w:right w:w="55" w:type="dxa"/>
         </w:tblCellMar>
@@ -3662,7 +3662,7 @@
             </w:tcBorders>
             <w:shd w:color="auto" w:fill="auto" w:val="clear"/>
             <w:tcMar>
-              <w:left w:w="51" w:type="dxa"/>
+              <w:left w:w="48" w:type="dxa"/>
             </w:tcMar>
           </w:tcPr>
           <w:p>
@@ -3695,7 +3695,7 @@
             </w:tcBorders>
             <w:shd w:color="auto" w:fill="auto" w:val="clear"/>
             <w:tcMar>
-              <w:left w:w="51" w:type="dxa"/>
+              <w:left w:w="48" w:type="dxa"/>
             </w:tcMar>
           </w:tcPr>
           <w:p>
@@ -3728,7 +3728,7 @@
             </w:tcBorders>
             <w:shd w:color="auto" w:fill="auto" w:val="clear"/>
             <w:tcMar>
-              <w:left w:w="51" w:type="dxa"/>
+              <w:left w:w="48" w:type="dxa"/>
             </w:tcMar>
           </w:tcPr>
           <w:p>
@@ -3763,7 +3763,7 @@
             </w:tcBorders>
             <w:shd w:color="auto" w:fill="auto" w:val="clear"/>
             <w:tcMar>
-              <w:left w:w="51" w:type="dxa"/>
+              <w:left w:w="48" w:type="dxa"/>
             </w:tcMar>
           </w:tcPr>
           <w:p>
@@ -3799,7 +3799,7 @@
             </w:tcBorders>
             <w:shd w:color="auto" w:fill="auto" w:val="clear"/>
             <w:tcMar>
-              <w:left w:w="51" w:type="dxa"/>
+              <w:left w:w="48" w:type="dxa"/>
             </w:tcMar>
           </w:tcPr>
           <w:p>
@@ -3824,7 +3824,7 @@
             </w:tcBorders>
             <w:shd w:color="auto" w:fill="auto" w:val="clear"/>
             <w:tcMar>
-              <w:left w:w="51" w:type="dxa"/>
+              <w:left w:w="48" w:type="dxa"/>
             </w:tcMar>
           </w:tcPr>
           <w:p>
@@ -3849,7 +3849,7 @@
             </w:tcBorders>
             <w:shd w:color="auto" w:fill="auto" w:val="clear"/>
             <w:tcMar>
-              <w:left w:w="51" w:type="dxa"/>
+              <w:left w:w="48" w:type="dxa"/>
             </w:tcMar>
           </w:tcPr>
           <w:p>
@@ -3876,7 +3876,7 @@
             </w:tcBorders>
             <w:shd w:color="auto" w:fill="auto" w:val="clear"/>
             <w:tcMar>
-              <w:left w:w="51" w:type="dxa"/>
+              <w:left w:w="48" w:type="dxa"/>
             </w:tcMar>
           </w:tcPr>
           <w:p>
@@ -3924,7 +3924,7 @@
             </w:tcBorders>
             <w:shd w:color="auto" w:fill="auto" w:val="clear"/>
             <w:tcMar>
-              <w:left w:w="51" w:type="dxa"/>
+              <w:left w:w="48" w:type="dxa"/>
             </w:tcMar>
           </w:tcPr>
           <w:p>
@@ -3949,7 +3949,7 @@
             </w:tcBorders>
             <w:shd w:color="auto" w:fill="auto" w:val="clear"/>
             <w:tcMar>
-              <w:left w:w="51" w:type="dxa"/>
+              <w:left w:w="48" w:type="dxa"/>
             </w:tcMar>
           </w:tcPr>
           <w:p>
@@ -3974,7 +3974,7 @@
             </w:tcBorders>
             <w:shd w:color="auto" w:fill="auto" w:val="clear"/>
             <w:tcMar>
-              <w:left w:w="51" w:type="dxa"/>
+              <w:left w:w="48" w:type="dxa"/>
             </w:tcMar>
           </w:tcPr>
           <w:p>
@@ -4001,7 +4001,7 @@
             </w:tcBorders>
             <w:shd w:color="auto" w:fill="auto" w:val="clear"/>
             <w:tcMar>
-              <w:left w:w="51" w:type="dxa"/>
+              <w:left w:w="48" w:type="dxa"/>
             </w:tcMar>
           </w:tcPr>
           <w:p>
@@ -4049,7 +4049,7 @@
             </w:tcBorders>
             <w:shd w:color="auto" w:fill="auto" w:val="clear"/>
             <w:tcMar>
-              <w:left w:w="51" w:type="dxa"/>
+              <w:left w:w="48" w:type="dxa"/>
             </w:tcMar>
           </w:tcPr>
           <w:p>
@@ -4074,7 +4074,7 @@
             </w:tcBorders>
             <w:shd w:color="auto" w:fill="auto" w:val="clear"/>
             <w:tcMar>
-              <w:left w:w="51" w:type="dxa"/>
+              <w:left w:w="48" w:type="dxa"/>
             </w:tcMar>
           </w:tcPr>
           <w:p>
@@ -4099,7 +4099,7 @@
             </w:tcBorders>
             <w:shd w:color="auto" w:fill="auto" w:val="clear"/>
             <w:tcMar>
-              <w:left w:w="51" w:type="dxa"/>
+              <w:left w:w="48" w:type="dxa"/>
             </w:tcMar>
           </w:tcPr>
           <w:p>
@@ -4126,7 +4126,7 @@
             </w:tcBorders>
             <w:shd w:color="auto" w:fill="auto" w:val="clear"/>
             <w:tcMar>
-              <w:left w:w="51" w:type="dxa"/>
+              <w:left w:w="48" w:type="dxa"/>
             </w:tcMar>
           </w:tcPr>
           <w:p>
@@ -4174,7 +4174,7 @@
             </w:tcBorders>
             <w:shd w:color="auto" w:fill="auto" w:val="clear"/>
             <w:tcMar>
-              <w:left w:w="51" w:type="dxa"/>
+              <w:left w:w="48" w:type="dxa"/>
             </w:tcMar>
           </w:tcPr>
           <w:p>
@@ -4199,7 +4199,7 @@
             </w:tcBorders>
             <w:shd w:color="auto" w:fill="auto" w:val="clear"/>
             <w:tcMar>
-              <w:left w:w="51" w:type="dxa"/>
+              <w:left w:w="48" w:type="dxa"/>
             </w:tcMar>
           </w:tcPr>
           <w:p>
@@ -4224,7 +4224,7 @@
             </w:tcBorders>
             <w:shd w:color="auto" w:fill="auto" w:val="clear"/>
             <w:tcMar>
-              <w:left w:w="51" w:type="dxa"/>
+              <w:left w:w="48" w:type="dxa"/>
             </w:tcMar>
           </w:tcPr>
           <w:p>
@@ -4251,7 +4251,7 @@
             </w:tcBorders>
             <w:shd w:color="auto" w:fill="auto" w:val="clear"/>
             <w:tcMar>
-              <w:left w:w="51" w:type="dxa"/>
+              <w:left w:w="48" w:type="dxa"/>
             </w:tcMar>
           </w:tcPr>
           <w:p>
@@ -4299,7 +4299,7 @@
             </w:tcBorders>
             <w:shd w:color="auto" w:fill="auto" w:val="clear"/>
             <w:tcMar>
-              <w:left w:w="51" w:type="dxa"/>
+              <w:left w:w="48" w:type="dxa"/>
             </w:tcMar>
           </w:tcPr>
           <w:p>
@@ -4324,7 +4324,7 @@
             </w:tcBorders>
             <w:shd w:color="auto" w:fill="auto" w:val="clear"/>
             <w:tcMar>
-              <w:left w:w="51" w:type="dxa"/>
+              <w:left w:w="48" w:type="dxa"/>
             </w:tcMar>
           </w:tcPr>
           <w:p>
@@ -4349,7 +4349,7 @@
             </w:tcBorders>
             <w:shd w:color="auto" w:fill="auto" w:val="clear"/>
             <w:tcMar>
-              <w:left w:w="51" w:type="dxa"/>
+              <w:left w:w="48" w:type="dxa"/>
             </w:tcMar>
           </w:tcPr>
           <w:p>
@@ -4376,7 +4376,7 @@
             </w:tcBorders>
             <w:shd w:color="auto" w:fill="auto" w:val="clear"/>
             <w:tcMar>
-              <w:left w:w="51" w:type="dxa"/>
+              <w:left w:w="48" w:type="dxa"/>
             </w:tcMar>
           </w:tcPr>
           <w:p>
@@ -4424,7 +4424,7 @@
             </w:tcBorders>
             <w:shd w:color="auto" w:fill="auto" w:val="clear"/>
             <w:tcMar>
-              <w:left w:w="51" w:type="dxa"/>
+              <w:left w:w="48" w:type="dxa"/>
             </w:tcMar>
           </w:tcPr>
           <w:p>
@@ -4449,7 +4449,7 @@
             </w:tcBorders>
             <w:shd w:color="auto" w:fill="auto" w:val="clear"/>
             <w:tcMar>
-              <w:left w:w="51" w:type="dxa"/>
+              <w:left w:w="48" w:type="dxa"/>
             </w:tcMar>
           </w:tcPr>
           <w:p>
@@ -4474,7 +4474,7 @@
             </w:tcBorders>
             <w:shd w:color="auto" w:fill="auto" w:val="clear"/>
             <w:tcMar>
-              <w:left w:w="51" w:type="dxa"/>
+              <w:left w:w="48" w:type="dxa"/>
             </w:tcMar>
           </w:tcPr>
           <w:p>
@@ -4501,7 +4501,7 @@
             </w:tcBorders>
             <w:shd w:color="auto" w:fill="auto" w:val="clear"/>
             <w:tcMar>
-              <w:left w:w="51" w:type="dxa"/>
+              <w:left w:w="48" w:type="dxa"/>
             </w:tcMar>
           </w:tcPr>
           <w:p>
@@ -4549,7 +4549,7 @@
             </w:tcBorders>
             <w:shd w:color="auto" w:fill="auto" w:val="clear"/>
             <w:tcMar>
-              <w:left w:w="51" w:type="dxa"/>
+              <w:left w:w="48" w:type="dxa"/>
             </w:tcMar>
           </w:tcPr>
           <w:p>
@@ -4574,7 +4574,7 @@
             </w:tcBorders>
             <w:shd w:color="auto" w:fill="auto" w:val="clear"/>
             <w:tcMar>
-              <w:left w:w="51" w:type="dxa"/>
+              <w:left w:w="48" w:type="dxa"/>
             </w:tcMar>
           </w:tcPr>
           <w:p>
@@ -4599,7 +4599,7 @@
             </w:tcBorders>
             <w:shd w:color="auto" w:fill="auto" w:val="clear"/>
             <w:tcMar>
-              <w:left w:w="51" w:type="dxa"/>
+              <w:left w:w="48" w:type="dxa"/>
             </w:tcMar>
           </w:tcPr>
           <w:p>
@@ -4626,7 +4626,7 @@
             </w:tcBorders>
             <w:shd w:color="auto" w:fill="auto" w:val="clear"/>
             <w:tcMar>
-              <w:left w:w="51" w:type="dxa"/>
+              <w:left w:w="48" w:type="dxa"/>
             </w:tcMar>
           </w:tcPr>
           <w:p>
@@ -4674,7 +4674,7 @@
             </w:tcBorders>
             <w:shd w:color="auto" w:fill="auto" w:val="clear"/>
             <w:tcMar>
-              <w:left w:w="51" w:type="dxa"/>
+              <w:left w:w="48" w:type="dxa"/>
             </w:tcMar>
           </w:tcPr>
           <w:p>
@@ -4699,7 +4699,7 @@
             </w:tcBorders>
             <w:shd w:color="auto" w:fill="auto" w:val="clear"/>
             <w:tcMar>
-              <w:left w:w="51" w:type="dxa"/>
+              <w:left w:w="48" w:type="dxa"/>
             </w:tcMar>
           </w:tcPr>
           <w:p>
@@ -4724,7 +4724,7 @@
             </w:tcBorders>
             <w:shd w:color="auto" w:fill="auto" w:val="clear"/>
             <w:tcMar>
-              <w:left w:w="51" w:type="dxa"/>
+              <w:left w:w="48" w:type="dxa"/>
             </w:tcMar>
           </w:tcPr>
           <w:p>
@@ -4751,7 +4751,7 @@
             </w:tcBorders>
             <w:shd w:color="auto" w:fill="auto" w:val="clear"/>
             <w:tcMar>
-              <w:left w:w="51" w:type="dxa"/>
+              <w:left w:w="48" w:type="dxa"/>
             </w:tcMar>
           </w:tcPr>
           <w:p>
@@ -4842,7 +4842,7 @@
       <w:tblPr>
         <w:tblW w:w="9972" w:type="dxa"/>
         <w:jc w:val="left"/>
-        <w:tblInd w:w="53" w:type="dxa"/>
+        <w:tblInd w:w="50" w:type="dxa"/>
         <w:tblBorders>
           <w:top w:val="single" w:sz="2" w:space="0" w:color="000001"/>
           <w:left w:val="single" w:sz="2" w:space="0" w:color="000001"/>
@@ -4851,7 +4851,7 @@
         </w:tblBorders>
         <w:tblCellMar>
           <w:top w:w="55" w:type="dxa"/>
-          <w:left w:w="51" w:type="dxa"/>
+          <w:left w:w="48" w:type="dxa"/>
           <w:bottom w:w="55" w:type="dxa"/>
           <w:right w:w="55" w:type="dxa"/>
         </w:tblCellMar>
@@ -4876,7 +4876,7 @@
             </w:tcBorders>
             <w:shd w:color="auto" w:fill="auto" w:val="clear"/>
             <w:tcMar>
-              <w:left w:w="51" w:type="dxa"/>
+              <w:left w:w="48" w:type="dxa"/>
             </w:tcMar>
           </w:tcPr>
           <w:p>
@@ -4909,7 +4909,7 @@
             </w:tcBorders>
             <w:shd w:color="auto" w:fill="auto" w:val="clear"/>
             <w:tcMar>
-              <w:left w:w="51" w:type="dxa"/>
+              <w:left w:w="48" w:type="dxa"/>
             </w:tcMar>
           </w:tcPr>
           <w:p>
@@ -4942,7 +4942,7 @@
             </w:tcBorders>
             <w:shd w:color="auto" w:fill="auto" w:val="clear"/>
             <w:tcMar>
-              <w:left w:w="51" w:type="dxa"/>
+              <w:left w:w="48" w:type="dxa"/>
             </w:tcMar>
           </w:tcPr>
           <w:p>
@@ -4977,7 +4977,7 @@
             </w:tcBorders>
             <w:shd w:color="auto" w:fill="auto" w:val="clear"/>
             <w:tcMar>
-              <w:left w:w="51" w:type="dxa"/>
+              <w:left w:w="48" w:type="dxa"/>
             </w:tcMar>
           </w:tcPr>
           <w:p>
@@ -5013,7 +5013,7 @@
             </w:tcBorders>
             <w:shd w:color="auto" w:fill="auto" w:val="clear"/>
             <w:tcMar>
-              <w:left w:w="51" w:type="dxa"/>
+              <w:left w:w="48" w:type="dxa"/>
             </w:tcMar>
           </w:tcPr>
           <w:p>
@@ -5042,7 +5042,7 @@
             </w:tcBorders>
             <w:shd w:color="auto" w:fill="auto" w:val="clear"/>
             <w:tcMar>
-              <w:left w:w="51" w:type="dxa"/>
+              <w:left w:w="48" w:type="dxa"/>
             </w:tcMar>
           </w:tcPr>
           <w:p>
@@ -5071,7 +5071,7 @@
             </w:tcBorders>
             <w:shd w:color="auto" w:fill="auto" w:val="clear"/>
             <w:tcMar>
-              <w:left w:w="51" w:type="dxa"/>
+              <w:left w:w="48" w:type="dxa"/>
             </w:tcMar>
           </w:tcPr>
           <w:p>
@@ -5102,7 +5102,7 @@
             </w:tcBorders>
             <w:shd w:color="auto" w:fill="auto" w:val="clear"/>
             <w:tcMar>
-              <w:left w:w="51" w:type="dxa"/>
+              <w:left w:w="48" w:type="dxa"/>
             </w:tcMar>
           </w:tcPr>
           <w:p>
@@ -5162,7 +5162,7 @@
             </w:tcBorders>
             <w:shd w:color="auto" w:fill="auto" w:val="clear"/>
             <w:tcMar>
-              <w:left w:w="51" w:type="dxa"/>
+              <w:left w:w="48" w:type="dxa"/>
             </w:tcMar>
           </w:tcPr>
           <w:p>
@@ -5191,7 +5191,7 @@
             </w:tcBorders>
             <w:shd w:color="auto" w:fill="auto" w:val="clear"/>
             <w:tcMar>
-              <w:left w:w="51" w:type="dxa"/>
+              <w:left w:w="48" w:type="dxa"/>
             </w:tcMar>
           </w:tcPr>
           <w:p>
@@ -5220,7 +5220,7 @@
             </w:tcBorders>
             <w:shd w:color="auto" w:fill="auto" w:val="clear"/>
             <w:tcMar>
-              <w:left w:w="51" w:type="dxa"/>
+              <w:left w:w="48" w:type="dxa"/>
             </w:tcMar>
           </w:tcPr>
           <w:p>
@@ -5270,7 +5270,7 @@
             </w:tcBorders>
             <w:shd w:color="auto" w:fill="auto" w:val="clear"/>
             <w:tcMar>
-              <w:left w:w="51" w:type="dxa"/>
+              <w:left w:w="48" w:type="dxa"/>
             </w:tcMar>
           </w:tcPr>
           <w:p>
@@ -5330,7 +5330,7 @@
             </w:tcBorders>
             <w:shd w:color="auto" w:fill="auto" w:val="clear"/>
             <w:tcMar>
-              <w:left w:w="51" w:type="dxa"/>
+              <w:left w:w="48" w:type="dxa"/>
             </w:tcMar>
           </w:tcPr>
           <w:p>
@@ -5359,7 +5359,7 @@
             </w:tcBorders>
             <w:shd w:color="auto" w:fill="auto" w:val="clear"/>
             <w:tcMar>
-              <w:left w:w="51" w:type="dxa"/>
+              <w:left w:w="48" w:type="dxa"/>
             </w:tcMar>
           </w:tcPr>
           <w:p>
@@ -5388,7 +5388,7 @@
             </w:tcBorders>
             <w:shd w:color="auto" w:fill="auto" w:val="clear"/>
             <w:tcMar>
-              <w:left w:w="51" w:type="dxa"/>
+              <w:left w:w="48" w:type="dxa"/>
             </w:tcMar>
           </w:tcPr>
           <w:p>
@@ -5419,7 +5419,7 @@
             </w:tcBorders>
             <w:shd w:color="auto" w:fill="auto" w:val="clear"/>
             <w:tcMar>
-              <w:left w:w="51" w:type="dxa"/>
+              <w:left w:w="48" w:type="dxa"/>
             </w:tcMar>
           </w:tcPr>
           <w:p>
@@ -5479,7 +5479,7 @@
             </w:tcBorders>
             <w:shd w:color="auto" w:fill="auto" w:val="clear"/>
             <w:tcMar>
-              <w:left w:w="51" w:type="dxa"/>
+              <w:left w:w="48" w:type="dxa"/>
             </w:tcMar>
           </w:tcPr>
           <w:p>
@@ -5508,7 +5508,7 @@
             </w:tcBorders>
             <w:shd w:color="auto" w:fill="auto" w:val="clear"/>
             <w:tcMar>
-              <w:left w:w="51" w:type="dxa"/>
+              <w:left w:w="48" w:type="dxa"/>
             </w:tcMar>
           </w:tcPr>
           <w:p>
@@ -5537,7 +5537,7 @@
             </w:tcBorders>
             <w:shd w:color="auto" w:fill="auto" w:val="clear"/>
             <w:tcMar>
-              <w:left w:w="51" w:type="dxa"/>
+              <w:left w:w="48" w:type="dxa"/>
             </w:tcMar>
           </w:tcPr>
           <w:p>
@@ -5568,7 +5568,7 @@
             </w:tcBorders>
             <w:shd w:color="auto" w:fill="auto" w:val="clear"/>
             <w:tcMar>
-              <w:left w:w="51" w:type="dxa"/>
+              <w:left w:w="48" w:type="dxa"/>
             </w:tcMar>
           </w:tcPr>
           <w:p>
@@ -5628,7 +5628,7 @@
             </w:tcBorders>
             <w:shd w:color="auto" w:fill="auto" w:val="clear"/>
             <w:tcMar>
-              <w:left w:w="51" w:type="dxa"/>
+              <w:left w:w="48" w:type="dxa"/>
             </w:tcMar>
           </w:tcPr>
           <w:p>
@@ -5657,7 +5657,7 @@
             </w:tcBorders>
             <w:shd w:color="auto" w:fill="auto" w:val="clear"/>
             <w:tcMar>
-              <w:left w:w="51" w:type="dxa"/>
+              <w:left w:w="48" w:type="dxa"/>
             </w:tcMar>
           </w:tcPr>
           <w:p>
@@ -5686,7 +5686,7 @@
             </w:tcBorders>
             <w:shd w:color="auto" w:fill="auto" w:val="clear"/>
             <w:tcMar>
-              <w:left w:w="51" w:type="dxa"/>
+              <w:left w:w="48" w:type="dxa"/>
             </w:tcMar>
           </w:tcPr>
           <w:p>
@@ -5715,7 +5715,7 @@
             </w:tcBorders>
             <w:shd w:color="auto" w:fill="auto" w:val="clear"/>
             <w:tcMar>
-              <w:left w:w="51" w:type="dxa"/>
+              <w:left w:w="48" w:type="dxa"/>
             </w:tcMar>
           </w:tcPr>
           <w:p>
@@ -5775,7 +5775,7 @@
             </w:tcBorders>
             <w:shd w:color="auto" w:fill="auto" w:val="clear"/>
             <w:tcMar>
-              <w:left w:w="51" w:type="dxa"/>
+              <w:left w:w="48" w:type="dxa"/>
             </w:tcMar>
           </w:tcPr>
           <w:p>
@@ -5804,7 +5804,7 @@
             </w:tcBorders>
             <w:shd w:color="auto" w:fill="auto" w:val="clear"/>
             <w:tcMar>
-              <w:left w:w="51" w:type="dxa"/>
+              <w:left w:w="48" w:type="dxa"/>
             </w:tcMar>
           </w:tcPr>
           <w:p>
@@ -5833,7 +5833,7 @@
             </w:tcBorders>
             <w:shd w:color="auto" w:fill="auto" w:val="clear"/>
             <w:tcMar>
-              <w:left w:w="51" w:type="dxa"/>
+              <w:left w:w="48" w:type="dxa"/>
             </w:tcMar>
           </w:tcPr>
           <w:p>
@@ -5864,7 +5864,7 @@
             </w:tcBorders>
             <w:shd w:color="auto" w:fill="auto" w:val="clear"/>
             <w:tcMar>
-              <w:left w:w="51" w:type="dxa"/>
+              <w:left w:w="48" w:type="dxa"/>
             </w:tcMar>
           </w:tcPr>
           <w:p>
@@ -5924,7 +5924,7 @@
             </w:tcBorders>
             <w:shd w:color="auto" w:fill="auto" w:val="clear"/>
             <w:tcMar>
-              <w:left w:w="51" w:type="dxa"/>
+              <w:left w:w="48" w:type="dxa"/>
             </w:tcMar>
           </w:tcPr>
           <w:p>
@@ -5953,7 +5953,7 @@
             </w:tcBorders>
             <w:shd w:color="auto" w:fill="auto" w:val="clear"/>
             <w:tcMar>
-              <w:left w:w="51" w:type="dxa"/>
+              <w:left w:w="48" w:type="dxa"/>
             </w:tcMar>
           </w:tcPr>
           <w:p>
@@ -5982,7 +5982,7 @@
             </w:tcBorders>
             <w:shd w:color="auto" w:fill="auto" w:val="clear"/>
             <w:tcMar>
-              <w:left w:w="51" w:type="dxa"/>
+              <w:left w:w="48" w:type="dxa"/>
             </w:tcMar>
           </w:tcPr>
           <w:p>
@@ -6013,7 +6013,7 @@
             </w:tcBorders>
             <w:shd w:color="auto" w:fill="auto" w:val="clear"/>
             <w:tcMar>
-              <w:left w:w="51" w:type="dxa"/>
+              <w:left w:w="48" w:type="dxa"/>
             </w:tcMar>
           </w:tcPr>
           <w:p>
@@ -6073,7 +6073,7 @@
             </w:tcBorders>
             <w:shd w:color="auto" w:fill="auto" w:val="clear"/>
             <w:tcMar>
-              <w:left w:w="51" w:type="dxa"/>
+              <w:left w:w="48" w:type="dxa"/>
             </w:tcMar>
           </w:tcPr>
           <w:p>
@@ -6102,7 +6102,7 @@
             </w:tcBorders>
             <w:shd w:color="auto" w:fill="auto" w:val="clear"/>
             <w:tcMar>
-              <w:left w:w="51" w:type="dxa"/>
+              <w:left w:w="48" w:type="dxa"/>
             </w:tcMar>
           </w:tcPr>
           <w:p>
@@ -6131,7 +6131,7 @@
             </w:tcBorders>
             <w:shd w:color="auto" w:fill="auto" w:val="clear"/>
             <w:tcMar>
-              <w:left w:w="51" w:type="dxa"/>
+              <w:left w:w="48" w:type="dxa"/>
             </w:tcMar>
           </w:tcPr>
           <w:p>
@@ -6162,7 +6162,7 @@
             </w:tcBorders>
             <w:shd w:color="auto" w:fill="auto" w:val="clear"/>
             <w:tcMar>
-              <w:left w:w="51" w:type="dxa"/>
+              <w:left w:w="48" w:type="dxa"/>
             </w:tcMar>
           </w:tcPr>
           <w:p>
@@ -6222,7 +6222,7 @@
             </w:tcBorders>
             <w:shd w:color="auto" w:fill="auto" w:val="clear"/>
             <w:tcMar>
-              <w:left w:w="51" w:type="dxa"/>
+              <w:left w:w="48" w:type="dxa"/>
             </w:tcMar>
           </w:tcPr>
           <w:p>
@@ -6251,7 +6251,7 @@
             </w:tcBorders>
             <w:shd w:color="auto" w:fill="auto" w:val="clear"/>
             <w:tcMar>
-              <w:left w:w="51" w:type="dxa"/>
+              <w:left w:w="48" w:type="dxa"/>
             </w:tcMar>
           </w:tcPr>
           <w:p>
@@ -6278,7 +6278,7 @@
             </w:tcBorders>
             <w:shd w:color="auto" w:fill="auto" w:val="clear"/>
             <w:tcMar>
-              <w:left w:w="51" w:type="dxa"/>
+              <w:left w:w="48" w:type="dxa"/>
             </w:tcMar>
           </w:tcPr>
           <w:p>
@@ -6309,7 +6309,7 @@
             </w:tcBorders>
             <w:shd w:color="auto" w:fill="auto" w:val="clear"/>
             <w:tcMar>
-              <w:left w:w="51" w:type="dxa"/>
+              <w:left w:w="48" w:type="dxa"/>
             </w:tcMar>
           </w:tcPr>
           <w:p>
@@ -6369,7 +6369,7 @@
             </w:tcBorders>
             <w:shd w:color="auto" w:fill="auto" w:val="clear"/>
             <w:tcMar>
-              <w:left w:w="51" w:type="dxa"/>
+              <w:left w:w="48" w:type="dxa"/>
             </w:tcMar>
           </w:tcPr>
           <w:p>
@@ -6398,7 +6398,7 @@
             </w:tcBorders>
             <w:shd w:color="auto" w:fill="auto" w:val="clear"/>
             <w:tcMar>
-              <w:left w:w="51" w:type="dxa"/>
+              <w:left w:w="48" w:type="dxa"/>
             </w:tcMar>
           </w:tcPr>
           <w:p>
@@ -6427,7 +6427,7 @@
             </w:tcBorders>
             <w:shd w:color="auto" w:fill="auto" w:val="clear"/>
             <w:tcMar>
-              <w:left w:w="51" w:type="dxa"/>
+              <w:left w:w="48" w:type="dxa"/>
             </w:tcMar>
           </w:tcPr>
           <w:p>
@@ -6458,7 +6458,7 @@
             </w:tcBorders>
             <w:shd w:color="auto" w:fill="auto" w:val="clear"/>
             <w:tcMar>
-              <w:left w:w="51" w:type="dxa"/>
+              <w:left w:w="48" w:type="dxa"/>
             </w:tcMar>
           </w:tcPr>
           <w:p>
@@ -6518,7 +6518,7 @@
             </w:tcBorders>
             <w:shd w:color="auto" w:fill="auto" w:val="clear"/>
             <w:tcMar>
-              <w:left w:w="51" w:type="dxa"/>
+              <w:left w:w="48" w:type="dxa"/>
             </w:tcMar>
           </w:tcPr>
           <w:p>
@@ -6547,7 +6547,7 @@
             </w:tcBorders>
             <w:shd w:color="auto" w:fill="auto" w:val="clear"/>
             <w:tcMar>
-              <w:left w:w="51" w:type="dxa"/>
+              <w:left w:w="48" w:type="dxa"/>
             </w:tcMar>
           </w:tcPr>
           <w:p>
@@ -6576,7 +6576,7 @@
             </w:tcBorders>
             <w:shd w:color="auto" w:fill="auto" w:val="clear"/>
             <w:tcMar>
-              <w:left w:w="51" w:type="dxa"/>
+              <w:left w:w="48" w:type="dxa"/>
             </w:tcMar>
           </w:tcPr>
           <w:p>
@@ -6607,7 +6607,7 @@
             </w:tcBorders>
             <w:shd w:color="auto" w:fill="auto" w:val="clear"/>
             <w:tcMar>
-              <w:left w:w="51" w:type="dxa"/>
+              <w:left w:w="48" w:type="dxa"/>
             </w:tcMar>
           </w:tcPr>
           <w:p>
@@ -6667,7 +6667,7 @@
             </w:tcBorders>
             <w:shd w:color="auto" w:fill="auto" w:val="clear"/>
             <w:tcMar>
-              <w:left w:w="51" w:type="dxa"/>
+              <w:left w:w="48" w:type="dxa"/>
             </w:tcMar>
           </w:tcPr>
           <w:p>
@@ -6696,7 +6696,7 @@
             </w:tcBorders>
             <w:shd w:color="auto" w:fill="auto" w:val="clear"/>
             <w:tcMar>
-              <w:left w:w="51" w:type="dxa"/>
+              <w:left w:w="48" w:type="dxa"/>
             </w:tcMar>
           </w:tcPr>
           <w:p>
@@ -6725,7 +6725,7 @@
             </w:tcBorders>
             <w:shd w:color="auto" w:fill="auto" w:val="clear"/>
             <w:tcMar>
-              <w:left w:w="51" w:type="dxa"/>
+              <w:left w:w="48" w:type="dxa"/>
             </w:tcMar>
           </w:tcPr>
           <w:p>
@@ -6756,7 +6756,7 @@
             </w:tcBorders>
             <w:shd w:color="auto" w:fill="auto" w:val="clear"/>
             <w:tcMar>
-              <w:left w:w="51" w:type="dxa"/>
+              <w:left w:w="48" w:type="dxa"/>
             </w:tcMar>
           </w:tcPr>
           <w:p>
@@ -6816,7 +6816,7 @@
             </w:tcBorders>
             <w:shd w:color="auto" w:fill="auto" w:val="clear"/>
             <w:tcMar>
-              <w:left w:w="51" w:type="dxa"/>
+              <w:left w:w="48" w:type="dxa"/>
             </w:tcMar>
           </w:tcPr>
           <w:p>
@@ -6845,7 +6845,7 @@
             </w:tcBorders>
             <w:shd w:color="auto" w:fill="auto" w:val="clear"/>
             <w:tcMar>
-              <w:left w:w="51" w:type="dxa"/>
+              <w:left w:w="48" w:type="dxa"/>
             </w:tcMar>
           </w:tcPr>
           <w:p>
@@ -6874,7 +6874,7 @@
             </w:tcBorders>
             <w:shd w:color="auto" w:fill="auto" w:val="clear"/>
             <w:tcMar>
-              <w:left w:w="51" w:type="dxa"/>
+              <w:left w:w="48" w:type="dxa"/>
             </w:tcMar>
           </w:tcPr>
           <w:p>
@@ -6915,7 +6915,7 @@
             </w:tcBorders>
             <w:shd w:color="auto" w:fill="auto" w:val="clear"/>
             <w:tcMar>
-              <w:left w:w="51" w:type="dxa"/>
+              <w:left w:w="48" w:type="dxa"/>
             </w:tcMar>
           </w:tcPr>
           <w:p>
@@ -6975,7 +6975,7 @@
             </w:tcBorders>
             <w:shd w:color="auto" w:fill="auto" w:val="clear"/>
             <w:tcMar>
-              <w:left w:w="51" w:type="dxa"/>
+              <w:left w:w="48" w:type="dxa"/>
             </w:tcMar>
           </w:tcPr>
           <w:p>
@@ -7004,7 +7004,7 @@
             </w:tcBorders>
             <w:shd w:color="auto" w:fill="auto" w:val="clear"/>
             <w:tcMar>
-              <w:left w:w="51" w:type="dxa"/>
+              <w:left w:w="48" w:type="dxa"/>
             </w:tcMar>
           </w:tcPr>
           <w:p>
@@ -7033,7 +7033,7 @@
             </w:tcBorders>
             <w:shd w:color="auto" w:fill="auto" w:val="clear"/>
             <w:tcMar>
-              <w:left w:w="51" w:type="dxa"/>
+              <w:left w:w="48" w:type="dxa"/>
             </w:tcMar>
           </w:tcPr>
           <w:p>
@@ -7064,7 +7064,7 @@
             </w:tcBorders>
             <w:shd w:color="auto" w:fill="auto" w:val="clear"/>
             <w:tcMar>
-              <w:left w:w="51" w:type="dxa"/>
+              <w:left w:w="48" w:type="dxa"/>
             </w:tcMar>
           </w:tcPr>
           <w:p>
@@ -7124,7 +7124,7 @@
             </w:tcBorders>
             <w:shd w:color="auto" w:fill="auto" w:val="clear"/>
             <w:tcMar>
-              <w:left w:w="51" w:type="dxa"/>
+              <w:left w:w="48" w:type="dxa"/>
             </w:tcMar>
           </w:tcPr>
           <w:p>
@@ -7153,7 +7153,7 @@
             </w:tcBorders>
             <w:shd w:color="auto" w:fill="auto" w:val="clear"/>
             <w:tcMar>
-              <w:left w:w="51" w:type="dxa"/>
+              <w:left w:w="48" w:type="dxa"/>
             </w:tcMar>
           </w:tcPr>
           <w:p>
@@ -7182,7 +7182,7 @@
             </w:tcBorders>
             <w:shd w:color="auto" w:fill="auto" w:val="clear"/>
             <w:tcMar>
-              <w:left w:w="51" w:type="dxa"/>
+              <w:left w:w="48" w:type="dxa"/>
             </w:tcMar>
           </w:tcPr>
           <w:p>
@@ -7213,7 +7213,7 @@
             </w:tcBorders>
             <w:shd w:color="auto" w:fill="auto" w:val="clear"/>
             <w:tcMar>
-              <w:left w:w="51" w:type="dxa"/>
+              <w:left w:w="48" w:type="dxa"/>
             </w:tcMar>
           </w:tcPr>
           <w:p>
@@ -7316,7 +7316,7 @@
       <w:tblPr>
         <w:tblW w:w="9972" w:type="dxa"/>
         <w:jc w:val="left"/>
-        <w:tblInd w:w="53" w:type="dxa"/>
+        <w:tblInd w:w="50" w:type="dxa"/>
         <w:tblBorders>
           <w:top w:val="single" w:sz="2" w:space="0" w:color="000001"/>
           <w:left w:val="single" w:sz="2" w:space="0" w:color="000001"/>
@@ -7325,7 +7325,7 @@
         </w:tblBorders>
         <w:tblCellMar>
           <w:top w:w="55" w:type="dxa"/>
-          <w:left w:w="51" w:type="dxa"/>
+          <w:left w:w="48" w:type="dxa"/>
           <w:bottom w:w="55" w:type="dxa"/>
           <w:right w:w="55" w:type="dxa"/>
         </w:tblCellMar>
@@ -7350,7 +7350,7 @@
             </w:tcBorders>
             <w:shd w:color="auto" w:fill="auto" w:val="clear"/>
             <w:tcMar>
-              <w:left w:w="51" w:type="dxa"/>
+              <w:left w:w="48" w:type="dxa"/>
             </w:tcMar>
           </w:tcPr>
           <w:p>
@@ -7383,7 +7383,7 @@
             </w:tcBorders>
             <w:shd w:color="auto" w:fill="auto" w:val="clear"/>
             <w:tcMar>
-              <w:left w:w="51" w:type="dxa"/>
+              <w:left w:w="48" w:type="dxa"/>
             </w:tcMar>
           </w:tcPr>
           <w:p>
@@ -7416,7 +7416,7 @@
             </w:tcBorders>
             <w:shd w:color="auto" w:fill="auto" w:val="clear"/>
             <w:tcMar>
-              <w:left w:w="51" w:type="dxa"/>
+              <w:left w:w="48" w:type="dxa"/>
             </w:tcMar>
           </w:tcPr>
           <w:p>
@@ -7451,7 +7451,7 @@
             </w:tcBorders>
             <w:shd w:color="auto" w:fill="auto" w:val="clear"/>
             <w:tcMar>
-              <w:left w:w="51" w:type="dxa"/>
+              <w:left w:w="48" w:type="dxa"/>
             </w:tcMar>
           </w:tcPr>
           <w:p>
@@ -7487,7 +7487,7 @@
             </w:tcBorders>
             <w:shd w:color="auto" w:fill="auto" w:val="clear"/>
             <w:tcMar>
-              <w:left w:w="51" w:type="dxa"/>
+              <w:left w:w="48" w:type="dxa"/>
             </w:tcMar>
           </w:tcPr>
           <w:p>
@@ -7516,7 +7516,7 @@
             </w:tcBorders>
             <w:shd w:color="auto" w:fill="auto" w:val="clear"/>
             <w:tcMar>
-              <w:left w:w="51" w:type="dxa"/>
+              <w:left w:w="48" w:type="dxa"/>
             </w:tcMar>
           </w:tcPr>
           <w:p>
@@ -7545,7 +7545,7 @@
             </w:tcBorders>
             <w:shd w:color="auto" w:fill="auto" w:val="clear"/>
             <w:tcMar>
-              <w:left w:w="51" w:type="dxa"/>
+              <w:left w:w="48" w:type="dxa"/>
             </w:tcMar>
           </w:tcPr>
           <w:p>
@@ -7576,7 +7576,7 @@
             </w:tcBorders>
             <w:shd w:color="auto" w:fill="auto" w:val="clear"/>
             <w:tcMar>
-              <w:left w:w="51" w:type="dxa"/>
+              <w:left w:w="48" w:type="dxa"/>
             </w:tcMar>
           </w:tcPr>
           <w:p>
@@ -7636,7 +7636,7 @@
             </w:tcBorders>
             <w:shd w:color="auto" w:fill="auto" w:val="clear"/>
             <w:tcMar>
-              <w:left w:w="51" w:type="dxa"/>
+              <w:left w:w="48" w:type="dxa"/>
             </w:tcMar>
           </w:tcPr>
           <w:p>
@@ -7665,7 +7665,7 @@
             </w:tcBorders>
             <w:shd w:color="auto" w:fill="auto" w:val="clear"/>
             <w:tcMar>
-              <w:left w:w="51" w:type="dxa"/>
+              <w:left w:w="48" w:type="dxa"/>
             </w:tcMar>
           </w:tcPr>
           <w:p>
@@ -7694,7 +7694,7 @@
             </w:tcBorders>
             <w:shd w:color="auto" w:fill="auto" w:val="clear"/>
             <w:tcMar>
-              <w:left w:w="51" w:type="dxa"/>
+              <w:left w:w="48" w:type="dxa"/>
             </w:tcMar>
           </w:tcPr>
           <w:p>
@@ -7725,7 +7725,7 @@
             </w:tcBorders>
             <w:shd w:color="auto" w:fill="auto" w:val="clear"/>
             <w:tcMar>
-              <w:left w:w="51" w:type="dxa"/>
+              <w:left w:w="48" w:type="dxa"/>
             </w:tcMar>
           </w:tcPr>
           <w:p>
@@ -7785,7 +7785,7 @@
             </w:tcBorders>
             <w:shd w:color="auto" w:fill="auto" w:val="clear"/>
             <w:tcMar>
-              <w:left w:w="51" w:type="dxa"/>
+              <w:left w:w="48" w:type="dxa"/>
             </w:tcMar>
           </w:tcPr>
           <w:p>
@@ -7814,7 +7814,7 @@
             </w:tcBorders>
             <w:shd w:color="auto" w:fill="auto" w:val="clear"/>
             <w:tcMar>
-              <w:left w:w="51" w:type="dxa"/>
+              <w:left w:w="48" w:type="dxa"/>
             </w:tcMar>
           </w:tcPr>
           <w:p>
@@ -7843,7 +7843,7 @@
             </w:tcBorders>
             <w:shd w:color="auto" w:fill="auto" w:val="clear"/>
             <w:tcMar>
-              <w:left w:w="51" w:type="dxa"/>
+              <w:left w:w="48" w:type="dxa"/>
             </w:tcMar>
           </w:tcPr>
           <w:p>
@@ -7874,7 +7874,7 @@
             </w:tcBorders>
             <w:shd w:color="auto" w:fill="auto" w:val="clear"/>
             <w:tcMar>
-              <w:left w:w="51" w:type="dxa"/>
+              <w:left w:w="48" w:type="dxa"/>
             </w:tcMar>
           </w:tcPr>
           <w:p>
@@ -7934,7 +7934,7 @@
             </w:tcBorders>
             <w:shd w:color="auto" w:fill="auto" w:val="clear"/>
             <w:tcMar>
-              <w:left w:w="51" w:type="dxa"/>
+              <w:left w:w="48" w:type="dxa"/>
             </w:tcMar>
           </w:tcPr>
           <w:p>
@@ -7963,7 +7963,7 @@
             </w:tcBorders>
             <w:shd w:color="auto" w:fill="auto" w:val="clear"/>
             <w:tcMar>
-              <w:left w:w="51" w:type="dxa"/>
+              <w:left w:w="48" w:type="dxa"/>
             </w:tcMar>
           </w:tcPr>
           <w:p>
@@ -7992,7 +7992,7 @@
             </w:tcBorders>
             <w:shd w:color="auto" w:fill="auto" w:val="clear"/>
             <w:tcMar>
-              <w:left w:w="51" w:type="dxa"/>
+              <w:left w:w="48" w:type="dxa"/>
             </w:tcMar>
           </w:tcPr>
           <w:p>
@@ -8023,7 +8023,7 @@
             </w:tcBorders>
             <w:shd w:color="auto" w:fill="auto" w:val="clear"/>
             <w:tcMar>
-              <w:left w:w="51" w:type="dxa"/>
+              <w:left w:w="48" w:type="dxa"/>
             </w:tcMar>
           </w:tcPr>
           <w:p>
@@ -8083,7 +8083,7 @@
             </w:tcBorders>
             <w:shd w:color="auto" w:fill="auto" w:val="clear"/>
             <w:tcMar>
-              <w:left w:w="51" w:type="dxa"/>
+              <w:left w:w="48" w:type="dxa"/>
             </w:tcMar>
           </w:tcPr>
           <w:p>
@@ -8112,7 +8112,7 @@
             </w:tcBorders>
             <w:shd w:color="auto" w:fill="auto" w:val="clear"/>
             <w:tcMar>
-              <w:left w:w="51" w:type="dxa"/>
+              <w:left w:w="48" w:type="dxa"/>
             </w:tcMar>
           </w:tcPr>
           <w:p>
@@ -8141,7 +8141,7 @@
             </w:tcBorders>
             <w:shd w:color="auto" w:fill="auto" w:val="clear"/>
             <w:tcMar>
-              <w:left w:w="51" w:type="dxa"/>
+              <w:left w:w="48" w:type="dxa"/>
             </w:tcMar>
           </w:tcPr>
           <w:p>
@@ -8172,7 +8172,7 @@
             </w:tcBorders>
             <w:shd w:color="auto" w:fill="auto" w:val="clear"/>
             <w:tcMar>
-              <w:left w:w="51" w:type="dxa"/>
+              <w:left w:w="48" w:type="dxa"/>
             </w:tcMar>
           </w:tcPr>
           <w:p>
@@ -8232,7 +8232,7 @@
             </w:tcBorders>
             <w:shd w:color="auto" w:fill="auto" w:val="clear"/>
             <w:tcMar>
-              <w:left w:w="51" w:type="dxa"/>
+              <w:left w:w="48" w:type="dxa"/>
             </w:tcMar>
           </w:tcPr>
           <w:p>
@@ -8261,7 +8261,7 @@
             </w:tcBorders>
             <w:shd w:color="auto" w:fill="auto" w:val="clear"/>
             <w:tcMar>
-              <w:left w:w="51" w:type="dxa"/>
+              <w:left w:w="48" w:type="dxa"/>
             </w:tcMar>
           </w:tcPr>
           <w:p>
@@ -8290,7 +8290,7 @@
             </w:tcBorders>
             <w:shd w:color="auto" w:fill="auto" w:val="clear"/>
             <w:tcMar>
-              <w:left w:w="51" w:type="dxa"/>
+              <w:left w:w="48" w:type="dxa"/>
             </w:tcMar>
           </w:tcPr>
           <w:p>
@@ -8321,7 +8321,7 @@
             </w:tcBorders>
             <w:shd w:color="auto" w:fill="auto" w:val="clear"/>
             <w:tcMar>
-              <w:left w:w="51" w:type="dxa"/>
+              <w:left w:w="48" w:type="dxa"/>
             </w:tcMar>
           </w:tcPr>
           <w:p>
@@ -8381,7 +8381,7 @@
             </w:tcBorders>
             <w:shd w:color="auto" w:fill="auto" w:val="clear"/>
             <w:tcMar>
-              <w:left w:w="51" w:type="dxa"/>
+              <w:left w:w="48" w:type="dxa"/>
             </w:tcMar>
           </w:tcPr>
           <w:p>
@@ -8410,7 +8410,7 @@
             </w:tcBorders>
             <w:shd w:color="auto" w:fill="auto" w:val="clear"/>
             <w:tcMar>
-              <w:left w:w="51" w:type="dxa"/>
+              <w:left w:w="48" w:type="dxa"/>
             </w:tcMar>
           </w:tcPr>
           <w:p>
@@ -8439,7 +8439,7 @@
             </w:tcBorders>
             <w:shd w:color="auto" w:fill="auto" w:val="clear"/>
             <w:tcMar>
-              <w:left w:w="51" w:type="dxa"/>
+              <w:left w:w="48" w:type="dxa"/>
             </w:tcMar>
           </w:tcPr>
           <w:p>
@@ -8470,7 +8470,7 @@
             </w:tcBorders>
             <w:shd w:color="auto" w:fill="auto" w:val="clear"/>
             <w:tcMar>
-              <w:left w:w="51" w:type="dxa"/>
+              <w:left w:w="48" w:type="dxa"/>
             </w:tcMar>
           </w:tcPr>
           <w:p>
@@ -8530,7 +8530,7 @@
             </w:tcBorders>
             <w:shd w:color="auto" w:fill="auto" w:val="clear"/>
             <w:tcMar>
-              <w:left w:w="51" w:type="dxa"/>
+              <w:left w:w="48" w:type="dxa"/>
             </w:tcMar>
           </w:tcPr>
           <w:p>
@@ -8559,7 +8559,7 @@
             </w:tcBorders>
             <w:shd w:color="auto" w:fill="auto" w:val="clear"/>
             <w:tcMar>
-              <w:left w:w="51" w:type="dxa"/>
+              <w:left w:w="48" w:type="dxa"/>
             </w:tcMar>
           </w:tcPr>
           <w:p>
@@ -8588,7 +8588,7 @@
             </w:tcBorders>
             <w:shd w:color="auto" w:fill="auto" w:val="clear"/>
             <w:tcMar>
-              <w:left w:w="51" w:type="dxa"/>
+              <w:left w:w="48" w:type="dxa"/>
             </w:tcMar>
           </w:tcPr>
           <w:p>
@@ -8629,7 +8629,7 @@
             </w:tcBorders>
             <w:shd w:color="auto" w:fill="auto" w:val="clear"/>
             <w:tcMar>
-              <w:left w:w="51" w:type="dxa"/>
+              <w:left w:w="48" w:type="dxa"/>
             </w:tcMar>
           </w:tcPr>
           <w:p>
@@ -8728,7 +8728,7 @@
       <w:tblPr>
         <w:tblW w:w="9972" w:type="dxa"/>
         <w:jc w:val="left"/>
-        <w:tblInd w:w="53" w:type="dxa"/>
+        <w:tblInd w:w="50" w:type="dxa"/>
         <w:tblBorders>
           <w:top w:val="single" w:sz="2" w:space="0" w:color="000001"/>
           <w:left w:val="single" w:sz="2" w:space="0" w:color="000001"/>
@@ -8737,7 +8737,7 @@
         </w:tblBorders>
         <w:tblCellMar>
           <w:top w:w="55" w:type="dxa"/>
-          <w:left w:w="51" w:type="dxa"/>
+          <w:left w:w="48" w:type="dxa"/>
           <w:bottom w:w="55" w:type="dxa"/>
           <w:right w:w="55" w:type="dxa"/>
         </w:tblCellMar>
@@ -8762,7 +8762,7 @@
             </w:tcBorders>
             <w:shd w:color="auto" w:fill="auto" w:val="clear"/>
             <w:tcMar>
-              <w:left w:w="51" w:type="dxa"/>
+              <w:left w:w="48" w:type="dxa"/>
             </w:tcMar>
           </w:tcPr>
           <w:p>
@@ -8795,7 +8795,7 @@
             </w:tcBorders>
             <w:shd w:color="auto" w:fill="auto" w:val="clear"/>
             <w:tcMar>
-              <w:left w:w="51" w:type="dxa"/>
+              <w:left w:w="48" w:type="dxa"/>
             </w:tcMar>
           </w:tcPr>
           <w:p>
@@ -8828,7 +8828,7 @@
             </w:tcBorders>
             <w:shd w:color="auto" w:fill="auto" w:val="clear"/>
             <w:tcMar>
-              <w:left w:w="51" w:type="dxa"/>
+              <w:left w:w="48" w:type="dxa"/>
             </w:tcMar>
           </w:tcPr>
           <w:p>
@@ -8863,7 +8863,7 @@
             </w:tcBorders>
             <w:shd w:color="auto" w:fill="auto" w:val="clear"/>
             <w:tcMar>
-              <w:left w:w="51" w:type="dxa"/>
+              <w:left w:w="48" w:type="dxa"/>
             </w:tcMar>
           </w:tcPr>
           <w:p>
@@ -8899,7 +8899,7 @@
             </w:tcBorders>
             <w:shd w:color="auto" w:fill="auto" w:val="clear"/>
             <w:tcMar>
-              <w:left w:w="51" w:type="dxa"/>
+              <w:left w:w="48" w:type="dxa"/>
             </w:tcMar>
           </w:tcPr>
           <w:p>
@@ -8924,7 +8924,7 @@
             </w:tcBorders>
             <w:shd w:color="auto" w:fill="auto" w:val="clear"/>
             <w:tcMar>
-              <w:left w:w="51" w:type="dxa"/>
+              <w:left w:w="48" w:type="dxa"/>
             </w:tcMar>
           </w:tcPr>
           <w:p>
@@ -8949,7 +8949,7 @@
             </w:tcBorders>
             <w:shd w:color="auto" w:fill="auto" w:val="clear"/>
             <w:tcMar>
-              <w:left w:w="51" w:type="dxa"/>
+              <w:left w:w="48" w:type="dxa"/>
             </w:tcMar>
           </w:tcPr>
           <w:p>
@@ -8976,7 +8976,7 @@
             </w:tcBorders>
             <w:shd w:color="auto" w:fill="auto" w:val="clear"/>
             <w:tcMar>
-              <w:left w:w="51" w:type="dxa"/>
+              <w:left w:w="48" w:type="dxa"/>
             </w:tcMar>
           </w:tcPr>
           <w:p>
@@ -9024,7 +9024,7 @@
             </w:tcBorders>
             <w:shd w:color="auto" w:fill="auto" w:val="clear"/>
             <w:tcMar>
-              <w:left w:w="51" w:type="dxa"/>
+              <w:left w:w="48" w:type="dxa"/>
             </w:tcMar>
           </w:tcPr>
           <w:p>
@@ -9049,7 +9049,7 @@
             </w:tcBorders>
             <w:shd w:color="auto" w:fill="auto" w:val="clear"/>
             <w:tcMar>
-              <w:left w:w="51" w:type="dxa"/>
+              <w:left w:w="48" w:type="dxa"/>
             </w:tcMar>
           </w:tcPr>
           <w:p>
@@ -9074,7 +9074,7 @@
             </w:tcBorders>
             <w:shd w:color="auto" w:fill="auto" w:val="clear"/>
             <w:tcMar>
-              <w:left w:w="51" w:type="dxa"/>
+              <w:left w:w="48" w:type="dxa"/>
             </w:tcMar>
           </w:tcPr>
           <w:p>
@@ -9101,7 +9101,7 @@
             </w:tcBorders>
             <w:shd w:color="auto" w:fill="auto" w:val="clear"/>
             <w:tcMar>
-              <w:left w:w="51" w:type="dxa"/>
+              <w:left w:w="48" w:type="dxa"/>
             </w:tcMar>
           </w:tcPr>
           <w:p>
@@ -9149,40 +9149,32 @@
             </w:tcBorders>
             <w:shd w:color="auto" w:fill="auto" w:val="clear"/>
             <w:tcMar>
-              <w:left w:w="51" w:type="dxa"/>
-            </w:tcMar>
-          </w:tcPr>
-          <w:p>
-            <w:pPr>
-              <w:pStyle w:val="TableContents"/>
-              <w:rPr/>
-            </w:pPr>
-            <w:r>
-              <w:rPr/>
-              <w:t xml:space="preserve">Verify account creation (with </w:t>
-            </w:r>
-            <w:r>
-              <w:rPr/>
-              <w:t>used name already)</w:t>
-            </w:r>
-            <w:r>
-              <w:rPr/>
-              <w:t>.</w:t>
-            </w:r>
-          </w:p>
-        </w:tc>
-        <w:tc>
-          <w:tcPr>
-            <w:tcW w:w="2493" w:type="dxa"/>
-            <w:tcBorders>
-              <w:top w:val="single" w:sz="2" w:space="0" w:color="000001"/>
-              <w:left w:val="single" w:sz="2" w:space="0" w:color="000001"/>
-              <w:bottom w:val="single" w:sz="2" w:space="0" w:color="000001"/>
-              <w:insideH w:val="single" w:sz="2" w:space="0" w:color="000001"/>
-            </w:tcBorders>
-            <w:shd w:color="auto" w:fill="auto" w:val="clear"/>
-            <w:tcMar>
-              <w:left w:w="51" w:type="dxa"/>
+              <w:left w:w="48" w:type="dxa"/>
+            </w:tcMar>
+          </w:tcPr>
+          <w:p>
+            <w:pPr>
+              <w:pStyle w:val="TableContents"/>
+              <w:rPr/>
+            </w:pPr>
+            <w:r>
+              <w:rPr/>
+              <w:t>Verify account creation (with used name already).</w:t>
+            </w:r>
+          </w:p>
+        </w:tc>
+        <w:tc>
+          <w:tcPr>
+            <w:tcW w:w="2493" w:type="dxa"/>
+            <w:tcBorders>
+              <w:top w:val="single" w:sz="2" w:space="0" w:color="000001"/>
+              <w:left w:val="single" w:sz="2" w:space="0" w:color="000001"/>
+              <w:bottom w:val="single" w:sz="2" w:space="0" w:color="000001"/>
+              <w:insideH w:val="single" w:sz="2" w:space="0" w:color="000001"/>
+            </w:tcBorders>
+            <w:shd w:color="auto" w:fill="auto" w:val="clear"/>
+            <w:tcMar>
+              <w:left w:w="48" w:type="dxa"/>
             </w:tcMar>
           </w:tcPr>
           <w:p>
@@ -9207,7 +9199,7 @@
             </w:tcBorders>
             <w:shd w:color="auto" w:fill="auto" w:val="clear"/>
             <w:tcMar>
-              <w:left w:w="51" w:type="dxa"/>
+              <w:left w:w="48" w:type="dxa"/>
             </w:tcMar>
           </w:tcPr>
           <w:p>
@@ -9234,7 +9226,7 @@
             </w:tcBorders>
             <w:shd w:color="auto" w:fill="auto" w:val="clear"/>
             <w:tcMar>
-              <w:left w:w="51" w:type="dxa"/>
+              <w:left w:w="48" w:type="dxa"/>
             </w:tcMar>
           </w:tcPr>
           <w:p>
@@ -9282,7 +9274,7 @@
             </w:tcBorders>
             <w:shd w:color="auto" w:fill="auto" w:val="clear"/>
             <w:tcMar>
-              <w:left w:w="51" w:type="dxa"/>
+              <w:left w:w="48" w:type="dxa"/>
             </w:tcMar>
           </w:tcPr>
           <w:p>
@@ -9307,7 +9299,7 @@
             </w:tcBorders>
             <w:shd w:color="auto" w:fill="auto" w:val="clear"/>
             <w:tcMar>
-              <w:left w:w="51" w:type="dxa"/>
+              <w:left w:w="48" w:type="dxa"/>
             </w:tcMar>
           </w:tcPr>
           <w:p>
@@ -9332,7 +9324,7 @@
             </w:tcBorders>
             <w:shd w:color="auto" w:fill="auto" w:val="clear"/>
             <w:tcMar>
-              <w:left w:w="51" w:type="dxa"/>
+              <w:left w:w="48" w:type="dxa"/>
             </w:tcMar>
           </w:tcPr>
           <w:p>
@@ -9359,7 +9351,7 @@
             </w:tcBorders>
             <w:shd w:color="auto" w:fill="auto" w:val="clear"/>
             <w:tcMar>
-              <w:left w:w="51" w:type="dxa"/>
+              <w:left w:w="48" w:type="dxa"/>
             </w:tcMar>
           </w:tcPr>
           <w:p>
@@ -9407,7 +9399,7 @@
             </w:tcBorders>
             <w:shd w:color="auto" w:fill="auto" w:val="clear"/>
             <w:tcMar>
-              <w:left w:w="51" w:type="dxa"/>
+              <w:left w:w="48" w:type="dxa"/>
             </w:tcMar>
           </w:tcPr>
           <w:p>
@@ -9432,7 +9424,7 @@
             </w:tcBorders>
             <w:shd w:color="auto" w:fill="auto" w:val="clear"/>
             <w:tcMar>
-              <w:left w:w="51" w:type="dxa"/>
+              <w:left w:w="48" w:type="dxa"/>
             </w:tcMar>
           </w:tcPr>
           <w:p>
@@ -9457,7 +9449,7 @@
             </w:tcBorders>
             <w:shd w:color="auto" w:fill="auto" w:val="clear"/>
             <w:tcMar>
-              <w:left w:w="51" w:type="dxa"/>
+              <w:left w:w="48" w:type="dxa"/>
             </w:tcMar>
           </w:tcPr>
           <w:p>
@@ -9484,7 +9476,7 @@
             </w:tcBorders>
             <w:shd w:color="auto" w:fill="auto" w:val="clear"/>
             <w:tcMar>
-              <w:left w:w="51" w:type="dxa"/>
+              <w:left w:w="48" w:type="dxa"/>
             </w:tcMar>
           </w:tcPr>
           <w:p>
@@ -9532,7 +9524,7 @@
             </w:tcBorders>
             <w:shd w:color="auto" w:fill="auto" w:val="clear"/>
             <w:tcMar>
-              <w:left w:w="51" w:type="dxa"/>
+              <w:left w:w="48" w:type="dxa"/>
             </w:tcMar>
           </w:tcPr>
           <w:p>
@@ -9563,7 +9555,7 @@
             </w:tcBorders>
             <w:shd w:color="auto" w:fill="auto" w:val="clear"/>
             <w:tcMar>
-              <w:left w:w="51" w:type="dxa"/>
+              <w:left w:w="48" w:type="dxa"/>
             </w:tcMar>
           </w:tcPr>
           <w:p>
@@ -9588,7 +9580,7 @@
             </w:tcBorders>
             <w:shd w:color="auto" w:fill="auto" w:val="clear"/>
             <w:tcMar>
-              <w:left w:w="51" w:type="dxa"/>
+              <w:left w:w="48" w:type="dxa"/>
             </w:tcMar>
           </w:tcPr>
           <w:p>
@@ -9615,7 +9607,7 @@
             </w:tcBorders>
             <w:shd w:color="auto" w:fill="auto" w:val="clear"/>
             <w:tcMar>
-              <w:left w:w="51" w:type="dxa"/>
+              <w:left w:w="48" w:type="dxa"/>
             </w:tcMar>
           </w:tcPr>
           <w:p>
@@ -9663,7 +9655,7 @@
             </w:tcBorders>
             <w:shd w:color="auto" w:fill="auto" w:val="clear"/>
             <w:tcMar>
-              <w:left w:w="51" w:type="dxa"/>
+              <w:left w:w="48" w:type="dxa"/>
             </w:tcMar>
           </w:tcPr>
           <w:p>
@@ -9688,7 +9680,7 @@
             </w:tcBorders>
             <w:shd w:color="auto" w:fill="auto" w:val="clear"/>
             <w:tcMar>
-              <w:left w:w="51" w:type="dxa"/>
+              <w:left w:w="48" w:type="dxa"/>
             </w:tcMar>
           </w:tcPr>
           <w:p>
@@ -9713,7 +9705,7 @@
             </w:tcBorders>
             <w:shd w:color="auto" w:fill="auto" w:val="clear"/>
             <w:tcMar>
-              <w:left w:w="51" w:type="dxa"/>
+              <w:left w:w="48" w:type="dxa"/>
             </w:tcMar>
           </w:tcPr>
           <w:p>
@@ -9740,7 +9732,7 @@
             </w:tcBorders>
             <w:shd w:color="auto" w:fill="auto" w:val="clear"/>
             <w:tcMar>
-              <w:left w:w="51" w:type="dxa"/>
+              <w:left w:w="48" w:type="dxa"/>
             </w:tcMar>
           </w:tcPr>
           <w:p>
@@ -9835,7 +9827,7 @@
       <w:tblPr>
         <w:tblW w:w="9972" w:type="dxa"/>
         <w:jc w:val="left"/>
-        <w:tblInd w:w="53" w:type="dxa"/>
+        <w:tblInd w:w="50" w:type="dxa"/>
         <w:tblBorders>
           <w:top w:val="single" w:sz="2" w:space="0" w:color="000001"/>
           <w:left w:val="single" w:sz="2" w:space="0" w:color="000001"/>
@@ -9844,7 +9836,7 @@
         </w:tblBorders>
         <w:tblCellMar>
           <w:top w:w="55" w:type="dxa"/>
-          <w:left w:w="51" w:type="dxa"/>
+          <w:left w:w="48" w:type="dxa"/>
           <w:bottom w:w="55" w:type="dxa"/>
           <w:right w:w="55" w:type="dxa"/>
         </w:tblCellMar>
@@ -9869,7 +9861,7 @@
             </w:tcBorders>
             <w:shd w:color="auto" w:fill="auto" w:val="clear"/>
             <w:tcMar>
-              <w:left w:w="51" w:type="dxa"/>
+              <w:left w:w="48" w:type="dxa"/>
             </w:tcMar>
           </w:tcPr>
           <w:p>
@@ -9902,7 +9894,7 @@
             </w:tcBorders>
             <w:shd w:color="auto" w:fill="auto" w:val="clear"/>
             <w:tcMar>
-              <w:left w:w="51" w:type="dxa"/>
+              <w:left w:w="48" w:type="dxa"/>
             </w:tcMar>
           </w:tcPr>
           <w:p>
@@ -9935,7 +9927,7 @@
             </w:tcBorders>
             <w:shd w:color="auto" w:fill="auto" w:val="clear"/>
             <w:tcMar>
-              <w:left w:w="51" w:type="dxa"/>
+              <w:left w:w="48" w:type="dxa"/>
             </w:tcMar>
           </w:tcPr>
           <w:p>
@@ -9970,7 +9962,7 @@
             </w:tcBorders>
             <w:shd w:color="auto" w:fill="auto" w:val="clear"/>
             <w:tcMar>
-              <w:left w:w="51" w:type="dxa"/>
+              <w:left w:w="48" w:type="dxa"/>
             </w:tcMar>
           </w:tcPr>
           <w:p>
@@ -10006,7 +9998,7 @@
             </w:tcBorders>
             <w:shd w:color="auto" w:fill="auto" w:val="clear"/>
             <w:tcMar>
-              <w:left w:w="51" w:type="dxa"/>
+              <w:left w:w="48" w:type="dxa"/>
             </w:tcMar>
           </w:tcPr>
           <w:p>
@@ -10031,7 +10023,7 @@
             </w:tcBorders>
             <w:shd w:color="auto" w:fill="auto" w:val="clear"/>
             <w:tcMar>
-              <w:left w:w="51" w:type="dxa"/>
+              <w:left w:w="48" w:type="dxa"/>
             </w:tcMar>
           </w:tcPr>
           <w:p>
@@ -10056,7 +10048,7 @@
             </w:tcBorders>
             <w:shd w:color="auto" w:fill="auto" w:val="clear"/>
             <w:tcMar>
-              <w:left w:w="51" w:type="dxa"/>
+              <w:left w:w="48" w:type="dxa"/>
             </w:tcMar>
           </w:tcPr>
           <w:p>
@@ -10083,7 +10075,7 @@
             </w:tcBorders>
             <w:shd w:color="auto" w:fill="auto" w:val="clear"/>
             <w:tcMar>
-              <w:left w:w="51" w:type="dxa"/>
+              <w:left w:w="48" w:type="dxa"/>
             </w:tcMar>
           </w:tcPr>
           <w:p>
@@ -10131,7 +10123,7 @@
             </w:tcBorders>
             <w:shd w:color="auto" w:fill="auto" w:val="clear"/>
             <w:tcMar>
-              <w:left w:w="51" w:type="dxa"/>
+              <w:left w:w="48" w:type="dxa"/>
             </w:tcMar>
           </w:tcPr>
           <w:p>
@@ -10156,7 +10148,7 @@
             </w:tcBorders>
             <w:shd w:color="auto" w:fill="auto" w:val="clear"/>
             <w:tcMar>
-              <w:left w:w="51" w:type="dxa"/>
+              <w:left w:w="48" w:type="dxa"/>
             </w:tcMar>
           </w:tcPr>
           <w:p>
@@ -10181,7 +10173,7 @@
             </w:tcBorders>
             <w:shd w:color="auto" w:fill="auto" w:val="clear"/>
             <w:tcMar>
-              <w:left w:w="51" w:type="dxa"/>
+              <w:left w:w="48" w:type="dxa"/>
             </w:tcMar>
           </w:tcPr>
           <w:p>
@@ -10208,7 +10200,7 @@
             </w:tcBorders>
             <w:shd w:color="auto" w:fill="auto" w:val="clear"/>
             <w:tcMar>
-              <w:left w:w="51" w:type="dxa"/>
+              <w:left w:w="48" w:type="dxa"/>
             </w:tcMar>
           </w:tcPr>
           <w:p>
@@ -10256,7 +10248,7 @@
             </w:tcBorders>
             <w:shd w:color="auto" w:fill="auto" w:val="clear"/>
             <w:tcMar>
-              <w:left w:w="51" w:type="dxa"/>
+              <w:left w:w="48" w:type="dxa"/>
             </w:tcMar>
           </w:tcPr>
           <w:p>
@@ -10281,7 +10273,7 @@
             </w:tcBorders>
             <w:shd w:color="auto" w:fill="auto" w:val="clear"/>
             <w:tcMar>
-              <w:left w:w="51" w:type="dxa"/>
+              <w:left w:w="48" w:type="dxa"/>
             </w:tcMar>
           </w:tcPr>
           <w:p>
@@ -10306,7 +10298,7 @@
             </w:tcBorders>
             <w:shd w:color="auto" w:fill="auto" w:val="clear"/>
             <w:tcMar>
-              <w:left w:w="51" w:type="dxa"/>
+              <w:left w:w="48" w:type="dxa"/>
             </w:tcMar>
           </w:tcPr>
           <w:p>
@@ -10333,7 +10325,7 @@
             </w:tcBorders>
             <w:shd w:color="auto" w:fill="auto" w:val="clear"/>
             <w:tcMar>
-              <w:left w:w="51" w:type="dxa"/>
+              <w:left w:w="48" w:type="dxa"/>
             </w:tcMar>
           </w:tcPr>
           <w:p>
@@ -10381,7 +10373,7 @@
             </w:tcBorders>
             <w:shd w:color="auto" w:fill="auto" w:val="clear"/>
             <w:tcMar>
-              <w:left w:w="51" w:type="dxa"/>
+              <w:left w:w="48" w:type="dxa"/>
             </w:tcMar>
           </w:tcPr>
           <w:p>
@@ -10406,7 +10398,7 @@
             </w:tcBorders>
             <w:shd w:color="auto" w:fill="auto" w:val="clear"/>
             <w:tcMar>
-              <w:left w:w="51" w:type="dxa"/>
+              <w:left w:w="48" w:type="dxa"/>
             </w:tcMar>
           </w:tcPr>
           <w:p>
@@ -10431,7 +10423,7 @@
             </w:tcBorders>
             <w:shd w:color="auto" w:fill="auto" w:val="clear"/>
             <w:tcMar>
-              <w:left w:w="51" w:type="dxa"/>
+              <w:left w:w="48" w:type="dxa"/>
             </w:tcMar>
           </w:tcPr>
           <w:p>
@@ -10458,7 +10450,7 @@
             </w:tcBorders>
             <w:shd w:color="auto" w:fill="auto" w:val="clear"/>
             <w:tcMar>
-              <w:left w:w="51" w:type="dxa"/>
+              <w:left w:w="48" w:type="dxa"/>
             </w:tcMar>
           </w:tcPr>
           <w:p>
@@ -10506,7 +10498,7 @@
             </w:tcBorders>
             <w:shd w:color="auto" w:fill="auto" w:val="clear"/>
             <w:tcMar>
-              <w:left w:w="51" w:type="dxa"/>
+              <w:left w:w="48" w:type="dxa"/>
             </w:tcMar>
           </w:tcPr>
           <w:p>
@@ -10531,7 +10523,7 @@
             </w:tcBorders>
             <w:shd w:color="auto" w:fill="auto" w:val="clear"/>
             <w:tcMar>
-              <w:left w:w="51" w:type="dxa"/>
+              <w:left w:w="48" w:type="dxa"/>
             </w:tcMar>
           </w:tcPr>
           <w:p>
@@ -10556,7 +10548,7 @@
             </w:tcBorders>
             <w:shd w:color="auto" w:fill="auto" w:val="clear"/>
             <w:tcMar>
-              <w:left w:w="51" w:type="dxa"/>
+              <w:left w:w="48" w:type="dxa"/>
             </w:tcMar>
           </w:tcPr>
           <w:p>
@@ -10583,7 +10575,7 @@
             </w:tcBorders>
             <w:shd w:color="auto" w:fill="auto" w:val="clear"/>
             <w:tcMar>
-              <w:left w:w="51" w:type="dxa"/>
+              <w:left w:w="48" w:type="dxa"/>
             </w:tcMar>
           </w:tcPr>
           <w:p>
@@ -10631,7 +10623,7 @@
             </w:tcBorders>
             <w:shd w:color="auto" w:fill="auto" w:val="clear"/>
             <w:tcMar>
-              <w:left w:w="51" w:type="dxa"/>
+              <w:left w:w="48" w:type="dxa"/>
             </w:tcMar>
           </w:tcPr>
           <w:p>
@@ -10656,7 +10648,7 @@
             </w:tcBorders>
             <w:shd w:color="auto" w:fill="auto" w:val="clear"/>
             <w:tcMar>
-              <w:left w:w="51" w:type="dxa"/>
+              <w:left w:w="48" w:type="dxa"/>
             </w:tcMar>
           </w:tcPr>
           <w:p>
@@ -10681,7 +10673,7 @@
             </w:tcBorders>
             <w:shd w:color="auto" w:fill="auto" w:val="clear"/>
             <w:tcMar>
-              <w:left w:w="51" w:type="dxa"/>
+              <w:left w:w="48" w:type="dxa"/>
             </w:tcMar>
           </w:tcPr>
           <w:p>
@@ -10708,7 +10700,7 @@
             </w:tcBorders>
             <w:shd w:color="auto" w:fill="auto" w:val="clear"/>
             <w:tcMar>
-              <w:left w:w="51" w:type="dxa"/>
+              <w:left w:w="48" w:type="dxa"/>
             </w:tcMar>
           </w:tcPr>
           <w:p>
@@ -10756,7 +10748,7 @@
             </w:tcBorders>
             <w:shd w:color="auto" w:fill="auto" w:val="clear"/>
             <w:tcMar>
-              <w:left w:w="51" w:type="dxa"/>
+              <w:left w:w="48" w:type="dxa"/>
             </w:tcMar>
           </w:tcPr>
           <w:p>
@@ -10781,7 +10773,7 @@
             </w:tcBorders>
             <w:shd w:color="auto" w:fill="auto" w:val="clear"/>
             <w:tcMar>
-              <w:left w:w="51" w:type="dxa"/>
+              <w:left w:w="48" w:type="dxa"/>
             </w:tcMar>
           </w:tcPr>
           <w:p>
@@ -10806,7 +10798,7 @@
             </w:tcBorders>
             <w:shd w:color="auto" w:fill="auto" w:val="clear"/>
             <w:tcMar>
-              <w:left w:w="51" w:type="dxa"/>
+              <w:left w:w="48" w:type="dxa"/>
             </w:tcMar>
           </w:tcPr>
           <w:p>
@@ -10833,7 +10825,7 @@
             </w:tcBorders>
             <w:shd w:color="auto" w:fill="auto" w:val="clear"/>
             <w:tcMar>
-              <w:left w:w="51" w:type="dxa"/>
+              <w:left w:w="48" w:type="dxa"/>
             </w:tcMar>
           </w:tcPr>
           <w:p>
@@ -10928,7 +10920,7 @@
       <w:tblPr>
         <w:tblW w:w="9972" w:type="dxa"/>
         <w:jc w:val="left"/>
-        <w:tblInd w:w="53" w:type="dxa"/>
+        <w:tblInd w:w="50" w:type="dxa"/>
         <w:tblBorders>
           <w:top w:val="single" w:sz="2" w:space="0" w:color="000001"/>
           <w:left w:val="single" w:sz="2" w:space="0" w:color="000001"/>
@@ -10937,7 +10929,7 @@
         </w:tblBorders>
         <w:tblCellMar>
           <w:top w:w="55" w:type="dxa"/>
-          <w:left w:w="51" w:type="dxa"/>
+          <w:left w:w="48" w:type="dxa"/>
           <w:bottom w:w="55" w:type="dxa"/>
           <w:right w:w="55" w:type="dxa"/>
         </w:tblCellMar>
@@ -10962,7 +10954,7 @@
             </w:tcBorders>
             <w:shd w:color="auto" w:fill="auto" w:val="clear"/>
             <w:tcMar>
-              <w:left w:w="51" w:type="dxa"/>
+              <w:left w:w="48" w:type="dxa"/>
             </w:tcMar>
           </w:tcPr>
           <w:p>
@@ -10995,7 +10987,7 @@
             </w:tcBorders>
             <w:shd w:color="auto" w:fill="auto" w:val="clear"/>
             <w:tcMar>
-              <w:left w:w="51" w:type="dxa"/>
+              <w:left w:w="48" w:type="dxa"/>
             </w:tcMar>
           </w:tcPr>
           <w:p>
@@ -11028,7 +11020,7 @@
             </w:tcBorders>
             <w:shd w:color="auto" w:fill="auto" w:val="clear"/>
             <w:tcMar>
-              <w:left w:w="51" w:type="dxa"/>
+              <w:left w:w="48" w:type="dxa"/>
             </w:tcMar>
           </w:tcPr>
           <w:p>
@@ -11063,7 +11055,7 @@
             </w:tcBorders>
             <w:shd w:color="auto" w:fill="auto" w:val="clear"/>
             <w:tcMar>
-              <w:left w:w="51" w:type="dxa"/>
+              <w:left w:w="48" w:type="dxa"/>
             </w:tcMar>
           </w:tcPr>
           <w:p>
@@ -11099,7 +11091,7 @@
             </w:tcBorders>
             <w:shd w:color="auto" w:fill="auto" w:val="clear"/>
             <w:tcMar>
-              <w:left w:w="51" w:type="dxa"/>
+              <w:left w:w="48" w:type="dxa"/>
             </w:tcMar>
           </w:tcPr>
           <w:p>
@@ -11124,7 +11116,7 @@
             </w:tcBorders>
             <w:shd w:color="auto" w:fill="auto" w:val="clear"/>
             <w:tcMar>
-              <w:left w:w="51" w:type="dxa"/>
+              <w:left w:w="48" w:type="dxa"/>
             </w:tcMar>
           </w:tcPr>
           <w:p>
@@ -11149,7 +11141,7 @@
             </w:tcBorders>
             <w:shd w:color="auto" w:fill="auto" w:val="clear"/>
             <w:tcMar>
-              <w:left w:w="51" w:type="dxa"/>
+              <w:left w:w="48" w:type="dxa"/>
             </w:tcMar>
           </w:tcPr>
           <w:p>
@@ -11176,7 +11168,7 @@
             </w:tcBorders>
             <w:shd w:color="auto" w:fill="auto" w:val="clear"/>
             <w:tcMar>
-              <w:left w:w="51" w:type="dxa"/>
+              <w:left w:w="48" w:type="dxa"/>
             </w:tcMar>
           </w:tcPr>
           <w:p>
@@ -11224,7 +11216,7 @@
             </w:tcBorders>
             <w:shd w:color="auto" w:fill="auto" w:val="clear"/>
             <w:tcMar>
-              <w:left w:w="51" w:type="dxa"/>
+              <w:left w:w="48" w:type="dxa"/>
             </w:tcMar>
           </w:tcPr>
           <w:p>
@@ -11249,7 +11241,7 @@
             </w:tcBorders>
             <w:shd w:color="auto" w:fill="auto" w:val="clear"/>
             <w:tcMar>
-              <w:left w:w="51" w:type="dxa"/>
+              <w:left w:w="48" w:type="dxa"/>
             </w:tcMar>
           </w:tcPr>
           <w:p>
@@ -11274,7 +11266,7 @@
             </w:tcBorders>
             <w:shd w:color="auto" w:fill="auto" w:val="clear"/>
             <w:tcMar>
-              <w:left w:w="51" w:type="dxa"/>
+              <w:left w:w="48" w:type="dxa"/>
             </w:tcMar>
           </w:tcPr>
           <w:p>
@@ -11301,7 +11293,7 @@
             </w:tcBorders>
             <w:shd w:color="auto" w:fill="auto" w:val="clear"/>
             <w:tcMar>
-              <w:left w:w="51" w:type="dxa"/>
+              <w:left w:w="48" w:type="dxa"/>
             </w:tcMar>
           </w:tcPr>
           <w:p>
@@ -11349,7 +11341,7 @@
             </w:tcBorders>
             <w:shd w:color="auto" w:fill="auto" w:val="clear"/>
             <w:tcMar>
-              <w:left w:w="51" w:type="dxa"/>
+              <w:left w:w="48" w:type="dxa"/>
             </w:tcMar>
           </w:tcPr>
           <w:p>
@@ -11374,7 +11366,7 @@
             </w:tcBorders>
             <w:shd w:color="auto" w:fill="auto" w:val="clear"/>
             <w:tcMar>
-              <w:left w:w="51" w:type="dxa"/>
+              <w:left w:w="48" w:type="dxa"/>
             </w:tcMar>
           </w:tcPr>
           <w:p>
@@ -11399,7 +11391,7 @@
             </w:tcBorders>
             <w:shd w:color="auto" w:fill="auto" w:val="clear"/>
             <w:tcMar>
-              <w:left w:w="51" w:type="dxa"/>
+              <w:left w:w="48" w:type="dxa"/>
             </w:tcMar>
           </w:tcPr>
           <w:p>
@@ -11426,7 +11418,7 @@
             </w:tcBorders>
             <w:shd w:color="auto" w:fill="auto" w:val="clear"/>
             <w:tcMar>
-              <w:left w:w="51" w:type="dxa"/>
+              <w:left w:w="48" w:type="dxa"/>
             </w:tcMar>
           </w:tcPr>
           <w:p>
@@ -11474,7 +11466,7 @@
             </w:tcBorders>
             <w:shd w:color="auto" w:fill="auto" w:val="clear"/>
             <w:tcMar>
-              <w:left w:w="51" w:type="dxa"/>
+              <w:left w:w="48" w:type="dxa"/>
             </w:tcMar>
           </w:tcPr>
           <w:p>
@@ -11499,7 +11491,7 @@
             </w:tcBorders>
             <w:shd w:color="auto" w:fill="auto" w:val="clear"/>
             <w:tcMar>
-              <w:left w:w="51" w:type="dxa"/>
+              <w:left w:w="48" w:type="dxa"/>
             </w:tcMar>
           </w:tcPr>
           <w:p>
@@ -11524,7 +11516,7 @@
             </w:tcBorders>
             <w:shd w:color="auto" w:fill="auto" w:val="clear"/>
             <w:tcMar>
-              <w:left w:w="51" w:type="dxa"/>
+              <w:left w:w="48" w:type="dxa"/>
             </w:tcMar>
           </w:tcPr>
           <w:p>
@@ -11551,7 +11543,7 @@
             </w:tcBorders>
             <w:shd w:color="auto" w:fill="auto" w:val="clear"/>
             <w:tcMar>
-              <w:left w:w="51" w:type="dxa"/>
+              <w:left w:w="48" w:type="dxa"/>
             </w:tcMar>
           </w:tcPr>
           <w:p>
@@ -11599,7 +11591,7 @@
             </w:tcBorders>
             <w:shd w:color="auto" w:fill="auto" w:val="clear"/>
             <w:tcMar>
-              <w:left w:w="51" w:type="dxa"/>
+              <w:left w:w="48" w:type="dxa"/>
             </w:tcMar>
           </w:tcPr>
           <w:p>
@@ -11624,7 +11616,7 @@
             </w:tcBorders>
             <w:shd w:color="auto" w:fill="auto" w:val="clear"/>
             <w:tcMar>
-              <w:left w:w="51" w:type="dxa"/>
+              <w:left w:w="48" w:type="dxa"/>
             </w:tcMar>
           </w:tcPr>
           <w:p>
@@ -11649,7 +11641,7 @@
             </w:tcBorders>
             <w:shd w:color="auto" w:fill="auto" w:val="clear"/>
             <w:tcMar>
-              <w:left w:w="51" w:type="dxa"/>
+              <w:left w:w="48" w:type="dxa"/>
             </w:tcMar>
           </w:tcPr>
           <w:p>
@@ -11676,7 +11668,7 @@
             </w:tcBorders>
             <w:shd w:color="auto" w:fill="auto" w:val="clear"/>
             <w:tcMar>
-              <w:left w:w="51" w:type="dxa"/>
+              <w:left w:w="48" w:type="dxa"/>
             </w:tcMar>
           </w:tcPr>
           <w:p>
@@ -11724,7 +11716,7 @@
             </w:tcBorders>
             <w:shd w:color="auto" w:fill="auto" w:val="clear"/>
             <w:tcMar>
-              <w:left w:w="51" w:type="dxa"/>
+              <w:left w:w="48" w:type="dxa"/>
             </w:tcMar>
           </w:tcPr>
           <w:p>
@@ -11749,7 +11741,7 @@
             </w:tcBorders>
             <w:shd w:color="auto" w:fill="auto" w:val="clear"/>
             <w:tcMar>
-              <w:left w:w="51" w:type="dxa"/>
+              <w:left w:w="48" w:type="dxa"/>
             </w:tcMar>
           </w:tcPr>
           <w:p>
@@ -11774,7 +11766,7 @@
             </w:tcBorders>
             <w:shd w:color="auto" w:fill="auto" w:val="clear"/>
             <w:tcMar>
-              <w:left w:w="51" w:type="dxa"/>
+              <w:left w:w="48" w:type="dxa"/>
             </w:tcMar>
           </w:tcPr>
           <w:p>
@@ -11801,7 +11793,7 @@
             </w:tcBorders>
             <w:shd w:color="auto" w:fill="auto" w:val="clear"/>
             <w:tcMar>
-              <w:left w:w="51" w:type="dxa"/>
+              <w:left w:w="48" w:type="dxa"/>
             </w:tcMar>
           </w:tcPr>
           <w:p>
@@ -11849,7 +11841,7 @@
             </w:tcBorders>
             <w:shd w:color="auto" w:fill="auto" w:val="clear"/>
             <w:tcMar>
-              <w:left w:w="51" w:type="dxa"/>
+              <w:left w:w="48" w:type="dxa"/>
             </w:tcMar>
           </w:tcPr>
           <w:p>
@@ -11874,7 +11866,7 @@
             </w:tcBorders>
             <w:shd w:color="auto" w:fill="auto" w:val="clear"/>
             <w:tcMar>
-              <w:left w:w="51" w:type="dxa"/>
+              <w:left w:w="48" w:type="dxa"/>
             </w:tcMar>
           </w:tcPr>
           <w:p>
@@ -11899,7 +11891,7 @@
             </w:tcBorders>
             <w:shd w:color="auto" w:fill="auto" w:val="clear"/>
             <w:tcMar>
-              <w:left w:w="51" w:type="dxa"/>
+              <w:left w:w="48" w:type="dxa"/>
             </w:tcMar>
           </w:tcPr>
           <w:p>
@@ -11926,7 +11918,7 @@
             </w:tcBorders>
             <w:shd w:color="auto" w:fill="auto" w:val="clear"/>
             <w:tcMar>
-              <w:left w:w="51" w:type="dxa"/>
+              <w:left w:w="48" w:type="dxa"/>
             </w:tcMar>
           </w:tcPr>
           <w:p>
@@ -11974,7 +11966,7 @@
             </w:tcBorders>
             <w:shd w:color="auto" w:fill="auto" w:val="clear"/>
             <w:tcMar>
-              <w:left w:w="51" w:type="dxa"/>
+              <w:left w:w="48" w:type="dxa"/>
             </w:tcMar>
           </w:tcPr>
           <w:p>
@@ -11999,7 +11991,7 @@
             </w:tcBorders>
             <w:shd w:color="auto" w:fill="auto" w:val="clear"/>
             <w:tcMar>
-              <w:left w:w="51" w:type="dxa"/>
+              <w:left w:w="48" w:type="dxa"/>
             </w:tcMar>
           </w:tcPr>
           <w:p>
@@ -12024,7 +12016,7 @@
             </w:tcBorders>
             <w:shd w:color="auto" w:fill="auto" w:val="clear"/>
             <w:tcMar>
-              <w:left w:w="51" w:type="dxa"/>
+              <w:left w:w="48" w:type="dxa"/>
             </w:tcMar>
           </w:tcPr>
           <w:p>
@@ -12051,7 +12043,7 @@
             </w:tcBorders>
             <w:shd w:color="auto" w:fill="auto" w:val="clear"/>
             <w:tcMar>
-              <w:left w:w="51" w:type="dxa"/>
+              <w:left w:w="48" w:type="dxa"/>
             </w:tcMar>
           </w:tcPr>
           <w:p>
@@ -12099,7 +12091,7 @@
             </w:tcBorders>
             <w:shd w:color="auto" w:fill="auto" w:val="clear"/>
             <w:tcMar>
-              <w:left w:w="51" w:type="dxa"/>
+              <w:left w:w="48" w:type="dxa"/>
             </w:tcMar>
           </w:tcPr>
           <w:p>
@@ -12124,7 +12116,7 @@
             </w:tcBorders>
             <w:shd w:color="auto" w:fill="auto" w:val="clear"/>
             <w:tcMar>
-              <w:left w:w="51" w:type="dxa"/>
+              <w:left w:w="48" w:type="dxa"/>
             </w:tcMar>
           </w:tcPr>
           <w:p>
@@ -12149,7 +12141,7 @@
             </w:tcBorders>
             <w:shd w:color="auto" w:fill="auto" w:val="clear"/>
             <w:tcMar>
-              <w:left w:w="51" w:type="dxa"/>
+              <w:left w:w="48" w:type="dxa"/>
             </w:tcMar>
           </w:tcPr>
           <w:p>
@@ -12176,7 +12168,7 @@
             </w:tcBorders>
             <w:shd w:color="auto" w:fill="auto" w:val="clear"/>
             <w:tcMar>
-              <w:left w:w="51" w:type="dxa"/>
+              <w:left w:w="48" w:type="dxa"/>
             </w:tcMar>
           </w:tcPr>
           <w:p>
@@ -12224,7 +12216,7 @@
             </w:tcBorders>
             <w:shd w:color="auto" w:fill="auto" w:val="clear"/>
             <w:tcMar>
-              <w:left w:w="51" w:type="dxa"/>
+              <w:left w:w="48" w:type="dxa"/>
             </w:tcMar>
           </w:tcPr>
           <w:p>
@@ -12249,7 +12241,7 @@
             </w:tcBorders>
             <w:shd w:color="auto" w:fill="auto" w:val="clear"/>
             <w:tcMar>
-              <w:left w:w="51" w:type="dxa"/>
+              <w:left w:w="48" w:type="dxa"/>
             </w:tcMar>
           </w:tcPr>
           <w:p>
@@ -12274,7 +12266,7 @@
             </w:tcBorders>
             <w:shd w:color="auto" w:fill="auto" w:val="clear"/>
             <w:tcMar>
-              <w:left w:w="51" w:type="dxa"/>
+              <w:left w:w="48" w:type="dxa"/>
             </w:tcMar>
           </w:tcPr>
           <w:p>
@@ -12301,7 +12293,7 @@
             </w:tcBorders>
             <w:shd w:color="auto" w:fill="auto" w:val="clear"/>
             <w:tcMar>
-              <w:left w:w="51" w:type="dxa"/>
+              <w:left w:w="48" w:type="dxa"/>
             </w:tcMar>
           </w:tcPr>
           <w:p>
@@ -12349,7 +12341,7 @@
             </w:tcBorders>
             <w:shd w:color="auto" w:fill="auto" w:val="clear"/>
             <w:tcMar>
-              <w:left w:w="51" w:type="dxa"/>
+              <w:left w:w="48" w:type="dxa"/>
             </w:tcMar>
           </w:tcPr>
           <w:p>
@@ -12374,7 +12366,7 @@
             </w:tcBorders>
             <w:shd w:color="auto" w:fill="auto" w:val="clear"/>
             <w:tcMar>
-              <w:left w:w="51" w:type="dxa"/>
+              <w:left w:w="48" w:type="dxa"/>
             </w:tcMar>
           </w:tcPr>
           <w:p>
@@ -12399,7 +12391,7 @@
             </w:tcBorders>
             <w:shd w:color="auto" w:fill="auto" w:val="clear"/>
             <w:tcMar>
-              <w:left w:w="51" w:type="dxa"/>
+              <w:left w:w="48" w:type="dxa"/>
             </w:tcMar>
           </w:tcPr>
           <w:p>
@@ -12426,7 +12418,7 @@
             </w:tcBorders>
             <w:shd w:color="auto" w:fill="auto" w:val="clear"/>
             <w:tcMar>
-              <w:left w:w="51" w:type="dxa"/>
+              <w:left w:w="48" w:type="dxa"/>
             </w:tcMar>
           </w:tcPr>
           <w:p>
@@ -12474,7 +12466,7 @@
             </w:tcBorders>
             <w:shd w:color="auto" w:fill="auto" w:val="clear"/>
             <w:tcMar>
-              <w:left w:w="51" w:type="dxa"/>
+              <w:left w:w="48" w:type="dxa"/>
             </w:tcMar>
           </w:tcPr>
           <w:p>
@@ -12499,7 +12491,7 @@
             </w:tcBorders>
             <w:shd w:color="auto" w:fill="auto" w:val="clear"/>
             <w:tcMar>
-              <w:left w:w="51" w:type="dxa"/>
+              <w:left w:w="48" w:type="dxa"/>
             </w:tcMar>
           </w:tcPr>
           <w:p>
@@ -12524,7 +12516,7 @@
             </w:tcBorders>
             <w:shd w:color="auto" w:fill="auto" w:val="clear"/>
             <w:tcMar>
-              <w:left w:w="51" w:type="dxa"/>
+              <w:left w:w="48" w:type="dxa"/>
             </w:tcMar>
           </w:tcPr>
           <w:p>
@@ -12551,7 +12543,7 @@
             </w:tcBorders>
             <w:shd w:color="auto" w:fill="auto" w:val="clear"/>
             <w:tcMar>
-              <w:left w:w="51" w:type="dxa"/>
+              <w:left w:w="48" w:type="dxa"/>
             </w:tcMar>
           </w:tcPr>
           <w:p>
@@ -12599,7 +12591,7 @@
             </w:tcBorders>
             <w:shd w:color="auto" w:fill="auto" w:val="clear"/>
             <w:tcMar>
-              <w:left w:w="51" w:type="dxa"/>
+              <w:left w:w="48" w:type="dxa"/>
             </w:tcMar>
           </w:tcPr>
           <w:p>
@@ -12624,7 +12616,7 @@
             </w:tcBorders>
             <w:shd w:color="auto" w:fill="auto" w:val="clear"/>
             <w:tcMar>
-              <w:left w:w="51" w:type="dxa"/>
+              <w:left w:w="48" w:type="dxa"/>
             </w:tcMar>
           </w:tcPr>
           <w:p>
@@ -12649,7 +12641,7 @@
             </w:tcBorders>
             <w:shd w:color="auto" w:fill="auto" w:val="clear"/>
             <w:tcMar>
-              <w:left w:w="51" w:type="dxa"/>
+              <w:left w:w="48" w:type="dxa"/>
             </w:tcMar>
           </w:tcPr>
           <w:p>
@@ -12676,7 +12668,7 @@
             </w:tcBorders>
             <w:shd w:color="auto" w:fill="auto" w:val="clear"/>
             <w:tcMar>
-              <w:left w:w="51" w:type="dxa"/>
+              <w:left w:w="48" w:type="dxa"/>
             </w:tcMar>
           </w:tcPr>
           <w:p>
@@ -12724,7 +12716,7 @@
             </w:tcBorders>
             <w:shd w:color="auto" w:fill="auto" w:val="clear"/>
             <w:tcMar>
-              <w:left w:w="51" w:type="dxa"/>
+              <w:left w:w="48" w:type="dxa"/>
             </w:tcMar>
           </w:tcPr>
           <w:p>
@@ -12749,7 +12741,7 @@
             </w:tcBorders>
             <w:shd w:color="auto" w:fill="auto" w:val="clear"/>
             <w:tcMar>
-              <w:left w:w="51" w:type="dxa"/>
+              <w:left w:w="48" w:type="dxa"/>
             </w:tcMar>
           </w:tcPr>
           <w:p>
@@ -12774,7 +12766,7 @@
             </w:tcBorders>
             <w:shd w:color="auto" w:fill="auto" w:val="clear"/>
             <w:tcMar>
-              <w:left w:w="51" w:type="dxa"/>
+              <w:left w:w="48" w:type="dxa"/>
             </w:tcMar>
           </w:tcPr>
           <w:p>
@@ -12801,7 +12793,7 @@
             </w:tcBorders>
             <w:shd w:color="auto" w:fill="auto" w:val="clear"/>
             <w:tcMar>
-              <w:left w:w="51" w:type="dxa"/>
+              <w:left w:w="48" w:type="dxa"/>
             </w:tcMar>
           </w:tcPr>
           <w:p>
@@ -12849,7 +12841,7 @@
             </w:tcBorders>
             <w:shd w:color="auto" w:fill="auto" w:val="clear"/>
             <w:tcMar>
-              <w:left w:w="51" w:type="dxa"/>
+              <w:left w:w="48" w:type="dxa"/>
             </w:tcMar>
           </w:tcPr>
           <w:p>
@@ -12874,7 +12866,7 @@
             </w:tcBorders>
             <w:shd w:color="auto" w:fill="auto" w:val="clear"/>
             <w:tcMar>
-              <w:left w:w="51" w:type="dxa"/>
+              <w:left w:w="48" w:type="dxa"/>
             </w:tcMar>
           </w:tcPr>
           <w:p>
@@ -12899,7 +12891,7 @@
             </w:tcBorders>
             <w:shd w:color="auto" w:fill="auto" w:val="clear"/>
             <w:tcMar>
-              <w:left w:w="51" w:type="dxa"/>
+              <w:left w:w="48" w:type="dxa"/>
             </w:tcMar>
           </w:tcPr>
           <w:p>
@@ -12926,7 +12918,7 @@
             </w:tcBorders>
             <w:shd w:color="auto" w:fill="auto" w:val="clear"/>
             <w:tcMar>
-              <w:left w:w="51" w:type="dxa"/>
+              <w:left w:w="48" w:type="dxa"/>
             </w:tcMar>
           </w:tcPr>
           <w:p>
@@ -12976,7 +12968,7 @@
             </w:tcBorders>
             <w:shd w:color="auto" w:fill="auto" w:val="clear"/>
             <w:tcMar>
-              <w:left w:w="51" w:type="dxa"/>
+              <w:left w:w="48" w:type="dxa"/>
             </w:tcMar>
           </w:tcPr>
           <w:p>
@@ -13001,7 +12993,7 @@
             </w:tcBorders>
             <w:shd w:color="auto" w:fill="auto" w:val="clear"/>
             <w:tcMar>
-              <w:left w:w="51" w:type="dxa"/>
+              <w:left w:w="48" w:type="dxa"/>
             </w:tcMar>
           </w:tcPr>
           <w:p>
@@ -13036,7 +13028,7 @@
             </w:tcBorders>
             <w:shd w:color="auto" w:fill="auto" w:val="clear"/>
             <w:tcMar>
-              <w:left w:w="51" w:type="dxa"/>
+              <w:left w:w="48" w:type="dxa"/>
             </w:tcMar>
           </w:tcPr>
           <w:p>
@@ -13063,7 +13055,7 @@
             </w:tcBorders>
             <w:shd w:color="auto" w:fill="auto" w:val="clear"/>
             <w:tcMar>
-              <w:left w:w="51" w:type="dxa"/>
+              <w:left w:w="48" w:type="dxa"/>
             </w:tcMar>
           </w:tcPr>
           <w:p>
@@ -13113,7 +13105,7 @@
             </w:tcBorders>
             <w:shd w:color="auto" w:fill="auto" w:val="clear"/>
             <w:tcMar>
-              <w:left w:w="51" w:type="dxa"/>
+              <w:left w:w="48" w:type="dxa"/>
             </w:tcMar>
           </w:tcPr>
           <w:p>
@@ -13138,7 +13130,7 @@
             </w:tcBorders>
             <w:shd w:color="auto" w:fill="auto" w:val="clear"/>
             <w:tcMar>
-              <w:left w:w="51" w:type="dxa"/>
+              <w:left w:w="48" w:type="dxa"/>
             </w:tcMar>
           </w:tcPr>
           <w:p>
@@ -13172,7 +13164,7 @@
             </w:tcBorders>
             <w:shd w:color="auto" w:fill="auto" w:val="clear"/>
             <w:tcMar>
-              <w:left w:w="51" w:type="dxa"/>
+              <w:left w:w="48" w:type="dxa"/>
             </w:tcMar>
           </w:tcPr>
           <w:p>
@@ -13199,7 +13191,7 @@
             </w:tcBorders>
             <w:shd w:color="auto" w:fill="auto" w:val="clear"/>
             <w:tcMar>
-              <w:left w:w="51" w:type="dxa"/>
+              <w:left w:w="48" w:type="dxa"/>
             </w:tcMar>
           </w:tcPr>
           <w:p>
@@ -13287,7 +13279,7 @@
       <w:tblPr>
         <w:tblW w:w="9972" w:type="dxa"/>
         <w:jc w:val="left"/>
-        <w:tblInd w:w="53" w:type="dxa"/>
+        <w:tblInd w:w="50" w:type="dxa"/>
         <w:tblBorders>
           <w:top w:val="single" w:sz="2" w:space="0" w:color="000001"/>
           <w:left w:val="single" w:sz="2" w:space="0" w:color="000001"/>
@@ -13296,7 +13288,7 @@
         </w:tblBorders>
         <w:tblCellMar>
           <w:top w:w="55" w:type="dxa"/>
-          <w:left w:w="51" w:type="dxa"/>
+          <w:left w:w="48" w:type="dxa"/>
           <w:bottom w:w="55" w:type="dxa"/>
           <w:right w:w="55" w:type="dxa"/>
         </w:tblCellMar>
@@ -13321,7 +13313,7 @@
             </w:tcBorders>
             <w:shd w:color="auto" w:fill="auto" w:val="clear"/>
             <w:tcMar>
-              <w:left w:w="51" w:type="dxa"/>
+              <w:left w:w="48" w:type="dxa"/>
             </w:tcMar>
           </w:tcPr>
           <w:p>
@@ -13354,7 +13346,7 @@
             </w:tcBorders>
             <w:shd w:color="auto" w:fill="auto" w:val="clear"/>
             <w:tcMar>
-              <w:left w:w="51" w:type="dxa"/>
+              <w:left w:w="48" w:type="dxa"/>
             </w:tcMar>
           </w:tcPr>
           <w:p>
@@ -13387,7 +13379,7 @@
             </w:tcBorders>
             <w:shd w:color="auto" w:fill="auto" w:val="clear"/>
             <w:tcMar>
-              <w:left w:w="51" w:type="dxa"/>
+              <w:left w:w="48" w:type="dxa"/>
             </w:tcMar>
           </w:tcPr>
           <w:p>
@@ -13422,7 +13414,7 @@
             </w:tcBorders>
             <w:shd w:color="auto" w:fill="auto" w:val="clear"/>
             <w:tcMar>
-              <w:left w:w="51" w:type="dxa"/>
+              <w:left w:w="48" w:type="dxa"/>
             </w:tcMar>
           </w:tcPr>
           <w:p>
@@ -13458,7 +13450,7 @@
             </w:tcBorders>
             <w:shd w:color="auto" w:fill="auto" w:val="clear"/>
             <w:tcMar>
-              <w:left w:w="51" w:type="dxa"/>
+              <w:left w:w="48" w:type="dxa"/>
             </w:tcMar>
           </w:tcPr>
           <w:p>
@@ -13483,7 +13475,7 @@
             </w:tcBorders>
             <w:shd w:color="auto" w:fill="auto" w:val="clear"/>
             <w:tcMar>
-              <w:left w:w="51" w:type="dxa"/>
+              <w:left w:w="48" w:type="dxa"/>
             </w:tcMar>
           </w:tcPr>
           <w:p>
@@ -13508,7 +13500,7 @@
             </w:tcBorders>
             <w:shd w:color="auto" w:fill="auto" w:val="clear"/>
             <w:tcMar>
-              <w:left w:w="51" w:type="dxa"/>
+              <w:left w:w="48" w:type="dxa"/>
             </w:tcMar>
           </w:tcPr>
           <w:p>
@@ -13535,7 +13527,7 @@
             </w:tcBorders>
             <w:shd w:color="auto" w:fill="auto" w:val="clear"/>
             <w:tcMar>
-              <w:left w:w="51" w:type="dxa"/>
+              <w:left w:w="48" w:type="dxa"/>
             </w:tcMar>
           </w:tcPr>
           <w:p>
@@ -13583,7 +13575,7 @@
             </w:tcBorders>
             <w:shd w:color="auto" w:fill="auto" w:val="clear"/>
             <w:tcMar>
-              <w:left w:w="51" w:type="dxa"/>
+              <w:left w:w="48" w:type="dxa"/>
             </w:tcMar>
           </w:tcPr>
           <w:p>
@@ -13608,7 +13600,7 @@
             </w:tcBorders>
             <w:shd w:color="auto" w:fill="auto" w:val="clear"/>
             <w:tcMar>
-              <w:left w:w="51" w:type="dxa"/>
+              <w:left w:w="48" w:type="dxa"/>
             </w:tcMar>
           </w:tcPr>
           <w:p>
@@ -13633,7 +13625,7 @@
             </w:tcBorders>
             <w:shd w:color="auto" w:fill="auto" w:val="clear"/>
             <w:tcMar>
-              <w:left w:w="51" w:type="dxa"/>
+              <w:left w:w="48" w:type="dxa"/>
             </w:tcMar>
           </w:tcPr>
           <w:p>
@@ -13660,7 +13652,7 @@
             </w:tcBorders>
             <w:shd w:color="auto" w:fill="auto" w:val="clear"/>
             <w:tcMar>
-              <w:left w:w="51" w:type="dxa"/>
+              <w:left w:w="48" w:type="dxa"/>
             </w:tcMar>
           </w:tcPr>
           <w:p>
@@ -13709,7 +13701,7 @@
             </w:tcBorders>
             <w:shd w:color="auto" w:fill="auto" w:val="clear"/>
             <w:tcMar>
-              <w:left w:w="51" w:type="dxa"/>
+              <w:left w:w="48" w:type="dxa"/>
             </w:tcMar>
           </w:tcPr>
           <w:p>
@@ -13734,7 +13726,7 @@
             </w:tcBorders>
             <w:shd w:color="auto" w:fill="auto" w:val="clear"/>
             <w:tcMar>
-              <w:left w:w="51" w:type="dxa"/>
+              <w:left w:w="48" w:type="dxa"/>
             </w:tcMar>
           </w:tcPr>
           <w:p>
@@ -13759,7 +13751,7 @@
             </w:tcBorders>
             <w:shd w:color="auto" w:fill="auto" w:val="clear"/>
             <w:tcMar>
-              <w:left w:w="51" w:type="dxa"/>
+              <w:left w:w="48" w:type="dxa"/>
             </w:tcMar>
           </w:tcPr>
           <w:p>
@@ -13786,7 +13778,7 @@
             </w:tcBorders>
             <w:shd w:color="auto" w:fill="auto" w:val="clear"/>
             <w:tcMar>
-              <w:left w:w="51" w:type="dxa"/>
+              <w:left w:w="48" w:type="dxa"/>
             </w:tcMar>
           </w:tcPr>
           <w:p>
@@ -13834,7 +13826,7 @@
             </w:tcBorders>
             <w:shd w:color="auto" w:fill="auto" w:val="clear"/>
             <w:tcMar>
-              <w:left w:w="51" w:type="dxa"/>
+              <w:left w:w="48" w:type="dxa"/>
             </w:tcMar>
           </w:tcPr>
           <w:p>
@@ -13859,7 +13851,7 @@
             </w:tcBorders>
             <w:shd w:color="auto" w:fill="auto" w:val="clear"/>
             <w:tcMar>
-              <w:left w:w="51" w:type="dxa"/>
+              <w:left w:w="48" w:type="dxa"/>
             </w:tcMar>
           </w:tcPr>
           <w:p>
@@ -13884,7 +13876,7 @@
             </w:tcBorders>
             <w:shd w:color="auto" w:fill="auto" w:val="clear"/>
             <w:tcMar>
-              <w:left w:w="51" w:type="dxa"/>
+              <w:left w:w="48" w:type="dxa"/>
             </w:tcMar>
           </w:tcPr>
           <w:p>
@@ -13911,7 +13903,7 @@
             </w:tcBorders>
             <w:shd w:color="auto" w:fill="auto" w:val="clear"/>
             <w:tcMar>
-              <w:left w:w="51" w:type="dxa"/>
+              <w:left w:w="48" w:type="dxa"/>
             </w:tcMar>
           </w:tcPr>
           <w:p>
@@ -13959,7 +13951,7 @@
             </w:tcBorders>
             <w:shd w:color="auto" w:fill="auto" w:val="clear"/>
             <w:tcMar>
-              <w:left w:w="51" w:type="dxa"/>
+              <w:left w:w="48" w:type="dxa"/>
             </w:tcMar>
           </w:tcPr>
           <w:p>
@@ -13984,7 +13976,7 @@
             </w:tcBorders>
             <w:shd w:color="auto" w:fill="auto" w:val="clear"/>
             <w:tcMar>
-              <w:left w:w="51" w:type="dxa"/>
+              <w:left w:w="48" w:type="dxa"/>
             </w:tcMar>
           </w:tcPr>
           <w:p>
@@ -14009,7 +14001,7 @@
             </w:tcBorders>
             <w:shd w:color="auto" w:fill="auto" w:val="clear"/>
             <w:tcMar>
-              <w:left w:w="51" w:type="dxa"/>
+              <w:left w:w="48" w:type="dxa"/>
             </w:tcMar>
           </w:tcPr>
           <w:p>
@@ -14036,7 +14028,7 @@
             </w:tcBorders>
             <w:shd w:color="auto" w:fill="auto" w:val="clear"/>
             <w:tcMar>
-              <w:left w:w="51" w:type="dxa"/>
+              <w:left w:w="48" w:type="dxa"/>
             </w:tcMar>
           </w:tcPr>
           <w:p>
@@ -14084,7 +14076,7 @@
             </w:tcBorders>
             <w:shd w:color="auto" w:fill="auto" w:val="clear"/>
             <w:tcMar>
-              <w:left w:w="51" w:type="dxa"/>
+              <w:left w:w="48" w:type="dxa"/>
             </w:tcMar>
           </w:tcPr>
           <w:p>
@@ -14109,7 +14101,7 @@
             </w:tcBorders>
             <w:shd w:color="auto" w:fill="auto" w:val="clear"/>
             <w:tcMar>
-              <w:left w:w="51" w:type="dxa"/>
+              <w:left w:w="48" w:type="dxa"/>
             </w:tcMar>
           </w:tcPr>
           <w:p>
@@ -14134,7 +14126,7 @@
             </w:tcBorders>
             <w:shd w:color="auto" w:fill="auto" w:val="clear"/>
             <w:tcMar>
-              <w:left w:w="51" w:type="dxa"/>
+              <w:left w:w="48" w:type="dxa"/>
             </w:tcMar>
           </w:tcPr>
           <w:p>
@@ -14161,7 +14153,7 @@
             </w:tcBorders>
             <w:shd w:color="auto" w:fill="auto" w:val="clear"/>
             <w:tcMar>
-              <w:left w:w="51" w:type="dxa"/>
+              <w:left w:w="48" w:type="dxa"/>
             </w:tcMar>
           </w:tcPr>
           <w:p>
@@ -14299,7 +14291,7 @@
       <w:tblPr>
         <w:tblW w:w="9972" w:type="dxa"/>
         <w:jc w:val="left"/>
-        <w:tblInd w:w="53" w:type="dxa"/>
+        <w:tblInd w:w="50" w:type="dxa"/>
         <w:tblBorders>
           <w:top w:val="single" w:sz="2" w:space="0" w:color="000001"/>
           <w:left w:val="single" w:sz="2" w:space="0" w:color="000001"/>
@@ -14308,7 +14300,7 @@
         </w:tblBorders>
         <w:tblCellMar>
           <w:top w:w="55" w:type="dxa"/>
-          <w:left w:w="51" w:type="dxa"/>
+          <w:left w:w="48" w:type="dxa"/>
           <w:bottom w:w="55" w:type="dxa"/>
           <w:right w:w="55" w:type="dxa"/>
         </w:tblCellMar>
@@ -14333,7 +14325,7 @@
             </w:tcBorders>
             <w:shd w:color="auto" w:fill="auto" w:val="clear"/>
             <w:tcMar>
-              <w:left w:w="51" w:type="dxa"/>
+              <w:left w:w="48" w:type="dxa"/>
             </w:tcMar>
           </w:tcPr>
           <w:p>
@@ -14366,7 +14358,7 @@
             </w:tcBorders>
             <w:shd w:color="auto" w:fill="auto" w:val="clear"/>
             <w:tcMar>
-              <w:left w:w="51" w:type="dxa"/>
+              <w:left w:w="48" w:type="dxa"/>
             </w:tcMar>
           </w:tcPr>
           <w:p>
@@ -14399,7 +14391,7 @@
             </w:tcBorders>
             <w:shd w:color="auto" w:fill="auto" w:val="clear"/>
             <w:tcMar>
-              <w:left w:w="51" w:type="dxa"/>
+              <w:left w:w="48" w:type="dxa"/>
             </w:tcMar>
           </w:tcPr>
           <w:p>
@@ -14434,7 +14426,7 @@
             </w:tcBorders>
             <w:shd w:color="auto" w:fill="auto" w:val="clear"/>
             <w:tcMar>
-              <w:left w:w="51" w:type="dxa"/>
+              <w:left w:w="48" w:type="dxa"/>
             </w:tcMar>
           </w:tcPr>
           <w:p>
@@ -14470,7 +14462,7 @@
             </w:tcBorders>
             <w:shd w:color="auto" w:fill="auto" w:val="clear"/>
             <w:tcMar>
-              <w:left w:w="51" w:type="dxa"/>
+              <w:left w:w="48" w:type="dxa"/>
             </w:tcMar>
           </w:tcPr>
           <w:p>
@@ -14495,7 +14487,7 @@
             </w:tcBorders>
             <w:shd w:color="auto" w:fill="auto" w:val="clear"/>
             <w:tcMar>
-              <w:left w:w="51" w:type="dxa"/>
+              <w:left w:w="48" w:type="dxa"/>
             </w:tcMar>
           </w:tcPr>
           <w:p>
@@ -14520,7 +14512,7 @@
             </w:tcBorders>
             <w:shd w:color="auto" w:fill="auto" w:val="clear"/>
             <w:tcMar>
-              <w:left w:w="51" w:type="dxa"/>
+              <w:left w:w="48" w:type="dxa"/>
             </w:tcMar>
           </w:tcPr>
           <w:p>
@@ -14547,7 +14539,7 @@
             </w:tcBorders>
             <w:shd w:color="auto" w:fill="auto" w:val="clear"/>
             <w:tcMar>
-              <w:left w:w="51" w:type="dxa"/>
+              <w:left w:w="48" w:type="dxa"/>
             </w:tcMar>
           </w:tcPr>
           <w:p>
@@ -14655,7 +14647,7 @@
       <w:tblPr>
         <w:tblW w:w="9972" w:type="dxa"/>
         <w:jc w:val="left"/>
-        <w:tblInd w:w="53" w:type="dxa"/>
+        <w:tblInd w:w="50" w:type="dxa"/>
         <w:tblBorders>
           <w:top w:val="single" w:sz="2" w:space="0" w:color="000001"/>
           <w:left w:val="single" w:sz="2" w:space="0" w:color="000001"/>
@@ -14664,7 +14656,7 @@
         </w:tblBorders>
         <w:tblCellMar>
           <w:top w:w="55" w:type="dxa"/>
-          <w:left w:w="51" w:type="dxa"/>
+          <w:left w:w="48" w:type="dxa"/>
           <w:bottom w:w="55" w:type="dxa"/>
           <w:right w:w="55" w:type="dxa"/>
         </w:tblCellMar>
@@ -14689,7 +14681,7 @@
             </w:tcBorders>
             <w:shd w:color="auto" w:fill="auto" w:val="clear"/>
             <w:tcMar>
-              <w:left w:w="51" w:type="dxa"/>
+              <w:left w:w="48" w:type="dxa"/>
             </w:tcMar>
           </w:tcPr>
           <w:p>
@@ -14722,7 +14714,7 @@
             </w:tcBorders>
             <w:shd w:color="auto" w:fill="auto" w:val="clear"/>
             <w:tcMar>
-              <w:left w:w="51" w:type="dxa"/>
+              <w:left w:w="48" w:type="dxa"/>
             </w:tcMar>
           </w:tcPr>
           <w:p>
@@ -14755,7 +14747,7 @@
             </w:tcBorders>
             <w:shd w:color="auto" w:fill="auto" w:val="clear"/>
             <w:tcMar>
-              <w:left w:w="51" w:type="dxa"/>
+              <w:left w:w="48" w:type="dxa"/>
             </w:tcMar>
           </w:tcPr>
           <w:p>
@@ -14790,7 +14782,7 @@
             </w:tcBorders>
             <w:shd w:color="auto" w:fill="auto" w:val="clear"/>
             <w:tcMar>
-              <w:left w:w="51" w:type="dxa"/>
+              <w:left w:w="48" w:type="dxa"/>
             </w:tcMar>
           </w:tcPr>
           <w:p>
@@ -14826,7 +14818,7 @@
             </w:tcBorders>
             <w:shd w:color="auto" w:fill="auto" w:val="clear"/>
             <w:tcMar>
-              <w:left w:w="51" w:type="dxa"/>
+              <w:left w:w="48" w:type="dxa"/>
             </w:tcMar>
           </w:tcPr>
           <w:p>
@@ -14855,7 +14847,7 @@
             </w:tcBorders>
             <w:shd w:color="auto" w:fill="auto" w:val="clear"/>
             <w:tcMar>
-              <w:left w:w="51" w:type="dxa"/>
+              <w:left w:w="48" w:type="dxa"/>
             </w:tcMar>
           </w:tcPr>
           <w:p>
@@ -14884,7 +14876,7 @@
             </w:tcBorders>
             <w:shd w:color="auto" w:fill="auto" w:val="clear"/>
             <w:tcMar>
-              <w:left w:w="51" w:type="dxa"/>
+              <w:left w:w="48" w:type="dxa"/>
             </w:tcMar>
           </w:tcPr>
           <w:p>
@@ -14915,7 +14907,7 @@
             </w:tcBorders>
             <w:shd w:color="auto" w:fill="auto" w:val="clear"/>
             <w:tcMar>
-              <w:left w:w="51" w:type="dxa"/>
+              <w:left w:w="48" w:type="dxa"/>
             </w:tcMar>
           </w:tcPr>
           <w:p>
@@ -14975,7 +14967,7 @@
             </w:tcBorders>
             <w:shd w:color="auto" w:fill="auto" w:val="clear"/>
             <w:tcMar>
-              <w:left w:w="51" w:type="dxa"/>
+              <w:left w:w="48" w:type="dxa"/>
             </w:tcMar>
           </w:tcPr>
           <w:p>
@@ -15004,7 +14996,7 @@
             </w:tcBorders>
             <w:shd w:color="auto" w:fill="auto" w:val="clear"/>
             <w:tcMar>
-              <w:left w:w="51" w:type="dxa"/>
+              <w:left w:w="48" w:type="dxa"/>
             </w:tcMar>
           </w:tcPr>
           <w:p>
@@ -15033,7 +15025,7 @@
             </w:tcBorders>
             <w:shd w:color="auto" w:fill="auto" w:val="clear"/>
             <w:tcMar>
-              <w:left w:w="51" w:type="dxa"/>
+              <w:left w:w="48" w:type="dxa"/>
             </w:tcMar>
           </w:tcPr>
           <w:p>
@@ -15064,7 +15056,7 @@
             </w:tcBorders>
             <w:shd w:color="auto" w:fill="auto" w:val="clear"/>
             <w:tcMar>
-              <w:left w:w="51" w:type="dxa"/>
+              <w:left w:w="48" w:type="dxa"/>
             </w:tcMar>
           </w:tcPr>
           <w:p>
@@ -15124,7 +15116,7 @@
             </w:tcBorders>
             <w:shd w:color="auto" w:fill="auto" w:val="clear"/>
             <w:tcMar>
-              <w:left w:w="51" w:type="dxa"/>
+              <w:left w:w="48" w:type="dxa"/>
             </w:tcMar>
           </w:tcPr>
           <w:p>
@@ -15153,7 +15145,7 @@
             </w:tcBorders>
             <w:shd w:color="auto" w:fill="auto" w:val="clear"/>
             <w:tcMar>
-              <w:left w:w="51" w:type="dxa"/>
+              <w:left w:w="48" w:type="dxa"/>
             </w:tcMar>
           </w:tcPr>
           <w:p>
@@ -15182,7 +15174,7 @@
             </w:tcBorders>
             <w:shd w:color="auto" w:fill="auto" w:val="clear"/>
             <w:tcMar>
-              <w:left w:w="51" w:type="dxa"/>
+              <w:left w:w="48" w:type="dxa"/>
             </w:tcMar>
           </w:tcPr>
           <w:p>
@@ -15213,7 +15205,7 @@
             </w:tcBorders>
             <w:shd w:color="auto" w:fill="auto" w:val="clear"/>
             <w:tcMar>
-              <w:left w:w="51" w:type="dxa"/>
+              <w:left w:w="48" w:type="dxa"/>
             </w:tcMar>
           </w:tcPr>
           <w:p>
@@ -15273,7 +15265,7 @@
             </w:tcBorders>
             <w:shd w:color="auto" w:fill="auto" w:val="clear"/>
             <w:tcMar>
-              <w:left w:w="51" w:type="dxa"/>
+              <w:left w:w="48" w:type="dxa"/>
             </w:tcMar>
           </w:tcPr>
           <w:p>
@@ -15302,7 +15294,7 @@
             </w:tcBorders>
             <w:shd w:color="auto" w:fill="auto" w:val="clear"/>
             <w:tcMar>
-              <w:left w:w="51" w:type="dxa"/>
+              <w:left w:w="48" w:type="dxa"/>
             </w:tcMar>
           </w:tcPr>
           <w:p>
@@ -15331,7 +15323,7 @@
             </w:tcBorders>
             <w:shd w:color="auto" w:fill="auto" w:val="clear"/>
             <w:tcMar>
-              <w:left w:w="51" w:type="dxa"/>
+              <w:left w:w="48" w:type="dxa"/>
             </w:tcMar>
           </w:tcPr>
           <w:p>
@@ -15362,7 +15354,7 @@
             </w:tcBorders>
             <w:shd w:color="auto" w:fill="auto" w:val="clear"/>
             <w:tcMar>
-              <w:left w:w="51" w:type="dxa"/>
+              <w:left w:w="48" w:type="dxa"/>
             </w:tcMar>
           </w:tcPr>
           <w:p>
@@ -15422,7 +15414,7 @@
             </w:tcBorders>
             <w:shd w:color="auto" w:fill="auto" w:val="clear"/>
             <w:tcMar>
-              <w:left w:w="51" w:type="dxa"/>
+              <w:left w:w="48" w:type="dxa"/>
             </w:tcMar>
           </w:tcPr>
           <w:p>
@@ -15451,7 +15443,7 @@
             </w:tcBorders>
             <w:shd w:color="auto" w:fill="auto" w:val="clear"/>
             <w:tcMar>
-              <w:left w:w="51" w:type="dxa"/>
+              <w:left w:w="48" w:type="dxa"/>
             </w:tcMar>
           </w:tcPr>
           <w:p>
@@ -15480,7 +15472,7 @@
             </w:tcBorders>
             <w:shd w:color="auto" w:fill="auto" w:val="clear"/>
             <w:tcMar>
-              <w:left w:w="51" w:type="dxa"/>
+              <w:left w:w="48" w:type="dxa"/>
             </w:tcMar>
           </w:tcPr>
           <w:p>
@@ -15511,7 +15503,7 @@
             </w:tcBorders>
             <w:shd w:color="auto" w:fill="auto" w:val="clear"/>
             <w:tcMar>
-              <w:left w:w="51" w:type="dxa"/>
+              <w:left w:w="48" w:type="dxa"/>
             </w:tcMar>
           </w:tcPr>
           <w:p>
@@ -15623,7 +15615,6 @@
     <w:rPrDefault>
       <w:rPr>
         <w:rFonts w:ascii="Liberation Serif" w:hAnsi="Liberation Serif" w:eastAsia="Droid Sans Fallback" w:cs="FreeSans"/>
-        <w:sz w:val="24"/>
         <w:szCs w:val="24"/>
         <w:lang w:val="en-CA" w:eastAsia="zh-CN" w:bidi="hi-IN"/>
       </w:rPr>
@@ -16015,7 +16006,7 @@
     </w:pPr>
     <w:rPr>
       <w:rFonts w:ascii="Liberation Serif" w:hAnsi="Liberation Serif" w:eastAsia="Droid Sans Fallback" w:cs="FreeSans"/>
-      <w:color w:val="auto"/>
+      <w:color w:val="00000A"/>
       <w:sz w:val="24"/>
       <w:szCs w:val="24"/>
       <w:lang w:val="en-CA" w:eastAsia="zh-CN" w:bidi="hi-IN"/>

</xml_diff>

<commit_message>
Finished editting deposit and log in. Also added a known issues to document all bugs
</commit_message>
<xml_diff>
--- a/project/doc/Test_Cases.docx
+++ b/project/doc/Test_Cases.docx
@@ -121,7 +121,7 @@
       <w:tblPr>
         <w:tblW w:w="9972" w:type="dxa"/>
         <w:jc w:val="left"/>
-        <w:tblInd w:w="50" w:type="dxa"/>
+        <w:tblInd w:w="47" w:type="dxa"/>
         <w:tblBorders>
           <w:top w:val="single" w:sz="2" w:space="0" w:color="000001"/>
           <w:left w:val="single" w:sz="2" w:space="0" w:color="000001"/>
@@ -130,7 +130,7 @@
         </w:tblBorders>
         <w:tblCellMar>
           <w:top w:w="55" w:type="dxa"/>
-          <w:left w:w="48" w:type="dxa"/>
+          <w:left w:w="45" w:type="dxa"/>
           <w:bottom w:w="55" w:type="dxa"/>
           <w:right w:w="55" w:type="dxa"/>
         </w:tblCellMar>
@@ -155,7 +155,7 @@
             </w:tcBorders>
             <w:shd w:color="auto" w:fill="auto" w:val="clear"/>
             <w:tcMar>
-              <w:left w:w="48" w:type="dxa"/>
+              <w:left w:w="45" w:type="dxa"/>
             </w:tcMar>
           </w:tcPr>
           <w:p>
@@ -188,7 +188,7 @@
             </w:tcBorders>
             <w:shd w:color="auto" w:fill="auto" w:val="clear"/>
             <w:tcMar>
-              <w:left w:w="48" w:type="dxa"/>
+              <w:left w:w="45" w:type="dxa"/>
             </w:tcMar>
           </w:tcPr>
           <w:p>
@@ -221,7 +221,7 @@
             </w:tcBorders>
             <w:shd w:color="auto" w:fill="auto" w:val="clear"/>
             <w:tcMar>
-              <w:left w:w="48" w:type="dxa"/>
+              <w:left w:w="45" w:type="dxa"/>
             </w:tcMar>
           </w:tcPr>
           <w:p>
@@ -256,7 +256,7 @@
             </w:tcBorders>
             <w:shd w:color="auto" w:fill="auto" w:val="clear"/>
             <w:tcMar>
-              <w:left w:w="48" w:type="dxa"/>
+              <w:left w:w="45" w:type="dxa"/>
             </w:tcMar>
           </w:tcPr>
           <w:p>
@@ -292,7 +292,7 @@
             </w:tcBorders>
             <w:shd w:color="auto" w:fill="auto" w:val="clear"/>
             <w:tcMar>
-              <w:left w:w="48" w:type="dxa"/>
+              <w:left w:w="45" w:type="dxa"/>
             </w:tcMar>
           </w:tcPr>
           <w:p>
@@ -317,7 +317,7 @@
             </w:tcBorders>
             <w:shd w:color="auto" w:fill="auto" w:val="clear"/>
             <w:tcMar>
-              <w:left w:w="48" w:type="dxa"/>
+              <w:left w:w="45" w:type="dxa"/>
             </w:tcMar>
           </w:tcPr>
           <w:p>
@@ -342,7 +342,7 @@
             </w:tcBorders>
             <w:shd w:color="auto" w:fill="auto" w:val="clear"/>
             <w:tcMar>
-              <w:left w:w="48" w:type="dxa"/>
+              <w:left w:w="45" w:type="dxa"/>
             </w:tcMar>
           </w:tcPr>
           <w:p>
@@ -369,7 +369,7 @@
             </w:tcBorders>
             <w:shd w:color="auto" w:fill="auto" w:val="clear"/>
             <w:tcMar>
-              <w:left w:w="48" w:type="dxa"/>
+              <w:left w:w="45" w:type="dxa"/>
             </w:tcMar>
           </w:tcPr>
           <w:p>
@@ -417,7 +417,7 @@
             </w:tcBorders>
             <w:shd w:color="auto" w:fill="auto" w:val="clear"/>
             <w:tcMar>
-              <w:left w:w="48" w:type="dxa"/>
+              <w:left w:w="45" w:type="dxa"/>
             </w:tcMar>
           </w:tcPr>
           <w:p>
@@ -442,7 +442,7 @@
             </w:tcBorders>
             <w:shd w:color="auto" w:fill="auto" w:val="clear"/>
             <w:tcMar>
-              <w:left w:w="48" w:type="dxa"/>
+              <w:left w:w="45" w:type="dxa"/>
             </w:tcMar>
           </w:tcPr>
           <w:p>
@@ -467,7 +467,7 @@
             </w:tcBorders>
             <w:shd w:color="auto" w:fill="auto" w:val="clear"/>
             <w:tcMar>
-              <w:left w:w="48" w:type="dxa"/>
+              <w:left w:w="45" w:type="dxa"/>
             </w:tcMar>
           </w:tcPr>
           <w:p>
@@ -494,7 +494,7 @@
             </w:tcBorders>
             <w:shd w:color="auto" w:fill="auto" w:val="clear"/>
             <w:tcMar>
-              <w:left w:w="48" w:type="dxa"/>
+              <w:left w:w="45" w:type="dxa"/>
             </w:tcMar>
           </w:tcPr>
           <w:p>
@@ -542,7 +542,7 @@
             </w:tcBorders>
             <w:shd w:color="auto" w:fill="auto" w:val="clear"/>
             <w:tcMar>
-              <w:left w:w="48" w:type="dxa"/>
+              <w:left w:w="45" w:type="dxa"/>
             </w:tcMar>
           </w:tcPr>
           <w:p>
@@ -567,7 +567,7 @@
             </w:tcBorders>
             <w:shd w:color="auto" w:fill="auto" w:val="clear"/>
             <w:tcMar>
-              <w:left w:w="48" w:type="dxa"/>
+              <w:left w:w="45" w:type="dxa"/>
             </w:tcMar>
           </w:tcPr>
           <w:p>
@@ -592,7 +592,7 @@
             </w:tcBorders>
             <w:shd w:color="auto" w:fill="auto" w:val="clear"/>
             <w:tcMar>
-              <w:left w:w="48" w:type="dxa"/>
+              <w:left w:w="45" w:type="dxa"/>
             </w:tcMar>
           </w:tcPr>
           <w:p>
@@ -619,7 +619,7 @@
             </w:tcBorders>
             <w:shd w:color="auto" w:fill="auto" w:val="clear"/>
             <w:tcMar>
-              <w:left w:w="48" w:type="dxa"/>
+              <w:left w:w="45" w:type="dxa"/>
             </w:tcMar>
           </w:tcPr>
           <w:p>
@@ -667,32 +667,40 @@
             </w:tcBorders>
             <w:shd w:color="auto" w:fill="auto" w:val="clear"/>
             <w:tcMar>
-              <w:left w:w="48" w:type="dxa"/>
-            </w:tcMar>
-          </w:tcPr>
-          <w:p>
-            <w:pPr>
-              <w:pStyle w:val="TableContents"/>
-              <w:rPr/>
-            </w:pPr>
-            <w:r>
-              <w:rPr/>
-              <w:t>Verify login must be perform before other commands can be used</w:t>
-            </w:r>
-          </w:p>
-        </w:tc>
-        <w:tc>
-          <w:tcPr>
-            <w:tcW w:w="2493" w:type="dxa"/>
-            <w:tcBorders>
-              <w:top w:val="single" w:sz="2" w:space="0" w:color="000001"/>
-              <w:left w:val="single" w:sz="2" w:space="0" w:color="000001"/>
-              <w:bottom w:val="single" w:sz="2" w:space="0" w:color="000001"/>
-              <w:insideH w:val="single" w:sz="2" w:space="0" w:color="000001"/>
-            </w:tcBorders>
-            <w:shd w:color="auto" w:fill="auto" w:val="clear"/>
-            <w:tcMar>
-              <w:left w:w="48" w:type="dxa"/>
+              <w:left w:w="45" w:type="dxa"/>
+            </w:tcMar>
+          </w:tcPr>
+          <w:p>
+            <w:pPr>
+              <w:pStyle w:val="TableContents"/>
+              <w:rPr/>
+            </w:pPr>
+            <w:r>
+              <w:rPr/>
+              <w:t>Verify login must be perform</w:t>
+            </w:r>
+            <w:r>
+              <w:rPr/>
+              <w:t>ed</w:t>
+            </w:r>
+            <w:r>
+              <w:rPr/>
+              <w:t xml:space="preserve"> before other commands can be used</w:t>
+            </w:r>
+          </w:p>
+        </w:tc>
+        <w:tc>
+          <w:tcPr>
+            <w:tcW w:w="2493" w:type="dxa"/>
+            <w:tcBorders>
+              <w:top w:val="single" w:sz="2" w:space="0" w:color="000001"/>
+              <w:left w:val="single" w:sz="2" w:space="0" w:color="000001"/>
+              <w:bottom w:val="single" w:sz="2" w:space="0" w:color="000001"/>
+              <w:insideH w:val="single" w:sz="2" w:space="0" w:color="000001"/>
+            </w:tcBorders>
+            <w:shd w:color="auto" w:fill="auto" w:val="clear"/>
+            <w:tcMar>
+              <w:left w:w="45" w:type="dxa"/>
             </w:tcMar>
           </w:tcPr>
           <w:p>
@@ -717,7 +725,7 @@
             </w:tcBorders>
             <w:shd w:color="auto" w:fill="auto" w:val="clear"/>
             <w:tcMar>
-              <w:left w:w="48" w:type="dxa"/>
+              <w:left w:w="45" w:type="dxa"/>
             </w:tcMar>
           </w:tcPr>
           <w:p>
@@ -744,7 +752,7 @@
             </w:tcBorders>
             <w:shd w:color="auto" w:fill="auto" w:val="clear"/>
             <w:tcMar>
-              <w:left w:w="48" w:type="dxa"/>
+              <w:left w:w="45" w:type="dxa"/>
             </w:tcMar>
           </w:tcPr>
           <w:p>
@@ -835,7 +843,7 @@
       <w:tblPr>
         <w:tblW w:w="9972" w:type="dxa"/>
         <w:jc w:val="left"/>
-        <w:tblInd w:w="50" w:type="dxa"/>
+        <w:tblInd w:w="47" w:type="dxa"/>
         <w:tblBorders>
           <w:top w:val="single" w:sz="2" w:space="0" w:color="000001"/>
           <w:left w:val="single" w:sz="2" w:space="0" w:color="000001"/>
@@ -844,7 +852,7 @@
         </w:tblBorders>
         <w:tblCellMar>
           <w:top w:w="55" w:type="dxa"/>
-          <w:left w:w="48" w:type="dxa"/>
+          <w:left w:w="45" w:type="dxa"/>
           <w:bottom w:w="55" w:type="dxa"/>
           <w:right w:w="55" w:type="dxa"/>
         </w:tblCellMar>
@@ -869,7 +877,7 @@
             </w:tcBorders>
             <w:shd w:color="auto" w:fill="auto" w:val="clear"/>
             <w:tcMar>
-              <w:left w:w="48" w:type="dxa"/>
+              <w:left w:w="45" w:type="dxa"/>
             </w:tcMar>
           </w:tcPr>
           <w:p>
@@ -902,7 +910,7 @@
             </w:tcBorders>
             <w:shd w:color="auto" w:fill="auto" w:val="clear"/>
             <w:tcMar>
-              <w:left w:w="48" w:type="dxa"/>
+              <w:left w:w="45" w:type="dxa"/>
             </w:tcMar>
           </w:tcPr>
           <w:p>
@@ -935,7 +943,7 @@
             </w:tcBorders>
             <w:shd w:color="auto" w:fill="auto" w:val="clear"/>
             <w:tcMar>
-              <w:left w:w="48" w:type="dxa"/>
+              <w:left w:w="45" w:type="dxa"/>
             </w:tcMar>
           </w:tcPr>
           <w:p>
@@ -970,7 +978,7 @@
             </w:tcBorders>
             <w:shd w:color="auto" w:fill="auto" w:val="clear"/>
             <w:tcMar>
-              <w:left w:w="48" w:type="dxa"/>
+              <w:left w:w="45" w:type="dxa"/>
             </w:tcMar>
           </w:tcPr>
           <w:p>
@@ -1006,7 +1014,7 @@
             </w:tcBorders>
             <w:shd w:color="auto" w:fill="auto" w:val="clear"/>
             <w:tcMar>
-              <w:left w:w="48" w:type="dxa"/>
+              <w:left w:w="45" w:type="dxa"/>
             </w:tcMar>
           </w:tcPr>
           <w:p>
@@ -1035,7 +1043,7 @@
             </w:tcBorders>
             <w:shd w:color="auto" w:fill="auto" w:val="clear"/>
             <w:tcMar>
-              <w:left w:w="48" w:type="dxa"/>
+              <w:left w:w="45" w:type="dxa"/>
             </w:tcMar>
           </w:tcPr>
           <w:p>
@@ -1064,7 +1072,7 @@
             </w:tcBorders>
             <w:shd w:color="auto" w:fill="auto" w:val="clear"/>
             <w:tcMar>
-              <w:left w:w="48" w:type="dxa"/>
+              <w:left w:w="45" w:type="dxa"/>
             </w:tcMar>
           </w:tcPr>
           <w:p>
@@ -1095,7 +1103,7 @@
             </w:tcBorders>
             <w:shd w:color="auto" w:fill="auto" w:val="clear"/>
             <w:tcMar>
-              <w:left w:w="48" w:type="dxa"/>
+              <w:left w:w="45" w:type="dxa"/>
             </w:tcMar>
           </w:tcPr>
           <w:p>
@@ -1155,7 +1163,7 @@
             </w:tcBorders>
             <w:shd w:color="auto" w:fill="auto" w:val="clear"/>
             <w:tcMar>
-              <w:left w:w="48" w:type="dxa"/>
+              <w:left w:w="45" w:type="dxa"/>
             </w:tcMar>
           </w:tcPr>
           <w:p>
@@ -1184,7 +1192,7 @@
             </w:tcBorders>
             <w:shd w:color="auto" w:fill="auto" w:val="clear"/>
             <w:tcMar>
-              <w:left w:w="48" w:type="dxa"/>
+              <w:left w:w="45" w:type="dxa"/>
             </w:tcMar>
           </w:tcPr>
           <w:p>
@@ -1213,7 +1221,7 @@
             </w:tcBorders>
             <w:shd w:color="auto" w:fill="auto" w:val="clear"/>
             <w:tcMar>
-              <w:left w:w="48" w:type="dxa"/>
+              <w:left w:w="45" w:type="dxa"/>
             </w:tcMar>
           </w:tcPr>
           <w:p>
@@ -1244,7 +1252,7 @@
             </w:tcBorders>
             <w:shd w:color="auto" w:fill="auto" w:val="clear"/>
             <w:tcMar>
-              <w:left w:w="48" w:type="dxa"/>
+              <w:left w:w="45" w:type="dxa"/>
             </w:tcMar>
           </w:tcPr>
           <w:p>
@@ -1304,7 +1312,7 @@
             </w:tcBorders>
             <w:shd w:color="auto" w:fill="auto" w:val="clear"/>
             <w:tcMar>
-              <w:left w:w="48" w:type="dxa"/>
+              <w:left w:w="45" w:type="dxa"/>
             </w:tcMar>
           </w:tcPr>
           <w:p>
@@ -1333,7 +1341,7 @@
             </w:tcBorders>
             <w:shd w:color="auto" w:fill="auto" w:val="clear"/>
             <w:tcMar>
-              <w:left w:w="48" w:type="dxa"/>
+              <w:left w:w="45" w:type="dxa"/>
             </w:tcMar>
           </w:tcPr>
           <w:p>
@@ -1378,7 +1386,7 @@
             </w:tcBorders>
             <w:shd w:color="auto" w:fill="auto" w:val="clear"/>
             <w:tcMar>
-              <w:left w:w="48" w:type="dxa"/>
+              <w:left w:w="45" w:type="dxa"/>
             </w:tcMar>
           </w:tcPr>
           <w:p>
@@ -1409,7 +1417,7 @@
             </w:tcBorders>
             <w:shd w:color="auto" w:fill="auto" w:val="clear"/>
             <w:tcMar>
-              <w:left w:w="48" w:type="dxa"/>
+              <w:left w:w="45" w:type="dxa"/>
             </w:tcMar>
           </w:tcPr>
           <w:p>
@@ -1469,7 +1477,7 @@
             </w:tcBorders>
             <w:shd w:color="auto" w:fill="auto" w:val="clear"/>
             <w:tcMar>
-              <w:left w:w="48" w:type="dxa"/>
+              <w:left w:w="45" w:type="dxa"/>
             </w:tcMar>
           </w:tcPr>
           <w:p>
@@ -1498,7 +1506,7 @@
             </w:tcBorders>
             <w:shd w:color="auto" w:fill="auto" w:val="clear"/>
             <w:tcMar>
-              <w:left w:w="48" w:type="dxa"/>
+              <w:left w:w="45" w:type="dxa"/>
             </w:tcMar>
           </w:tcPr>
           <w:p>
@@ -1527,7 +1535,7 @@
             </w:tcBorders>
             <w:shd w:color="auto" w:fill="auto" w:val="clear"/>
             <w:tcMar>
-              <w:left w:w="48" w:type="dxa"/>
+              <w:left w:w="45" w:type="dxa"/>
             </w:tcMar>
           </w:tcPr>
           <w:p>
@@ -1558,7 +1566,7 @@
             </w:tcBorders>
             <w:shd w:color="auto" w:fill="auto" w:val="clear"/>
             <w:tcMar>
-              <w:left w:w="48" w:type="dxa"/>
+              <w:left w:w="45" w:type="dxa"/>
             </w:tcMar>
           </w:tcPr>
           <w:p>
@@ -1618,7 +1626,7 @@
             </w:tcBorders>
             <w:shd w:color="auto" w:fill="auto" w:val="clear"/>
             <w:tcMar>
-              <w:left w:w="48" w:type="dxa"/>
+              <w:left w:w="45" w:type="dxa"/>
             </w:tcMar>
           </w:tcPr>
           <w:p>
@@ -1647,7 +1655,7 @@
             </w:tcBorders>
             <w:shd w:color="auto" w:fill="auto" w:val="clear"/>
             <w:tcMar>
-              <w:left w:w="48" w:type="dxa"/>
+              <w:left w:w="45" w:type="dxa"/>
             </w:tcMar>
           </w:tcPr>
           <w:p>
@@ -1676,7 +1684,7 @@
             </w:tcBorders>
             <w:shd w:color="auto" w:fill="auto" w:val="clear"/>
             <w:tcMar>
-              <w:left w:w="48" w:type="dxa"/>
+              <w:left w:w="45" w:type="dxa"/>
             </w:tcMar>
           </w:tcPr>
           <w:p>
@@ -1707,7 +1715,7 @@
             </w:tcBorders>
             <w:shd w:color="auto" w:fill="auto" w:val="clear"/>
             <w:tcMar>
-              <w:left w:w="48" w:type="dxa"/>
+              <w:left w:w="45" w:type="dxa"/>
             </w:tcMar>
           </w:tcPr>
           <w:p>
@@ -1767,7 +1775,7 @@
             </w:tcBorders>
             <w:shd w:color="auto" w:fill="auto" w:val="clear"/>
             <w:tcMar>
-              <w:left w:w="48" w:type="dxa"/>
+              <w:left w:w="45" w:type="dxa"/>
             </w:tcMar>
           </w:tcPr>
           <w:p>
@@ -1796,7 +1804,7 @@
             </w:tcBorders>
             <w:shd w:color="auto" w:fill="auto" w:val="clear"/>
             <w:tcMar>
-              <w:left w:w="48" w:type="dxa"/>
+              <w:left w:w="45" w:type="dxa"/>
             </w:tcMar>
           </w:tcPr>
           <w:p>
@@ -1823,7 +1831,7 @@
             </w:tcBorders>
             <w:shd w:color="auto" w:fill="auto" w:val="clear"/>
             <w:tcMar>
-              <w:left w:w="48" w:type="dxa"/>
+              <w:left w:w="45" w:type="dxa"/>
             </w:tcMar>
           </w:tcPr>
           <w:p>
@@ -1854,7 +1862,7 @@
             </w:tcBorders>
             <w:shd w:color="auto" w:fill="auto" w:val="clear"/>
             <w:tcMar>
-              <w:left w:w="48" w:type="dxa"/>
+              <w:left w:w="45" w:type="dxa"/>
             </w:tcMar>
           </w:tcPr>
           <w:p>
@@ -1914,7 +1922,7 @@
             </w:tcBorders>
             <w:shd w:color="auto" w:fill="auto" w:val="clear"/>
             <w:tcMar>
-              <w:left w:w="48" w:type="dxa"/>
+              <w:left w:w="45" w:type="dxa"/>
             </w:tcMar>
           </w:tcPr>
           <w:p>
@@ -1943,7 +1951,7 @@
             </w:tcBorders>
             <w:shd w:color="auto" w:fill="auto" w:val="clear"/>
             <w:tcMar>
-              <w:left w:w="48" w:type="dxa"/>
+              <w:left w:w="45" w:type="dxa"/>
             </w:tcMar>
           </w:tcPr>
           <w:p>
@@ -1972,7 +1980,7 @@
             </w:tcBorders>
             <w:shd w:color="auto" w:fill="auto" w:val="clear"/>
             <w:tcMar>
-              <w:left w:w="48" w:type="dxa"/>
+              <w:left w:w="45" w:type="dxa"/>
             </w:tcMar>
           </w:tcPr>
           <w:p>
@@ -2003,7 +2011,7 @@
             </w:tcBorders>
             <w:shd w:color="auto" w:fill="auto" w:val="clear"/>
             <w:tcMar>
-              <w:left w:w="48" w:type="dxa"/>
+              <w:left w:w="45" w:type="dxa"/>
             </w:tcMar>
           </w:tcPr>
           <w:p>
@@ -2063,7 +2071,7 @@
             </w:tcBorders>
             <w:shd w:color="auto" w:fill="auto" w:val="clear"/>
             <w:tcMar>
-              <w:left w:w="48" w:type="dxa"/>
+              <w:left w:w="45" w:type="dxa"/>
             </w:tcMar>
           </w:tcPr>
           <w:p>
@@ -2092,7 +2100,7 @@
             </w:tcBorders>
             <w:shd w:color="auto" w:fill="auto" w:val="clear"/>
             <w:tcMar>
-              <w:left w:w="48" w:type="dxa"/>
+              <w:left w:w="45" w:type="dxa"/>
             </w:tcMar>
           </w:tcPr>
           <w:p>
@@ -2121,7 +2129,7 @@
             </w:tcBorders>
             <w:shd w:color="auto" w:fill="auto" w:val="clear"/>
             <w:tcMar>
-              <w:left w:w="48" w:type="dxa"/>
+              <w:left w:w="45" w:type="dxa"/>
             </w:tcMar>
           </w:tcPr>
           <w:p>
@@ -2152,7 +2160,7 @@
             </w:tcBorders>
             <w:shd w:color="auto" w:fill="auto" w:val="clear"/>
             <w:tcMar>
-              <w:left w:w="48" w:type="dxa"/>
+              <w:left w:w="45" w:type="dxa"/>
             </w:tcMar>
           </w:tcPr>
           <w:p>
@@ -2212,7 +2220,7 @@
             </w:tcBorders>
             <w:shd w:color="auto" w:fill="auto" w:val="clear"/>
             <w:tcMar>
-              <w:left w:w="48" w:type="dxa"/>
+              <w:left w:w="45" w:type="dxa"/>
             </w:tcMar>
           </w:tcPr>
           <w:p>
@@ -2241,7 +2249,7 @@
             </w:tcBorders>
             <w:shd w:color="auto" w:fill="auto" w:val="clear"/>
             <w:tcMar>
-              <w:left w:w="48" w:type="dxa"/>
+              <w:left w:w="45" w:type="dxa"/>
             </w:tcMar>
           </w:tcPr>
           <w:p>
@@ -2270,7 +2278,7 @@
             </w:tcBorders>
             <w:shd w:color="auto" w:fill="auto" w:val="clear"/>
             <w:tcMar>
-              <w:left w:w="48" w:type="dxa"/>
+              <w:left w:w="45" w:type="dxa"/>
             </w:tcMar>
           </w:tcPr>
           <w:p>
@@ -2301,7 +2309,7 @@
             </w:tcBorders>
             <w:shd w:color="auto" w:fill="auto" w:val="clear"/>
             <w:tcMar>
-              <w:left w:w="48" w:type="dxa"/>
+              <w:left w:w="45" w:type="dxa"/>
             </w:tcMar>
           </w:tcPr>
           <w:p>
@@ -2361,7 +2369,7 @@
             </w:tcBorders>
             <w:shd w:color="auto" w:fill="auto" w:val="clear"/>
             <w:tcMar>
-              <w:left w:w="48" w:type="dxa"/>
+              <w:left w:w="45" w:type="dxa"/>
             </w:tcMar>
           </w:tcPr>
           <w:p>
@@ -2390,7 +2398,7 @@
             </w:tcBorders>
             <w:shd w:color="auto" w:fill="auto" w:val="clear"/>
             <w:tcMar>
-              <w:left w:w="48" w:type="dxa"/>
+              <w:left w:w="45" w:type="dxa"/>
             </w:tcMar>
           </w:tcPr>
           <w:p>
@@ -2429,7 +2437,7 @@
             </w:tcBorders>
             <w:shd w:color="auto" w:fill="auto" w:val="clear"/>
             <w:tcMar>
-              <w:left w:w="48" w:type="dxa"/>
+              <w:left w:w="45" w:type="dxa"/>
             </w:tcMar>
           </w:tcPr>
           <w:p>
@@ -2458,7 +2466,7 @@
             </w:tcBorders>
             <w:shd w:color="auto" w:fill="auto" w:val="clear"/>
             <w:tcMar>
-              <w:left w:w="48" w:type="dxa"/>
+              <w:left w:w="45" w:type="dxa"/>
             </w:tcMar>
           </w:tcPr>
           <w:p>
@@ -2518,7 +2526,7 @@
             </w:tcBorders>
             <w:shd w:color="auto" w:fill="auto" w:val="clear"/>
             <w:tcMar>
-              <w:left w:w="48" w:type="dxa"/>
+              <w:left w:w="45" w:type="dxa"/>
             </w:tcMar>
           </w:tcPr>
           <w:p>
@@ -2547,7 +2555,7 @@
             </w:tcBorders>
             <w:shd w:color="auto" w:fill="auto" w:val="clear"/>
             <w:tcMar>
-              <w:left w:w="48" w:type="dxa"/>
+              <w:left w:w="45" w:type="dxa"/>
             </w:tcMar>
           </w:tcPr>
           <w:p>
@@ -2576,7 +2584,7 @@
             </w:tcBorders>
             <w:shd w:color="auto" w:fill="auto" w:val="clear"/>
             <w:tcMar>
-              <w:left w:w="48" w:type="dxa"/>
+              <w:left w:w="45" w:type="dxa"/>
             </w:tcMar>
           </w:tcPr>
           <w:p>
@@ -2607,7 +2615,7 @@
             </w:tcBorders>
             <w:shd w:color="auto" w:fill="auto" w:val="clear"/>
             <w:tcMar>
-              <w:left w:w="48" w:type="dxa"/>
+              <w:left w:w="45" w:type="dxa"/>
             </w:tcMar>
           </w:tcPr>
           <w:p>
@@ -2667,7 +2675,7 @@
             </w:tcBorders>
             <w:shd w:color="auto" w:fill="auto" w:val="clear"/>
             <w:tcMar>
-              <w:left w:w="48" w:type="dxa"/>
+              <w:left w:w="45" w:type="dxa"/>
             </w:tcMar>
           </w:tcPr>
           <w:p>
@@ -2696,7 +2704,7 @@
             </w:tcBorders>
             <w:shd w:color="auto" w:fill="auto" w:val="clear"/>
             <w:tcMar>
-              <w:left w:w="48" w:type="dxa"/>
+              <w:left w:w="45" w:type="dxa"/>
             </w:tcMar>
           </w:tcPr>
           <w:p>
@@ -2725,7 +2733,7 @@
             </w:tcBorders>
             <w:shd w:color="auto" w:fill="auto" w:val="clear"/>
             <w:tcMar>
-              <w:left w:w="48" w:type="dxa"/>
+              <w:left w:w="45" w:type="dxa"/>
             </w:tcMar>
           </w:tcPr>
           <w:p>
@@ -2756,7 +2764,7 @@
             </w:tcBorders>
             <w:shd w:color="auto" w:fill="auto" w:val="clear"/>
             <w:tcMar>
-              <w:left w:w="48" w:type="dxa"/>
+              <w:left w:w="45" w:type="dxa"/>
             </w:tcMar>
           </w:tcPr>
           <w:p>
@@ -2816,7 +2824,7 @@
             </w:tcBorders>
             <w:shd w:color="auto" w:fill="auto" w:val="clear"/>
             <w:tcMar>
-              <w:left w:w="48" w:type="dxa"/>
+              <w:left w:w="45" w:type="dxa"/>
             </w:tcMar>
           </w:tcPr>
           <w:p>
@@ -2845,7 +2853,7 @@
             </w:tcBorders>
             <w:shd w:color="auto" w:fill="auto" w:val="clear"/>
             <w:tcMar>
-              <w:left w:w="48" w:type="dxa"/>
+              <w:left w:w="45" w:type="dxa"/>
             </w:tcMar>
           </w:tcPr>
           <w:p>
@@ -2873,7 +2881,7 @@
             </w:tcBorders>
             <w:shd w:color="auto" w:fill="auto" w:val="clear"/>
             <w:tcMar>
-              <w:left w:w="48" w:type="dxa"/>
+              <w:left w:w="45" w:type="dxa"/>
             </w:tcMar>
           </w:tcPr>
           <w:p>
@@ -2914,7 +2922,7 @@
             </w:tcBorders>
             <w:shd w:color="auto" w:fill="auto" w:val="clear"/>
             <w:tcMar>
-              <w:left w:w="48" w:type="dxa"/>
+              <w:left w:w="45" w:type="dxa"/>
             </w:tcMar>
           </w:tcPr>
           <w:p>
@@ -2974,7 +2982,7 @@
             </w:tcBorders>
             <w:shd w:color="auto" w:fill="auto" w:val="clear"/>
             <w:tcMar>
-              <w:left w:w="48" w:type="dxa"/>
+              <w:left w:w="45" w:type="dxa"/>
             </w:tcMar>
           </w:tcPr>
           <w:p>
@@ -3003,7 +3011,7 @@
             </w:tcBorders>
             <w:shd w:color="auto" w:fill="auto" w:val="clear"/>
             <w:tcMar>
-              <w:left w:w="48" w:type="dxa"/>
+              <w:left w:w="45" w:type="dxa"/>
             </w:tcMar>
           </w:tcPr>
           <w:p>
@@ -3032,7 +3040,7 @@
             </w:tcBorders>
             <w:shd w:color="auto" w:fill="auto" w:val="clear"/>
             <w:tcMar>
-              <w:left w:w="48" w:type="dxa"/>
+              <w:left w:w="45" w:type="dxa"/>
             </w:tcMar>
           </w:tcPr>
           <w:p>
@@ -3063,7 +3071,7 @@
             </w:tcBorders>
             <w:shd w:color="auto" w:fill="auto" w:val="clear"/>
             <w:tcMar>
-              <w:left w:w="48" w:type="dxa"/>
+              <w:left w:w="45" w:type="dxa"/>
             </w:tcMar>
           </w:tcPr>
           <w:p>
@@ -3123,7 +3131,7 @@
             </w:tcBorders>
             <w:shd w:color="auto" w:fill="auto" w:val="clear"/>
             <w:tcMar>
-              <w:left w:w="48" w:type="dxa"/>
+              <w:left w:w="45" w:type="dxa"/>
             </w:tcMar>
           </w:tcPr>
           <w:p>
@@ -3152,7 +3160,7 @@
             </w:tcBorders>
             <w:shd w:color="auto" w:fill="auto" w:val="clear"/>
             <w:tcMar>
-              <w:left w:w="48" w:type="dxa"/>
+              <w:left w:w="45" w:type="dxa"/>
             </w:tcMar>
           </w:tcPr>
           <w:p>
@@ -3177,7 +3185,7 @@
             </w:tcBorders>
             <w:shd w:color="auto" w:fill="auto" w:val="clear"/>
             <w:tcMar>
-              <w:left w:w="48" w:type="dxa"/>
+              <w:left w:w="45" w:type="dxa"/>
             </w:tcMar>
           </w:tcPr>
           <w:p>
@@ -3208,7 +3216,7 @@
             </w:tcBorders>
             <w:shd w:color="auto" w:fill="auto" w:val="clear"/>
             <w:tcMar>
-              <w:left w:w="48" w:type="dxa"/>
+              <w:left w:w="45" w:type="dxa"/>
             </w:tcMar>
           </w:tcPr>
           <w:p>
@@ -3268,7 +3276,7 @@
             </w:tcBorders>
             <w:shd w:color="auto" w:fill="auto" w:val="clear"/>
             <w:tcMar>
-              <w:left w:w="48" w:type="dxa"/>
+              <w:left w:w="45" w:type="dxa"/>
             </w:tcMar>
           </w:tcPr>
           <w:p>
@@ -3297,7 +3305,7 @@
             </w:tcBorders>
             <w:shd w:color="auto" w:fill="auto" w:val="clear"/>
             <w:tcMar>
-              <w:left w:w="48" w:type="dxa"/>
+              <w:left w:w="45" w:type="dxa"/>
             </w:tcMar>
           </w:tcPr>
           <w:p>
@@ -3326,7 +3334,7 @@
             </w:tcBorders>
             <w:shd w:color="auto" w:fill="auto" w:val="clear"/>
             <w:tcMar>
-              <w:left w:w="48" w:type="dxa"/>
+              <w:left w:w="45" w:type="dxa"/>
             </w:tcMar>
           </w:tcPr>
           <w:p>
@@ -3357,7 +3365,7 @@
             </w:tcBorders>
             <w:shd w:color="auto" w:fill="auto" w:val="clear"/>
             <w:tcMar>
-              <w:left w:w="48" w:type="dxa"/>
+              <w:left w:w="45" w:type="dxa"/>
             </w:tcMar>
           </w:tcPr>
           <w:p>
@@ -3417,7 +3425,7 @@
             </w:tcBorders>
             <w:shd w:color="auto" w:fill="auto" w:val="clear"/>
             <w:tcMar>
-              <w:left w:w="48" w:type="dxa"/>
+              <w:left w:w="45" w:type="dxa"/>
             </w:tcMar>
           </w:tcPr>
           <w:p>
@@ -3446,7 +3454,7 @@
             </w:tcBorders>
             <w:shd w:color="auto" w:fill="auto" w:val="clear"/>
             <w:tcMar>
-              <w:left w:w="48" w:type="dxa"/>
+              <w:left w:w="45" w:type="dxa"/>
             </w:tcMar>
           </w:tcPr>
           <w:p>
@@ -3475,7 +3483,7 @@
             </w:tcBorders>
             <w:shd w:color="auto" w:fill="auto" w:val="clear"/>
             <w:tcMar>
-              <w:left w:w="48" w:type="dxa"/>
+              <w:left w:w="45" w:type="dxa"/>
             </w:tcMar>
           </w:tcPr>
           <w:p>
@@ -3506,7 +3514,7 @@
             </w:tcBorders>
             <w:shd w:color="auto" w:fill="auto" w:val="clear"/>
             <w:tcMar>
-              <w:left w:w="48" w:type="dxa"/>
+              <w:left w:w="45" w:type="dxa"/>
             </w:tcMar>
           </w:tcPr>
           <w:p>
@@ -3628,7 +3636,7 @@
       <w:tblPr>
         <w:tblW w:w="9972" w:type="dxa"/>
         <w:jc w:val="left"/>
-        <w:tblInd w:w="50" w:type="dxa"/>
+        <w:tblInd w:w="47" w:type="dxa"/>
         <w:tblBorders>
           <w:top w:val="single" w:sz="2" w:space="0" w:color="000001"/>
           <w:left w:val="single" w:sz="2" w:space="0" w:color="000001"/>
@@ -3637,7 +3645,7 @@
         </w:tblBorders>
         <w:tblCellMar>
           <w:top w:w="55" w:type="dxa"/>
-          <w:left w:w="48" w:type="dxa"/>
+          <w:left w:w="45" w:type="dxa"/>
           <w:bottom w:w="55" w:type="dxa"/>
           <w:right w:w="55" w:type="dxa"/>
         </w:tblCellMar>
@@ -3662,7 +3670,7 @@
             </w:tcBorders>
             <w:shd w:color="auto" w:fill="auto" w:val="clear"/>
             <w:tcMar>
-              <w:left w:w="48" w:type="dxa"/>
+              <w:left w:w="45" w:type="dxa"/>
             </w:tcMar>
           </w:tcPr>
           <w:p>
@@ -3695,7 +3703,7 @@
             </w:tcBorders>
             <w:shd w:color="auto" w:fill="auto" w:val="clear"/>
             <w:tcMar>
-              <w:left w:w="48" w:type="dxa"/>
+              <w:left w:w="45" w:type="dxa"/>
             </w:tcMar>
           </w:tcPr>
           <w:p>
@@ -3728,7 +3736,7 @@
             </w:tcBorders>
             <w:shd w:color="auto" w:fill="auto" w:val="clear"/>
             <w:tcMar>
-              <w:left w:w="48" w:type="dxa"/>
+              <w:left w:w="45" w:type="dxa"/>
             </w:tcMar>
           </w:tcPr>
           <w:p>
@@ -3763,7 +3771,7 @@
             </w:tcBorders>
             <w:shd w:color="auto" w:fill="auto" w:val="clear"/>
             <w:tcMar>
-              <w:left w:w="48" w:type="dxa"/>
+              <w:left w:w="45" w:type="dxa"/>
             </w:tcMar>
           </w:tcPr>
           <w:p>
@@ -3799,7 +3807,7 @@
             </w:tcBorders>
             <w:shd w:color="auto" w:fill="auto" w:val="clear"/>
             <w:tcMar>
-              <w:left w:w="48" w:type="dxa"/>
+              <w:left w:w="45" w:type="dxa"/>
             </w:tcMar>
           </w:tcPr>
           <w:p>
@@ -3824,7 +3832,7 @@
             </w:tcBorders>
             <w:shd w:color="auto" w:fill="auto" w:val="clear"/>
             <w:tcMar>
-              <w:left w:w="48" w:type="dxa"/>
+              <w:left w:w="45" w:type="dxa"/>
             </w:tcMar>
           </w:tcPr>
           <w:p>
@@ -3849,7 +3857,7 @@
             </w:tcBorders>
             <w:shd w:color="auto" w:fill="auto" w:val="clear"/>
             <w:tcMar>
-              <w:left w:w="48" w:type="dxa"/>
+              <w:left w:w="45" w:type="dxa"/>
             </w:tcMar>
           </w:tcPr>
           <w:p>
@@ -3876,7 +3884,7 @@
             </w:tcBorders>
             <w:shd w:color="auto" w:fill="auto" w:val="clear"/>
             <w:tcMar>
-              <w:left w:w="48" w:type="dxa"/>
+              <w:left w:w="45" w:type="dxa"/>
             </w:tcMar>
           </w:tcPr>
           <w:p>
@@ -3924,7 +3932,7 @@
             </w:tcBorders>
             <w:shd w:color="auto" w:fill="auto" w:val="clear"/>
             <w:tcMar>
-              <w:left w:w="48" w:type="dxa"/>
+              <w:left w:w="45" w:type="dxa"/>
             </w:tcMar>
           </w:tcPr>
           <w:p>
@@ -3949,7 +3957,7 @@
             </w:tcBorders>
             <w:shd w:color="auto" w:fill="auto" w:val="clear"/>
             <w:tcMar>
-              <w:left w:w="48" w:type="dxa"/>
+              <w:left w:w="45" w:type="dxa"/>
             </w:tcMar>
           </w:tcPr>
           <w:p>
@@ -3974,7 +3982,7 @@
             </w:tcBorders>
             <w:shd w:color="auto" w:fill="auto" w:val="clear"/>
             <w:tcMar>
-              <w:left w:w="48" w:type="dxa"/>
+              <w:left w:w="45" w:type="dxa"/>
             </w:tcMar>
           </w:tcPr>
           <w:p>
@@ -4001,7 +4009,7 @@
             </w:tcBorders>
             <w:shd w:color="auto" w:fill="auto" w:val="clear"/>
             <w:tcMar>
-              <w:left w:w="48" w:type="dxa"/>
+              <w:left w:w="45" w:type="dxa"/>
             </w:tcMar>
           </w:tcPr>
           <w:p>
@@ -4049,7 +4057,7 @@
             </w:tcBorders>
             <w:shd w:color="auto" w:fill="auto" w:val="clear"/>
             <w:tcMar>
-              <w:left w:w="48" w:type="dxa"/>
+              <w:left w:w="45" w:type="dxa"/>
             </w:tcMar>
           </w:tcPr>
           <w:p>
@@ -4074,7 +4082,7 @@
             </w:tcBorders>
             <w:shd w:color="auto" w:fill="auto" w:val="clear"/>
             <w:tcMar>
-              <w:left w:w="48" w:type="dxa"/>
+              <w:left w:w="45" w:type="dxa"/>
             </w:tcMar>
           </w:tcPr>
           <w:p>
@@ -4099,7 +4107,7 @@
             </w:tcBorders>
             <w:shd w:color="auto" w:fill="auto" w:val="clear"/>
             <w:tcMar>
-              <w:left w:w="48" w:type="dxa"/>
+              <w:left w:w="45" w:type="dxa"/>
             </w:tcMar>
           </w:tcPr>
           <w:p>
@@ -4126,7 +4134,7 @@
             </w:tcBorders>
             <w:shd w:color="auto" w:fill="auto" w:val="clear"/>
             <w:tcMar>
-              <w:left w:w="48" w:type="dxa"/>
+              <w:left w:w="45" w:type="dxa"/>
             </w:tcMar>
           </w:tcPr>
           <w:p>
@@ -4174,7 +4182,7 @@
             </w:tcBorders>
             <w:shd w:color="auto" w:fill="auto" w:val="clear"/>
             <w:tcMar>
-              <w:left w:w="48" w:type="dxa"/>
+              <w:left w:w="45" w:type="dxa"/>
             </w:tcMar>
           </w:tcPr>
           <w:p>
@@ -4199,7 +4207,7 @@
             </w:tcBorders>
             <w:shd w:color="auto" w:fill="auto" w:val="clear"/>
             <w:tcMar>
-              <w:left w:w="48" w:type="dxa"/>
+              <w:left w:w="45" w:type="dxa"/>
             </w:tcMar>
           </w:tcPr>
           <w:p>
@@ -4224,7 +4232,7 @@
             </w:tcBorders>
             <w:shd w:color="auto" w:fill="auto" w:val="clear"/>
             <w:tcMar>
-              <w:left w:w="48" w:type="dxa"/>
+              <w:left w:w="45" w:type="dxa"/>
             </w:tcMar>
           </w:tcPr>
           <w:p>
@@ -4251,7 +4259,7 @@
             </w:tcBorders>
             <w:shd w:color="auto" w:fill="auto" w:val="clear"/>
             <w:tcMar>
-              <w:left w:w="48" w:type="dxa"/>
+              <w:left w:w="45" w:type="dxa"/>
             </w:tcMar>
           </w:tcPr>
           <w:p>
@@ -4299,7 +4307,7 @@
             </w:tcBorders>
             <w:shd w:color="auto" w:fill="auto" w:val="clear"/>
             <w:tcMar>
-              <w:left w:w="48" w:type="dxa"/>
+              <w:left w:w="45" w:type="dxa"/>
             </w:tcMar>
           </w:tcPr>
           <w:p>
@@ -4324,7 +4332,7 @@
             </w:tcBorders>
             <w:shd w:color="auto" w:fill="auto" w:val="clear"/>
             <w:tcMar>
-              <w:left w:w="48" w:type="dxa"/>
+              <w:left w:w="45" w:type="dxa"/>
             </w:tcMar>
           </w:tcPr>
           <w:p>
@@ -4349,7 +4357,7 @@
             </w:tcBorders>
             <w:shd w:color="auto" w:fill="auto" w:val="clear"/>
             <w:tcMar>
-              <w:left w:w="48" w:type="dxa"/>
+              <w:left w:w="45" w:type="dxa"/>
             </w:tcMar>
           </w:tcPr>
           <w:p>
@@ -4376,7 +4384,7 @@
             </w:tcBorders>
             <w:shd w:color="auto" w:fill="auto" w:val="clear"/>
             <w:tcMar>
-              <w:left w:w="48" w:type="dxa"/>
+              <w:left w:w="45" w:type="dxa"/>
             </w:tcMar>
           </w:tcPr>
           <w:p>
@@ -4424,7 +4432,7 @@
             </w:tcBorders>
             <w:shd w:color="auto" w:fill="auto" w:val="clear"/>
             <w:tcMar>
-              <w:left w:w="48" w:type="dxa"/>
+              <w:left w:w="45" w:type="dxa"/>
             </w:tcMar>
           </w:tcPr>
           <w:p>
@@ -4449,7 +4457,7 @@
             </w:tcBorders>
             <w:shd w:color="auto" w:fill="auto" w:val="clear"/>
             <w:tcMar>
-              <w:left w:w="48" w:type="dxa"/>
+              <w:left w:w="45" w:type="dxa"/>
             </w:tcMar>
           </w:tcPr>
           <w:p>
@@ -4474,7 +4482,7 @@
             </w:tcBorders>
             <w:shd w:color="auto" w:fill="auto" w:val="clear"/>
             <w:tcMar>
-              <w:left w:w="48" w:type="dxa"/>
+              <w:left w:w="45" w:type="dxa"/>
             </w:tcMar>
           </w:tcPr>
           <w:p>
@@ -4501,7 +4509,7 @@
             </w:tcBorders>
             <w:shd w:color="auto" w:fill="auto" w:val="clear"/>
             <w:tcMar>
-              <w:left w:w="48" w:type="dxa"/>
+              <w:left w:w="45" w:type="dxa"/>
             </w:tcMar>
           </w:tcPr>
           <w:p>
@@ -4549,7 +4557,7 @@
             </w:tcBorders>
             <w:shd w:color="auto" w:fill="auto" w:val="clear"/>
             <w:tcMar>
-              <w:left w:w="48" w:type="dxa"/>
+              <w:left w:w="45" w:type="dxa"/>
             </w:tcMar>
           </w:tcPr>
           <w:p>
@@ -4574,7 +4582,7 @@
             </w:tcBorders>
             <w:shd w:color="auto" w:fill="auto" w:val="clear"/>
             <w:tcMar>
-              <w:left w:w="48" w:type="dxa"/>
+              <w:left w:w="45" w:type="dxa"/>
             </w:tcMar>
           </w:tcPr>
           <w:p>
@@ -4599,7 +4607,7 @@
             </w:tcBorders>
             <w:shd w:color="auto" w:fill="auto" w:val="clear"/>
             <w:tcMar>
-              <w:left w:w="48" w:type="dxa"/>
+              <w:left w:w="45" w:type="dxa"/>
             </w:tcMar>
           </w:tcPr>
           <w:p>
@@ -4626,7 +4634,7 @@
             </w:tcBorders>
             <w:shd w:color="auto" w:fill="auto" w:val="clear"/>
             <w:tcMar>
-              <w:left w:w="48" w:type="dxa"/>
+              <w:left w:w="45" w:type="dxa"/>
             </w:tcMar>
           </w:tcPr>
           <w:p>
@@ -4674,7 +4682,7 @@
             </w:tcBorders>
             <w:shd w:color="auto" w:fill="auto" w:val="clear"/>
             <w:tcMar>
-              <w:left w:w="48" w:type="dxa"/>
+              <w:left w:w="45" w:type="dxa"/>
             </w:tcMar>
           </w:tcPr>
           <w:p>
@@ -4699,7 +4707,7 @@
             </w:tcBorders>
             <w:shd w:color="auto" w:fill="auto" w:val="clear"/>
             <w:tcMar>
-              <w:left w:w="48" w:type="dxa"/>
+              <w:left w:w="45" w:type="dxa"/>
             </w:tcMar>
           </w:tcPr>
           <w:p>
@@ -4724,7 +4732,7 @@
             </w:tcBorders>
             <w:shd w:color="auto" w:fill="auto" w:val="clear"/>
             <w:tcMar>
-              <w:left w:w="48" w:type="dxa"/>
+              <w:left w:w="45" w:type="dxa"/>
             </w:tcMar>
           </w:tcPr>
           <w:p>
@@ -4751,7 +4759,7 @@
             </w:tcBorders>
             <w:shd w:color="auto" w:fill="auto" w:val="clear"/>
             <w:tcMar>
-              <w:left w:w="48" w:type="dxa"/>
+              <w:left w:w="45" w:type="dxa"/>
             </w:tcMar>
           </w:tcPr>
           <w:p>
@@ -4842,7 +4850,7 @@
       <w:tblPr>
         <w:tblW w:w="9972" w:type="dxa"/>
         <w:jc w:val="left"/>
-        <w:tblInd w:w="50" w:type="dxa"/>
+        <w:tblInd w:w="47" w:type="dxa"/>
         <w:tblBorders>
           <w:top w:val="single" w:sz="2" w:space="0" w:color="000001"/>
           <w:left w:val="single" w:sz="2" w:space="0" w:color="000001"/>
@@ -4851,7 +4859,7 @@
         </w:tblBorders>
         <w:tblCellMar>
           <w:top w:w="55" w:type="dxa"/>
-          <w:left w:w="48" w:type="dxa"/>
+          <w:left w:w="45" w:type="dxa"/>
           <w:bottom w:w="55" w:type="dxa"/>
           <w:right w:w="55" w:type="dxa"/>
         </w:tblCellMar>
@@ -4876,7 +4884,7 @@
             </w:tcBorders>
             <w:shd w:color="auto" w:fill="auto" w:val="clear"/>
             <w:tcMar>
-              <w:left w:w="48" w:type="dxa"/>
+              <w:left w:w="45" w:type="dxa"/>
             </w:tcMar>
           </w:tcPr>
           <w:p>
@@ -4909,7 +4917,7 @@
             </w:tcBorders>
             <w:shd w:color="auto" w:fill="auto" w:val="clear"/>
             <w:tcMar>
-              <w:left w:w="48" w:type="dxa"/>
+              <w:left w:w="45" w:type="dxa"/>
             </w:tcMar>
           </w:tcPr>
           <w:p>
@@ -4942,7 +4950,7 @@
             </w:tcBorders>
             <w:shd w:color="auto" w:fill="auto" w:val="clear"/>
             <w:tcMar>
-              <w:left w:w="48" w:type="dxa"/>
+              <w:left w:w="45" w:type="dxa"/>
             </w:tcMar>
           </w:tcPr>
           <w:p>
@@ -4977,7 +4985,7 @@
             </w:tcBorders>
             <w:shd w:color="auto" w:fill="auto" w:val="clear"/>
             <w:tcMar>
-              <w:left w:w="48" w:type="dxa"/>
+              <w:left w:w="45" w:type="dxa"/>
             </w:tcMar>
           </w:tcPr>
           <w:p>
@@ -5013,7 +5021,7 @@
             </w:tcBorders>
             <w:shd w:color="auto" w:fill="auto" w:val="clear"/>
             <w:tcMar>
-              <w:left w:w="48" w:type="dxa"/>
+              <w:left w:w="45" w:type="dxa"/>
             </w:tcMar>
           </w:tcPr>
           <w:p>
@@ -5042,7 +5050,7 @@
             </w:tcBorders>
             <w:shd w:color="auto" w:fill="auto" w:val="clear"/>
             <w:tcMar>
-              <w:left w:w="48" w:type="dxa"/>
+              <w:left w:w="45" w:type="dxa"/>
             </w:tcMar>
           </w:tcPr>
           <w:p>
@@ -5071,7 +5079,7 @@
             </w:tcBorders>
             <w:shd w:color="auto" w:fill="auto" w:val="clear"/>
             <w:tcMar>
-              <w:left w:w="48" w:type="dxa"/>
+              <w:left w:w="45" w:type="dxa"/>
             </w:tcMar>
           </w:tcPr>
           <w:p>
@@ -5102,7 +5110,7 @@
             </w:tcBorders>
             <w:shd w:color="auto" w:fill="auto" w:val="clear"/>
             <w:tcMar>
-              <w:left w:w="48" w:type="dxa"/>
+              <w:left w:w="45" w:type="dxa"/>
             </w:tcMar>
           </w:tcPr>
           <w:p>
@@ -5162,7 +5170,7 @@
             </w:tcBorders>
             <w:shd w:color="auto" w:fill="auto" w:val="clear"/>
             <w:tcMar>
-              <w:left w:w="48" w:type="dxa"/>
+              <w:left w:w="45" w:type="dxa"/>
             </w:tcMar>
           </w:tcPr>
           <w:p>
@@ -5191,7 +5199,7 @@
             </w:tcBorders>
             <w:shd w:color="auto" w:fill="auto" w:val="clear"/>
             <w:tcMar>
-              <w:left w:w="48" w:type="dxa"/>
+              <w:left w:w="45" w:type="dxa"/>
             </w:tcMar>
           </w:tcPr>
           <w:p>
@@ -5220,7 +5228,7 @@
             </w:tcBorders>
             <w:shd w:color="auto" w:fill="auto" w:val="clear"/>
             <w:tcMar>
-              <w:left w:w="48" w:type="dxa"/>
+              <w:left w:w="45" w:type="dxa"/>
             </w:tcMar>
           </w:tcPr>
           <w:p>
@@ -5270,7 +5278,7 @@
             </w:tcBorders>
             <w:shd w:color="auto" w:fill="auto" w:val="clear"/>
             <w:tcMar>
-              <w:left w:w="48" w:type="dxa"/>
+              <w:left w:w="45" w:type="dxa"/>
             </w:tcMar>
           </w:tcPr>
           <w:p>
@@ -5330,7 +5338,7 @@
             </w:tcBorders>
             <w:shd w:color="auto" w:fill="auto" w:val="clear"/>
             <w:tcMar>
-              <w:left w:w="48" w:type="dxa"/>
+              <w:left w:w="45" w:type="dxa"/>
             </w:tcMar>
           </w:tcPr>
           <w:p>
@@ -5359,7 +5367,7 @@
             </w:tcBorders>
             <w:shd w:color="auto" w:fill="auto" w:val="clear"/>
             <w:tcMar>
-              <w:left w:w="48" w:type="dxa"/>
+              <w:left w:w="45" w:type="dxa"/>
             </w:tcMar>
           </w:tcPr>
           <w:p>
@@ -5388,7 +5396,7 @@
             </w:tcBorders>
             <w:shd w:color="auto" w:fill="auto" w:val="clear"/>
             <w:tcMar>
-              <w:left w:w="48" w:type="dxa"/>
+              <w:left w:w="45" w:type="dxa"/>
             </w:tcMar>
           </w:tcPr>
           <w:p>
@@ -5419,7 +5427,7 @@
             </w:tcBorders>
             <w:shd w:color="auto" w:fill="auto" w:val="clear"/>
             <w:tcMar>
-              <w:left w:w="48" w:type="dxa"/>
+              <w:left w:w="45" w:type="dxa"/>
             </w:tcMar>
           </w:tcPr>
           <w:p>
@@ -5479,7 +5487,7 @@
             </w:tcBorders>
             <w:shd w:color="auto" w:fill="auto" w:val="clear"/>
             <w:tcMar>
-              <w:left w:w="48" w:type="dxa"/>
+              <w:left w:w="45" w:type="dxa"/>
             </w:tcMar>
           </w:tcPr>
           <w:p>
@@ -5508,7 +5516,7 @@
             </w:tcBorders>
             <w:shd w:color="auto" w:fill="auto" w:val="clear"/>
             <w:tcMar>
-              <w:left w:w="48" w:type="dxa"/>
+              <w:left w:w="45" w:type="dxa"/>
             </w:tcMar>
           </w:tcPr>
           <w:p>
@@ -5537,7 +5545,7 @@
             </w:tcBorders>
             <w:shd w:color="auto" w:fill="auto" w:val="clear"/>
             <w:tcMar>
-              <w:left w:w="48" w:type="dxa"/>
+              <w:left w:w="45" w:type="dxa"/>
             </w:tcMar>
           </w:tcPr>
           <w:p>
@@ -5568,7 +5576,7 @@
             </w:tcBorders>
             <w:shd w:color="auto" w:fill="auto" w:val="clear"/>
             <w:tcMar>
-              <w:left w:w="48" w:type="dxa"/>
+              <w:left w:w="45" w:type="dxa"/>
             </w:tcMar>
           </w:tcPr>
           <w:p>
@@ -5628,7 +5636,7 @@
             </w:tcBorders>
             <w:shd w:color="auto" w:fill="auto" w:val="clear"/>
             <w:tcMar>
-              <w:left w:w="48" w:type="dxa"/>
+              <w:left w:w="45" w:type="dxa"/>
             </w:tcMar>
           </w:tcPr>
           <w:p>
@@ -5657,7 +5665,7 @@
             </w:tcBorders>
             <w:shd w:color="auto" w:fill="auto" w:val="clear"/>
             <w:tcMar>
-              <w:left w:w="48" w:type="dxa"/>
+              <w:left w:w="45" w:type="dxa"/>
             </w:tcMar>
           </w:tcPr>
           <w:p>
@@ -5686,7 +5694,7 @@
             </w:tcBorders>
             <w:shd w:color="auto" w:fill="auto" w:val="clear"/>
             <w:tcMar>
-              <w:left w:w="48" w:type="dxa"/>
+              <w:left w:w="45" w:type="dxa"/>
             </w:tcMar>
           </w:tcPr>
           <w:p>
@@ -5715,7 +5723,7 @@
             </w:tcBorders>
             <w:shd w:color="auto" w:fill="auto" w:val="clear"/>
             <w:tcMar>
-              <w:left w:w="48" w:type="dxa"/>
+              <w:left w:w="45" w:type="dxa"/>
             </w:tcMar>
           </w:tcPr>
           <w:p>
@@ -5775,7 +5783,7 @@
             </w:tcBorders>
             <w:shd w:color="auto" w:fill="auto" w:val="clear"/>
             <w:tcMar>
-              <w:left w:w="48" w:type="dxa"/>
+              <w:left w:w="45" w:type="dxa"/>
             </w:tcMar>
           </w:tcPr>
           <w:p>
@@ -5804,7 +5812,7 @@
             </w:tcBorders>
             <w:shd w:color="auto" w:fill="auto" w:val="clear"/>
             <w:tcMar>
-              <w:left w:w="48" w:type="dxa"/>
+              <w:left w:w="45" w:type="dxa"/>
             </w:tcMar>
           </w:tcPr>
           <w:p>
@@ -5833,7 +5841,7 @@
             </w:tcBorders>
             <w:shd w:color="auto" w:fill="auto" w:val="clear"/>
             <w:tcMar>
-              <w:left w:w="48" w:type="dxa"/>
+              <w:left w:w="45" w:type="dxa"/>
             </w:tcMar>
           </w:tcPr>
           <w:p>
@@ -5864,7 +5872,7 @@
             </w:tcBorders>
             <w:shd w:color="auto" w:fill="auto" w:val="clear"/>
             <w:tcMar>
-              <w:left w:w="48" w:type="dxa"/>
+              <w:left w:w="45" w:type="dxa"/>
             </w:tcMar>
           </w:tcPr>
           <w:p>
@@ -5924,7 +5932,7 @@
             </w:tcBorders>
             <w:shd w:color="auto" w:fill="auto" w:val="clear"/>
             <w:tcMar>
-              <w:left w:w="48" w:type="dxa"/>
+              <w:left w:w="45" w:type="dxa"/>
             </w:tcMar>
           </w:tcPr>
           <w:p>
@@ -5953,7 +5961,7 @@
             </w:tcBorders>
             <w:shd w:color="auto" w:fill="auto" w:val="clear"/>
             <w:tcMar>
-              <w:left w:w="48" w:type="dxa"/>
+              <w:left w:w="45" w:type="dxa"/>
             </w:tcMar>
           </w:tcPr>
           <w:p>
@@ -5982,7 +5990,7 @@
             </w:tcBorders>
             <w:shd w:color="auto" w:fill="auto" w:val="clear"/>
             <w:tcMar>
-              <w:left w:w="48" w:type="dxa"/>
+              <w:left w:w="45" w:type="dxa"/>
             </w:tcMar>
           </w:tcPr>
           <w:p>
@@ -6013,7 +6021,7 @@
             </w:tcBorders>
             <w:shd w:color="auto" w:fill="auto" w:val="clear"/>
             <w:tcMar>
-              <w:left w:w="48" w:type="dxa"/>
+              <w:left w:w="45" w:type="dxa"/>
             </w:tcMar>
           </w:tcPr>
           <w:p>
@@ -6073,7 +6081,7 @@
             </w:tcBorders>
             <w:shd w:color="auto" w:fill="auto" w:val="clear"/>
             <w:tcMar>
-              <w:left w:w="48" w:type="dxa"/>
+              <w:left w:w="45" w:type="dxa"/>
             </w:tcMar>
           </w:tcPr>
           <w:p>
@@ -6102,7 +6110,7 @@
             </w:tcBorders>
             <w:shd w:color="auto" w:fill="auto" w:val="clear"/>
             <w:tcMar>
-              <w:left w:w="48" w:type="dxa"/>
+              <w:left w:w="45" w:type="dxa"/>
             </w:tcMar>
           </w:tcPr>
           <w:p>
@@ -6131,7 +6139,7 @@
             </w:tcBorders>
             <w:shd w:color="auto" w:fill="auto" w:val="clear"/>
             <w:tcMar>
-              <w:left w:w="48" w:type="dxa"/>
+              <w:left w:w="45" w:type="dxa"/>
             </w:tcMar>
           </w:tcPr>
           <w:p>
@@ -6162,7 +6170,7 @@
             </w:tcBorders>
             <w:shd w:color="auto" w:fill="auto" w:val="clear"/>
             <w:tcMar>
-              <w:left w:w="48" w:type="dxa"/>
+              <w:left w:w="45" w:type="dxa"/>
             </w:tcMar>
           </w:tcPr>
           <w:p>
@@ -6222,7 +6230,7 @@
             </w:tcBorders>
             <w:shd w:color="auto" w:fill="auto" w:val="clear"/>
             <w:tcMar>
-              <w:left w:w="48" w:type="dxa"/>
+              <w:left w:w="45" w:type="dxa"/>
             </w:tcMar>
           </w:tcPr>
           <w:p>
@@ -6251,7 +6259,7 @@
             </w:tcBorders>
             <w:shd w:color="auto" w:fill="auto" w:val="clear"/>
             <w:tcMar>
-              <w:left w:w="48" w:type="dxa"/>
+              <w:left w:w="45" w:type="dxa"/>
             </w:tcMar>
           </w:tcPr>
           <w:p>
@@ -6278,7 +6286,7 @@
             </w:tcBorders>
             <w:shd w:color="auto" w:fill="auto" w:val="clear"/>
             <w:tcMar>
-              <w:left w:w="48" w:type="dxa"/>
+              <w:left w:w="45" w:type="dxa"/>
             </w:tcMar>
           </w:tcPr>
           <w:p>
@@ -6309,7 +6317,7 @@
             </w:tcBorders>
             <w:shd w:color="auto" w:fill="auto" w:val="clear"/>
             <w:tcMar>
-              <w:left w:w="48" w:type="dxa"/>
+              <w:left w:w="45" w:type="dxa"/>
             </w:tcMar>
           </w:tcPr>
           <w:p>
@@ -6369,7 +6377,7 @@
             </w:tcBorders>
             <w:shd w:color="auto" w:fill="auto" w:val="clear"/>
             <w:tcMar>
-              <w:left w:w="48" w:type="dxa"/>
+              <w:left w:w="45" w:type="dxa"/>
             </w:tcMar>
           </w:tcPr>
           <w:p>
@@ -6398,7 +6406,7 @@
             </w:tcBorders>
             <w:shd w:color="auto" w:fill="auto" w:val="clear"/>
             <w:tcMar>
-              <w:left w:w="48" w:type="dxa"/>
+              <w:left w:w="45" w:type="dxa"/>
             </w:tcMar>
           </w:tcPr>
           <w:p>
@@ -6427,7 +6435,7 @@
             </w:tcBorders>
             <w:shd w:color="auto" w:fill="auto" w:val="clear"/>
             <w:tcMar>
-              <w:left w:w="48" w:type="dxa"/>
+              <w:left w:w="45" w:type="dxa"/>
             </w:tcMar>
           </w:tcPr>
           <w:p>
@@ -6458,7 +6466,7 @@
             </w:tcBorders>
             <w:shd w:color="auto" w:fill="auto" w:val="clear"/>
             <w:tcMar>
-              <w:left w:w="48" w:type="dxa"/>
+              <w:left w:w="45" w:type="dxa"/>
             </w:tcMar>
           </w:tcPr>
           <w:p>
@@ -6518,7 +6526,7 @@
             </w:tcBorders>
             <w:shd w:color="auto" w:fill="auto" w:val="clear"/>
             <w:tcMar>
-              <w:left w:w="48" w:type="dxa"/>
+              <w:left w:w="45" w:type="dxa"/>
             </w:tcMar>
           </w:tcPr>
           <w:p>
@@ -6547,7 +6555,7 @@
             </w:tcBorders>
             <w:shd w:color="auto" w:fill="auto" w:val="clear"/>
             <w:tcMar>
-              <w:left w:w="48" w:type="dxa"/>
+              <w:left w:w="45" w:type="dxa"/>
             </w:tcMar>
           </w:tcPr>
           <w:p>
@@ -6576,7 +6584,7 @@
             </w:tcBorders>
             <w:shd w:color="auto" w:fill="auto" w:val="clear"/>
             <w:tcMar>
-              <w:left w:w="48" w:type="dxa"/>
+              <w:left w:w="45" w:type="dxa"/>
             </w:tcMar>
           </w:tcPr>
           <w:p>
@@ -6607,7 +6615,7 @@
             </w:tcBorders>
             <w:shd w:color="auto" w:fill="auto" w:val="clear"/>
             <w:tcMar>
-              <w:left w:w="48" w:type="dxa"/>
+              <w:left w:w="45" w:type="dxa"/>
             </w:tcMar>
           </w:tcPr>
           <w:p>
@@ -6667,7 +6675,7 @@
             </w:tcBorders>
             <w:shd w:color="auto" w:fill="auto" w:val="clear"/>
             <w:tcMar>
-              <w:left w:w="48" w:type="dxa"/>
+              <w:left w:w="45" w:type="dxa"/>
             </w:tcMar>
           </w:tcPr>
           <w:p>
@@ -6696,7 +6704,7 @@
             </w:tcBorders>
             <w:shd w:color="auto" w:fill="auto" w:val="clear"/>
             <w:tcMar>
-              <w:left w:w="48" w:type="dxa"/>
+              <w:left w:w="45" w:type="dxa"/>
             </w:tcMar>
           </w:tcPr>
           <w:p>
@@ -6725,7 +6733,7 @@
             </w:tcBorders>
             <w:shd w:color="auto" w:fill="auto" w:val="clear"/>
             <w:tcMar>
-              <w:left w:w="48" w:type="dxa"/>
+              <w:left w:w="45" w:type="dxa"/>
             </w:tcMar>
           </w:tcPr>
           <w:p>
@@ -6756,7 +6764,7 @@
             </w:tcBorders>
             <w:shd w:color="auto" w:fill="auto" w:val="clear"/>
             <w:tcMar>
-              <w:left w:w="48" w:type="dxa"/>
+              <w:left w:w="45" w:type="dxa"/>
             </w:tcMar>
           </w:tcPr>
           <w:p>
@@ -6816,7 +6824,7 @@
             </w:tcBorders>
             <w:shd w:color="auto" w:fill="auto" w:val="clear"/>
             <w:tcMar>
-              <w:left w:w="48" w:type="dxa"/>
+              <w:left w:w="45" w:type="dxa"/>
             </w:tcMar>
           </w:tcPr>
           <w:p>
@@ -6845,7 +6853,7 @@
             </w:tcBorders>
             <w:shd w:color="auto" w:fill="auto" w:val="clear"/>
             <w:tcMar>
-              <w:left w:w="48" w:type="dxa"/>
+              <w:left w:w="45" w:type="dxa"/>
             </w:tcMar>
           </w:tcPr>
           <w:p>
@@ -6874,7 +6882,7 @@
             </w:tcBorders>
             <w:shd w:color="auto" w:fill="auto" w:val="clear"/>
             <w:tcMar>
-              <w:left w:w="48" w:type="dxa"/>
+              <w:left w:w="45" w:type="dxa"/>
             </w:tcMar>
           </w:tcPr>
           <w:p>
@@ -6915,7 +6923,7 @@
             </w:tcBorders>
             <w:shd w:color="auto" w:fill="auto" w:val="clear"/>
             <w:tcMar>
-              <w:left w:w="48" w:type="dxa"/>
+              <w:left w:w="45" w:type="dxa"/>
             </w:tcMar>
           </w:tcPr>
           <w:p>
@@ -6975,7 +6983,7 @@
             </w:tcBorders>
             <w:shd w:color="auto" w:fill="auto" w:val="clear"/>
             <w:tcMar>
-              <w:left w:w="48" w:type="dxa"/>
+              <w:left w:w="45" w:type="dxa"/>
             </w:tcMar>
           </w:tcPr>
           <w:p>
@@ -7004,7 +7012,7 @@
             </w:tcBorders>
             <w:shd w:color="auto" w:fill="auto" w:val="clear"/>
             <w:tcMar>
-              <w:left w:w="48" w:type="dxa"/>
+              <w:left w:w="45" w:type="dxa"/>
             </w:tcMar>
           </w:tcPr>
           <w:p>
@@ -7033,7 +7041,7 @@
             </w:tcBorders>
             <w:shd w:color="auto" w:fill="auto" w:val="clear"/>
             <w:tcMar>
-              <w:left w:w="48" w:type="dxa"/>
+              <w:left w:w="45" w:type="dxa"/>
             </w:tcMar>
           </w:tcPr>
           <w:p>
@@ -7064,7 +7072,7 @@
             </w:tcBorders>
             <w:shd w:color="auto" w:fill="auto" w:val="clear"/>
             <w:tcMar>
-              <w:left w:w="48" w:type="dxa"/>
+              <w:left w:w="45" w:type="dxa"/>
             </w:tcMar>
           </w:tcPr>
           <w:p>
@@ -7124,7 +7132,7 @@
             </w:tcBorders>
             <w:shd w:color="auto" w:fill="auto" w:val="clear"/>
             <w:tcMar>
-              <w:left w:w="48" w:type="dxa"/>
+              <w:left w:w="45" w:type="dxa"/>
             </w:tcMar>
           </w:tcPr>
           <w:p>
@@ -7153,7 +7161,7 @@
             </w:tcBorders>
             <w:shd w:color="auto" w:fill="auto" w:val="clear"/>
             <w:tcMar>
-              <w:left w:w="48" w:type="dxa"/>
+              <w:left w:w="45" w:type="dxa"/>
             </w:tcMar>
           </w:tcPr>
           <w:p>
@@ -7182,7 +7190,7 @@
             </w:tcBorders>
             <w:shd w:color="auto" w:fill="auto" w:val="clear"/>
             <w:tcMar>
-              <w:left w:w="48" w:type="dxa"/>
+              <w:left w:w="45" w:type="dxa"/>
             </w:tcMar>
           </w:tcPr>
           <w:p>
@@ -7213,7 +7221,7 @@
             </w:tcBorders>
             <w:shd w:color="auto" w:fill="auto" w:val="clear"/>
             <w:tcMar>
-              <w:left w:w="48" w:type="dxa"/>
+              <w:left w:w="45" w:type="dxa"/>
             </w:tcMar>
           </w:tcPr>
           <w:p>
@@ -7316,7 +7324,7 @@
       <w:tblPr>
         <w:tblW w:w="9972" w:type="dxa"/>
         <w:jc w:val="left"/>
-        <w:tblInd w:w="50" w:type="dxa"/>
+        <w:tblInd w:w="47" w:type="dxa"/>
         <w:tblBorders>
           <w:top w:val="single" w:sz="2" w:space="0" w:color="000001"/>
           <w:left w:val="single" w:sz="2" w:space="0" w:color="000001"/>
@@ -7325,7 +7333,7 @@
         </w:tblBorders>
         <w:tblCellMar>
           <w:top w:w="55" w:type="dxa"/>
-          <w:left w:w="48" w:type="dxa"/>
+          <w:left w:w="45" w:type="dxa"/>
           <w:bottom w:w="55" w:type="dxa"/>
           <w:right w:w="55" w:type="dxa"/>
         </w:tblCellMar>
@@ -7350,7 +7358,7 @@
             </w:tcBorders>
             <w:shd w:color="auto" w:fill="auto" w:val="clear"/>
             <w:tcMar>
-              <w:left w:w="48" w:type="dxa"/>
+              <w:left w:w="45" w:type="dxa"/>
             </w:tcMar>
           </w:tcPr>
           <w:p>
@@ -7383,7 +7391,7 @@
             </w:tcBorders>
             <w:shd w:color="auto" w:fill="auto" w:val="clear"/>
             <w:tcMar>
-              <w:left w:w="48" w:type="dxa"/>
+              <w:left w:w="45" w:type="dxa"/>
             </w:tcMar>
           </w:tcPr>
           <w:p>
@@ -7416,7 +7424,7 @@
             </w:tcBorders>
             <w:shd w:color="auto" w:fill="auto" w:val="clear"/>
             <w:tcMar>
-              <w:left w:w="48" w:type="dxa"/>
+              <w:left w:w="45" w:type="dxa"/>
             </w:tcMar>
           </w:tcPr>
           <w:p>
@@ -7451,7 +7459,7 @@
             </w:tcBorders>
             <w:shd w:color="auto" w:fill="auto" w:val="clear"/>
             <w:tcMar>
-              <w:left w:w="48" w:type="dxa"/>
+              <w:left w:w="45" w:type="dxa"/>
             </w:tcMar>
           </w:tcPr>
           <w:p>
@@ -7487,7 +7495,7 @@
             </w:tcBorders>
             <w:shd w:color="auto" w:fill="auto" w:val="clear"/>
             <w:tcMar>
-              <w:left w:w="48" w:type="dxa"/>
+              <w:left w:w="45" w:type="dxa"/>
             </w:tcMar>
           </w:tcPr>
           <w:p>
@@ -7516,7 +7524,7 @@
             </w:tcBorders>
             <w:shd w:color="auto" w:fill="auto" w:val="clear"/>
             <w:tcMar>
-              <w:left w:w="48" w:type="dxa"/>
+              <w:left w:w="45" w:type="dxa"/>
             </w:tcMar>
           </w:tcPr>
           <w:p>
@@ -7545,7 +7553,7 @@
             </w:tcBorders>
             <w:shd w:color="auto" w:fill="auto" w:val="clear"/>
             <w:tcMar>
-              <w:left w:w="48" w:type="dxa"/>
+              <w:left w:w="45" w:type="dxa"/>
             </w:tcMar>
           </w:tcPr>
           <w:p>
@@ -7576,7 +7584,7 @@
             </w:tcBorders>
             <w:shd w:color="auto" w:fill="auto" w:val="clear"/>
             <w:tcMar>
-              <w:left w:w="48" w:type="dxa"/>
+              <w:left w:w="45" w:type="dxa"/>
             </w:tcMar>
           </w:tcPr>
           <w:p>
@@ -7636,7 +7644,7 @@
             </w:tcBorders>
             <w:shd w:color="auto" w:fill="auto" w:val="clear"/>
             <w:tcMar>
-              <w:left w:w="48" w:type="dxa"/>
+              <w:left w:w="45" w:type="dxa"/>
             </w:tcMar>
           </w:tcPr>
           <w:p>
@@ -7665,7 +7673,7 @@
             </w:tcBorders>
             <w:shd w:color="auto" w:fill="auto" w:val="clear"/>
             <w:tcMar>
-              <w:left w:w="48" w:type="dxa"/>
+              <w:left w:w="45" w:type="dxa"/>
             </w:tcMar>
           </w:tcPr>
           <w:p>
@@ -7694,7 +7702,7 @@
             </w:tcBorders>
             <w:shd w:color="auto" w:fill="auto" w:val="clear"/>
             <w:tcMar>
-              <w:left w:w="48" w:type="dxa"/>
+              <w:left w:w="45" w:type="dxa"/>
             </w:tcMar>
           </w:tcPr>
           <w:p>
@@ -7725,7 +7733,7 @@
             </w:tcBorders>
             <w:shd w:color="auto" w:fill="auto" w:val="clear"/>
             <w:tcMar>
-              <w:left w:w="48" w:type="dxa"/>
+              <w:left w:w="45" w:type="dxa"/>
             </w:tcMar>
           </w:tcPr>
           <w:p>
@@ -7785,7 +7793,7 @@
             </w:tcBorders>
             <w:shd w:color="auto" w:fill="auto" w:val="clear"/>
             <w:tcMar>
-              <w:left w:w="48" w:type="dxa"/>
+              <w:left w:w="45" w:type="dxa"/>
             </w:tcMar>
           </w:tcPr>
           <w:p>
@@ -7814,36 +7822,34 @@
             </w:tcBorders>
             <w:shd w:color="auto" w:fill="auto" w:val="clear"/>
             <w:tcMar>
-              <w:left w:w="48" w:type="dxa"/>
-            </w:tcMar>
-          </w:tcPr>
-          <w:p>
-            <w:pPr>
-              <w:pStyle w:val="TableContents"/>
-              <w:rPr>
-                <w:bCs/>
-              </w:rPr>
-            </w:pPr>
-            <w:r>
-              <w:rPr>
-                <w:bCs/>
-              </w:rPr>
-              <w:t>As admin &amp; standard, try various nonconforming inputs: 654321.12, 000005.00, .50, 5, 5., 5.000, &amp; 5.0.</w:t>
-            </w:r>
-          </w:p>
-        </w:tc>
-        <w:tc>
-          <w:tcPr>
-            <w:tcW w:w="2493" w:type="dxa"/>
-            <w:tcBorders>
-              <w:top w:val="single" w:sz="2" w:space="0" w:color="000001"/>
-              <w:left w:val="single" w:sz="2" w:space="0" w:color="000001"/>
-              <w:bottom w:val="single" w:sz="2" w:space="0" w:color="000001"/>
-              <w:insideH w:val="single" w:sz="2" w:space="0" w:color="000001"/>
-            </w:tcBorders>
-            <w:shd w:color="auto" w:fill="auto" w:val="clear"/>
-            <w:tcMar>
-              <w:left w:w="48" w:type="dxa"/>
+              <w:left w:w="45" w:type="dxa"/>
+            </w:tcMar>
+          </w:tcPr>
+          <w:p>
+            <w:pPr>
+              <w:pStyle w:val="TableContents"/>
+              <w:rPr/>
+            </w:pPr>
+            <w:r>
+              <w:rPr>
+                <w:bCs/>
+              </w:rPr>
+              <w:t>As admin &amp; standard, try various nonconforming inputs: 654321.12, 000005.00,  5, 5., 5.000, &amp; 5.0.</w:t>
+            </w:r>
+          </w:p>
+        </w:tc>
+        <w:tc>
+          <w:tcPr>
+            <w:tcW w:w="2493" w:type="dxa"/>
+            <w:tcBorders>
+              <w:top w:val="single" w:sz="2" w:space="0" w:color="000001"/>
+              <w:left w:val="single" w:sz="2" w:space="0" w:color="000001"/>
+              <w:bottom w:val="single" w:sz="2" w:space="0" w:color="000001"/>
+              <w:insideH w:val="single" w:sz="2" w:space="0" w:color="000001"/>
+            </w:tcBorders>
+            <w:shd w:color="auto" w:fill="auto" w:val="clear"/>
+            <w:tcMar>
+              <w:left w:w="45" w:type="dxa"/>
             </w:tcMar>
           </w:tcPr>
           <w:p>
@@ -7874,7 +7880,7 @@
             </w:tcBorders>
             <w:shd w:color="auto" w:fill="auto" w:val="clear"/>
             <w:tcMar>
-              <w:left w:w="48" w:type="dxa"/>
+              <w:left w:w="45" w:type="dxa"/>
             </w:tcMar>
           </w:tcPr>
           <w:p>
@@ -7934,15 +7940,13 @@
             </w:tcBorders>
             <w:shd w:color="auto" w:fill="auto" w:val="clear"/>
             <w:tcMar>
-              <w:left w:w="48" w:type="dxa"/>
-            </w:tcMar>
-          </w:tcPr>
-          <w:p>
-            <w:pPr>
-              <w:pStyle w:val="TableContents"/>
-              <w:rPr>
-                <w:bCs/>
-              </w:rPr>
+              <w:left w:w="45" w:type="dxa"/>
+            </w:tcMar>
+          </w:tcPr>
+          <w:p>
+            <w:pPr>
+              <w:pStyle w:val="TableContents"/>
+              <w:rPr/>
             </w:pPr>
             <w:r>
               <w:rPr>
@@ -7963,36 +7967,40 @@
             </w:tcBorders>
             <w:shd w:color="auto" w:fill="auto" w:val="clear"/>
             <w:tcMar>
-              <w:left w:w="48" w:type="dxa"/>
-            </w:tcMar>
-          </w:tcPr>
-          <w:p>
-            <w:pPr>
-              <w:pStyle w:val="TableContents"/>
-              <w:rPr>
-                <w:bCs/>
-              </w:rPr>
-            </w:pPr>
-            <w:r>
-              <w:rPr>
-                <w:bCs/>
-              </w:rPr>
-              <w:t>As admin &amp; standard, try to enter a number with preceding, trailing dollar signs and comma delimiters.</w:t>
-            </w:r>
-          </w:p>
-        </w:tc>
-        <w:tc>
-          <w:tcPr>
-            <w:tcW w:w="2493" w:type="dxa"/>
-            <w:tcBorders>
-              <w:top w:val="single" w:sz="2" w:space="0" w:color="000001"/>
-              <w:left w:val="single" w:sz="2" w:space="0" w:color="000001"/>
-              <w:bottom w:val="single" w:sz="2" w:space="0" w:color="000001"/>
-              <w:insideH w:val="single" w:sz="2" w:space="0" w:color="000001"/>
-            </w:tcBorders>
-            <w:shd w:color="auto" w:fill="auto" w:val="clear"/>
-            <w:tcMar>
-              <w:left w:w="48" w:type="dxa"/>
+              <w:left w:w="45" w:type="dxa"/>
+            </w:tcMar>
+          </w:tcPr>
+          <w:p>
+            <w:pPr>
+              <w:pStyle w:val="TableContents"/>
+              <w:rPr/>
+            </w:pPr>
+            <w:r>
+              <w:rPr>
+                <w:bCs/>
+              </w:rPr>
+              <w:t xml:space="preserve">As admin &amp; standard, try to enter a number with </w:t>
+            </w:r>
+            <w:r>
+              <w:rPr>
+                <w:bCs/>
+              </w:rPr>
+              <w:t>a special character.</w:t>
+            </w:r>
+          </w:p>
+        </w:tc>
+        <w:tc>
+          <w:tcPr>
+            <w:tcW w:w="2493" w:type="dxa"/>
+            <w:tcBorders>
+              <w:top w:val="single" w:sz="2" w:space="0" w:color="000001"/>
+              <w:left w:val="single" w:sz="2" w:space="0" w:color="000001"/>
+              <w:bottom w:val="single" w:sz="2" w:space="0" w:color="000001"/>
+              <w:insideH w:val="single" w:sz="2" w:space="0" w:color="000001"/>
+            </w:tcBorders>
+            <w:shd w:color="auto" w:fill="auto" w:val="clear"/>
+            <w:tcMar>
+              <w:left w:w="45" w:type="dxa"/>
             </w:tcMar>
           </w:tcPr>
           <w:p>
@@ -8023,7 +8031,7 @@
             </w:tcBorders>
             <w:shd w:color="auto" w:fill="auto" w:val="clear"/>
             <w:tcMar>
-              <w:left w:w="48" w:type="dxa"/>
+              <w:left w:w="45" w:type="dxa"/>
             </w:tcMar>
           </w:tcPr>
           <w:p>
@@ -8083,7 +8091,7 @@
             </w:tcBorders>
             <w:shd w:color="auto" w:fill="auto" w:val="clear"/>
             <w:tcMar>
-              <w:left w:w="48" w:type="dxa"/>
+              <w:left w:w="45" w:type="dxa"/>
             </w:tcMar>
           </w:tcPr>
           <w:p>
@@ -8112,7 +8120,7 @@
             </w:tcBorders>
             <w:shd w:color="auto" w:fill="auto" w:val="clear"/>
             <w:tcMar>
-              <w:left w:w="48" w:type="dxa"/>
+              <w:left w:w="45" w:type="dxa"/>
             </w:tcMar>
           </w:tcPr>
           <w:p>
@@ -8141,7 +8149,7 @@
             </w:tcBorders>
             <w:shd w:color="auto" w:fill="auto" w:val="clear"/>
             <w:tcMar>
-              <w:left w:w="48" w:type="dxa"/>
+              <w:left w:w="45" w:type="dxa"/>
             </w:tcMar>
           </w:tcPr>
           <w:p>
@@ -8172,7 +8180,7 @@
             </w:tcBorders>
             <w:shd w:color="auto" w:fill="auto" w:val="clear"/>
             <w:tcMar>
-              <w:left w:w="48" w:type="dxa"/>
+              <w:left w:w="45" w:type="dxa"/>
             </w:tcMar>
           </w:tcPr>
           <w:p>
@@ -8232,7 +8240,7 @@
             </w:tcBorders>
             <w:shd w:color="auto" w:fill="auto" w:val="clear"/>
             <w:tcMar>
-              <w:left w:w="48" w:type="dxa"/>
+              <w:left w:w="45" w:type="dxa"/>
             </w:tcMar>
           </w:tcPr>
           <w:p>
@@ -8261,7 +8269,7 @@
             </w:tcBorders>
             <w:shd w:color="auto" w:fill="auto" w:val="clear"/>
             <w:tcMar>
-              <w:left w:w="48" w:type="dxa"/>
+              <w:left w:w="45" w:type="dxa"/>
             </w:tcMar>
           </w:tcPr>
           <w:p>
@@ -8290,7 +8298,7 @@
             </w:tcBorders>
             <w:shd w:color="auto" w:fill="auto" w:val="clear"/>
             <w:tcMar>
-              <w:left w:w="48" w:type="dxa"/>
+              <w:left w:w="45" w:type="dxa"/>
             </w:tcMar>
           </w:tcPr>
           <w:p>
@@ -8321,7 +8329,7 @@
             </w:tcBorders>
             <w:shd w:color="auto" w:fill="auto" w:val="clear"/>
             <w:tcMar>
-              <w:left w:w="48" w:type="dxa"/>
+              <w:left w:w="45" w:type="dxa"/>
             </w:tcMar>
           </w:tcPr>
           <w:p>
@@ -8381,65 +8389,61 @@
             </w:tcBorders>
             <w:shd w:color="auto" w:fill="auto" w:val="clear"/>
             <w:tcMar>
-              <w:left w:w="48" w:type="dxa"/>
-            </w:tcMar>
-          </w:tcPr>
-          <w:p>
-            <w:pPr>
-              <w:pStyle w:val="TableContents"/>
-              <w:rPr>
-                <w:bCs/>
-              </w:rPr>
-            </w:pPr>
-            <w:r>
-              <w:rPr>
-                <w:bCs/>
-              </w:rPr>
-              <w:t>Verify that previous transaction fees are factored into balance calculations properly</w:t>
-            </w:r>
-          </w:p>
-        </w:tc>
-        <w:tc>
-          <w:tcPr>
-            <w:tcW w:w="2493" w:type="dxa"/>
-            <w:tcBorders>
-              <w:top w:val="single" w:sz="2" w:space="0" w:color="000001"/>
-              <w:left w:val="single" w:sz="2" w:space="0" w:color="000001"/>
-              <w:bottom w:val="single" w:sz="2" w:space="0" w:color="000001"/>
-              <w:insideH w:val="single" w:sz="2" w:space="0" w:color="000001"/>
-            </w:tcBorders>
-            <w:shd w:color="auto" w:fill="auto" w:val="clear"/>
-            <w:tcMar>
-              <w:left w:w="48" w:type="dxa"/>
-            </w:tcMar>
-          </w:tcPr>
-          <w:p>
-            <w:pPr>
-              <w:pStyle w:val="TableContents"/>
-              <w:rPr>
-                <w:bCs/>
-              </w:rPr>
-            </w:pPr>
-            <w:r>
-              <w:rPr>
-                <w:bCs/>
-              </w:rPr>
-              <w:t>Deposit in standard mode after withdrawal, transfer, paybill, deposit for SP and NS</w:t>
-            </w:r>
-          </w:p>
-        </w:tc>
-        <w:tc>
-          <w:tcPr>
-            <w:tcW w:w="2493" w:type="dxa"/>
-            <w:tcBorders>
-              <w:top w:val="single" w:sz="2" w:space="0" w:color="000001"/>
-              <w:left w:val="single" w:sz="2" w:space="0" w:color="000001"/>
-              <w:bottom w:val="single" w:sz="2" w:space="0" w:color="000001"/>
-              <w:insideH w:val="single" w:sz="2" w:space="0" w:color="000001"/>
-            </w:tcBorders>
-            <w:shd w:color="auto" w:fill="auto" w:val="clear"/>
-            <w:tcMar>
-              <w:left w:w="48" w:type="dxa"/>
+              <w:left w:w="45" w:type="dxa"/>
+            </w:tcMar>
+          </w:tcPr>
+          <w:p>
+            <w:pPr>
+              <w:pStyle w:val="TableContents"/>
+              <w:rPr/>
+            </w:pPr>
+            <w:r>
+              <w:rPr>
+                <w:bCs/>
+              </w:rPr>
+              <w:t>Verify that transaction fees are factored into balance calculations properly</w:t>
+            </w:r>
+          </w:p>
+        </w:tc>
+        <w:tc>
+          <w:tcPr>
+            <w:tcW w:w="2493" w:type="dxa"/>
+            <w:tcBorders>
+              <w:top w:val="single" w:sz="2" w:space="0" w:color="000001"/>
+              <w:left w:val="single" w:sz="2" w:space="0" w:color="000001"/>
+              <w:bottom w:val="single" w:sz="2" w:space="0" w:color="000001"/>
+              <w:insideH w:val="single" w:sz="2" w:space="0" w:color="000001"/>
+            </w:tcBorders>
+            <w:shd w:color="auto" w:fill="auto" w:val="clear"/>
+            <w:tcMar>
+              <w:left w:w="45" w:type="dxa"/>
+            </w:tcMar>
+          </w:tcPr>
+          <w:p>
+            <w:pPr>
+              <w:pStyle w:val="TableContents"/>
+              <w:rPr/>
+            </w:pPr>
+            <w:r>
+              <w:rPr>
+                <w:bCs/>
+              </w:rPr>
+              <w:t>Deposit in standard mode  for SP and NS</w:t>
+            </w:r>
+          </w:p>
+        </w:tc>
+        <w:tc>
+          <w:tcPr>
+            <w:tcW w:w="2493" w:type="dxa"/>
+            <w:tcBorders>
+              <w:top w:val="single" w:sz="2" w:space="0" w:color="000001"/>
+              <w:left w:val="single" w:sz="2" w:space="0" w:color="000001"/>
+              <w:bottom w:val="single" w:sz="2" w:space="0" w:color="000001"/>
+              <w:insideH w:val="single" w:sz="2" w:space="0" w:color="000001"/>
+            </w:tcBorders>
+            <w:shd w:color="auto" w:fill="auto" w:val="clear"/>
+            <w:tcMar>
+              <w:left w:w="45" w:type="dxa"/>
             </w:tcMar>
           </w:tcPr>
           <w:p>
@@ -8470,7 +8474,7 @@
             </w:tcBorders>
             <w:shd w:color="auto" w:fill="auto" w:val="clear"/>
             <w:tcMar>
-              <w:left w:w="48" w:type="dxa"/>
+              <w:left w:w="45" w:type="dxa"/>
             </w:tcMar>
           </w:tcPr>
           <w:p>
@@ -8530,7 +8534,7 @@
             </w:tcBorders>
             <w:shd w:color="auto" w:fill="auto" w:val="clear"/>
             <w:tcMar>
-              <w:left w:w="48" w:type="dxa"/>
+              <w:left w:w="45" w:type="dxa"/>
             </w:tcMar>
           </w:tcPr>
           <w:p>
@@ -8559,7 +8563,7 @@
             </w:tcBorders>
             <w:shd w:color="auto" w:fill="auto" w:val="clear"/>
             <w:tcMar>
-              <w:left w:w="48" w:type="dxa"/>
+              <w:left w:w="45" w:type="dxa"/>
             </w:tcMar>
           </w:tcPr>
           <w:p>
@@ -8588,7 +8592,7 @@
             </w:tcBorders>
             <w:shd w:color="auto" w:fill="auto" w:val="clear"/>
             <w:tcMar>
-              <w:left w:w="48" w:type="dxa"/>
+              <w:left w:w="45" w:type="dxa"/>
             </w:tcMar>
           </w:tcPr>
           <w:p>
@@ -8629,7 +8633,7 @@
             </w:tcBorders>
             <w:shd w:color="auto" w:fill="auto" w:val="clear"/>
             <w:tcMar>
-              <w:left w:w="48" w:type="dxa"/>
+              <w:left w:w="45" w:type="dxa"/>
             </w:tcMar>
           </w:tcPr>
           <w:p>
@@ -8728,7 +8732,7 @@
       <w:tblPr>
         <w:tblW w:w="9972" w:type="dxa"/>
         <w:jc w:val="left"/>
-        <w:tblInd w:w="50" w:type="dxa"/>
+        <w:tblInd w:w="47" w:type="dxa"/>
         <w:tblBorders>
           <w:top w:val="single" w:sz="2" w:space="0" w:color="000001"/>
           <w:left w:val="single" w:sz="2" w:space="0" w:color="000001"/>
@@ -8737,7 +8741,7 @@
         </w:tblBorders>
         <w:tblCellMar>
           <w:top w:w="55" w:type="dxa"/>
-          <w:left w:w="48" w:type="dxa"/>
+          <w:left w:w="45" w:type="dxa"/>
           <w:bottom w:w="55" w:type="dxa"/>
           <w:right w:w="55" w:type="dxa"/>
         </w:tblCellMar>
@@ -8762,7 +8766,7 @@
             </w:tcBorders>
             <w:shd w:color="auto" w:fill="auto" w:val="clear"/>
             <w:tcMar>
-              <w:left w:w="48" w:type="dxa"/>
+              <w:left w:w="45" w:type="dxa"/>
             </w:tcMar>
           </w:tcPr>
           <w:p>
@@ -8795,7 +8799,7 @@
             </w:tcBorders>
             <w:shd w:color="auto" w:fill="auto" w:val="clear"/>
             <w:tcMar>
-              <w:left w:w="48" w:type="dxa"/>
+              <w:left w:w="45" w:type="dxa"/>
             </w:tcMar>
           </w:tcPr>
           <w:p>
@@ -8828,7 +8832,7 @@
             </w:tcBorders>
             <w:shd w:color="auto" w:fill="auto" w:val="clear"/>
             <w:tcMar>
-              <w:left w:w="48" w:type="dxa"/>
+              <w:left w:w="45" w:type="dxa"/>
             </w:tcMar>
           </w:tcPr>
           <w:p>
@@ -8863,7 +8867,7 @@
             </w:tcBorders>
             <w:shd w:color="auto" w:fill="auto" w:val="clear"/>
             <w:tcMar>
-              <w:left w:w="48" w:type="dxa"/>
+              <w:left w:w="45" w:type="dxa"/>
             </w:tcMar>
           </w:tcPr>
           <w:p>
@@ -8899,7 +8903,7 @@
             </w:tcBorders>
             <w:shd w:color="auto" w:fill="auto" w:val="clear"/>
             <w:tcMar>
-              <w:left w:w="48" w:type="dxa"/>
+              <w:left w:w="45" w:type="dxa"/>
             </w:tcMar>
           </w:tcPr>
           <w:p>
@@ -8924,7 +8928,7 @@
             </w:tcBorders>
             <w:shd w:color="auto" w:fill="auto" w:val="clear"/>
             <w:tcMar>
-              <w:left w:w="48" w:type="dxa"/>
+              <w:left w:w="45" w:type="dxa"/>
             </w:tcMar>
           </w:tcPr>
           <w:p>
@@ -8949,7 +8953,7 @@
             </w:tcBorders>
             <w:shd w:color="auto" w:fill="auto" w:val="clear"/>
             <w:tcMar>
-              <w:left w:w="48" w:type="dxa"/>
+              <w:left w:w="45" w:type="dxa"/>
             </w:tcMar>
           </w:tcPr>
           <w:p>
@@ -8976,7 +8980,7 @@
             </w:tcBorders>
             <w:shd w:color="auto" w:fill="auto" w:val="clear"/>
             <w:tcMar>
-              <w:left w:w="48" w:type="dxa"/>
+              <w:left w:w="45" w:type="dxa"/>
             </w:tcMar>
           </w:tcPr>
           <w:p>
@@ -9024,7 +9028,7 @@
             </w:tcBorders>
             <w:shd w:color="auto" w:fill="auto" w:val="clear"/>
             <w:tcMar>
-              <w:left w:w="48" w:type="dxa"/>
+              <w:left w:w="45" w:type="dxa"/>
             </w:tcMar>
           </w:tcPr>
           <w:p>
@@ -9049,7 +9053,7 @@
             </w:tcBorders>
             <w:shd w:color="auto" w:fill="auto" w:val="clear"/>
             <w:tcMar>
-              <w:left w:w="48" w:type="dxa"/>
+              <w:left w:w="45" w:type="dxa"/>
             </w:tcMar>
           </w:tcPr>
           <w:p>
@@ -9074,7 +9078,7 @@
             </w:tcBorders>
             <w:shd w:color="auto" w:fill="auto" w:val="clear"/>
             <w:tcMar>
-              <w:left w:w="48" w:type="dxa"/>
+              <w:left w:w="45" w:type="dxa"/>
             </w:tcMar>
           </w:tcPr>
           <w:p>
@@ -9101,7 +9105,7 @@
             </w:tcBorders>
             <w:shd w:color="auto" w:fill="auto" w:val="clear"/>
             <w:tcMar>
-              <w:left w:w="48" w:type="dxa"/>
+              <w:left w:w="45" w:type="dxa"/>
             </w:tcMar>
           </w:tcPr>
           <w:p>
@@ -9149,7 +9153,7 @@
             </w:tcBorders>
             <w:shd w:color="auto" w:fill="auto" w:val="clear"/>
             <w:tcMar>
-              <w:left w:w="48" w:type="dxa"/>
+              <w:left w:w="45" w:type="dxa"/>
             </w:tcMar>
           </w:tcPr>
           <w:p>
@@ -9174,7 +9178,7 @@
             </w:tcBorders>
             <w:shd w:color="auto" w:fill="auto" w:val="clear"/>
             <w:tcMar>
-              <w:left w:w="48" w:type="dxa"/>
+              <w:left w:w="45" w:type="dxa"/>
             </w:tcMar>
           </w:tcPr>
           <w:p>
@@ -9199,7 +9203,7 @@
             </w:tcBorders>
             <w:shd w:color="auto" w:fill="auto" w:val="clear"/>
             <w:tcMar>
-              <w:left w:w="48" w:type="dxa"/>
+              <w:left w:w="45" w:type="dxa"/>
             </w:tcMar>
           </w:tcPr>
           <w:p>
@@ -9226,7 +9230,7 @@
             </w:tcBorders>
             <w:shd w:color="auto" w:fill="auto" w:val="clear"/>
             <w:tcMar>
-              <w:left w:w="48" w:type="dxa"/>
+              <w:left w:w="45" w:type="dxa"/>
             </w:tcMar>
           </w:tcPr>
           <w:p>
@@ -9274,7 +9278,7 @@
             </w:tcBorders>
             <w:shd w:color="auto" w:fill="auto" w:val="clear"/>
             <w:tcMar>
-              <w:left w:w="48" w:type="dxa"/>
+              <w:left w:w="45" w:type="dxa"/>
             </w:tcMar>
           </w:tcPr>
           <w:p>
@@ -9299,7 +9303,7 @@
             </w:tcBorders>
             <w:shd w:color="auto" w:fill="auto" w:val="clear"/>
             <w:tcMar>
-              <w:left w:w="48" w:type="dxa"/>
+              <w:left w:w="45" w:type="dxa"/>
             </w:tcMar>
           </w:tcPr>
           <w:p>
@@ -9324,7 +9328,7 @@
             </w:tcBorders>
             <w:shd w:color="auto" w:fill="auto" w:val="clear"/>
             <w:tcMar>
-              <w:left w:w="48" w:type="dxa"/>
+              <w:left w:w="45" w:type="dxa"/>
             </w:tcMar>
           </w:tcPr>
           <w:p>
@@ -9351,7 +9355,7 @@
             </w:tcBorders>
             <w:shd w:color="auto" w:fill="auto" w:val="clear"/>
             <w:tcMar>
-              <w:left w:w="48" w:type="dxa"/>
+              <w:left w:w="45" w:type="dxa"/>
             </w:tcMar>
           </w:tcPr>
           <w:p>
@@ -9399,7 +9403,7 @@
             </w:tcBorders>
             <w:shd w:color="auto" w:fill="auto" w:val="clear"/>
             <w:tcMar>
-              <w:left w:w="48" w:type="dxa"/>
+              <w:left w:w="45" w:type="dxa"/>
             </w:tcMar>
           </w:tcPr>
           <w:p>
@@ -9424,7 +9428,7 @@
             </w:tcBorders>
             <w:shd w:color="auto" w:fill="auto" w:val="clear"/>
             <w:tcMar>
-              <w:left w:w="48" w:type="dxa"/>
+              <w:left w:w="45" w:type="dxa"/>
             </w:tcMar>
           </w:tcPr>
           <w:p>
@@ -9449,7 +9453,7 @@
             </w:tcBorders>
             <w:shd w:color="auto" w:fill="auto" w:val="clear"/>
             <w:tcMar>
-              <w:left w:w="48" w:type="dxa"/>
+              <w:left w:w="45" w:type="dxa"/>
             </w:tcMar>
           </w:tcPr>
           <w:p>
@@ -9476,7 +9480,7 @@
             </w:tcBorders>
             <w:shd w:color="auto" w:fill="auto" w:val="clear"/>
             <w:tcMar>
-              <w:left w:w="48" w:type="dxa"/>
+              <w:left w:w="45" w:type="dxa"/>
             </w:tcMar>
           </w:tcPr>
           <w:p>
@@ -9524,7 +9528,7 @@
             </w:tcBorders>
             <w:shd w:color="auto" w:fill="auto" w:val="clear"/>
             <w:tcMar>
-              <w:left w:w="48" w:type="dxa"/>
+              <w:left w:w="45" w:type="dxa"/>
             </w:tcMar>
           </w:tcPr>
           <w:p>
@@ -9555,7 +9559,7 @@
             </w:tcBorders>
             <w:shd w:color="auto" w:fill="auto" w:val="clear"/>
             <w:tcMar>
-              <w:left w:w="48" w:type="dxa"/>
+              <w:left w:w="45" w:type="dxa"/>
             </w:tcMar>
           </w:tcPr>
           <w:p>
@@ -9580,7 +9584,7 @@
             </w:tcBorders>
             <w:shd w:color="auto" w:fill="auto" w:val="clear"/>
             <w:tcMar>
-              <w:left w:w="48" w:type="dxa"/>
+              <w:left w:w="45" w:type="dxa"/>
             </w:tcMar>
           </w:tcPr>
           <w:p>
@@ -9607,7 +9611,7 @@
             </w:tcBorders>
             <w:shd w:color="auto" w:fill="auto" w:val="clear"/>
             <w:tcMar>
-              <w:left w:w="48" w:type="dxa"/>
+              <w:left w:w="45" w:type="dxa"/>
             </w:tcMar>
           </w:tcPr>
           <w:p>
@@ -9655,7 +9659,7 @@
             </w:tcBorders>
             <w:shd w:color="auto" w:fill="auto" w:val="clear"/>
             <w:tcMar>
-              <w:left w:w="48" w:type="dxa"/>
+              <w:left w:w="45" w:type="dxa"/>
             </w:tcMar>
           </w:tcPr>
           <w:p>
@@ -9680,7 +9684,7 @@
             </w:tcBorders>
             <w:shd w:color="auto" w:fill="auto" w:val="clear"/>
             <w:tcMar>
-              <w:left w:w="48" w:type="dxa"/>
+              <w:left w:w="45" w:type="dxa"/>
             </w:tcMar>
           </w:tcPr>
           <w:p>
@@ -9705,7 +9709,7 @@
             </w:tcBorders>
             <w:shd w:color="auto" w:fill="auto" w:val="clear"/>
             <w:tcMar>
-              <w:left w:w="48" w:type="dxa"/>
+              <w:left w:w="45" w:type="dxa"/>
             </w:tcMar>
           </w:tcPr>
           <w:p>
@@ -9732,7 +9736,7 @@
             </w:tcBorders>
             <w:shd w:color="auto" w:fill="auto" w:val="clear"/>
             <w:tcMar>
-              <w:left w:w="48" w:type="dxa"/>
+              <w:left w:w="45" w:type="dxa"/>
             </w:tcMar>
           </w:tcPr>
           <w:p>
@@ -9827,7 +9831,7 @@
       <w:tblPr>
         <w:tblW w:w="9972" w:type="dxa"/>
         <w:jc w:val="left"/>
-        <w:tblInd w:w="50" w:type="dxa"/>
+        <w:tblInd w:w="47" w:type="dxa"/>
         <w:tblBorders>
           <w:top w:val="single" w:sz="2" w:space="0" w:color="000001"/>
           <w:left w:val="single" w:sz="2" w:space="0" w:color="000001"/>
@@ -9836,7 +9840,7 @@
         </w:tblBorders>
         <w:tblCellMar>
           <w:top w:w="55" w:type="dxa"/>
-          <w:left w:w="48" w:type="dxa"/>
+          <w:left w:w="45" w:type="dxa"/>
           <w:bottom w:w="55" w:type="dxa"/>
           <w:right w:w="55" w:type="dxa"/>
         </w:tblCellMar>
@@ -9861,7 +9865,7 @@
             </w:tcBorders>
             <w:shd w:color="auto" w:fill="auto" w:val="clear"/>
             <w:tcMar>
-              <w:left w:w="48" w:type="dxa"/>
+              <w:left w:w="45" w:type="dxa"/>
             </w:tcMar>
           </w:tcPr>
           <w:p>
@@ -9894,7 +9898,7 @@
             </w:tcBorders>
             <w:shd w:color="auto" w:fill="auto" w:val="clear"/>
             <w:tcMar>
-              <w:left w:w="48" w:type="dxa"/>
+              <w:left w:w="45" w:type="dxa"/>
             </w:tcMar>
           </w:tcPr>
           <w:p>
@@ -9927,7 +9931,7 @@
             </w:tcBorders>
             <w:shd w:color="auto" w:fill="auto" w:val="clear"/>
             <w:tcMar>
-              <w:left w:w="48" w:type="dxa"/>
+              <w:left w:w="45" w:type="dxa"/>
             </w:tcMar>
           </w:tcPr>
           <w:p>
@@ -9962,7 +9966,7 @@
             </w:tcBorders>
             <w:shd w:color="auto" w:fill="auto" w:val="clear"/>
             <w:tcMar>
-              <w:left w:w="48" w:type="dxa"/>
+              <w:left w:w="45" w:type="dxa"/>
             </w:tcMar>
           </w:tcPr>
           <w:p>
@@ -9998,7 +10002,7 @@
             </w:tcBorders>
             <w:shd w:color="auto" w:fill="auto" w:val="clear"/>
             <w:tcMar>
-              <w:left w:w="48" w:type="dxa"/>
+              <w:left w:w="45" w:type="dxa"/>
             </w:tcMar>
           </w:tcPr>
           <w:p>
@@ -10023,7 +10027,7 @@
             </w:tcBorders>
             <w:shd w:color="auto" w:fill="auto" w:val="clear"/>
             <w:tcMar>
-              <w:left w:w="48" w:type="dxa"/>
+              <w:left w:w="45" w:type="dxa"/>
             </w:tcMar>
           </w:tcPr>
           <w:p>
@@ -10048,7 +10052,7 @@
             </w:tcBorders>
             <w:shd w:color="auto" w:fill="auto" w:val="clear"/>
             <w:tcMar>
-              <w:left w:w="48" w:type="dxa"/>
+              <w:left w:w="45" w:type="dxa"/>
             </w:tcMar>
           </w:tcPr>
           <w:p>
@@ -10075,7 +10079,7 @@
             </w:tcBorders>
             <w:shd w:color="auto" w:fill="auto" w:val="clear"/>
             <w:tcMar>
-              <w:left w:w="48" w:type="dxa"/>
+              <w:left w:w="45" w:type="dxa"/>
             </w:tcMar>
           </w:tcPr>
           <w:p>
@@ -10123,7 +10127,7 @@
             </w:tcBorders>
             <w:shd w:color="auto" w:fill="auto" w:val="clear"/>
             <w:tcMar>
-              <w:left w:w="48" w:type="dxa"/>
+              <w:left w:w="45" w:type="dxa"/>
             </w:tcMar>
           </w:tcPr>
           <w:p>
@@ -10148,7 +10152,7 @@
             </w:tcBorders>
             <w:shd w:color="auto" w:fill="auto" w:val="clear"/>
             <w:tcMar>
-              <w:left w:w="48" w:type="dxa"/>
+              <w:left w:w="45" w:type="dxa"/>
             </w:tcMar>
           </w:tcPr>
           <w:p>
@@ -10173,7 +10177,7 @@
             </w:tcBorders>
             <w:shd w:color="auto" w:fill="auto" w:val="clear"/>
             <w:tcMar>
-              <w:left w:w="48" w:type="dxa"/>
+              <w:left w:w="45" w:type="dxa"/>
             </w:tcMar>
           </w:tcPr>
           <w:p>
@@ -10200,7 +10204,7 @@
             </w:tcBorders>
             <w:shd w:color="auto" w:fill="auto" w:val="clear"/>
             <w:tcMar>
-              <w:left w:w="48" w:type="dxa"/>
+              <w:left w:w="45" w:type="dxa"/>
             </w:tcMar>
           </w:tcPr>
           <w:p>
@@ -10248,7 +10252,7 @@
             </w:tcBorders>
             <w:shd w:color="auto" w:fill="auto" w:val="clear"/>
             <w:tcMar>
-              <w:left w:w="48" w:type="dxa"/>
+              <w:left w:w="45" w:type="dxa"/>
             </w:tcMar>
           </w:tcPr>
           <w:p>
@@ -10273,7 +10277,7 @@
             </w:tcBorders>
             <w:shd w:color="auto" w:fill="auto" w:val="clear"/>
             <w:tcMar>
-              <w:left w:w="48" w:type="dxa"/>
+              <w:left w:w="45" w:type="dxa"/>
             </w:tcMar>
           </w:tcPr>
           <w:p>
@@ -10298,7 +10302,7 @@
             </w:tcBorders>
             <w:shd w:color="auto" w:fill="auto" w:val="clear"/>
             <w:tcMar>
-              <w:left w:w="48" w:type="dxa"/>
+              <w:left w:w="45" w:type="dxa"/>
             </w:tcMar>
           </w:tcPr>
           <w:p>
@@ -10325,7 +10329,7 @@
             </w:tcBorders>
             <w:shd w:color="auto" w:fill="auto" w:val="clear"/>
             <w:tcMar>
-              <w:left w:w="48" w:type="dxa"/>
+              <w:left w:w="45" w:type="dxa"/>
             </w:tcMar>
           </w:tcPr>
           <w:p>
@@ -10373,7 +10377,7 @@
             </w:tcBorders>
             <w:shd w:color="auto" w:fill="auto" w:val="clear"/>
             <w:tcMar>
-              <w:left w:w="48" w:type="dxa"/>
+              <w:left w:w="45" w:type="dxa"/>
             </w:tcMar>
           </w:tcPr>
           <w:p>
@@ -10398,7 +10402,7 @@
             </w:tcBorders>
             <w:shd w:color="auto" w:fill="auto" w:val="clear"/>
             <w:tcMar>
-              <w:left w:w="48" w:type="dxa"/>
+              <w:left w:w="45" w:type="dxa"/>
             </w:tcMar>
           </w:tcPr>
           <w:p>
@@ -10423,7 +10427,7 @@
             </w:tcBorders>
             <w:shd w:color="auto" w:fill="auto" w:val="clear"/>
             <w:tcMar>
-              <w:left w:w="48" w:type="dxa"/>
+              <w:left w:w="45" w:type="dxa"/>
             </w:tcMar>
           </w:tcPr>
           <w:p>
@@ -10450,7 +10454,7 @@
             </w:tcBorders>
             <w:shd w:color="auto" w:fill="auto" w:val="clear"/>
             <w:tcMar>
-              <w:left w:w="48" w:type="dxa"/>
+              <w:left w:w="45" w:type="dxa"/>
             </w:tcMar>
           </w:tcPr>
           <w:p>
@@ -10498,7 +10502,7 @@
             </w:tcBorders>
             <w:shd w:color="auto" w:fill="auto" w:val="clear"/>
             <w:tcMar>
-              <w:left w:w="48" w:type="dxa"/>
+              <w:left w:w="45" w:type="dxa"/>
             </w:tcMar>
           </w:tcPr>
           <w:p>
@@ -10523,7 +10527,7 @@
             </w:tcBorders>
             <w:shd w:color="auto" w:fill="auto" w:val="clear"/>
             <w:tcMar>
-              <w:left w:w="48" w:type="dxa"/>
+              <w:left w:w="45" w:type="dxa"/>
             </w:tcMar>
           </w:tcPr>
           <w:p>
@@ -10548,7 +10552,7 @@
             </w:tcBorders>
             <w:shd w:color="auto" w:fill="auto" w:val="clear"/>
             <w:tcMar>
-              <w:left w:w="48" w:type="dxa"/>
+              <w:left w:w="45" w:type="dxa"/>
             </w:tcMar>
           </w:tcPr>
           <w:p>
@@ -10575,7 +10579,7 @@
             </w:tcBorders>
             <w:shd w:color="auto" w:fill="auto" w:val="clear"/>
             <w:tcMar>
-              <w:left w:w="48" w:type="dxa"/>
+              <w:left w:w="45" w:type="dxa"/>
             </w:tcMar>
           </w:tcPr>
           <w:p>
@@ -10623,7 +10627,7 @@
             </w:tcBorders>
             <w:shd w:color="auto" w:fill="auto" w:val="clear"/>
             <w:tcMar>
-              <w:left w:w="48" w:type="dxa"/>
+              <w:left w:w="45" w:type="dxa"/>
             </w:tcMar>
           </w:tcPr>
           <w:p>
@@ -10648,7 +10652,7 @@
             </w:tcBorders>
             <w:shd w:color="auto" w:fill="auto" w:val="clear"/>
             <w:tcMar>
-              <w:left w:w="48" w:type="dxa"/>
+              <w:left w:w="45" w:type="dxa"/>
             </w:tcMar>
           </w:tcPr>
           <w:p>
@@ -10673,7 +10677,7 @@
             </w:tcBorders>
             <w:shd w:color="auto" w:fill="auto" w:val="clear"/>
             <w:tcMar>
-              <w:left w:w="48" w:type="dxa"/>
+              <w:left w:w="45" w:type="dxa"/>
             </w:tcMar>
           </w:tcPr>
           <w:p>
@@ -10700,7 +10704,7 @@
             </w:tcBorders>
             <w:shd w:color="auto" w:fill="auto" w:val="clear"/>
             <w:tcMar>
-              <w:left w:w="48" w:type="dxa"/>
+              <w:left w:w="45" w:type="dxa"/>
             </w:tcMar>
           </w:tcPr>
           <w:p>
@@ -10748,7 +10752,7 @@
             </w:tcBorders>
             <w:shd w:color="auto" w:fill="auto" w:val="clear"/>
             <w:tcMar>
-              <w:left w:w="48" w:type="dxa"/>
+              <w:left w:w="45" w:type="dxa"/>
             </w:tcMar>
           </w:tcPr>
           <w:p>
@@ -10773,7 +10777,7 @@
             </w:tcBorders>
             <w:shd w:color="auto" w:fill="auto" w:val="clear"/>
             <w:tcMar>
-              <w:left w:w="48" w:type="dxa"/>
+              <w:left w:w="45" w:type="dxa"/>
             </w:tcMar>
           </w:tcPr>
           <w:p>
@@ -10798,7 +10802,7 @@
             </w:tcBorders>
             <w:shd w:color="auto" w:fill="auto" w:val="clear"/>
             <w:tcMar>
-              <w:left w:w="48" w:type="dxa"/>
+              <w:left w:w="45" w:type="dxa"/>
             </w:tcMar>
           </w:tcPr>
           <w:p>
@@ -10825,7 +10829,7 @@
             </w:tcBorders>
             <w:shd w:color="auto" w:fill="auto" w:val="clear"/>
             <w:tcMar>
-              <w:left w:w="48" w:type="dxa"/>
+              <w:left w:w="45" w:type="dxa"/>
             </w:tcMar>
           </w:tcPr>
           <w:p>
@@ -10920,7 +10924,7 @@
       <w:tblPr>
         <w:tblW w:w="9972" w:type="dxa"/>
         <w:jc w:val="left"/>
-        <w:tblInd w:w="50" w:type="dxa"/>
+        <w:tblInd w:w="47" w:type="dxa"/>
         <w:tblBorders>
           <w:top w:val="single" w:sz="2" w:space="0" w:color="000001"/>
           <w:left w:val="single" w:sz="2" w:space="0" w:color="000001"/>
@@ -10929,7 +10933,7 @@
         </w:tblBorders>
         <w:tblCellMar>
           <w:top w:w="55" w:type="dxa"/>
-          <w:left w:w="48" w:type="dxa"/>
+          <w:left w:w="45" w:type="dxa"/>
           <w:bottom w:w="55" w:type="dxa"/>
           <w:right w:w="55" w:type="dxa"/>
         </w:tblCellMar>
@@ -10954,7 +10958,7 @@
             </w:tcBorders>
             <w:shd w:color="auto" w:fill="auto" w:val="clear"/>
             <w:tcMar>
-              <w:left w:w="48" w:type="dxa"/>
+              <w:left w:w="45" w:type="dxa"/>
             </w:tcMar>
           </w:tcPr>
           <w:p>
@@ -10987,7 +10991,7 @@
             </w:tcBorders>
             <w:shd w:color="auto" w:fill="auto" w:val="clear"/>
             <w:tcMar>
-              <w:left w:w="48" w:type="dxa"/>
+              <w:left w:w="45" w:type="dxa"/>
             </w:tcMar>
           </w:tcPr>
           <w:p>
@@ -11020,7 +11024,7 @@
             </w:tcBorders>
             <w:shd w:color="auto" w:fill="auto" w:val="clear"/>
             <w:tcMar>
-              <w:left w:w="48" w:type="dxa"/>
+              <w:left w:w="45" w:type="dxa"/>
             </w:tcMar>
           </w:tcPr>
           <w:p>
@@ -11055,7 +11059,7 @@
             </w:tcBorders>
             <w:shd w:color="auto" w:fill="auto" w:val="clear"/>
             <w:tcMar>
-              <w:left w:w="48" w:type="dxa"/>
+              <w:left w:w="45" w:type="dxa"/>
             </w:tcMar>
           </w:tcPr>
           <w:p>
@@ -11091,7 +11095,7 @@
             </w:tcBorders>
             <w:shd w:color="auto" w:fill="auto" w:val="clear"/>
             <w:tcMar>
-              <w:left w:w="48" w:type="dxa"/>
+              <w:left w:w="45" w:type="dxa"/>
             </w:tcMar>
           </w:tcPr>
           <w:p>
@@ -11116,7 +11120,7 @@
             </w:tcBorders>
             <w:shd w:color="auto" w:fill="auto" w:val="clear"/>
             <w:tcMar>
-              <w:left w:w="48" w:type="dxa"/>
+              <w:left w:w="45" w:type="dxa"/>
             </w:tcMar>
           </w:tcPr>
           <w:p>
@@ -11141,7 +11145,7 @@
             </w:tcBorders>
             <w:shd w:color="auto" w:fill="auto" w:val="clear"/>
             <w:tcMar>
-              <w:left w:w="48" w:type="dxa"/>
+              <w:left w:w="45" w:type="dxa"/>
             </w:tcMar>
           </w:tcPr>
           <w:p>
@@ -11168,7 +11172,7 @@
             </w:tcBorders>
             <w:shd w:color="auto" w:fill="auto" w:val="clear"/>
             <w:tcMar>
-              <w:left w:w="48" w:type="dxa"/>
+              <w:left w:w="45" w:type="dxa"/>
             </w:tcMar>
           </w:tcPr>
           <w:p>
@@ -11216,7 +11220,7 @@
             </w:tcBorders>
             <w:shd w:color="auto" w:fill="auto" w:val="clear"/>
             <w:tcMar>
-              <w:left w:w="48" w:type="dxa"/>
+              <w:left w:w="45" w:type="dxa"/>
             </w:tcMar>
           </w:tcPr>
           <w:p>
@@ -11241,7 +11245,7 @@
             </w:tcBorders>
             <w:shd w:color="auto" w:fill="auto" w:val="clear"/>
             <w:tcMar>
-              <w:left w:w="48" w:type="dxa"/>
+              <w:left w:w="45" w:type="dxa"/>
             </w:tcMar>
           </w:tcPr>
           <w:p>
@@ -11266,7 +11270,7 @@
             </w:tcBorders>
             <w:shd w:color="auto" w:fill="auto" w:val="clear"/>
             <w:tcMar>
-              <w:left w:w="48" w:type="dxa"/>
+              <w:left w:w="45" w:type="dxa"/>
             </w:tcMar>
           </w:tcPr>
           <w:p>
@@ -11293,7 +11297,7 @@
             </w:tcBorders>
             <w:shd w:color="auto" w:fill="auto" w:val="clear"/>
             <w:tcMar>
-              <w:left w:w="48" w:type="dxa"/>
+              <w:left w:w="45" w:type="dxa"/>
             </w:tcMar>
           </w:tcPr>
           <w:p>
@@ -11341,7 +11345,7 @@
             </w:tcBorders>
             <w:shd w:color="auto" w:fill="auto" w:val="clear"/>
             <w:tcMar>
-              <w:left w:w="48" w:type="dxa"/>
+              <w:left w:w="45" w:type="dxa"/>
             </w:tcMar>
           </w:tcPr>
           <w:p>
@@ -11366,7 +11370,7 @@
             </w:tcBorders>
             <w:shd w:color="auto" w:fill="auto" w:val="clear"/>
             <w:tcMar>
-              <w:left w:w="48" w:type="dxa"/>
+              <w:left w:w="45" w:type="dxa"/>
             </w:tcMar>
           </w:tcPr>
           <w:p>
@@ -11391,7 +11395,7 @@
             </w:tcBorders>
             <w:shd w:color="auto" w:fill="auto" w:val="clear"/>
             <w:tcMar>
-              <w:left w:w="48" w:type="dxa"/>
+              <w:left w:w="45" w:type="dxa"/>
             </w:tcMar>
           </w:tcPr>
           <w:p>
@@ -11418,7 +11422,7 @@
             </w:tcBorders>
             <w:shd w:color="auto" w:fill="auto" w:val="clear"/>
             <w:tcMar>
-              <w:left w:w="48" w:type="dxa"/>
+              <w:left w:w="45" w:type="dxa"/>
             </w:tcMar>
           </w:tcPr>
           <w:p>
@@ -11466,7 +11470,7 @@
             </w:tcBorders>
             <w:shd w:color="auto" w:fill="auto" w:val="clear"/>
             <w:tcMar>
-              <w:left w:w="48" w:type="dxa"/>
+              <w:left w:w="45" w:type="dxa"/>
             </w:tcMar>
           </w:tcPr>
           <w:p>
@@ -11491,7 +11495,7 @@
             </w:tcBorders>
             <w:shd w:color="auto" w:fill="auto" w:val="clear"/>
             <w:tcMar>
-              <w:left w:w="48" w:type="dxa"/>
+              <w:left w:w="45" w:type="dxa"/>
             </w:tcMar>
           </w:tcPr>
           <w:p>
@@ -11516,7 +11520,7 @@
             </w:tcBorders>
             <w:shd w:color="auto" w:fill="auto" w:val="clear"/>
             <w:tcMar>
-              <w:left w:w="48" w:type="dxa"/>
+              <w:left w:w="45" w:type="dxa"/>
             </w:tcMar>
           </w:tcPr>
           <w:p>
@@ -11543,7 +11547,7 @@
             </w:tcBorders>
             <w:shd w:color="auto" w:fill="auto" w:val="clear"/>
             <w:tcMar>
-              <w:left w:w="48" w:type="dxa"/>
+              <w:left w:w="45" w:type="dxa"/>
             </w:tcMar>
           </w:tcPr>
           <w:p>
@@ -11591,7 +11595,7 @@
             </w:tcBorders>
             <w:shd w:color="auto" w:fill="auto" w:val="clear"/>
             <w:tcMar>
-              <w:left w:w="48" w:type="dxa"/>
+              <w:left w:w="45" w:type="dxa"/>
             </w:tcMar>
           </w:tcPr>
           <w:p>
@@ -11616,7 +11620,7 @@
             </w:tcBorders>
             <w:shd w:color="auto" w:fill="auto" w:val="clear"/>
             <w:tcMar>
-              <w:left w:w="48" w:type="dxa"/>
+              <w:left w:w="45" w:type="dxa"/>
             </w:tcMar>
           </w:tcPr>
           <w:p>
@@ -11641,7 +11645,7 @@
             </w:tcBorders>
             <w:shd w:color="auto" w:fill="auto" w:val="clear"/>
             <w:tcMar>
-              <w:left w:w="48" w:type="dxa"/>
+              <w:left w:w="45" w:type="dxa"/>
             </w:tcMar>
           </w:tcPr>
           <w:p>
@@ -11668,7 +11672,7 @@
             </w:tcBorders>
             <w:shd w:color="auto" w:fill="auto" w:val="clear"/>
             <w:tcMar>
-              <w:left w:w="48" w:type="dxa"/>
+              <w:left w:w="45" w:type="dxa"/>
             </w:tcMar>
           </w:tcPr>
           <w:p>
@@ -11716,7 +11720,7 @@
             </w:tcBorders>
             <w:shd w:color="auto" w:fill="auto" w:val="clear"/>
             <w:tcMar>
-              <w:left w:w="48" w:type="dxa"/>
+              <w:left w:w="45" w:type="dxa"/>
             </w:tcMar>
           </w:tcPr>
           <w:p>
@@ -11741,7 +11745,7 @@
             </w:tcBorders>
             <w:shd w:color="auto" w:fill="auto" w:val="clear"/>
             <w:tcMar>
-              <w:left w:w="48" w:type="dxa"/>
+              <w:left w:w="45" w:type="dxa"/>
             </w:tcMar>
           </w:tcPr>
           <w:p>
@@ -11766,7 +11770,7 @@
             </w:tcBorders>
             <w:shd w:color="auto" w:fill="auto" w:val="clear"/>
             <w:tcMar>
-              <w:left w:w="48" w:type="dxa"/>
+              <w:left w:w="45" w:type="dxa"/>
             </w:tcMar>
           </w:tcPr>
           <w:p>
@@ -11793,7 +11797,7 @@
             </w:tcBorders>
             <w:shd w:color="auto" w:fill="auto" w:val="clear"/>
             <w:tcMar>
-              <w:left w:w="48" w:type="dxa"/>
+              <w:left w:w="45" w:type="dxa"/>
             </w:tcMar>
           </w:tcPr>
           <w:p>
@@ -11841,7 +11845,7 @@
             </w:tcBorders>
             <w:shd w:color="auto" w:fill="auto" w:val="clear"/>
             <w:tcMar>
-              <w:left w:w="48" w:type="dxa"/>
+              <w:left w:w="45" w:type="dxa"/>
             </w:tcMar>
           </w:tcPr>
           <w:p>
@@ -11866,7 +11870,7 @@
             </w:tcBorders>
             <w:shd w:color="auto" w:fill="auto" w:val="clear"/>
             <w:tcMar>
-              <w:left w:w="48" w:type="dxa"/>
+              <w:left w:w="45" w:type="dxa"/>
             </w:tcMar>
           </w:tcPr>
           <w:p>
@@ -11891,7 +11895,7 @@
             </w:tcBorders>
             <w:shd w:color="auto" w:fill="auto" w:val="clear"/>
             <w:tcMar>
-              <w:left w:w="48" w:type="dxa"/>
+              <w:left w:w="45" w:type="dxa"/>
             </w:tcMar>
           </w:tcPr>
           <w:p>
@@ -11918,7 +11922,7 @@
             </w:tcBorders>
             <w:shd w:color="auto" w:fill="auto" w:val="clear"/>
             <w:tcMar>
-              <w:left w:w="48" w:type="dxa"/>
+              <w:left w:w="45" w:type="dxa"/>
             </w:tcMar>
           </w:tcPr>
           <w:p>
@@ -11966,7 +11970,7 @@
             </w:tcBorders>
             <w:shd w:color="auto" w:fill="auto" w:val="clear"/>
             <w:tcMar>
-              <w:left w:w="48" w:type="dxa"/>
+              <w:left w:w="45" w:type="dxa"/>
             </w:tcMar>
           </w:tcPr>
           <w:p>
@@ -11991,7 +11995,7 @@
             </w:tcBorders>
             <w:shd w:color="auto" w:fill="auto" w:val="clear"/>
             <w:tcMar>
-              <w:left w:w="48" w:type="dxa"/>
+              <w:left w:w="45" w:type="dxa"/>
             </w:tcMar>
           </w:tcPr>
           <w:p>
@@ -12016,7 +12020,7 @@
             </w:tcBorders>
             <w:shd w:color="auto" w:fill="auto" w:val="clear"/>
             <w:tcMar>
-              <w:left w:w="48" w:type="dxa"/>
+              <w:left w:w="45" w:type="dxa"/>
             </w:tcMar>
           </w:tcPr>
           <w:p>
@@ -12043,7 +12047,7 @@
             </w:tcBorders>
             <w:shd w:color="auto" w:fill="auto" w:val="clear"/>
             <w:tcMar>
-              <w:left w:w="48" w:type="dxa"/>
+              <w:left w:w="45" w:type="dxa"/>
             </w:tcMar>
           </w:tcPr>
           <w:p>
@@ -12091,7 +12095,7 @@
             </w:tcBorders>
             <w:shd w:color="auto" w:fill="auto" w:val="clear"/>
             <w:tcMar>
-              <w:left w:w="48" w:type="dxa"/>
+              <w:left w:w="45" w:type="dxa"/>
             </w:tcMar>
           </w:tcPr>
           <w:p>
@@ -12116,7 +12120,7 @@
             </w:tcBorders>
             <w:shd w:color="auto" w:fill="auto" w:val="clear"/>
             <w:tcMar>
-              <w:left w:w="48" w:type="dxa"/>
+              <w:left w:w="45" w:type="dxa"/>
             </w:tcMar>
           </w:tcPr>
           <w:p>
@@ -12141,7 +12145,7 @@
             </w:tcBorders>
             <w:shd w:color="auto" w:fill="auto" w:val="clear"/>
             <w:tcMar>
-              <w:left w:w="48" w:type="dxa"/>
+              <w:left w:w="45" w:type="dxa"/>
             </w:tcMar>
           </w:tcPr>
           <w:p>
@@ -12168,7 +12172,7 @@
             </w:tcBorders>
             <w:shd w:color="auto" w:fill="auto" w:val="clear"/>
             <w:tcMar>
-              <w:left w:w="48" w:type="dxa"/>
+              <w:left w:w="45" w:type="dxa"/>
             </w:tcMar>
           </w:tcPr>
           <w:p>
@@ -12216,7 +12220,7 @@
             </w:tcBorders>
             <w:shd w:color="auto" w:fill="auto" w:val="clear"/>
             <w:tcMar>
-              <w:left w:w="48" w:type="dxa"/>
+              <w:left w:w="45" w:type="dxa"/>
             </w:tcMar>
           </w:tcPr>
           <w:p>
@@ -12241,7 +12245,7 @@
             </w:tcBorders>
             <w:shd w:color="auto" w:fill="auto" w:val="clear"/>
             <w:tcMar>
-              <w:left w:w="48" w:type="dxa"/>
+              <w:left w:w="45" w:type="dxa"/>
             </w:tcMar>
           </w:tcPr>
           <w:p>
@@ -12266,7 +12270,7 @@
             </w:tcBorders>
             <w:shd w:color="auto" w:fill="auto" w:val="clear"/>
             <w:tcMar>
-              <w:left w:w="48" w:type="dxa"/>
+              <w:left w:w="45" w:type="dxa"/>
             </w:tcMar>
           </w:tcPr>
           <w:p>
@@ -12293,7 +12297,7 @@
             </w:tcBorders>
             <w:shd w:color="auto" w:fill="auto" w:val="clear"/>
             <w:tcMar>
-              <w:left w:w="48" w:type="dxa"/>
+              <w:left w:w="45" w:type="dxa"/>
             </w:tcMar>
           </w:tcPr>
           <w:p>
@@ -12341,7 +12345,7 @@
             </w:tcBorders>
             <w:shd w:color="auto" w:fill="auto" w:val="clear"/>
             <w:tcMar>
-              <w:left w:w="48" w:type="dxa"/>
+              <w:left w:w="45" w:type="dxa"/>
             </w:tcMar>
           </w:tcPr>
           <w:p>
@@ -12366,7 +12370,7 @@
             </w:tcBorders>
             <w:shd w:color="auto" w:fill="auto" w:val="clear"/>
             <w:tcMar>
-              <w:left w:w="48" w:type="dxa"/>
+              <w:left w:w="45" w:type="dxa"/>
             </w:tcMar>
           </w:tcPr>
           <w:p>
@@ -12391,7 +12395,7 @@
             </w:tcBorders>
             <w:shd w:color="auto" w:fill="auto" w:val="clear"/>
             <w:tcMar>
-              <w:left w:w="48" w:type="dxa"/>
+              <w:left w:w="45" w:type="dxa"/>
             </w:tcMar>
           </w:tcPr>
           <w:p>
@@ -12418,7 +12422,7 @@
             </w:tcBorders>
             <w:shd w:color="auto" w:fill="auto" w:val="clear"/>
             <w:tcMar>
-              <w:left w:w="48" w:type="dxa"/>
+              <w:left w:w="45" w:type="dxa"/>
             </w:tcMar>
           </w:tcPr>
           <w:p>
@@ -12466,7 +12470,7 @@
             </w:tcBorders>
             <w:shd w:color="auto" w:fill="auto" w:val="clear"/>
             <w:tcMar>
-              <w:left w:w="48" w:type="dxa"/>
+              <w:left w:w="45" w:type="dxa"/>
             </w:tcMar>
           </w:tcPr>
           <w:p>
@@ -12491,7 +12495,7 @@
             </w:tcBorders>
             <w:shd w:color="auto" w:fill="auto" w:val="clear"/>
             <w:tcMar>
-              <w:left w:w="48" w:type="dxa"/>
+              <w:left w:w="45" w:type="dxa"/>
             </w:tcMar>
           </w:tcPr>
           <w:p>
@@ -12516,7 +12520,7 @@
             </w:tcBorders>
             <w:shd w:color="auto" w:fill="auto" w:val="clear"/>
             <w:tcMar>
-              <w:left w:w="48" w:type="dxa"/>
+              <w:left w:w="45" w:type="dxa"/>
             </w:tcMar>
           </w:tcPr>
           <w:p>
@@ -12543,7 +12547,7 @@
             </w:tcBorders>
             <w:shd w:color="auto" w:fill="auto" w:val="clear"/>
             <w:tcMar>
-              <w:left w:w="48" w:type="dxa"/>
+              <w:left w:w="45" w:type="dxa"/>
             </w:tcMar>
           </w:tcPr>
           <w:p>
@@ -12591,7 +12595,7 @@
             </w:tcBorders>
             <w:shd w:color="auto" w:fill="auto" w:val="clear"/>
             <w:tcMar>
-              <w:left w:w="48" w:type="dxa"/>
+              <w:left w:w="45" w:type="dxa"/>
             </w:tcMar>
           </w:tcPr>
           <w:p>
@@ -12616,7 +12620,7 @@
             </w:tcBorders>
             <w:shd w:color="auto" w:fill="auto" w:val="clear"/>
             <w:tcMar>
-              <w:left w:w="48" w:type="dxa"/>
+              <w:left w:w="45" w:type="dxa"/>
             </w:tcMar>
           </w:tcPr>
           <w:p>
@@ -12641,7 +12645,7 @@
             </w:tcBorders>
             <w:shd w:color="auto" w:fill="auto" w:val="clear"/>
             <w:tcMar>
-              <w:left w:w="48" w:type="dxa"/>
+              <w:left w:w="45" w:type="dxa"/>
             </w:tcMar>
           </w:tcPr>
           <w:p>
@@ -12668,7 +12672,7 @@
             </w:tcBorders>
             <w:shd w:color="auto" w:fill="auto" w:val="clear"/>
             <w:tcMar>
-              <w:left w:w="48" w:type="dxa"/>
+              <w:left w:w="45" w:type="dxa"/>
             </w:tcMar>
           </w:tcPr>
           <w:p>
@@ -12716,7 +12720,7 @@
             </w:tcBorders>
             <w:shd w:color="auto" w:fill="auto" w:val="clear"/>
             <w:tcMar>
-              <w:left w:w="48" w:type="dxa"/>
+              <w:left w:w="45" w:type="dxa"/>
             </w:tcMar>
           </w:tcPr>
           <w:p>
@@ -12741,7 +12745,7 @@
             </w:tcBorders>
             <w:shd w:color="auto" w:fill="auto" w:val="clear"/>
             <w:tcMar>
-              <w:left w:w="48" w:type="dxa"/>
+              <w:left w:w="45" w:type="dxa"/>
             </w:tcMar>
           </w:tcPr>
           <w:p>
@@ -12766,7 +12770,7 @@
             </w:tcBorders>
             <w:shd w:color="auto" w:fill="auto" w:val="clear"/>
             <w:tcMar>
-              <w:left w:w="48" w:type="dxa"/>
+              <w:left w:w="45" w:type="dxa"/>
             </w:tcMar>
           </w:tcPr>
           <w:p>
@@ -12793,7 +12797,7 @@
             </w:tcBorders>
             <w:shd w:color="auto" w:fill="auto" w:val="clear"/>
             <w:tcMar>
-              <w:left w:w="48" w:type="dxa"/>
+              <w:left w:w="45" w:type="dxa"/>
             </w:tcMar>
           </w:tcPr>
           <w:p>
@@ -12841,7 +12845,7 @@
             </w:tcBorders>
             <w:shd w:color="auto" w:fill="auto" w:val="clear"/>
             <w:tcMar>
-              <w:left w:w="48" w:type="dxa"/>
+              <w:left w:w="45" w:type="dxa"/>
             </w:tcMar>
           </w:tcPr>
           <w:p>
@@ -12866,7 +12870,7 @@
             </w:tcBorders>
             <w:shd w:color="auto" w:fill="auto" w:val="clear"/>
             <w:tcMar>
-              <w:left w:w="48" w:type="dxa"/>
+              <w:left w:w="45" w:type="dxa"/>
             </w:tcMar>
           </w:tcPr>
           <w:p>
@@ -12891,7 +12895,7 @@
             </w:tcBorders>
             <w:shd w:color="auto" w:fill="auto" w:val="clear"/>
             <w:tcMar>
-              <w:left w:w="48" w:type="dxa"/>
+              <w:left w:w="45" w:type="dxa"/>
             </w:tcMar>
           </w:tcPr>
           <w:p>
@@ -12918,7 +12922,7 @@
             </w:tcBorders>
             <w:shd w:color="auto" w:fill="auto" w:val="clear"/>
             <w:tcMar>
-              <w:left w:w="48" w:type="dxa"/>
+              <w:left w:w="45" w:type="dxa"/>
             </w:tcMar>
           </w:tcPr>
           <w:p>
@@ -12968,7 +12972,7 @@
             </w:tcBorders>
             <w:shd w:color="auto" w:fill="auto" w:val="clear"/>
             <w:tcMar>
-              <w:left w:w="48" w:type="dxa"/>
+              <w:left w:w="45" w:type="dxa"/>
             </w:tcMar>
           </w:tcPr>
           <w:p>
@@ -12993,7 +12997,7 @@
             </w:tcBorders>
             <w:shd w:color="auto" w:fill="auto" w:val="clear"/>
             <w:tcMar>
-              <w:left w:w="48" w:type="dxa"/>
+              <w:left w:w="45" w:type="dxa"/>
             </w:tcMar>
           </w:tcPr>
           <w:p>
@@ -13028,7 +13032,7 @@
             </w:tcBorders>
             <w:shd w:color="auto" w:fill="auto" w:val="clear"/>
             <w:tcMar>
-              <w:left w:w="48" w:type="dxa"/>
+              <w:left w:w="45" w:type="dxa"/>
             </w:tcMar>
           </w:tcPr>
           <w:p>
@@ -13055,7 +13059,7 @@
             </w:tcBorders>
             <w:shd w:color="auto" w:fill="auto" w:val="clear"/>
             <w:tcMar>
-              <w:left w:w="48" w:type="dxa"/>
+              <w:left w:w="45" w:type="dxa"/>
             </w:tcMar>
           </w:tcPr>
           <w:p>
@@ -13105,7 +13109,7 @@
             </w:tcBorders>
             <w:shd w:color="auto" w:fill="auto" w:val="clear"/>
             <w:tcMar>
-              <w:left w:w="48" w:type="dxa"/>
+              <w:left w:w="45" w:type="dxa"/>
             </w:tcMar>
           </w:tcPr>
           <w:p>
@@ -13130,7 +13134,7 @@
             </w:tcBorders>
             <w:shd w:color="auto" w:fill="auto" w:val="clear"/>
             <w:tcMar>
-              <w:left w:w="48" w:type="dxa"/>
+              <w:left w:w="45" w:type="dxa"/>
             </w:tcMar>
           </w:tcPr>
           <w:p>
@@ -13164,7 +13168,7 @@
             </w:tcBorders>
             <w:shd w:color="auto" w:fill="auto" w:val="clear"/>
             <w:tcMar>
-              <w:left w:w="48" w:type="dxa"/>
+              <w:left w:w="45" w:type="dxa"/>
             </w:tcMar>
           </w:tcPr>
           <w:p>
@@ -13191,7 +13195,7 @@
             </w:tcBorders>
             <w:shd w:color="auto" w:fill="auto" w:val="clear"/>
             <w:tcMar>
-              <w:left w:w="48" w:type="dxa"/>
+              <w:left w:w="45" w:type="dxa"/>
             </w:tcMar>
           </w:tcPr>
           <w:p>
@@ -13279,7 +13283,7 @@
       <w:tblPr>
         <w:tblW w:w="9972" w:type="dxa"/>
         <w:jc w:val="left"/>
-        <w:tblInd w:w="50" w:type="dxa"/>
+        <w:tblInd w:w="47" w:type="dxa"/>
         <w:tblBorders>
           <w:top w:val="single" w:sz="2" w:space="0" w:color="000001"/>
           <w:left w:val="single" w:sz="2" w:space="0" w:color="000001"/>
@@ -13288,7 +13292,7 @@
         </w:tblBorders>
         <w:tblCellMar>
           <w:top w:w="55" w:type="dxa"/>
-          <w:left w:w="48" w:type="dxa"/>
+          <w:left w:w="45" w:type="dxa"/>
           <w:bottom w:w="55" w:type="dxa"/>
           <w:right w:w="55" w:type="dxa"/>
         </w:tblCellMar>
@@ -13313,7 +13317,7 @@
             </w:tcBorders>
             <w:shd w:color="auto" w:fill="auto" w:val="clear"/>
             <w:tcMar>
-              <w:left w:w="48" w:type="dxa"/>
+              <w:left w:w="45" w:type="dxa"/>
             </w:tcMar>
           </w:tcPr>
           <w:p>
@@ -13346,7 +13350,7 @@
             </w:tcBorders>
             <w:shd w:color="auto" w:fill="auto" w:val="clear"/>
             <w:tcMar>
-              <w:left w:w="48" w:type="dxa"/>
+              <w:left w:w="45" w:type="dxa"/>
             </w:tcMar>
           </w:tcPr>
           <w:p>
@@ -13379,7 +13383,7 @@
             </w:tcBorders>
             <w:shd w:color="auto" w:fill="auto" w:val="clear"/>
             <w:tcMar>
-              <w:left w:w="48" w:type="dxa"/>
+              <w:left w:w="45" w:type="dxa"/>
             </w:tcMar>
           </w:tcPr>
           <w:p>
@@ -13414,7 +13418,7 @@
             </w:tcBorders>
             <w:shd w:color="auto" w:fill="auto" w:val="clear"/>
             <w:tcMar>
-              <w:left w:w="48" w:type="dxa"/>
+              <w:left w:w="45" w:type="dxa"/>
             </w:tcMar>
           </w:tcPr>
           <w:p>
@@ -13450,7 +13454,7 @@
             </w:tcBorders>
             <w:shd w:color="auto" w:fill="auto" w:val="clear"/>
             <w:tcMar>
-              <w:left w:w="48" w:type="dxa"/>
+              <w:left w:w="45" w:type="dxa"/>
             </w:tcMar>
           </w:tcPr>
           <w:p>
@@ -13475,7 +13479,7 @@
             </w:tcBorders>
             <w:shd w:color="auto" w:fill="auto" w:val="clear"/>
             <w:tcMar>
-              <w:left w:w="48" w:type="dxa"/>
+              <w:left w:w="45" w:type="dxa"/>
             </w:tcMar>
           </w:tcPr>
           <w:p>
@@ -13500,7 +13504,7 @@
             </w:tcBorders>
             <w:shd w:color="auto" w:fill="auto" w:val="clear"/>
             <w:tcMar>
-              <w:left w:w="48" w:type="dxa"/>
+              <w:left w:w="45" w:type="dxa"/>
             </w:tcMar>
           </w:tcPr>
           <w:p>
@@ -13527,7 +13531,7 @@
             </w:tcBorders>
             <w:shd w:color="auto" w:fill="auto" w:val="clear"/>
             <w:tcMar>
-              <w:left w:w="48" w:type="dxa"/>
+              <w:left w:w="45" w:type="dxa"/>
             </w:tcMar>
           </w:tcPr>
           <w:p>
@@ -13575,7 +13579,7 @@
             </w:tcBorders>
             <w:shd w:color="auto" w:fill="auto" w:val="clear"/>
             <w:tcMar>
-              <w:left w:w="48" w:type="dxa"/>
+              <w:left w:w="45" w:type="dxa"/>
             </w:tcMar>
           </w:tcPr>
           <w:p>
@@ -13600,7 +13604,7 @@
             </w:tcBorders>
             <w:shd w:color="auto" w:fill="auto" w:val="clear"/>
             <w:tcMar>
-              <w:left w:w="48" w:type="dxa"/>
+              <w:left w:w="45" w:type="dxa"/>
             </w:tcMar>
           </w:tcPr>
           <w:p>
@@ -13625,7 +13629,7 @@
             </w:tcBorders>
             <w:shd w:color="auto" w:fill="auto" w:val="clear"/>
             <w:tcMar>
-              <w:left w:w="48" w:type="dxa"/>
+              <w:left w:w="45" w:type="dxa"/>
             </w:tcMar>
           </w:tcPr>
           <w:p>
@@ -13652,7 +13656,7 @@
             </w:tcBorders>
             <w:shd w:color="auto" w:fill="auto" w:val="clear"/>
             <w:tcMar>
-              <w:left w:w="48" w:type="dxa"/>
+              <w:left w:w="45" w:type="dxa"/>
             </w:tcMar>
           </w:tcPr>
           <w:p>
@@ -13701,7 +13705,7 @@
             </w:tcBorders>
             <w:shd w:color="auto" w:fill="auto" w:val="clear"/>
             <w:tcMar>
-              <w:left w:w="48" w:type="dxa"/>
+              <w:left w:w="45" w:type="dxa"/>
             </w:tcMar>
           </w:tcPr>
           <w:p>
@@ -13726,7 +13730,7 @@
             </w:tcBorders>
             <w:shd w:color="auto" w:fill="auto" w:val="clear"/>
             <w:tcMar>
-              <w:left w:w="48" w:type="dxa"/>
+              <w:left w:w="45" w:type="dxa"/>
             </w:tcMar>
           </w:tcPr>
           <w:p>
@@ -13751,7 +13755,7 @@
             </w:tcBorders>
             <w:shd w:color="auto" w:fill="auto" w:val="clear"/>
             <w:tcMar>
-              <w:left w:w="48" w:type="dxa"/>
+              <w:left w:w="45" w:type="dxa"/>
             </w:tcMar>
           </w:tcPr>
           <w:p>
@@ -13778,7 +13782,7 @@
             </w:tcBorders>
             <w:shd w:color="auto" w:fill="auto" w:val="clear"/>
             <w:tcMar>
-              <w:left w:w="48" w:type="dxa"/>
+              <w:left w:w="45" w:type="dxa"/>
             </w:tcMar>
           </w:tcPr>
           <w:p>
@@ -13826,7 +13830,7 @@
             </w:tcBorders>
             <w:shd w:color="auto" w:fill="auto" w:val="clear"/>
             <w:tcMar>
-              <w:left w:w="48" w:type="dxa"/>
+              <w:left w:w="45" w:type="dxa"/>
             </w:tcMar>
           </w:tcPr>
           <w:p>
@@ -13851,7 +13855,7 @@
             </w:tcBorders>
             <w:shd w:color="auto" w:fill="auto" w:val="clear"/>
             <w:tcMar>
-              <w:left w:w="48" w:type="dxa"/>
+              <w:left w:w="45" w:type="dxa"/>
             </w:tcMar>
           </w:tcPr>
           <w:p>
@@ -13876,7 +13880,7 @@
             </w:tcBorders>
             <w:shd w:color="auto" w:fill="auto" w:val="clear"/>
             <w:tcMar>
-              <w:left w:w="48" w:type="dxa"/>
+              <w:left w:w="45" w:type="dxa"/>
             </w:tcMar>
           </w:tcPr>
           <w:p>
@@ -13903,7 +13907,7 @@
             </w:tcBorders>
             <w:shd w:color="auto" w:fill="auto" w:val="clear"/>
             <w:tcMar>
-              <w:left w:w="48" w:type="dxa"/>
+              <w:left w:w="45" w:type="dxa"/>
             </w:tcMar>
           </w:tcPr>
           <w:p>
@@ -13951,7 +13955,7 @@
             </w:tcBorders>
             <w:shd w:color="auto" w:fill="auto" w:val="clear"/>
             <w:tcMar>
-              <w:left w:w="48" w:type="dxa"/>
+              <w:left w:w="45" w:type="dxa"/>
             </w:tcMar>
           </w:tcPr>
           <w:p>
@@ -13976,7 +13980,7 @@
             </w:tcBorders>
             <w:shd w:color="auto" w:fill="auto" w:val="clear"/>
             <w:tcMar>
-              <w:left w:w="48" w:type="dxa"/>
+              <w:left w:w="45" w:type="dxa"/>
             </w:tcMar>
           </w:tcPr>
           <w:p>
@@ -14001,7 +14005,7 @@
             </w:tcBorders>
             <w:shd w:color="auto" w:fill="auto" w:val="clear"/>
             <w:tcMar>
-              <w:left w:w="48" w:type="dxa"/>
+              <w:left w:w="45" w:type="dxa"/>
             </w:tcMar>
           </w:tcPr>
           <w:p>
@@ -14028,7 +14032,7 @@
             </w:tcBorders>
             <w:shd w:color="auto" w:fill="auto" w:val="clear"/>
             <w:tcMar>
-              <w:left w:w="48" w:type="dxa"/>
+              <w:left w:w="45" w:type="dxa"/>
             </w:tcMar>
           </w:tcPr>
           <w:p>
@@ -14076,7 +14080,7 @@
             </w:tcBorders>
             <w:shd w:color="auto" w:fill="auto" w:val="clear"/>
             <w:tcMar>
-              <w:left w:w="48" w:type="dxa"/>
+              <w:left w:w="45" w:type="dxa"/>
             </w:tcMar>
           </w:tcPr>
           <w:p>
@@ -14101,7 +14105,7 @@
             </w:tcBorders>
             <w:shd w:color="auto" w:fill="auto" w:val="clear"/>
             <w:tcMar>
-              <w:left w:w="48" w:type="dxa"/>
+              <w:left w:w="45" w:type="dxa"/>
             </w:tcMar>
           </w:tcPr>
           <w:p>
@@ -14126,7 +14130,7 @@
             </w:tcBorders>
             <w:shd w:color="auto" w:fill="auto" w:val="clear"/>
             <w:tcMar>
-              <w:left w:w="48" w:type="dxa"/>
+              <w:left w:w="45" w:type="dxa"/>
             </w:tcMar>
           </w:tcPr>
           <w:p>
@@ -14153,7 +14157,7 @@
             </w:tcBorders>
             <w:shd w:color="auto" w:fill="auto" w:val="clear"/>
             <w:tcMar>
-              <w:left w:w="48" w:type="dxa"/>
+              <w:left w:w="45" w:type="dxa"/>
             </w:tcMar>
           </w:tcPr>
           <w:p>
@@ -14291,7 +14295,7 @@
       <w:tblPr>
         <w:tblW w:w="9972" w:type="dxa"/>
         <w:jc w:val="left"/>
-        <w:tblInd w:w="50" w:type="dxa"/>
+        <w:tblInd w:w="47" w:type="dxa"/>
         <w:tblBorders>
           <w:top w:val="single" w:sz="2" w:space="0" w:color="000001"/>
           <w:left w:val="single" w:sz="2" w:space="0" w:color="000001"/>
@@ -14300,7 +14304,7 @@
         </w:tblBorders>
         <w:tblCellMar>
           <w:top w:w="55" w:type="dxa"/>
-          <w:left w:w="48" w:type="dxa"/>
+          <w:left w:w="45" w:type="dxa"/>
           <w:bottom w:w="55" w:type="dxa"/>
           <w:right w:w="55" w:type="dxa"/>
         </w:tblCellMar>
@@ -14325,7 +14329,7 @@
             </w:tcBorders>
             <w:shd w:color="auto" w:fill="auto" w:val="clear"/>
             <w:tcMar>
-              <w:left w:w="48" w:type="dxa"/>
+              <w:left w:w="45" w:type="dxa"/>
             </w:tcMar>
           </w:tcPr>
           <w:p>
@@ -14358,7 +14362,7 @@
             </w:tcBorders>
             <w:shd w:color="auto" w:fill="auto" w:val="clear"/>
             <w:tcMar>
-              <w:left w:w="48" w:type="dxa"/>
+              <w:left w:w="45" w:type="dxa"/>
             </w:tcMar>
           </w:tcPr>
           <w:p>
@@ -14391,7 +14395,7 @@
             </w:tcBorders>
             <w:shd w:color="auto" w:fill="auto" w:val="clear"/>
             <w:tcMar>
-              <w:left w:w="48" w:type="dxa"/>
+              <w:left w:w="45" w:type="dxa"/>
             </w:tcMar>
           </w:tcPr>
           <w:p>
@@ -14426,7 +14430,7 @@
             </w:tcBorders>
             <w:shd w:color="auto" w:fill="auto" w:val="clear"/>
             <w:tcMar>
-              <w:left w:w="48" w:type="dxa"/>
+              <w:left w:w="45" w:type="dxa"/>
             </w:tcMar>
           </w:tcPr>
           <w:p>
@@ -14462,7 +14466,7 @@
             </w:tcBorders>
             <w:shd w:color="auto" w:fill="auto" w:val="clear"/>
             <w:tcMar>
-              <w:left w:w="48" w:type="dxa"/>
+              <w:left w:w="45" w:type="dxa"/>
             </w:tcMar>
           </w:tcPr>
           <w:p>
@@ -14487,7 +14491,7 @@
             </w:tcBorders>
             <w:shd w:color="auto" w:fill="auto" w:val="clear"/>
             <w:tcMar>
-              <w:left w:w="48" w:type="dxa"/>
+              <w:left w:w="45" w:type="dxa"/>
             </w:tcMar>
           </w:tcPr>
           <w:p>
@@ -14512,7 +14516,7 @@
             </w:tcBorders>
             <w:shd w:color="auto" w:fill="auto" w:val="clear"/>
             <w:tcMar>
-              <w:left w:w="48" w:type="dxa"/>
+              <w:left w:w="45" w:type="dxa"/>
             </w:tcMar>
           </w:tcPr>
           <w:p>
@@ -14539,7 +14543,7 @@
             </w:tcBorders>
             <w:shd w:color="auto" w:fill="auto" w:val="clear"/>
             <w:tcMar>
-              <w:left w:w="48" w:type="dxa"/>
+              <w:left w:w="45" w:type="dxa"/>
             </w:tcMar>
           </w:tcPr>
           <w:p>
@@ -14647,7 +14651,7 @@
       <w:tblPr>
         <w:tblW w:w="9972" w:type="dxa"/>
         <w:jc w:val="left"/>
-        <w:tblInd w:w="50" w:type="dxa"/>
+        <w:tblInd w:w="47" w:type="dxa"/>
         <w:tblBorders>
           <w:top w:val="single" w:sz="2" w:space="0" w:color="000001"/>
           <w:left w:val="single" w:sz="2" w:space="0" w:color="000001"/>
@@ -14656,7 +14660,7 @@
         </w:tblBorders>
         <w:tblCellMar>
           <w:top w:w="55" w:type="dxa"/>
-          <w:left w:w="48" w:type="dxa"/>
+          <w:left w:w="45" w:type="dxa"/>
           <w:bottom w:w="55" w:type="dxa"/>
           <w:right w:w="55" w:type="dxa"/>
         </w:tblCellMar>
@@ -14681,7 +14685,7 @@
             </w:tcBorders>
             <w:shd w:color="auto" w:fill="auto" w:val="clear"/>
             <w:tcMar>
-              <w:left w:w="48" w:type="dxa"/>
+              <w:left w:w="45" w:type="dxa"/>
             </w:tcMar>
           </w:tcPr>
           <w:p>
@@ -14714,7 +14718,7 @@
             </w:tcBorders>
             <w:shd w:color="auto" w:fill="auto" w:val="clear"/>
             <w:tcMar>
-              <w:left w:w="48" w:type="dxa"/>
+              <w:left w:w="45" w:type="dxa"/>
             </w:tcMar>
           </w:tcPr>
           <w:p>
@@ -14747,7 +14751,7 @@
             </w:tcBorders>
             <w:shd w:color="auto" w:fill="auto" w:val="clear"/>
             <w:tcMar>
-              <w:left w:w="48" w:type="dxa"/>
+              <w:left w:w="45" w:type="dxa"/>
             </w:tcMar>
           </w:tcPr>
           <w:p>
@@ -14782,7 +14786,7 @@
             </w:tcBorders>
             <w:shd w:color="auto" w:fill="auto" w:val="clear"/>
             <w:tcMar>
-              <w:left w:w="48" w:type="dxa"/>
+              <w:left w:w="45" w:type="dxa"/>
             </w:tcMar>
           </w:tcPr>
           <w:p>
@@ -14818,7 +14822,7 @@
             </w:tcBorders>
             <w:shd w:color="auto" w:fill="auto" w:val="clear"/>
             <w:tcMar>
-              <w:left w:w="48" w:type="dxa"/>
+              <w:left w:w="45" w:type="dxa"/>
             </w:tcMar>
           </w:tcPr>
           <w:p>
@@ -14847,7 +14851,7 @@
             </w:tcBorders>
             <w:shd w:color="auto" w:fill="auto" w:val="clear"/>
             <w:tcMar>
-              <w:left w:w="48" w:type="dxa"/>
+              <w:left w:w="45" w:type="dxa"/>
             </w:tcMar>
           </w:tcPr>
           <w:p>
@@ -14876,7 +14880,7 @@
             </w:tcBorders>
             <w:shd w:color="auto" w:fill="auto" w:val="clear"/>
             <w:tcMar>
-              <w:left w:w="48" w:type="dxa"/>
+              <w:left w:w="45" w:type="dxa"/>
             </w:tcMar>
           </w:tcPr>
           <w:p>
@@ -14907,7 +14911,7 @@
             </w:tcBorders>
             <w:shd w:color="auto" w:fill="auto" w:val="clear"/>
             <w:tcMar>
-              <w:left w:w="48" w:type="dxa"/>
+              <w:left w:w="45" w:type="dxa"/>
             </w:tcMar>
           </w:tcPr>
           <w:p>
@@ -14967,7 +14971,7 @@
             </w:tcBorders>
             <w:shd w:color="auto" w:fill="auto" w:val="clear"/>
             <w:tcMar>
-              <w:left w:w="48" w:type="dxa"/>
+              <w:left w:w="45" w:type="dxa"/>
             </w:tcMar>
           </w:tcPr>
           <w:p>
@@ -14996,7 +15000,7 @@
             </w:tcBorders>
             <w:shd w:color="auto" w:fill="auto" w:val="clear"/>
             <w:tcMar>
-              <w:left w:w="48" w:type="dxa"/>
+              <w:left w:w="45" w:type="dxa"/>
             </w:tcMar>
           </w:tcPr>
           <w:p>
@@ -15025,7 +15029,7 @@
             </w:tcBorders>
             <w:shd w:color="auto" w:fill="auto" w:val="clear"/>
             <w:tcMar>
-              <w:left w:w="48" w:type="dxa"/>
+              <w:left w:w="45" w:type="dxa"/>
             </w:tcMar>
           </w:tcPr>
           <w:p>
@@ -15056,7 +15060,7 @@
             </w:tcBorders>
             <w:shd w:color="auto" w:fill="auto" w:val="clear"/>
             <w:tcMar>
-              <w:left w:w="48" w:type="dxa"/>
+              <w:left w:w="45" w:type="dxa"/>
             </w:tcMar>
           </w:tcPr>
           <w:p>
@@ -15116,7 +15120,7 @@
             </w:tcBorders>
             <w:shd w:color="auto" w:fill="auto" w:val="clear"/>
             <w:tcMar>
-              <w:left w:w="48" w:type="dxa"/>
+              <w:left w:w="45" w:type="dxa"/>
             </w:tcMar>
           </w:tcPr>
           <w:p>
@@ -15145,7 +15149,7 @@
             </w:tcBorders>
             <w:shd w:color="auto" w:fill="auto" w:val="clear"/>
             <w:tcMar>
-              <w:left w:w="48" w:type="dxa"/>
+              <w:left w:w="45" w:type="dxa"/>
             </w:tcMar>
           </w:tcPr>
           <w:p>
@@ -15174,7 +15178,7 @@
             </w:tcBorders>
             <w:shd w:color="auto" w:fill="auto" w:val="clear"/>
             <w:tcMar>
-              <w:left w:w="48" w:type="dxa"/>
+              <w:left w:w="45" w:type="dxa"/>
             </w:tcMar>
           </w:tcPr>
           <w:p>
@@ -15205,7 +15209,7 @@
             </w:tcBorders>
             <w:shd w:color="auto" w:fill="auto" w:val="clear"/>
             <w:tcMar>
-              <w:left w:w="48" w:type="dxa"/>
+              <w:left w:w="45" w:type="dxa"/>
             </w:tcMar>
           </w:tcPr>
           <w:p>
@@ -15265,7 +15269,7 @@
             </w:tcBorders>
             <w:shd w:color="auto" w:fill="auto" w:val="clear"/>
             <w:tcMar>
-              <w:left w:w="48" w:type="dxa"/>
+              <w:left w:w="45" w:type="dxa"/>
             </w:tcMar>
           </w:tcPr>
           <w:p>
@@ -15294,7 +15298,7 @@
             </w:tcBorders>
             <w:shd w:color="auto" w:fill="auto" w:val="clear"/>
             <w:tcMar>
-              <w:left w:w="48" w:type="dxa"/>
+              <w:left w:w="45" w:type="dxa"/>
             </w:tcMar>
           </w:tcPr>
           <w:p>
@@ -15323,7 +15327,7 @@
             </w:tcBorders>
             <w:shd w:color="auto" w:fill="auto" w:val="clear"/>
             <w:tcMar>
-              <w:left w:w="48" w:type="dxa"/>
+              <w:left w:w="45" w:type="dxa"/>
             </w:tcMar>
           </w:tcPr>
           <w:p>
@@ -15354,7 +15358,7 @@
             </w:tcBorders>
             <w:shd w:color="auto" w:fill="auto" w:val="clear"/>
             <w:tcMar>
-              <w:left w:w="48" w:type="dxa"/>
+              <w:left w:w="45" w:type="dxa"/>
             </w:tcMar>
           </w:tcPr>
           <w:p>
@@ -15414,7 +15418,7 @@
             </w:tcBorders>
             <w:shd w:color="auto" w:fill="auto" w:val="clear"/>
             <w:tcMar>
-              <w:left w:w="48" w:type="dxa"/>
+              <w:left w:w="45" w:type="dxa"/>
             </w:tcMar>
           </w:tcPr>
           <w:p>
@@ -15443,7 +15447,7 @@
             </w:tcBorders>
             <w:shd w:color="auto" w:fill="auto" w:val="clear"/>
             <w:tcMar>
-              <w:left w:w="48" w:type="dxa"/>
+              <w:left w:w="45" w:type="dxa"/>
             </w:tcMar>
           </w:tcPr>
           <w:p>
@@ -15472,7 +15476,7 @@
             </w:tcBorders>
             <w:shd w:color="auto" w:fill="auto" w:val="clear"/>
             <w:tcMar>
-              <w:left w:w="48" w:type="dxa"/>
+              <w:left w:w="45" w:type="dxa"/>
             </w:tcMar>
           </w:tcPr>
           <w:p>
@@ -15503,7 +15507,7 @@
             </w:tcBorders>
             <w:shd w:color="auto" w:fill="auto" w:val="clear"/>
             <w:tcMar>
-              <w:left w:w="48" w:type="dxa"/>
+              <w:left w:w="45" w:type="dxa"/>
             </w:tcMar>
           </w:tcPr>
           <w:p>

</xml_diff>

<commit_message>
Fixed the enable inputs and outputs
</commit_message>
<xml_diff>
--- a/project/doc/Test_Cases.docx
+++ b/project/doc/Test_Cases.docx
@@ -121,7 +121,7 @@
       <w:tblPr>
         <w:tblW w:w="9972" w:type="dxa"/>
         <w:jc w:val="left"/>
-        <w:tblInd w:w="47" w:type="dxa"/>
+        <w:tblInd w:w="45" w:type="dxa"/>
         <w:tblBorders>
           <w:top w:val="single" w:sz="2" w:space="0" w:color="000001"/>
           <w:left w:val="single" w:sz="2" w:space="0" w:color="000001"/>
@@ -130,7 +130,7 @@
         </w:tblBorders>
         <w:tblCellMar>
           <w:top w:w="55" w:type="dxa"/>
-          <w:left w:w="45" w:type="dxa"/>
+          <w:left w:w="42" w:type="dxa"/>
           <w:bottom w:w="55" w:type="dxa"/>
           <w:right w:w="55" w:type="dxa"/>
         </w:tblCellMar>
@@ -155,7 +155,7 @@
             </w:tcBorders>
             <w:shd w:color="auto" w:fill="auto" w:val="clear"/>
             <w:tcMar>
-              <w:left w:w="45" w:type="dxa"/>
+              <w:left w:w="42" w:type="dxa"/>
             </w:tcMar>
           </w:tcPr>
           <w:p>
@@ -188,7 +188,7 @@
             </w:tcBorders>
             <w:shd w:color="auto" w:fill="auto" w:val="clear"/>
             <w:tcMar>
-              <w:left w:w="45" w:type="dxa"/>
+              <w:left w:w="42" w:type="dxa"/>
             </w:tcMar>
           </w:tcPr>
           <w:p>
@@ -221,7 +221,7 @@
             </w:tcBorders>
             <w:shd w:color="auto" w:fill="auto" w:val="clear"/>
             <w:tcMar>
-              <w:left w:w="45" w:type="dxa"/>
+              <w:left w:w="42" w:type="dxa"/>
             </w:tcMar>
           </w:tcPr>
           <w:p>
@@ -256,7 +256,7 @@
             </w:tcBorders>
             <w:shd w:color="auto" w:fill="auto" w:val="clear"/>
             <w:tcMar>
-              <w:left w:w="45" w:type="dxa"/>
+              <w:left w:w="42" w:type="dxa"/>
             </w:tcMar>
           </w:tcPr>
           <w:p>
@@ -292,7 +292,7 @@
             </w:tcBorders>
             <w:shd w:color="auto" w:fill="auto" w:val="clear"/>
             <w:tcMar>
-              <w:left w:w="45" w:type="dxa"/>
+              <w:left w:w="42" w:type="dxa"/>
             </w:tcMar>
           </w:tcPr>
           <w:p>
@@ -317,7 +317,7 @@
             </w:tcBorders>
             <w:shd w:color="auto" w:fill="auto" w:val="clear"/>
             <w:tcMar>
-              <w:left w:w="45" w:type="dxa"/>
+              <w:left w:w="42" w:type="dxa"/>
             </w:tcMar>
           </w:tcPr>
           <w:p>
@@ -342,7 +342,7 @@
             </w:tcBorders>
             <w:shd w:color="auto" w:fill="auto" w:val="clear"/>
             <w:tcMar>
-              <w:left w:w="45" w:type="dxa"/>
+              <w:left w:w="42" w:type="dxa"/>
             </w:tcMar>
           </w:tcPr>
           <w:p>
@@ -369,7 +369,7 @@
             </w:tcBorders>
             <w:shd w:color="auto" w:fill="auto" w:val="clear"/>
             <w:tcMar>
-              <w:left w:w="45" w:type="dxa"/>
+              <w:left w:w="42" w:type="dxa"/>
             </w:tcMar>
           </w:tcPr>
           <w:p>
@@ -417,7 +417,7 @@
             </w:tcBorders>
             <w:shd w:color="auto" w:fill="auto" w:val="clear"/>
             <w:tcMar>
-              <w:left w:w="45" w:type="dxa"/>
+              <w:left w:w="42" w:type="dxa"/>
             </w:tcMar>
           </w:tcPr>
           <w:p>
@@ -442,7 +442,7 @@
             </w:tcBorders>
             <w:shd w:color="auto" w:fill="auto" w:val="clear"/>
             <w:tcMar>
-              <w:left w:w="45" w:type="dxa"/>
+              <w:left w:w="42" w:type="dxa"/>
             </w:tcMar>
           </w:tcPr>
           <w:p>
@@ -467,7 +467,7 @@
             </w:tcBorders>
             <w:shd w:color="auto" w:fill="auto" w:val="clear"/>
             <w:tcMar>
-              <w:left w:w="45" w:type="dxa"/>
+              <w:left w:w="42" w:type="dxa"/>
             </w:tcMar>
           </w:tcPr>
           <w:p>
@@ -494,7 +494,7 @@
             </w:tcBorders>
             <w:shd w:color="auto" w:fill="auto" w:val="clear"/>
             <w:tcMar>
-              <w:left w:w="45" w:type="dxa"/>
+              <w:left w:w="42" w:type="dxa"/>
             </w:tcMar>
           </w:tcPr>
           <w:p>
@@ -542,7 +542,7 @@
             </w:tcBorders>
             <w:shd w:color="auto" w:fill="auto" w:val="clear"/>
             <w:tcMar>
-              <w:left w:w="45" w:type="dxa"/>
+              <w:left w:w="42" w:type="dxa"/>
             </w:tcMar>
           </w:tcPr>
           <w:p>
@@ -567,7 +567,7 @@
             </w:tcBorders>
             <w:shd w:color="auto" w:fill="auto" w:val="clear"/>
             <w:tcMar>
-              <w:left w:w="45" w:type="dxa"/>
+              <w:left w:w="42" w:type="dxa"/>
             </w:tcMar>
           </w:tcPr>
           <w:p>
@@ -592,7 +592,7 @@
             </w:tcBorders>
             <w:shd w:color="auto" w:fill="auto" w:val="clear"/>
             <w:tcMar>
-              <w:left w:w="45" w:type="dxa"/>
+              <w:left w:w="42" w:type="dxa"/>
             </w:tcMar>
           </w:tcPr>
           <w:p>
@@ -619,7 +619,7 @@
             </w:tcBorders>
             <w:shd w:color="auto" w:fill="auto" w:val="clear"/>
             <w:tcMar>
-              <w:left w:w="45" w:type="dxa"/>
+              <w:left w:w="42" w:type="dxa"/>
             </w:tcMar>
           </w:tcPr>
           <w:p>
@@ -667,40 +667,32 @@
             </w:tcBorders>
             <w:shd w:color="auto" w:fill="auto" w:val="clear"/>
             <w:tcMar>
-              <w:left w:w="45" w:type="dxa"/>
-            </w:tcMar>
-          </w:tcPr>
-          <w:p>
-            <w:pPr>
-              <w:pStyle w:val="TableContents"/>
-              <w:rPr/>
-            </w:pPr>
-            <w:r>
-              <w:rPr/>
-              <w:t>Verify login must be perform</w:t>
-            </w:r>
-            <w:r>
-              <w:rPr/>
-              <w:t>ed</w:t>
-            </w:r>
-            <w:r>
-              <w:rPr/>
-              <w:t xml:space="preserve"> before other commands can be used</w:t>
-            </w:r>
-          </w:p>
-        </w:tc>
-        <w:tc>
-          <w:tcPr>
-            <w:tcW w:w="2493" w:type="dxa"/>
-            <w:tcBorders>
-              <w:top w:val="single" w:sz="2" w:space="0" w:color="000001"/>
-              <w:left w:val="single" w:sz="2" w:space="0" w:color="000001"/>
-              <w:bottom w:val="single" w:sz="2" w:space="0" w:color="000001"/>
-              <w:insideH w:val="single" w:sz="2" w:space="0" w:color="000001"/>
-            </w:tcBorders>
-            <w:shd w:color="auto" w:fill="auto" w:val="clear"/>
-            <w:tcMar>
-              <w:left w:w="45" w:type="dxa"/>
+              <w:left w:w="42" w:type="dxa"/>
+            </w:tcMar>
+          </w:tcPr>
+          <w:p>
+            <w:pPr>
+              <w:pStyle w:val="TableContents"/>
+              <w:rPr/>
+            </w:pPr>
+            <w:r>
+              <w:rPr/>
+              <w:t>Verify login must be performed before other commands can be used</w:t>
+            </w:r>
+          </w:p>
+        </w:tc>
+        <w:tc>
+          <w:tcPr>
+            <w:tcW w:w="2493" w:type="dxa"/>
+            <w:tcBorders>
+              <w:top w:val="single" w:sz="2" w:space="0" w:color="000001"/>
+              <w:left w:val="single" w:sz="2" w:space="0" w:color="000001"/>
+              <w:bottom w:val="single" w:sz="2" w:space="0" w:color="000001"/>
+              <w:insideH w:val="single" w:sz="2" w:space="0" w:color="000001"/>
+            </w:tcBorders>
+            <w:shd w:color="auto" w:fill="auto" w:val="clear"/>
+            <w:tcMar>
+              <w:left w:w="42" w:type="dxa"/>
             </w:tcMar>
           </w:tcPr>
           <w:p>
@@ -725,7 +717,7 @@
             </w:tcBorders>
             <w:shd w:color="auto" w:fill="auto" w:val="clear"/>
             <w:tcMar>
-              <w:left w:w="45" w:type="dxa"/>
+              <w:left w:w="42" w:type="dxa"/>
             </w:tcMar>
           </w:tcPr>
           <w:p>
@@ -752,7 +744,7 @@
             </w:tcBorders>
             <w:shd w:color="auto" w:fill="auto" w:val="clear"/>
             <w:tcMar>
-              <w:left w:w="45" w:type="dxa"/>
+              <w:left w:w="42" w:type="dxa"/>
             </w:tcMar>
           </w:tcPr>
           <w:p>
@@ -843,7 +835,7 @@
       <w:tblPr>
         <w:tblW w:w="9972" w:type="dxa"/>
         <w:jc w:val="left"/>
-        <w:tblInd w:w="47" w:type="dxa"/>
+        <w:tblInd w:w="45" w:type="dxa"/>
         <w:tblBorders>
           <w:top w:val="single" w:sz="2" w:space="0" w:color="000001"/>
           <w:left w:val="single" w:sz="2" w:space="0" w:color="000001"/>
@@ -852,7 +844,7 @@
         </w:tblBorders>
         <w:tblCellMar>
           <w:top w:w="55" w:type="dxa"/>
-          <w:left w:w="45" w:type="dxa"/>
+          <w:left w:w="42" w:type="dxa"/>
           <w:bottom w:w="55" w:type="dxa"/>
           <w:right w:w="55" w:type="dxa"/>
         </w:tblCellMar>
@@ -877,7 +869,7 @@
             </w:tcBorders>
             <w:shd w:color="auto" w:fill="auto" w:val="clear"/>
             <w:tcMar>
-              <w:left w:w="45" w:type="dxa"/>
+              <w:left w:w="42" w:type="dxa"/>
             </w:tcMar>
           </w:tcPr>
           <w:p>
@@ -910,7 +902,7 @@
             </w:tcBorders>
             <w:shd w:color="auto" w:fill="auto" w:val="clear"/>
             <w:tcMar>
-              <w:left w:w="45" w:type="dxa"/>
+              <w:left w:w="42" w:type="dxa"/>
             </w:tcMar>
           </w:tcPr>
           <w:p>
@@ -943,7 +935,7 @@
             </w:tcBorders>
             <w:shd w:color="auto" w:fill="auto" w:val="clear"/>
             <w:tcMar>
-              <w:left w:w="45" w:type="dxa"/>
+              <w:left w:w="42" w:type="dxa"/>
             </w:tcMar>
           </w:tcPr>
           <w:p>
@@ -978,7 +970,7 @@
             </w:tcBorders>
             <w:shd w:color="auto" w:fill="auto" w:val="clear"/>
             <w:tcMar>
-              <w:left w:w="45" w:type="dxa"/>
+              <w:left w:w="42" w:type="dxa"/>
             </w:tcMar>
           </w:tcPr>
           <w:p>
@@ -1014,7 +1006,7 @@
             </w:tcBorders>
             <w:shd w:color="auto" w:fill="auto" w:val="clear"/>
             <w:tcMar>
-              <w:left w:w="45" w:type="dxa"/>
+              <w:left w:w="42" w:type="dxa"/>
             </w:tcMar>
           </w:tcPr>
           <w:p>
@@ -1043,7 +1035,7 @@
             </w:tcBorders>
             <w:shd w:color="auto" w:fill="auto" w:val="clear"/>
             <w:tcMar>
-              <w:left w:w="45" w:type="dxa"/>
+              <w:left w:w="42" w:type="dxa"/>
             </w:tcMar>
           </w:tcPr>
           <w:p>
@@ -1072,7 +1064,7 @@
             </w:tcBorders>
             <w:shd w:color="auto" w:fill="auto" w:val="clear"/>
             <w:tcMar>
-              <w:left w:w="45" w:type="dxa"/>
+              <w:left w:w="42" w:type="dxa"/>
             </w:tcMar>
           </w:tcPr>
           <w:p>
@@ -1103,7 +1095,7 @@
             </w:tcBorders>
             <w:shd w:color="auto" w:fill="auto" w:val="clear"/>
             <w:tcMar>
-              <w:left w:w="45" w:type="dxa"/>
+              <w:left w:w="42" w:type="dxa"/>
             </w:tcMar>
           </w:tcPr>
           <w:p>
@@ -1163,7 +1155,7 @@
             </w:tcBorders>
             <w:shd w:color="auto" w:fill="auto" w:val="clear"/>
             <w:tcMar>
-              <w:left w:w="45" w:type="dxa"/>
+              <w:left w:w="42" w:type="dxa"/>
             </w:tcMar>
           </w:tcPr>
           <w:p>
@@ -1192,7 +1184,7 @@
             </w:tcBorders>
             <w:shd w:color="auto" w:fill="auto" w:val="clear"/>
             <w:tcMar>
-              <w:left w:w="45" w:type="dxa"/>
+              <w:left w:w="42" w:type="dxa"/>
             </w:tcMar>
           </w:tcPr>
           <w:p>
@@ -1221,7 +1213,7 @@
             </w:tcBorders>
             <w:shd w:color="auto" w:fill="auto" w:val="clear"/>
             <w:tcMar>
-              <w:left w:w="45" w:type="dxa"/>
+              <w:left w:w="42" w:type="dxa"/>
             </w:tcMar>
           </w:tcPr>
           <w:p>
@@ -1252,7 +1244,7 @@
             </w:tcBorders>
             <w:shd w:color="auto" w:fill="auto" w:val="clear"/>
             <w:tcMar>
-              <w:left w:w="45" w:type="dxa"/>
+              <w:left w:w="42" w:type="dxa"/>
             </w:tcMar>
           </w:tcPr>
           <w:p>
@@ -1312,7 +1304,7 @@
             </w:tcBorders>
             <w:shd w:color="auto" w:fill="auto" w:val="clear"/>
             <w:tcMar>
-              <w:left w:w="45" w:type="dxa"/>
+              <w:left w:w="42" w:type="dxa"/>
             </w:tcMar>
           </w:tcPr>
           <w:p>
@@ -1341,7 +1333,7 @@
             </w:tcBorders>
             <w:shd w:color="auto" w:fill="auto" w:val="clear"/>
             <w:tcMar>
-              <w:left w:w="45" w:type="dxa"/>
+              <w:left w:w="42" w:type="dxa"/>
             </w:tcMar>
           </w:tcPr>
           <w:p>
@@ -1386,7 +1378,7 @@
             </w:tcBorders>
             <w:shd w:color="auto" w:fill="auto" w:val="clear"/>
             <w:tcMar>
-              <w:left w:w="45" w:type="dxa"/>
+              <w:left w:w="42" w:type="dxa"/>
             </w:tcMar>
           </w:tcPr>
           <w:p>
@@ -1417,7 +1409,7 @@
             </w:tcBorders>
             <w:shd w:color="auto" w:fill="auto" w:val="clear"/>
             <w:tcMar>
-              <w:left w:w="45" w:type="dxa"/>
+              <w:left w:w="42" w:type="dxa"/>
             </w:tcMar>
           </w:tcPr>
           <w:p>
@@ -1477,7 +1469,7 @@
             </w:tcBorders>
             <w:shd w:color="auto" w:fill="auto" w:val="clear"/>
             <w:tcMar>
-              <w:left w:w="45" w:type="dxa"/>
+              <w:left w:w="42" w:type="dxa"/>
             </w:tcMar>
           </w:tcPr>
           <w:p>
@@ -1506,7 +1498,7 @@
             </w:tcBorders>
             <w:shd w:color="auto" w:fill="auto" w:val="clear"/>
             <w:tcMar>
-              <w:left w:w="45" w:type="dxa"/>
+              <w:left w:w="42" w:type="dxa"/>
             </w:tcMar>
           </w:tcPr>
           <w:p>
@@ -1535,7 +1527,7 @@
             </w:tcBorders>
             <w:shd w:color="auto" w:fill="auto" w:val="clear"/>
             <w:tcMar>
-              <w:left w:w="45" w:type="dxa"/>
+              <w:left w:w="42" w:type="dxa"/>
             </w:tcMar>
           </w:tcPr>
           <w:p>
@@ -1566,7 +1558,7 @@
             </w:tcBorders>
             <w:shd w:color="auto" w:fill="auto" w:val="clear"/>
             <w:tcMar>
-              <w:left w:w="45" w:type="dxa"/>
+              <w:left w:w="42" w:type="dxa"/>
             </w:tcMar>
           </w:tcPr>
           <w:p>
@@ -1626,7 +1618,7 @@
             </w:tcBorders>
             <w:shd w:color="auto" w:fill="auto" w:val="clear"/>
             <w:tcMar>
-              <w:left w:w="45" w:type="dxa"/>
+              <w:left w:w="42" w:type="dxa"/>
             </w:tcMar>
           </w:tcPr>
           <w:p>
@@ -1655,7 +1647,7 @@
             </w:tcBorders>
             <w:shd w:color="auto" w:fill="auto" w:val="clear"/>
             <w:tcMar>
-              <w:left w:w="45" w:type="dxa"/>
+              <w:left w:w="42" w:type="dxa"/>
             </w:tcMar>
           </w:tcPr>
           <w:p>
@@ -1684,7 +1676,7 @@
             </w:tcBorders>
             <w:shd w:color="auto" w:fill="auto" w:val="clear"/>
             <w:tcMar>
-              <w:left w:w="45" w:type="dxa"/>
+              <w:left w:w="42" w:type="dxa"/>
             </w:tcMar>
           </w:tcPr>
           <w:p>
@@ -1715,7 +1707,7 @@
             </w:tcBorders>
             <w:shd w:color="auto" w:fill="auto" w:val="clear"/>
             <w:tcMar>
-              <w:left w:w="45" w:type="dxa"/>
+              <w:left w:w="42" w:type="dxa"/>
             </w:tcMar>
           </w:tcPr>
           <w:p>
@@ -1775,7 +1767,7 @@
             </w:tcBorders>
             <w:shd w:color="auto" w:fill="auto" w:val="clear"/>
             <w:tcMar>
-              <w:left w:w="45" w:type="dxa"/>
+              <w:left w:w="42" w:type="dxa"/>
             </w:tcMar>
           </w:tcPr>
           <w:p>
@@ -1804,7 +1796,7 @@
             </w:tcBorders>
             <w:shd w:color="auto" w:fill="auto" w:val="clear"/>
             <w:tcMar>
-              <w:left w:w="45" w:type="dxa"/>
+              <w:left w:w="42" w:type="dxa"/>
             </w:tcMar>
           </w:tcPr>
           <w:p>
@@ -1831,7 +1823,7 @@
             </w:tcBorders>
             <w:shd w:color="auto" w:fill="auto" w:val="clear"/>
             <w:tcMar>
-              <w:left w:w="45" w:type="dxa"/>
+              <w:left w:w="42" w:type="dxa"/>
             </w:tcMar>
           </w:tcPr>
           <w:p>
@@ -1862,7 +1854,7 @@
             </w:tcBorders>
             <w:shd w:color="auto" w:fill="auto" w:val="clear"/>
             <w:tcMar>
-              <w:left w:w="45" w:type="dxa"/>
+              <w:left w:w="42" w:type="dxa"/>
             </w:tcMar>
           </w:tcPr>
           <w:p>
@@ -1922,7 +1914,7 @@
             </w:tcBorders>
             <w:shd w:color="auto" w:fill="auto" w:val="clear"/>
             <w:tcMar>
-              <w:left w:w="45" w:type="dxa"/>
+              <w:left w:w="42" w:type="dxa"/>
             </w:tcMar>
           </w:tcPr>
           <w:p>
@@ -1951,7 +1943,7 @@
             </w:tcBorders>
             <w:shd w:color="auto" w:fill="auto" w:val="clear"/>
             <w:tcMar>
-              <w:left w:w="45" w:type="dxa"/>
+              <w:left w:w="42" w:type="dxa"/>
             </w:tcMar>
           </w:tcPr>
           <w:p>
@@ -1980,7 +1972,7 @@
             </w:tcBorders>
             <w:shd w:color="auto" w:fill="auto" w:val="clear"/>
             <w:tcMar>
-              <w:left w:w="45" w:type="dxa"/>
+              <w:left w:w="42" w:type="dxa"/>
             </w:tcMar>
           </w:tcPr>
           <w:p>
@@ -2011,7 +2003,7 @@
             </w:tcBorders>
             <w:shd w:color="auto" w:fill="auto" w:val="clear"/>
             <w:tcMar>
-              <w:left w:w="45" w:type="dxa"/>
+              <w:left w:w="42" w:type="dxa"/>
             </w:tcMar>
           </w:tcPr>
           <w:p>
@@ -2071,7 +2063,7 @@
             </w:tcBorders>
             <w:shd w:color="auto" w:fill="auto" w:val="clear"/>
             <w:tcMar>
-              <w:left w:w="45" w:type="dxa"/>
+              <w:left w:w="42" w:type="dxa"/>
             </w:tcMar>
           </w:tcPr>
           <w:p>
@@ -2100,7 +2092,7 @@
             </w:tcBorders>
             <w:shd w:color="auto" w:fill="auto" w:val="clear"/>
             <w:tcMar>
-              <w:left w:w="45" w:type="dxa"/>
+              <w:left w:w="42" w:type="dxa"/>
             </w:tcMar>
           </w:tcPr>
           <w:p>
@@ -2129,7 +2121,7 @@
             </w:tcBorders>
             <w:shd w:color="auto" w:fill="auto" w:val="clear"/>
             <w:tcMar>
-              <w:left w:w="45" w:type="dxa"/>
+              <w:left w:w="42" w:type="dxa"/>
             </w:tcMar>
           </w:tcPr>
           <w:p>
@@ -2160,7 +2152,7 @@
             </w:tcBorders>
             <w:shd w:color="auto" w:fill="auto" w:val="clear"/>
             <w:tcMar>
-              <w:left w:w="45" w:type="dxa"/>
+              <w:left w:w="42" w:type="dxa"/>
             </w:tcMar>
           </w:tcPr>
           <w:p>
@@ -2220,7 +2212,7 @@
             </w:tcBorders>
             <w:shd w:color="auto" w:fill="auto" w:val="clear"/>
             <w:tcMar>
-              <w:left w:w="45" w:type="dxa"/>
+              <w:left w:w="42" w:type="dxa"/>
             </w:tcMar>
           </w:tcPr>
           <w:p>
@@ -2249,7 +2241,7 @@
             </w:tcBorders>
             <w:shd w:color="auto" w:fill="auto" w:val="clear"/>
             <w:tcMar>
-              <w:left w:w="45" w:type="dxa"/>
+              <w:left w:w="42" w:type="dxa"/>
             </w:tcMar>
           </w:tcPr>
           <w:p>
@@ -2278,7 +2270,7 @@
             </w:tcBorders>
             <w:shd w:color="auto" w:fill="auto" w:val="clear"/>
             <w:tcMar>
-              <w:left w:w="45" w:type="dxa"/>
+              <w:left w:w="42" w:type="dxa"/>
             </w:tcMar>
           </w:tcPr>
           <w:p>
@@ -2309,7 +2301,7 @@
             </w:tcBorders>
             <w:shd w:color="auto" w:fill="auto" w:val="clear"/>
             <w:tcMar>
-              <w:left w:w="45" w:type="dxa"/>
+              <w:left w:w="42" w:type="dxa"/>
             </w:tcMar>
           </w:tcPr>
           <w:p>
@@ -2369,7 +2361,7 @@
             </w:tcBorders>
             <w:shd w:color="auto" w:fill="auto" w:val="clear"/>
             <w:tcMar>
-              <w:left w:w="45" w:type="dxa"/>
+              <w:left w:w="42" w:type="dxa"/>
             </w:tcMar>
           </w:tcPr>
           <w:p>
@@ -2398,7 +2390,7 @@
             </w:tcBorders>
             <w:shd w:color="auto" w:fill="auto" w:val="clear"/>
             <w:tcMar>
-              <w:left w:w="45" w:type="dxa"/>
+              <w:left w:w="42" w:type="dxa"/>
             </w:tcMar>
           </w:tcPr>
           <w:p>
@@ -2437,7 +2429,7 @@
             </w:tcBorders>
             <w:shd w:color="auto" w:fill="auto" w:val="clear"/>
             <w:tcMar>
-              <w:left w:w="45" w:type="dxa"/>
+              <w:left w:w="42" w:type="dxa"/>
             </w:tcMar>
           </w:tcPr>
           <w:p>
@@ -2466,7 +2458,7 @@
             </w:tcBorders>
             <w:shd w:color="auto" w:fill="auto" w:val="clear"/>
             <w:tcMar>
-              <w:left w:w="45" w:type="dxa"/>
+              <w:left w:w="42" w:type="dxa"/>
             </w:tcMar>
           </w:tcPr>
           <w:p>
@@ -2526,7 +2518,7 @@
             </w:tcBorders>
             <w:shd w:color="auto" w:fill="auto" w:val="clear"/>
             <w:tcMar>
-              <w:left w:w="45" w:type="dxa"/>
+              <w:left w:w="42" w:type="dxa"/>
             </w:tcMar>
           </w:tcPr>
           <w:p>
@@ -2555,7 +2547,7 @@
             </w:tcBorders>
             <w:shd w:color="auto" w:fill="auto" w:val="clear"/>
             <w:tcMar>
-              <w:left w:w="45" w:type="dxa"/>
+              <w:left w:w="42" w:type="dxa"/>
             </w:tcMar>
           </w:tcPr>
           <w:p>
@@ -2584,7 +2576,7 @@
             </w:tcBorders>
             <w:shd w:color="auto" w:fill="auto" w:val="clear"/>
             <w:tcMar>
-              <w:left w:w="45" w:type="dxa"/>
+              <w:left w:w="42" w:type="dxa"/>
             </w:tcMar>
           </w:tcPr>
           <w:p>
@@ -2615,7 +2607,7 @@
             </w:tcBorders>
             <w:shd w:color="auto" w:fill="auto" w:val="clear"/>
             <w:tcMar>
-              <w:left w:w="45" w:type="dxa"/>
+              <w:left w:w="42" w:type="dxa"/>
             </w:tcMar>
           </w:tcPr>
           <w:p>
@@ -2675,7 +2667,7 @@
             </w:tcBorders>
             <w:shd w:color="auto" w:fill="auto" w:val="clear"/>
             <w:tcMar>
-              <w:left w:w="45" w:type="dxa"/>
+              <w:left w:w="42" w:type="dxa"/>
             </w:tcMar>
           </w:tcPr>
           <w:p>
@@ -2704,7 +2696,7 @@
             </w:tcBorders>
             <w:shd w:color="auto" w:fill="auto" w:val="clear"/>
             <w:tcMar>
-              <w:left w:w="45" w:type="dxa"/>
+              <w:left w:w="42" w:type="dxa"/>
             </w:tcMar>
           </w:tcPr>
           <w:p>
@@ -2733,7 +2725,7 @@
             </w:tcBorders>
             <w:shd w:color="auto" w:fill="auto" w:val="clear"/>
             <w:tcMar>
-              <w:left w:w="45" w:type="dxa"/>
+              <w:left w:w="42" w:type="dxa"/>
             </w:tcMar>
           </w:tcPr>
           <w:p>
@@ -2764,7 +2756,7 @@
             </w:tcBorders>
             <w:shd w:color="auto" w:fill="auto" w:val="clear"/>
             <w:tcMar>
-              <w:left w:w="45" w:type="dxa"/>
+              <w:left w:w="42" w:type="dxa"/>
             </w:tcMar>
           </w:tcPr>
           <w:p>
@@ -2824,7 +2816,7 @@
             </w:tcBorders>
             <w:shd w:color="auto" w:fill="auto" w:val="clear"/>
             <w:tcMar>
-              <w:left w:w="45" w:type="dxa"/>
+              <w:left w:w="42" w:type="dxa"/>
             </w:tcMar>
           </w:tcPr>
           <w:p>
@@ -2853,7 +2845,7 @@
             </w:tcBorders>
             <w:shd w:color="auto" w:fill="auto" w:val="clear"/>
             <w:tcMar>
-              <w:left w:w="45" w:type="dxa"/>
+              <w:left w:w="42" w:type="dxa"/>
             </w:tcMar>
           </w:tcPr>
           <w:p>
@@ -2881,7 +2873,7 @@
             </w:tcBorders>
             <w:shd w:color="auto" w:fill="auto" w:val="clear"/>
             <w:tcMar>
-              <w:left w:w="45" w:type="dxa"/>
+              <w:left w:w="42" w:type="dxa"/>
             </w:tcMar>
           </w:tcPr>
           <w:p>
@@ -2922,7 +2914,7 @@
             </w:tcBorders>
             <w:shd w:color="auto" w:fill="auto" w:val="clear"/>
             <w:tcMar>
-              <w:left w:w="45" w:type="dxa"/>
+              <w:left w:w="42" w:type="dxa"/>
             </w:tcMar>
           </w:tcPr>
           <w:p>
@@ -2982,7 +2974,7 @@
             </w:tcBorders>
             <w:shd w:color="auto" w:fill="auto" w:val="clear"/>
             <w:tcMar>
-              <w:left w:w="45" w:type="dxa"/>
+              <w:left w:w="42" w:type="dxa"/>
             </w:tcMar>
           </w:tcPr>
           <w:p>
@@ -3011,7 +3003,7 @@
             </w:tcBorders>
             <w:shd w:color="auto" w:fill="auto" w:val="clear"/>
             <w:tcMar>
-              <w:left w:w="45" w:type="dxa"/>
+              <w:left w:w="42" w:type="dxa"/>
             </w:tcMar>
           </w:tcPr>
           <w:p>
@@ -3040,7 +3032,7 @@
             </w:tcBorders>
             <w:shd w:color="auto" w:fill="auto" w:val="clear"/>
             <w:tcMar>
-              <w:left w:w="45" w:type="dxa"/>
+              <w:left w:w="42" w:type="dxa"/>
             </w:tcMar>
           </w:tcPr>
           <w:p>
@@ -3071,7 +3063,7 @@
             </w:tcBorders>
             <w:shd w:color="auto" w:fill="auto" w:val="clear"/>
             <w:tcMar>
-              <w:left w:w="45" w:type="dxa"/>
+              <w:left w:w="42" w:type="dxa"/>
             </w:tcMar>
           </w:tcPr>
           <w:p>
@@ -3131,7 +3123,7 @@
             </w:tcBorders>
             <w:shd w:color="auto" w:fill="auto" w:val="clear"/>
             <w:tcMar>
-              <w:left w:w="45" w:type="dxa"/>
+              <w:left w:w="42" w:type="dxa"/>
             </w:tcMar>
           </w:tcPr>
           <w:p>
@@ -3160,7 +3152,7 @@
             </w:tcBorders>
             <w:shd w:color="auto" w:fill="auto" w:val="clear"/>
             <w:tcMar>
-              <w:left w:w="45" w:type="dxa"/>
+              <w:left w:w="42" w:type="dxa"/>
             </w:tcMar>
           </w:tcPr>
           <w:p>
@@ -3185,7 +3177,7 @@
             </w:tcBorders>
             <w:shd w:color="auto" w:fill="auto" w:val="clear"/>
             <w:tcMar>
-              <w:left w:w="45" w:type="dxa"/>
+              <w:left w:w="42" w:type="dxa"/>
             </w:tcMar>
           </w:tcPr>
           <w:p>
@@ -3216,7 +3208,7 @@
             </w:tcBorders>
             <w:shd w:color="auto" w:fill="auto" w:val="clear"/>
             <w:tcMar>
-              <w:left w:w="45" w:type="dxa"/>
+              <w:left w:w="42" w:type="dxa"/>
             </w:tcMar>
           </w:tcPr>
           <w:p>
@@ -3276,7 +3268,7 @@
             </w:tcBorders>
             <w:shd w:color="auto" w:fill="auto" w:val="clear"/>
             <w:tcMar>
-              <w:left w:w="45" w:type="dxa"/>
+              <w:left w:w="42" w:type="dxa"/>
             </w:tcMar>
           </w:tcPr>
           <w:p>
@@ -3305,7 +3297,7 @@
             </w:tcBorders>
             <w:shd w:color="auto" w:fill="auto" w:val="clear"/>
             <w:tcMar>
-              <w:left w:w="45" w:type="dxa"/>
+              <w:left w:w="42" w:type="dxa"/>
             </w:tcMar>
           </w:tcPr>
           <w:p>
@@ -3334,7 +3326,7 @@
             </w:tcBorders>
             <w:shd w:color="auto" w:fill="auto" w:val="clear"/>
             <w:tcMar>
-              <w:left w:w="45" w:type="dxa"/>
+              <w:left w:w="42" w:type="dxa"/>
             </w:tcMar>
           </w:tcPr>
           <w:p>
@@ -3365,7 +3357,7 @@
             </w:tcBorders>
             <w:shd w:color="auto" w:fill="auto" w:val="clear"/>
             <w:tcMar>
-              <w:left w:w="45" w:type="dxa"/>
+              <w:left w:w="42" w:type="dxa"/>
             </w:tcMar>
           </w:tcPr>
           <w:p>
@@ -3425,7 +3417,7 @@
             </w:tcBorders>
             <w:shd w:color="auto" w:fill="auto" w:val="clear"/>
             <w:tcMar>
-              <w:left w:w="45" w:type="dxa"/>
+              <w:left w:w="42" w:type="dxa"/>
             </w:tcMar>
           </w:tcPr>
           <w:p>
@@ -3454,7 +3446,7 @@
             </w:tcBorders>
             <w:shd w:color="auto" w:fill="auto" w:val="clear"/>
             <w:tcMar>
-              <w:left w:w="45" w:type="dxa"/>
+              <w:left w:w="42" w:type="dxa"/>
             </w:tcMar>
           </w:tcPr>
           <w:p>
@@ -3483,7 +3475,7 @@
             </w:tcBorders>
             <w:shd w:color="auto" w:fill="auto" w:val="clear"/>
             <w:tcMar>
-              <w:left w:w="45" w:type="dxa"/>
+              <w:left w:w="42" w:type="dxa"/>
             </w:tcMar>
           </w:tcPr>
           <w:p>
@@ -3514,7 +3506,7 @@
             </w:tcBorders>
             <w:shd w:color="auto" w:fill="auto" w:val="clear"/>
             <w:tcMar>
-              <w:left w:w="45" w:type="dxa"/>
+              <w:left w:w="42" w:type="dxa"/>
             </w:tcMar>
           </w:tcPr>
           <w:p>
@@ -3636,7 +3628,7 @@
       <w:tblPr>
         <w:tblW w:w="9972" w:type="dxa"/>
         <w:jc w:val="left"/>
-        <w:tblInd w:w="47" w:type="dxa"/>
+        <w:tblInd w:w="45" w:type="dxa"/>
         <w:tblBorders>
           <w:top w:val="single" w:sz="2" w:space="0" w:color="000001"/>
           <w:left w:val="single" w:sz="2" w:space="0" w:color="000001"/>
@@ -3645,7 +3637,7 @@
         </w:tblBorders>
         <w:tblCellMar>
           <w:top w:w="55" w:type="dxa"/>
-          <w:left w:w="45" w:type="dxa"/>
+          <w:left w:w="42" w:type="dxa"/>
           <w:bottom w:w="55" w:type="dxa"/>
           <w:right w:w="55" w:type="dxa"/>
         </w:tblCellMar>
@@ -3670,7 +3662,7 @@
             </w:tcBorders>
             <w:shd w:color="auto" w:fill="auto" w:val="clear"/>
             <w:tcMar>
-              <w:left w:w="45" w:type="dxa"/>
+              <w:left w:w="42" w:type="dxa"/>
             </w:tcMar>
           </w:tcPr>
           <w:p>
@@ -3703,7 +3695,7 @@
             </w:tcBorders>
             <w:shd w:color="auto" w:fill="auto" w:val="clear"/>
             <w:tcMar>
-              <w:left w:w="45" w:type="dxa"/>
+              <w:left w:w="42" w:type="dxa"/>
             </w:tcMar>
           </w:tcPr>
           <w:p>
@@ -3736,7 +3728,7 @@
             </w:tcBorders>
             <w:shd w:color="auto" w:fill="auto" w:val="clear"/>
             <w:tcMar>
-              <w:left w:w="45" w:type="dxa"/>
+              <w:left w:w="42" w:type="dxa"/>
             </w:tcMar>
           </w:tcPr>
           <w:p>
@@ -3771,7 +3763,7 @@
             </w:tcBorders>
             <w:shd w:color="auto" w:fill="auto" w:val="clear"/>
             <w:tcMar>
-              <w:left w:w="45" w:type="dxa"/>
+              <w:left w:w="42" w:type="dxa"/>
             </w:tcMar>
           </w:tcPr>
           <w:p>
@@ -3807,7 +3799,7 @@
             </w:tcBorders>
             <w:shd w:color="auto" w:fill="auto" w:val="clear"/>
             <w:tcMar>
-              <w:left w:w="45" w:type="dxa"/>
+              <w:left w:w="42" w:type="dxa"/>
             </w:tcMar>
           </w:tcPr>
           <w:p>
@@ -3832,7 +3824,7 @@
             </w:tcBorders>
             <w:shd w:color="auto" w:fill="auto" w:val="clear"/>
             <w:tcMar>
-              <w:left w:w="45" w:type="dxa"/>
+              <w:left w:w="42" w:type="dxa"/>
             </w:tcMar>
           </w:tcPr>
           <w:p>
@@ -3857,7 +3849,7 @@
             </w:tcBorders>
             <w:shd w:color="auto" w:fill="auto" w:val="clear"/>
             <w:tcMar>
-              <w:left w:w="45" w:type="dxa"/>
+              <w:left w:w="42" w:type="dxa"/>
             </w:tcMar>
           </w:tcPr>
           <w:p>
@@ -3884,7 +3876,7 @@
             </w:tcBorders>
             <w:shd w:color="auto" w:fill="auto" w:val="clear"/>
             <w:tcMar>
-              <w:left w:w="45" w:type="dxa"/>
+              <w:left w:w="42" w:type="dxa"/>
             </w:tcMar>
           </w:tcPr>
           <w:p>
@@ -3932,7 +3924,7 @@
             </w:tcBorders>
             <w:shd w:color="auto" w:fill="auto" w:val="clear"/>
             <w:tcMar>
-              <w:left w:w="45" w:type="dxa"/>
+              <w:left w:w="42" w:type="dxa"/>
             </w:tcMar>
           </w:tcPr>
           <w:p>
@@ -3957,7 +3949,7 @@
             </w:tcBorders>
             <w:shd w:color="auto" w:fill="auto" w:val="clear"/>
             <w:tcMar>
-              <w:left w:w="45" w:type="dxa"/>
+              <w:left w:w="42" w:type="dxa"/>
             </w:tcMar>
           </w:tcPr>
           <w:p>
@@ -3982,7 +3974,7 @@
             </w:tcBorders>
             <w:shd w:color="auto" w:fill="auto" w:val="clear"/>
             <w:tcMar>
-              <w:left w:w="45" w:type="dxa"/>
+              <w:left w:w="42" w:type="dxa"/>
             </w:tcMar>
           </w:tcPr>
           <w:p>
@@ -4009,7 +4001,7 @@
             </w:tcBorders>
             <w:shd w:color="auto" w:fill="auto" w:val="clear"/>
             <w:tcMar>
-              <w:left w:w="45" w:type="dxa"/>
+              <w:left w:w="42" w:type="dxa"/>
             </w:tcMar>
           </w:tcPr>
           <w:p>
@@ -4057,7 +4049,7 @@
             </w:tcBorders>
             <w:shd w:color="auto" w:fill="auto" w:val="clear"/>
             <w:tcMar>
-              <w:left w:w="45" w:type="dxa"/>
+              <w:left w:w="42" w:type="dxa"/>
             </w:tcMar>
           </w:tcPr>
           <w:p>
@@ -4082,7 +4074,7 @@
             </w:tcBorders>
             <w:shd w:color="auto" w:fill="auto" w:val="clear"/>
             <w:tcMar>
-              <w:left w:w="45" w:type="dxa"/>
+              <w:left w:w="42" w:type="dxa"/>
             </w:tcMar>
           </w:tcPr>
           <w:p>
@@ -4107,7 +4099,7 @@
             </w:tcBorders>
             <w:shd w:color="auto" w:fill="auto" w:val="clear"/>
             <w:tcMar>
-              <w:left w:w="45" w:type="dxa"/>
+              <w:left w:w="42" w:type="dxa"/>
             </w:tcMar>
           </w:tcPr>
           <w:p>
@@ -4134,7 +4126,7 @@
             </w:tcBorders>
             <w:shd w:color="auto" w:fill="auto" w:val="clear"/>
             <w:tcMar>
-              <w:left w:w="45" w:type="dxa"/>
+              <w:left w:w="42" w:type="dxa"/>
             </w:tcMar>
           </w:tcPr>
           <w:p>
@@ -4182,7 +4174,7 @@
             </w:tcBorders>
             <w:shd w:color="auto" w:fill="auto" w:val="clear"/>
             <w:tcMar>
-              <w:left w:w="45" w:type="dxa"/>
+              <w:left w:w="42" w:type="dxa"/>
             </w:tcMar>
           </w:tcPr>
           <w:p>
@@ -4207,7 +4199,7 @@
             </w:tcBorders>
             <w:shd w:color="auto" w:fill="auto" w:val="clear"/>
             <w:tcMar>
-              <w:left w:w="45" w:type="dxa"/>
+              <w:left w:w="42" w:type="dxa"/>
             </w:tcMar>
           </w:tcPr>
           <w:p>
@@ -4232,7 +4224,7 @@
             </w:tcBorders>
             <w:shd w:color="auto" w:fill="auto" w:val="clear"/>
             <w:tcMar>
-              <w:left w:w="45" w:type="dxa"/>
+              <w:left w:w="42" w:type="dxa"/>
             </w:tcMar>
           </w:tcPr>
           <w:p>
@@ -4259,7 +4251,7 @@
             </w:tcBorders>
             <w:shd w:color="auto" w:fill="auto" w:val="clear"/>
             <w:tcMar>
-              <w:left w:w="45" w:type="dxa"/>
+              <w:left w:w="42" w:type="dxa"/>
             </w:tcMar>
           </w:tcPr>
           <w:p>
@@ -4307,7 +4299,7 @@
             </w:tcBorders>
             <w:shd w:color="auto" w:fill="auto" w:val="clear"/>
             <w:tcMar>
-              <w:left w:w="45" w:type="dxa"/>
+              <w:left w:w="42" w:type="dxa"/>
             </w:tcMar>
           </w:tcPr>
           <w:p>
@@ -4332,7 +4324,7 @@
             </w:tcBorders>
             <w:shd w:color="auto" w:fill="auto" w:val="clear"/>
             <w:tcMar>
-              <w:left w:w="45" w:type="dxa"/>
+              <w:left w:w="42" w:type="dxa"/>
             </w:tcMar>
           </w:tcPr>
           <w:p>
@@ -4357,7 +4349,7 @@
             </w:tcBorders>
             <w:shd w:color="auto" w:fill="auto" w:val="clear"/>
             <w:tcMar>
-              <w:left w:w="45" w:type="dxa"/>
+              <w:left w:w="42" w:type="dxa"/>
             </w:tcMar>
           </w:tcPr>
           <w:p>
@@ -4384,7 +4376,7 @@
             </w:tcBorders>
             <w:shd w:color="auto" w:fill="auto" w:val="clear"/>
             <w:tcMar>
-              <w:left w:w="45" w:type="dxa"/>
+              <w:left w:w="42" w:type="dxa"/>
             </w:tcMar>
           </w:tcPr>
           <w:p>
@@ -4432,7 +4424,7 @@
             </w:tcBorders>
             <w:shd w:color="auto" w:fill="auto" w:val="clear"/>
             <w:tcMar>
-              <w:left w:w="45" w:type="dxa"/>
+              <w:left w:w="42" w:type="dxa"/>
             </w:tcMar>
           </w:tcPr>
           <w:p>
@@ -4457,7 +4449,7 @@
             </w:tcBorders>
             <w:shd w:color="auto" w:fill="auto" w:val="clear"/>
             <w:tcMar>
-              <w:left w:w="45" w:type="dxa"/>
+              <w:left w:w="42" w:type="dxa"/>
             </w:tcMar>
           </w:tcPr>
           <w:p>
@@ -4482,7 +4474,7 @@
             </w:tcBorders>
             <w:shd w:color="auto" w:fill="auto" w:val="clear"/>
             <w:tcMar>
-              <w:left w:w="45" w:type="dxa"/>
+              <w:left w:w="42" w:type="dxa"/>
             </w:tcMar>
           </w:tcPr>
           <w:p>
@@ -4509,7 +4501,7 @@
             </w:tcBorders>
             <w:shd w:color="auto" w:fill="auto" w:val="clear"/>
             <w:tcMar>
-              <w:left w:w="45" w:type="dxa"/>
+              <w:left w:w="42" w:type="dxa"/>
             </w:tcMar>
           </w:tcPr>
           <w:p>
@@ -4557,7 +4549,7 @@
             </w:tcBorders>
             <w:shd w:color="auto" w:fill="auto" w:val="clear"/>
             <w:tcMar>
-              <w:left w:w="45" w:type="dxa"/>
+              <w:left w:w="42" w:type="dxa"/>
             </w:tcMar>
           </w:tcPr>
           <w:p>
@@ -4582,7 +4574,7 @@
             </w:tcBorders>
             <w:shd w:color="auto" w:fill="auto" w:val="clear"/>
             <w:tcMar>
-              <w:left w:w="45" w:type="dxa"/>
+              <w:left w:w="42" w:type="dxa"/>
             </w:tcMar>
           </w:tcPr>
           <w:p>
@@ -4607,7 +4599,7 @@
             </w:tcBorders>
             <w:shd w:color="auto" w:fill="auto" w:val="clear"/>
             <w:tcMar>
-              <w:left w:w="45" w:type="dxa"/>
+              <w:left w:w="42" w:type="dxa"/>
             </w:tcMar>
           </w:tcPr>
           <w:p>
@@ -4634,7 +4626,7 @@
             </w:tcBorders>
             <w:shd w:color="auto" w:fill="auto" w:val="clear"/>
             <w:tcMar>
-              <w:left w:w="45" w:type="dxa"/>
+              <w:left w:w="42" w:type="dxa"/>
             </w:tcMar>
           </w:tcPr>
           <w:p>
@@ -4682,7 +4674,7 @@
             </w:tcBorders>
             <w:shd w:color="auto" w:fill="auto" w:val="clear"/>
             <w:tcMar>
-              <w:left w:w="45" w:type="dxa"/>
+              <w:left w:w="42" w:type="dxa"/>
             </w:tcMar>
           </w:tcPr>
           <w:p>
@@ -4707,7 +4699,7 @@
             </w:tcBorders>
             <w:shd w:color="auto" w:fill="auto" w:val="clear"/>
             <w:tcMar>
-              <w:left w:w="45" w:type="dxa"/>
+              <w:left w:w="42" w:type="dxa"/>
             </w:tcMar>
           </w:tcPr>
           <w:p>
@@ -4732,7 +4724,7 @@
             </w:tcBorders>
             <w:shd w:color="auto" w:fill="auto" w:val="clear"/>
             <w:tcMar>
-              <w:left w:w="45" w:type="dxa"/>
+              <w:left w:w="42" w:type="dxa"/>
             </w:tcMar>
           </w:tcPr>
           <w:p>
@@ -4759,7 +4751,7 @@
             </w:tcBorders>
             <w:shd w:color="auto" w:fill="auto" w:val="clear"/>
             <w:tcMar>
-              <w:left w:w="45" w:type="dxa"/>
+              <w:left w:w="42" w:type="dxa"/>
             </w:tcMar>
           </w:tcPr>
           <w:p>
@@ -4850,7 +4842,7 @@
       <w:tblPr>
         <w:tblW w:w="9972" w:type="dxa"/>
         <w:jc w:val="left"/>
-        <w:tblInd w:w="47" w:type="dxa"/>
+        <w:tblInd w:w="45" w:type="dxa"/>
         <w:tblBorders>
           <w:top w:val="single" w:sz="2" w:space="0" w:color="000001"/>
           <w:left w:val="single" w:sz="2" w:space="0" w:color="000001"/>
@@ -4859,7 +4851,7 @@
         </w:tblBorders>
         <w:tblCellMar>
           <w:top w:w="55" w:type="dxa"/>
-          <w:left w:w="45" w:type="dxa"/>
+          <w:left w:w="42" w:type="dxa"/>
           <w:bottom w:w="55" w:type="dxa"/>
           <w:right w:w="55" w:type="dxa"/>
         </w:tblCellMar>
@@ -4884,7 +4876,7 @@
             </w:tcBorders>
             <w:shd w:color="auto" w:fill="auto" w:val="clear"/>
             <w:tcMar>
-              <w:left w:w="45" w:type="dxa"/>
+              <w:left w:w="42" w:type="dxa"/>
             </w:tcMar>
           </w:tcPr>
           <w:p>
@@ -4917,7 +4909,7 @@
             </w:tcBorders>
             <w:shd w:color="auto" w:fill="auto" w:val="clear"/>
             <w:tcMar>
-              <w:left w:w="45" w:type="dxa"/>
+              <w:left w:w="42" w:type="dxa"/>
             </w:tcMar>
           </w:tcPr>
           <w:p>
@@ -4950,7 +4942,7 @@
             </w:tcBorders>
             <w:shd w:color="auto" w:fill="auto" w:val="clear"/>
             <w:tcMar>
-              <w:left w:w="45" w:type="dxa"/>
+              <w:left w:w="42" w:type="dxa"/>
             </w:tcMar>
           </w:tcPr>
           <w:p>
@@ -4985,7 +4977,7 @@
             </w:tcBorders>
             <w:shd w:color="auto" w:fill="auto" w:val="clear"/>
             <w:tcMar>
-              <w:left w:w="45" w:type="dxa"/>
+              <w:left w:w="42" w:type="dxa"/>
             </w:tcMar>
           </w:tcPr>
           <w:p>
@@ -5021,7 +5013,7 @@
             </w:tcBorders>
             <w:shd w:color="auto" w:fill="auto" w:val="clear"/>
             <w:tcMar>
-              <w:left w:w="45" w:type="dxa"/>
+              <w:left w:w="42" w:type="dxa"/>
             </w:tcMar>
           </w:tcPr>
           <w:p>
@@ -5050,7 +5042,7 @@
             </w:tcBorders>
             <w:shd w:color="auto" w:fill="auto" w:val="clear"/>
             <w:tcMar>
-              <w:left w:w="45" w:type="dxa"/>
+              <w:left w:w="42" w:type="dxa"/>
             </w:tcMar>
           </w:tcPr>
           <w:p>
@@ -5079,7 +5071,7 @@
             </w:tcBorders>
             <w:shd w:color="auto" w:fill="auto" w:val="clear"/>
             <w:tcMar>
-              <w:left w:w="45" w:type="dxa"/>
+              <w:left w:w="42" w:type="dxa"/>
             </w:tcMar>
           </w:tcPr>
           <w:p>
@@ -5110,7 +5102,7 @@
             </w:tcBorders>
             <w:shd w:color="auto" w:fill="auto" w:val="clear"/>
             <w:tcMar>
-              <w:left w:w="45" w:type="dxa"/>
+              <w:left w:w="42" w:type="dxa"/>
             </w:tcMar>
           </w:tcPr>
           <w:p>
@@ -5170,7 +5162,7 @@
             </w:tcBorders>
             <w:shd w:color="auto" w:fill="auto" w:val="clear"/>
             <w:tcMar>
-              <w:left w:w="45" w:type="dxa"/>
+              <w:left w:w="42" w:type="dxa"/>
             </w:tcMar>
           </w:tcPr>
           <w:p>
@@ -5199,7 +5191,7 @@
             </w:tcBorders>
             <w:shd w:color="auto" w:fill="auto" w:val="clear"/>
             <w:tcMar>
-              <w:left w:w="45" w:type="dxa"/>
+              <w:left w:w="42" w:type="dxa"/>
             </w:tcMar>
           </w:tcPr>
           <w:p>
@@ -5228,7 +5220,7 @@
             </w:tcBorders>
             <w:shd w:color="auto" w:fill="auto" w:val="clear"/>
             <w:tcMar>
-              <w:left w:w="45" w:type="dxa"/>
+              <w:left w:w="42" w:type="dxa"/>
             </w:tcMar>
           </w:tcPr>
           <w:p>
@@ -5278,7 +5270,7 @@
             </w:tcBorders>
             <w:shd w:color="auto" w:fill="auto" w:val="clear"/>
             <w:tcMar>
-              <w:left w:w="45" w:type="dxa"/>
+              <w:left w:w="42" w:type="dxa"/>
             </w:tcMar>
           </w:tcPr>
           <w:p>
@@ -5338,7 +5330,7 @@
             </w:tcBorders>
             <w:shd w:color="auto" w:fill="auto" w:val="clear"/>
             <w:tcMar>
-              <w:left w:w="45" w:type="dxa"/>
+              <w:left w:w="42" w:type="dxa"/>
             </w:tcMar>
           </w:tcPr>
           <w:p>
@@ -5367,7 +5359,7 @@
             </w:tcBorders>
             <w:shd w:color="auto" w:fill="auto" w:val="clear"/>
             <w:tcMar>
-              <w:left w:w="45" w:type="dxa"/>
+              <w:left w:w="42" w:type="dxa"/>
             </w:tcMar>
           </w:tcPr>
           <w:p>
@@ -5396,7 +5388,7 @@
             </w:tcBorders>
             <w:shd w:color="auto" w:fill="auto" w:val="clear"/>
             <w:tcMar>
-              <w:left w:w="45" w:type="dxa"/>
+              <w:left w:w="42" w:type="dxa"/>
             </w:tcMar>
           </w:tcPr>
           <w:p>
@@ -5427,7 +5419,7 @@
             </w:tcBorders>
             <w:shd w:color="auto" w:fill="auto" w:val="clear"/>
             <w:tcMar>
-              <w:left w:w="45" w:type="dxa"/>
+              <w:left w:w="42" w:type="dxa"/>
             </w:tcMar>
           </w:tcPr>
           <w:p>
@@ -5487,7 +5479,7 @@
             </w:tcBorders>
             <w:shd w:color="auto" w:fill="auto" w:val="clear"/>
             <w:tcMar>
-              <w:left w:w="45" w:type="dxa"/>
+              <w:left w:w="42" w:type="dxa"/>
             </w:tcMar>
           </w:tcPr>
           <w:p>
@@ -5516,7 +5508,7 @@
             </w:tcBorders>
             <w:shd w:color="auto" w:fill="auto" w:val="clear"/>
             <w:tcMar>
-              <w:left w:w="45" w:type="dxa"/>
+              <w:left w:w="42" w:type="dxa"/>
             </w:tcMar>
           </w:tcPr>
           <w:p>
@@ -5545,7 +5537,7 @@
             </w:tcBorders>
             <w:shd w:color="auto" w:fill="auto" w:val="clear"/>
             <w:tcMar>
-              <w:left w:w="45" w:type="dxa"/>
+              <w:left w:w="42" w:type="dxa"/>
             </w:tcMar>
           </w:tcPr>
           <w:p>
@@ -5576,7 +5568,7 @@
             </w:tcBorders>
             <w:shd w:color="auto" w:fill="auto" w:val="clear"/>
             <w:tcMar>
-              <w:left w:w="45" w:type="dxa"/>
+              <w:left w:w="42" w:type="dxa"/>
             </w:tcMar>
           </w:tcPr>
           <w:p>
@@ -5636,7 +5628,7 @@
             </w:tcBorders>
             <w:shd w:color="auto" w:fill="auto" w:val="clear"/>
             <w:tcMar>
-              <w:left w:w="45" w:type="dxa"/>
+              <w:left w:w="42" w:type="dxa"/>
             </w:tcMar>
           </w:tcPr>
           <w:p>
@@ -5665,7 +5657,7 @@
             </w:tcBorders>
             <w:shd w:color="auto" w:fill="auto" w:val="clear"/>
             <w:tcMar>
-              <w:left w:w="45" w:type="dxa"/>
+              <w:left w:w="42" w:type="dxa"/>
             </w:tcMar>
           </w:tcPr>
           <w:p>
@@ -5694,7 +5686,7 @@
             </w:tcBorders>
             <w:shd w:color="auto" w:fill="auto" w:val="clear"/>
             <w:tcMar>
-              <w:left w:w="45" w:type="dxa"/>
+              <w:left w:w="42" w:type="dxa"/>
             </w:tcMar>
           </w:tcPr>
           <w:p>
@@ -5723,7 +5715,7 @@
             </w:tcBorders>
             <w:shd w:color="auto" w:fill="auto" w:val="clear"/>
             <w:tcMar>
-              <w:left w:w="45" w:type="dxa"/>
+              <w:left w:w="42" w:type="dxa"/>
             </w:tcMar>
           </w:tcPr>
           <w:p>
@@ -5783,7 +5775,7 @@
             </w:tcBorders>
             <w:shd w:color="auto" w:fill="auto" w:val="clear"/>
             <w:tcMar>
-              <w:left w:w="45" w:type="dxa"/>
+              <w:left w:w="42" w:type="dxa"/>
             </w:tcMar>
           </w:tcPr>
           <w:p>
@@ -5812,7 +5804,7 @@
             </w:tcBorders>
             <w:shd w:color="auto" w:fill="auto" w:val="clear"/>
             <w:tcMar>
-              <w:left w:w="45" w:type="dxa"/>
+              <w:left w:w="42" w:type="dxa"/>
             </w:tcMar>
           </w:tcPr>
           <w:p>
@@ -5841,7 +5833,7 @@
             </w:tcBorders>
             <w:shd w:color="auto" w:fill="auto" w:val="clear"/>
             <w:tcMar>
-              <w:left w:w="45" w:type="dxa"/>
+              <w:left w:w="42" w:type="dxa"/>
             </w:tcMar>
           </w:tcPr>
           <w:p>
@@ -5872,7 +5864,7 @@
             </w:tcBorders>
             <w:shd w:color="auto" w:fill="auto" w:val="clear"/>
             <w:tcMar>
-              <w:left w:w="45" w:type="dxa"/>
+              <w:left w:w="42" w:type="dxa"/>
             </w:tcMar>
           </w:tcPr>
           <w:p>
@@ -5932,7 +5924,7 @@
             </w:tcBorders>
             <w:shd w:color="auto" w:fill="auto" w:val="clear"/>
             <w:tcMar>
-              <w:left w:w="45" w:type="dxa"/>
+              <w:left w:w="42" w:type="dxa"/>
             </w:tcMar>
           </w:tcPr>
           <w:p>
@@ -5961,7 +5953,7 @@
             </w:tcBorders>
             <w:shd w:color="auto" w:fill="auto" w:val="clear"/>
             <w:tcMar>
-              <w:left w:w="45" w:type="dxa"/>
+              <w:left w:w="42" w:type="dxa"/>
             </w:tcMar>
           </w:tcPr>
           <w:p>
@@ -5990,7 +5982,7 @@
             </w:tcBorders>
             <w:shd w:color="auto" w:fill="auto" w:val="clear"/>
             <w:tcMar>
-              <w:left w:w="45" w:type="dxa"/>
+              <w:left w:w="42" w:type="dxa"/>
             </w:tcMar>
           </w:tcPr>
           <w:p>
@@ -6021,7 +6013,7 @@
             </w:tcBorders>
             <w:shd w:color="auto" w:fill="auto" w:val="clear"/>
             <w:tcMar>
-              <w:left w:w="45" w:type="dxa"/>
+              <w:left w:w="42" w:type="dxa"/>
             </w:tcMar>
           </w:tcPr>
           <w:p>
@@ -6081,7 +6073,7 @@
             </w:tcBorders>
             <w:shd w:color="auto" w:fill="auto" w:val="clear"/>
             <w:tcMar>
-              <w:left w:w="45" w:type="dxa"/>
+              <w:left w:w="42" w:type="dxa"/>
             </w:tcMar>
           </w:tcPr>
           <w:p>
@@ -6110,7 +6102,7 @@
             </w:tcBorders>
             <w:shd w:color="auto" w:fill="auto" w:val="clear"/>
             <w:tcMar>
-              <w:left w:w="45" w:type="dxa"/>
+              <w:left w:w="42" w:type="dxa"/>
             </w:tcMar>
           </w:tcPr>
           <w:p>
@@ -6139,7 +6131,7 @@
             </w:tcBorders>
             <w:shd w:color="auto" w:fill="auto" w:val="clear"/>
             <w:tcMar>
-              <w:left w:w="45" w:type="dxa"/>
+              <w:left w:w="42" w:type="dxa"/>
             </w:tcMar>
           </w:tcPr>
           <w:p>
@@ -6170,7 +6162,7 @@
             </w:tcBorders>
             <w:shd w:color="auto" w:fill="auto" w:val="clear"/>
             <w:tcMar>
-              <w:left w:w="45" w:type="dxa"/>
+              <w:left w:w="42" w:type="dxa"/>
             </w:tcMar>
           </w:tcPr>
           <w:p>
@@ -6230,7 +6222,7 @@
             </w:tcBorders>
             <w:shd w:color="auto" w:fill="auto" w:val="clear"/>
             <w:tcMar>
-              <w:left w:w="45" w:type="dxa"/>
+              <w:left w:w="42" w:type="dxa"/>
             </w:tcMar>
           </w:tcPr>
           <w:p>
@@ -6259,7 +6251,7 @@
             </w:tcBorders>
             <w:shd w:color="auto" w:fill="auto" w:val="clear"/>
             <w:tcMar>
-              <w:left w:w="45" w:type="dxa"/>
+              <w:left w:w="42" w:type="dxa"/>
             </w:tcMar>
           </w:tcPr>
           <w:p>
@@ -6286,7 +6278,7 @@
             </w:tcBorders>
             <w:shd w:color="auto" w:fill="auto" w:val="clear"/>
             <w:tcMar>
-              <w:left w:w="45" w:type="dxa"/>
+              <w:left w:w="42" w:type="dxa"/>
             </w:tcMar>
           </w:tcPr>
           <w:p>
@@ -6317,7 +6309,7 @@
             </w:tcBorders>
             <w:shd w:color="auto" w:fill="auto" w:val="clear"/>
             <w:tcMar>
-              <w:left w:w="45" w:type="dxa"/>
+              <w:left w:w="42" w:type="dxa"/>
             </w:tcMar>
           </w:tcPr>
           <w:p>
@@ -6377,7 +6369,7 @@
             </w:tcBorders>
             <w:shd w:color="auto" w:fill="auto" w:val="clear"/>
             <w:tcMar>
-              <w:left w:w="45" w:type="dxa"/>
+              <w:left w:w="42" w:type="dxa"/>
             </w:tcMar>
           </w:tcPr>
           <w:p>
@@ -6406,7 +6398,7 @@
             </w:tcBorders>
             <w:shd w:color="auto" w:fill="auto" w:val="clear"/>
             <w:tcMar>
-              <w:left w:w="45" w:type="dxa"/>
+              <w:left w:w="42" w:type="dxa"/>
             </w:tcMar>
           </w:tcPr>
           <w:p>
@@ -6435,7 +6427,7 @@
             </w:tcBorders>
             <w:shd w:color="auto" w:fill="auto" w:val="clear"/>
             <w:tcMar>
-              <w:left w:w="45" w:type="dxa"/>
+              <w:left w:w="42" w:type="dxa"/>
             </w:tcMar>
           </w:tcPr>
           <w:p>
@@ -6466,7 +6458,7 @@
             </w:tcBorders>
             <w:shd w:color="auto" w:fill="auto" w:val="clear"/>
             <w:tcMar>
-              <w:left w:w="45" w:type="dxa"/>
+              <w:left w:w="42" w:type="dxa"/>
             </w:tcMar>
           </w:tcPr>
           <w:p>
@@ -6526,7 +6518,7 @@
             </w:tcBorders>
             <w:shd w:color="auto" w:fill="auto" w:val="clear"/>
             <w:tcMar>
-              <w:left w:w="45" w:type="dxa"/>
+              <w:left w:w="42" w:type="dxa"/>
             </w:tcMar>
           </w:tcPr>
           <w:p>
@@ -6555,7 +6547,7 @@
             </w:tcBorders>
             <w:shd w:color="auto" w:fill="auto" w:val="clear"/>
             <w:tcMar>
-              <w:left w:w="45" w:type="dxa"/>
+              <w:left w:w="42" w:type="dxa"/>
             </w:tcMar>
           </w:tcPr>
           <w:p>
@@ -6584,7 +6576,7 @@
             </w:tcBorders>
             <w:shd w:color="auto" w:fill="auto" w:val="clear"/>
             <w:tcMar>
-              <w:left w:w="45" w:type="dxa"/>
+              <w:left w:w="42" w:type="dxa"/>
             </w:tcMar>
           </w:tcPr>
           <w:p>
@@ -6615,7 +6607,7 @@
             </w:tcBorders>
             <w:shd w:color="auto" w:fill="auto" w:val="clear"/>
             <w:tcMar>
-              <w:left w:w="45" w:type="dxa"/>
+              <w:left w:w="42" w:type="dxa"/>
             </w:tcMar>
           </w:tcPr>
           <w:p>
@@ -6675,7 +6667,7 @@
             </w:tcBorders>
             <w:shd w:color="auto" w:fill="auto" w:val="clear"/>
             <w:tcMar>
-              <w:left w:w="45" w:type="dxa"/>
+              <w:left w:w="42" w:type="dxa"/>
             </w:tcMar>
           </w:tcPr>
           <w:p>
@@ -6704,7 +6696,7 @@
             </w:tcBorders>
             <w:shd w:color="auto" w:fill="auto" w:val="clear"/>
             <w:tcMar>
-              <w:left w:w="45" w:type="dxa"/>
+              <w:left w:w="42" w:type="dxa"/>
             </w:tcMar>
           </w:tcPr>
           <w:p>
@@ -6733,7 +6725,7 @@
             </w:tcBorders>
             <w:shd w:color="auto" w:fill="auto" w:val="clear"/>
             <w:tcMar>
-              <w:left w:w="45" w:type="dxa"/>
+              <w:left w:w="42" w:type="dxa"/>
             </w:tcMar>
           </w:tcPr>
           <w:p>
@@ -6764,7 +6756,7 @@
             </w:tcBorders>
             <w:shd w:color="auto" w:fill="auto" w:val="clear"/>
             <w:tcMar>
-              <w:left w:w="45" w:type="dxa"/>
+              <w:left w:w="42" w:type="dxa"/>
             </w:tcMar>
           </w:tcPr>
           <w:p>
@@ -6824,7 +6816,7 @@
             </w:tcBorders>
             <w:shd w:color="auto" w:fill="auto" w:val="clear"/>
             <w:tcMar>
-              <w:left w:w="45" w:type="dxa"/>
+              <w:left w:w="42" w:type="dxa"/>
             </w:tcMar>
           </w:tcPr>
           <w:p>
@@ -6853,7 +6845,7 @@
             </w:tcBorders>
             <w:shd w:color="auto" w:fill="auto" w:val="clear"/>
             <w:tcMar>
-              <w:left w:w="45" w:type="dxa"/>
+              <w:left w:w="42" w:type="dxa"/>
             </w:tcMar>
           </w:tcPr>
           <w:p>
@@ -6882,7 +6874,7 @@
             </w:tcBorders>
             <w:shd w:color="auto" w:fill="auto" w:val="clear"/>
             <w:tcMar>
-              <w:left w:w="45" w:type="dxa"/>
+              <w:left w:w="42" w:type="dxa"/>
             </w:tcMar>
           </w:tcPr>
           <w:p>
@@ -6923,7 +6915,7 @@
             </w:tcBorders>
             <w:shd w:color="auto" w:fill="auto" w:val="clear"/>
             <w:tcMar>
-              <w:left w:w="45" w:type="dxa"/>
+              <w:left w:w="42" w:type="dxa"/>
             </w:tcMar>
           </w:tcPr>
           <w:p>
@@ -6983,7 +6975,7 @@
             </w:tcBorders>
             <w:shd w:color="auto" w:fill="auto" w:val="clear"/>
             <w:tcMar>
-              <w:left w:w="45" w:type="dxa"/>
+              <w:left w:w="42" w:type="dxa"/>
             </w:tcMar>
           </w:tcPr>
           <w:p>
@@ -7012,7 +7004,7 @@
             </w:tcBorders>
             <w:shd w:color="auto" w:fill="auto" w:val="clear"/>
             <w:tcMar>
-              <w:left w:w="45" w:type="dxa"/>
+              <w:left w:w="42" w:type="dxa"/>
             </w:tcMar>
           </w:tcPr>
           <w:p>
@@ -7041,7 +7033,7 @@
             </w:tcBorders>
             <w:shd w:color="auto" w:fill="auto" w:val="clear"/>
             <w:tcMar>
-              <w:left w:w="45" w:type="dxa"/>
+              <w:left w:w="42" w:type="dxa"/>
             </w:tcMar>
           </w:tcPr>
           <w:p>
@@ -7072,7 +7064,7 @@
             </w:tcBorders>
             <w:shd w:color="auto" w:fill="auto" w:val="clear"/>
             <w:tcMar>
-              <w:left w:w="45" w:type="dxa"/>
+              <w:left w:w="42" w:type="dxa"/>
             </w:tcMar>
           </w:tcPr>
           <w:p>
@@ -7132,7 +7124,7 @@
             </w:tcBorders>
             <w:shd w:color="auto" w:fill="auto" w:val="clear"/>
             <w:tcMar>
-              <w:left w:w="45" w:type="dxa"/>
+              <w:left w:w="42" w:type="dxa"/>
             </w:tcMar>
           </w:tcPr>
           <w:p>
@@ -7161,7 +7153,7 @@
             </w:tcBorders>
             <w:shd w:color="auto" w:fill="auto" w:val="clear"/>
             <w:tcMar>
-              <w:left w:w="45" w:type="dxa"/>
+              <w:left w:w="42" w:type="dxa"/>
             </w:tcMar>
           </w:tcPr>
           <w:p>
@@ -7190,7 +7182,7 @@
             </w:tcBorders>
             <w:shd w:color="auto" w:fill="auto" w:val="clear"/>
             <w:tcMar>
-              <w:left w:w="45" w:type="dxa"/>
+              <w:left w:w="42" w:type="dxa"/>
             </w:tcMar>
           </w:tcPr>
           <w:p>
@@ -7221,7 +7213,7 @@
             </w:tcBorders>
             <w:shd w:color="auto" w:fill="auto" w:val="clear"/>
             <w:tcMar>
-              <w:left w:w="45" w:type="dxa"/>
+              <w:left w:w="42" w:type="dxa"/>
             </w:tcMar>
           </w:tcPr>
           <w:p>
@@ -7324,7 +7316,7 @@
       <w:tblPr>
         <w:tblW w:w="9972" w:type="dxa"/>
         <w:jc w:val="left"/>
-        <w:tblInd w:w="47" w:type="dxa"/>
+        <w:tblInd w:w="45" w:type="dxa"/>
         <w:tblBorders>
           <w:top w:val="single" w:sz="2" w:space="0" w:color="000001"/>
           <w:left w:val="single" w:sz="2" w:space="0" w:color="000001"/>
@@ -7333,7 +7325,7 @@
         </w:tblBorders>
         <w:tblCellMar>
           <w:top w:w="55" w:type="dxa"/>
-          <w:left w:w="45" w:type="dxa"/>
+          <w:left w:w="42" w:type="dxa"/>
           <w:bottom w:w="55" w:type="dxa"/>
           <w:right w:w="55" w:type="dxa"/>
         </w:tblCellMar>
@@ -7358,7 +7350,7 @@
             </w:tcBorders>
             <w:shd w:color="auto" w:fill="auto" w:val="clear"/>
             <w:tcMar>
-              <w:left w:w="45" w:type="dxa"/>
+              <w:left w:w="42" w:type="dxa"/>
             </w:tcMar>
           </w:tcPr>
           <w:p>
@@ -7391,7 +7383,7 @@
             </w:tcBorders>
             <w:shd w:color="auto" w:fill="auto" w:val="clear"/>
             <w:tcMar>
-              <w:left w:w="45" w:type="dxa"/>
+              <w:left w:w="42" w:type="dxa"/>
             </w:tcMar>
           </w:tcPr>
           <w:p>
@@ -7424,7 +7416,7 @@
             </w:tcBorders>
             <w:shd w:color="auto" w:fill="auto" w:val="clear"/>
             <w:tcMar>
-              <w:left w:w="45" w:type="dxa"/>
+              <w:left w:w="42" w:type="dxa"/>
             </w:tcMar>
           </w:tcPr>
           <w:p>
@@ -7459,7 +7451,7 @@
             </w:tcBorders>
             <w:shd w:color="auto" w:fill="auto" w:val="clear"/>
             <w:tcMar>
-              <w:left w:w="45" w:type="dxa"/>
+              <w:left w:w="42" w:type="dxa"/>
             </w:tcMar>
           </w:tcPr>
           <w:p>
@@ -7495,7 +7487,7 @@
             </w:tcBorders>
             <w:shd w:color="auto" w:fill="auto" w:val="clear"/>
             <w:tcMar>
-              <w:left w:w="45" w:type="dxa"/>
+              <w:left w:w="42" w:type="dxa"/>
             </w:tcMar>
           </w:tcPr>
           <w:p>
@@ -7524,7 +7516,7 @@
             </w:tcBorders>
             <w:shd w:color="auto" w:fill="auto" w:val="clear"/>
             <w:tcMar>
-              <w:left w:w="45" w:type="dxa"/>
+              <w:left w:w="42" w:type="dxa"/>
             </w:tcMar>
           </w:tcPr>
           <w:p>
@@ -7553,7 +7545,7 @@
             </w:tcBorders>
             <w:shd w:color="auto" w:fill="auto" w:val="clear"/>
             <w:tcMar>
-              <w:left w:w="45" w:type="dxa"/>
+              <w:left w:w="42" w:type="dxa"/>
             </w:tcMar>
           </w:tcPr>
           <w:p>
@@ -7584,7 +7576,7 @@
             </w:tcBorders>
             <w:shd w:color="auto" w:fill="auto" w:val="clear"/>
             <w:tcMar>
-              <w:left w:w="45" w:type="dxa"/>
+              <w:left w:w="42" w:type="dxa"/>
             </w:tcMar>
           </w:tcPr>
           <w:p>
@@ -7644,7 +7636,7 @@
             </w:tcBorders>
             <w:shd w:color="auto" w:fill="auto" w:val="clear"/>
             <w:tcMar>
-              <w:left w:w="45" w:type="dxa"/>
+              <w:left w:w="42" w:type="dxa"/>
             </w:tcMar>
           </w:tcPr>
           <w:p>
@@ -7673,7 +7665,7 @@
             </w:tcBorders>
             <w:shd w:color="auto" w:fill="auto" w:val="clear"/>
             <w:tcMar>
-              <w:left w:w="45" w:type="dxa"/>
+              <w:left w:w="42" w:type="dxa"/>
             </w:tcMar>
           </w:tcPr>
           <w:p>
@@ -7702,7 +7694,7 @@
             </w:tcBorders>
             <w:shd w:color="auto" w:fill="auto" w:val="clear"/>
             <w:tcMar>
-              <w:left w:w="45" w:type="dxa"/>
+              <w:left w:w="42" w:type="dxa"/>
             </w:tcMar>
           </w:tcPr>
           <w:p>
@@ -7733,7 +7725,7 @@
             </w:tcBorders>
             <w:shd w:color="auto" w:fill="auto" w:val="clear"/>
             <w:tcMar>
-              <w:left w:w="45" w:type="dxa"/>
+              <w:left w:w="42" w:type="dxa"/>
             </w:tcMar>
           </w:tcPr>
           <w:p>
@@ -7793,7 +7785,7 @@
             </w:tcBorders>
             <w:shd w:color="auto" w:fill="auto" w:val="clear"/>
             <w:tcMar>
-              <w:left w:w="45" w:type="dxa"/>
+              <w:left w:w="42" w:type="dxa"/>
             </w:tcMar>
           </w:tcPr>
           <w:p>
@@ -7822,7 +7814,7 @@
             </w:tcBorders>
             <w:shd w:color="auto" w:fill="auto" w:val="clear"/>
             <w:tcMar>
-              <w:left w:w="45" w:type="dxa"/>
+              <w:left w:w="42" w:type="dxa"/>
             </w:tcMar>
           </w:tcPr>
           <w:p>
@@ -7849,7 +7841,7 @@
             </w:tcBorders>
             <w:shd w:color="auto" w:fill="auto" w:val="clear"/>
             <w:tcMar>
-              <w:left w:w="45" w:type="dxa"/>
+              <w:left w:w="42" w:type="dxa"/>
             </w:tcMar>
           </w:tcPr>
           <w:p>
@@ -7880,7 +7872,7 @@
             </w:tcBorders>
             <w:shd w:color="auto" w:fill="auto" w:val="clear"/>
             <w:tcMar>
-              <w:left w:w="45" w:type="dxa"/>
+              <w:left w:w="42" w:type="dxa"/>
             </w:tcMar>
           </w:tcPr>
           <w:p>
@@ -7940,7 +7932,7 @@
             </w:tcBorders>
             <w:shd w:color="auto" w:fill="auto" w:val="clear"/>
             <w:tcMar>
-              <w:left w:w="45" w:type="dxa"/>
+              <w:left w:w="42" w:type="dxa"/>
             </w:tcMar>
           </w:tcPr>
           <w:p>
@@ -7967,40 +7959,34 @@
             </w:tcBorders>
             <w:shd w:color="auto" w:fill="auto" w:val="clear"/>
             <w:tcMar>
-              <w:left w:w="45" w:type="dxa"/>
-            </w:tcMar>
-          </w:tcPr>
-          <w:p>
-            <w:pPr>
-              <w:pStyle w:val="TableContents"/>
-              <w:rPr/>
-            </w:pPr>
-            <w:r>
-              <w:rPr>
-                <w:bCs/>
-              </w:rPr>
-              <w:t xml:space="preserve">As admin &amp; standard, try to enter a number with </w:t>
-            </w:r>
-            <w:r>
-              <w:rPr>
-                <w:bCs/>
-              </w:rPr>
-              <w:t>a special character.</w:t>
-            </w:r>
-          </w:p>
-        </w:tc>
-        <w:tc>
-          <w:tcPr>
-            <w:tcW w:w="2493" w:type="dxa"/>
-            <w:tcBorders>
-              <w:top w:val="single" w:sz="2" w:space="0" w:color="000001"/>
-              <w:left w:val="single" w:sz="2" w:space="0" w:color="000001"/>
-              <w:bottom w:val="single" w:sz="2" w:space="0" w:color="000001"/>
-              <w:insideH w:val="single" w:sz="2" w:space="0" w:color="000001"/>
-            </w:tcBorders>
-            <w:shd w:color="auto" w:fill="auto" w:val="clear"/>
-            <w:tcMar>
-              <w:left w:w="45" w:type="dxa"/>
+              <w:left w:w="42" w:type="dxa"/>
+            </w:tcMar>
+          </w:tcPr>
+          <w:p>
+            <w:pPr>
+              <w:pStyle w:val="TableContents"/>
+              <w:rPr/>
+            </w:pPr>
+            <w:r>
+              <w:rPr>
+                <w:bCs/>
+              </w:rPr>
+              <w:t>As admin &amp; standard, try to enter a number with a special character.</w:t>
+            </w:r>
+          </w:p>
+        </w:tc>
+        <w:tc>
+          <w:tcPr>
+            <w:tcW w:w="2493" w:type="dxa"/>
+            <w:tcBorders>
+              <w:top w:val="single" w:sz="2" w:space="0" w:color="000001"/>
+              <w:left w:val="single" w:sz="2" w:space="0" w:color="000001"/>
+              <w:bottom w:val="single" w:sz="2" w:space="0" w:color="000001"/>
+              <w:insideH w:val="single" w:sz="2" w:space="0" w:color="000001"/>
+            </w:tcBorders>
+            <w:shd w:color="auto" w:fill="auto" w:val="clear"/>
+            <w:tcMar>
+              <w:left w:w="42" w:type="dxa"/>
             </w:tcMar>
           </w:tcPr>
           <w:p>
@@ -8031,7 +8017,7 @@
             </w:tcBorders>
             <w:shd w:color="auto" w:fill="auto" w:val="clear"/>
             <w:tcMar>
-              <w:left w:w="45" w:type="dxa"/>
+              <w:left w:w="42" w:type="dxa"/>
             </w:tcMar>
           </w:tcPr>
           <w:p>
@@ -8091,7 +8077,7 @@
             </w:tcBorders>
             <w:shd w:color="auto" w:fill="auto" w:val="clear"/>
             <w:tcMar>
-              <w:left w:w="45" w:type="dxa"/>
+              <w:left w:w="42" w:type="dxa"/>
             </w:tcMar>
           </w:tcPr>
           <w:p>
@@ -8120,7 +8106,7 @@
             </w:tcBorders>
             <w:shd w:color="auto" w:fill="auto" w:val="clear"/>
             <w:tcMar>
-              <w:left w:w="45" w:type="dxa"/>
+              <w:left w:w="42" w:type="dxa"/>
             </w:tcMar>
           </w:tcPr>
           <w:p>
@@ -8149,7 +8135,7 @@
             </w:tcBorders>
             <w:shd w:color="auto" w:fill="auto" w:val="clear"/>
             <w:tcMar>
-              <w:left w:w="45" w:type="dxa"/>
+              <w:left w:w="42" w:type="dxa"/>
             </w:tcMar>
           </w:tcPr>
           <w:p>
@@ -8180,7 +8166,7 @@
             </w:tcBorders>
             <w:shd w:color="auto" w:fill="auto" w:val="clear"/>
             <w:tcMar>
-              <w:left w:w="45" w:type="dxa"/>
+              <w:left w:w="42" w:type="dxa"/>
             </w:tcMar>
           </w:tcPr>
           <w:p>
@@ -8240,7 +8226,7 @@
             </w:tcBorders>
             <w:shd w:color="auto" w:fill="auto" w:val="clear"/>
             <w:tcMar>
-              <w:left w:w="45" w:type="dxa"/>
+              <w:left w:w="42" w:type="dxa"/>
             </w:tcMar>
           </w:tcPr>
           <w:p>
@@ -8269,7 +8255,7 @@
             </w:tcBorders>
             <w:shd w:color="auto" w:fill="auto" w:val="clear"/>
             <w:tcMar>
-              <w:left w:w="45" w:type="dxa"/>
+              <w:left w:w="42" w:type="dxa"/>
             </w:tcMar>
           </w:tcPr>
           <w:p>
@@ -8298,7 +8284,7 @@
             </w:tcBorders>
             <w:shd w:color="auto" w:fill="auto" w:val="clear"/>
             <w:tcMar>
-              <w:left w:w="45" w:type="dxa"/>
+              <w:left w:w="42" w:type="dxa"/>
             </w:tcMar>
           </w:tcPr>
           <w:p>
@@ -8329,7 +8315,7 @@
             </w:tcBorders>
             <w:shd w:color="auto" w:fill="auto" w:val="clear"/>
             <w:tcMar>
-              <w:left w:w="45" w:type="dxa"/>
+              <w:left w:w="42" w:type="dxa"/>
             </w:tcMar>
           </w:tcPr>
           <w:p>
@@ -8389,7 +8375,7 @@
             </w:tcBorders>
             <w:shd w:color="auto" w:fill="auto" w:val="clear"/>
             <w:tcMar>
-              <w:left w:w="45" w:type="dxa"/>
+              <w:left w:w="42" w:type="dxa"/>
             </w:tcMar>
           </w:tcPr>
           <w:p>
@@ -8416,7 +8402,7 @@
             </w:tcBorders>
             <w:shd w:color="auto" w:fill="auto" w:val="clear"/>
             <w:tcMar>
-              <w:left w:w="45" w:type="dxa"/>
+              <w:left w:w="42" w:type="dxa"/>
             </w:tcMar>
           </w:tcPr>
           <w:p>
@@ -8443,7 +8429,7 @@
             </w:tcBorders>
             <w:shd w:color="auto" w:fill="auto" w:val="clear"/>
             <w:tcMar>
-              <w:left w:w="45" w:type="dxa"/>
+              <w:left w:w="42" w:type="dxa"/>
             </w:tcMar>
           </w:tcPr>
           <w:p>
@@ -8474,7 +8460,7 @@
             </w:tcBorders>
             <w:shd w:color="auto" w:fill="auto" w:val="clear"/>
             <w:tcMar>
-              <w:left w:w="45" w:type="dxa"/>
+              <w:left w:w="42" w:type="dxa"/>
             </w:tcMar>
           </w:tcPr>
           <w:p>
@@ -8534,7 +8520,7 @@
             </w:tcBorders>
             <w:shd w:color="auto" w:fill="auto" w:val="clear"/>
             <w:tcMar>
-              <w:left w:w="45" w:type="dxa"/>
+              <w:left w:w="42" w:type="dxa"/>
             </w:tcMar>
           </w:tcPr>
           <w:p>
@@ -8563,7 +8549,7 @@
             </w:tcBorders>
             <w:shd w:color="auto" w:fill="auto" w:val="clear"/>
             <w:tcMar>
-              <w:left w:w="45" w:type="dxa"/>
+              <w:left w:w="42" w:type="dxa"/>
             </w:tcMar>
           </w:tcPr>
           <w:p>
@@ -8592,7 +8578,7 @@
             </w:tcBorders>
             <w:shd w:color="auto" w:fill="auto" w:val="clear"/>
             <w:tcMar>
-              <w:left w:w="45" w:type="dxa"/>
+              <w:left w:w="42" w:type="dxa"/>
             </w:tcMar>
           </w:tcPr>
           <w:p>
@@ -8633,7 +8619,7 @@
             </w:tcBorders>
             <w:shd w:color="auto" w:fill="auto" w:val="clear"/>
             <w:tcMar>
-              <w:left w:w="45" w:type="dxa"/>
+              <w:left w:w="42" w:type="dxa"/>
             </w:tcMar>
           </w:tcPr>
           <w:p>
@@ -8732,7 +8718,7 @@
       <w:tblPr>
         <w:tblW w:w="9972" w:type="dxa"/>
         <w:jc w:val="left"/>
-        <w:tblInd w:w="47" w:type="dxa"/>
+        <w:tblInd w:w="45" w:type="dxa"/>
         <w:tblBorders>
           <w:top w:val="single" w:sz="2" w:space="0" w:color="000001"/>
           <w:left w:val="single" w:sz="2" w:space="0" w:color="000001"/>
@@ -8741,7 +8727,7 @@
         </w:tblBorders>
         <w:tblCellMar>
           <w:top w:w="55" w:type="dxa"/>
-          <w:left w:w="45" w:type="dxa"/>
+          <w:left w:w="42" w:type="dxa"/>
           <w:bottom w:w="55" w:type="dxa"/>
           <w:right w:w="55" w:type="dxa"/>
         </w:tblCellMar>
@@ -8766,7 +8752,7 @@
             </w:tcBorders>
             <w:shd w:color="auto" w:fill="auto" w:val="clear"/>
             <w:tcMar>
-              <w:left w:w="45" w:type="dxa"/>
+              <w:left w:w="42" w:type="dxa"/>
             </w:tcMar>
           </w:tcPr>
           <w:p>
@@ -8799,7 +8785,7 @@
             </w:tcBorders>
             <w:shd w:color="auto" w:fill="auto" w:val="clear"/>
             <w:tcMar>
-              <w:left w:w="45" w:type="dxa"/>
+              <w:left w:w="42" w:type="dxa"/>
             </w:tcMar>
           </w:tcPr>
           <w:p>
@@ -8832,7 +8818,7 @@
             </w:tcBorders>
             <w:shd w:color="auto" w:fill="auto" w:val="clear"/>
             <w:tcMar>
-              <w:left w:w="45" w:type="dxa"/>
+              <w:left w:w="42" w:type="dxa"/>
             </w:tcMar>
           </w:tcPr>
           <w:p>
@@ -8867,7 +8853,7 @@
             </w:tcBorders>
             <w:shd w:color="auto" w:fill="auto" w:val="clear"/>
             <w:tcMar>
-              <w:left w:w="45" w:type="dxa"/>
+              <w:left w:w="42" w:type="dxa"/>
             </w:tcMar>
           </w:tcPr>
           <w:p>
@@ -8903,7 +8889,7 @@
             </w:tcBorders>
             <w:shd w:color="auto" w:fill="auto" w:val="clear"/>
             <w:tcMar>
-              <w:left w:w="45" w:type="dxa"/>
+              <w:left w:w="42" w:type="dxa"/>
             </w:tcMar>
           </w:tcPr>
           <w:p>
@@ -8928,7 +8914,7 @@
             </w:tcBorders>
             <w:shd w:color="auto" w:fill="auto" w:val="clear"/>
             <w:tcMar>
-              <w:left w:w="45" w:type="dxa"/>
+              <w:left w:w="42" w:type="dxa"/>
             </w:tcMar>
           </w:tcPr>
           <w:p>
@@ -8953,7 +8939,7 @@
             </w:tcBorders>
             <w:shd w:color="auto" w:fill="auto" w:val="clear"/>
             <w:tcMar>
-              <w:left w:w="45" w:type="dxa"/>
+              <w:left w:w="42" w:type="dxa"/>
             </w:tcMar>
           </w:tcPr>
           <w:p>
@@ -8980,7 +8966,7 @@
             </w:tcBorders>
             <w:shd w:color="auto" w:fill="auto" w:val="clear"/>
             <w:tcMar>
-              <w:left w:w="45" w:type="dxa"/>
+              <w:left w:w="42" w:type="dxa"/>
             </w:tcMar>
           </w:tcPr>
           <w:p>
@@ -9028,7 +9014,7 @@
             </w:tcBorders>
             <w:shd w:color="auto" w:fill="auto" w:val="clear"/>
             <w:tcMar>
-              <w:left w:w="45" w:type="dxa"/>
+              <w:left w:w="42" w:type="dxa"/>
             </w:tcMar>
           </w:tcPr>
           <w:p>
@@ -9053,7 +9039,7 @@
             </w:tcBorders>
             <w:shd w:color="auto" w:fill="auto" w:val="clear"/>
             <w:tcMar>
-              <w:left w:w="45" w:type="dxa"/>
+              <w:left w:w="42" w:type="dxa"/>
             </w:tcMar>
           </w:tcPr>
           <w:p>
@@ -9078,7 +9064,7 @@
             </w:tcBorders>
             <w:shd w:color="auto" w:fill="auto" w:val="clear"/>
             <w:tcMar>
-              <w:left w:w="45" w:type="dxa"/>
+              <w:left w:w="42" w:type="dxa"/>
             </w:tcMar>
           </w:tcPr>
           <w:p>
@@ -9105,7 +9091,7 @@
             </w:tcBorders>
             <w:shd w:color="auto" w:fill="auto" w:val="clear"/>
             <w:tcMar>
-              <w:left w:w="45" w:type="dxa"/>
+              <w:left w:w="42" w:type="dxa"/>
             </w:tcMar>
           </w:tcPr>
           <w:p>
@@ -9153,7 +9139,7 @@
             </w:tcBorders>
             <w:shd w:color="auto" w:fill="auto" w:val="clear"/>
             <w:tcMar>
-              <w:left w:w="45" w:type="dxa"/>
+              <w:left w:w="42" w:type="dxa"/>
             </w:tcMar>
           </w:tcPr>
           <w:p>
@@ -9178,7 +9164,7 @@
             </w:tcBorders>
             <w:shd w:color="auto" w:fill="auto" w:val="clear"/>
             <w:tcMar>
-              <w:left w:w="45" w:type="dxa"/>
+              <w:left w:w="42" w:type="dxa"/>
             </w:tcMar>
           </w:tcPr>
           <w:p>
@@ -9203,7 +9189,7 @@
             </w:tcBorders>
             <w:shd w:color="auto" w:fill="auto" w:val="clear"/>
             <w:tcMar>
-              <w:left w:w="45" w:type="dxa"/>
+              <w:left w:w="42" w:type="dxa"/>
             </w:tcMar>
           </w:tcPr>
           <w:p>
@@ -9230,7 +9216,7 @@
             </w:tcBorders>
             <w:shd w:color="auto" w:fill="auto" w:val="clear"/>
             <w:tcMar>
-              <w:left w:w="45" w:type="dxa"/>
+              <w:left w:w="42" w:type="dxa"/>
             </w:tcMar>
           </w:tcPr>
           <w:p>
@@ -9278,7 +9264,7 @@
             </w:tcBorders>
             <w:shd w:color="auto" w:fill="auto" w:val="clear"/>
             <w:tcMar>
-              <w:left w:w="45" w:type="dxa"/>
+              <w:left w:w="42" w:type="dxa"/>
             </w:tcMar>
           </w:tcPr>
           <w:p>
@@ -9303,7 +9289,7 @@
             </w:tcBorders>
             <w:shd w:color="auto" w:fill="auto" w:val="clear"/>
             <w:tcMar>
-              <w:left w:w="45" w:type="dxa"/>
+              <w:left w:w="42" w:type="dxa"/>
             </w:tcMar>
           </w:tcPr>
           <w:p>
@@ -9328,7 +9314,7 @@
             </w:tcBorders>
             <w:shd w:color="auto" w:fill="auto" w:val="clear"/>
             <w:tcMar>
-              <w:left w:w="45" w:type="dxa"/>
+              <w:left w:w="42" w:type="dxa"/>
             </w:tcMar>
           </w:tcPr>
           <w:p>
@@ -9355,7 +9341,7 @@
             </w:tcBorders>
             <w:shd w:color="auto" w:fill="auto" w:val="clear"/>
             <w:tcMar>
-              <w:left w:w="45" w:type="dxa"/>
+              <w:left w:w="42" w:type="dxa"/>
             </w:tcMar>
           </w:tcPr>
           <w:p>
@@ -9403,7 +9389,7 @@
             </w:tcBorders>
             <w:shd w:color="auto" w:fill="auto" w:val="clear"/>
             <w:tcMar>
-              <w:left w:w="45" w:type="dxa"/>
+              <w:left w:w="42" w:type="dxa"/>
             </w:tcMar>
           </w:tcPr>
           <w:p>
@@ -9428,7 +9414,7 @@
             </w:tcBorders>
             <w:shd w:color="auto" w:fill="auto" w:val="clear"/>
             <w:tcMar>
-              <w:left w:w="45" w:type="dxa"/>
+              <w:left w:w="42" w:type="dxa"/>
             </w:tcMar>
           </w:tcPr>
           <w:p>
@@ -9453,7 +9439,7 @@
             </w:tcBorders>
             <w:shd w:color="auto" w:fill="auto" w:val="clear"/>
             <w:tcMar>
-              <w:left w:w="45" w:type="dxa"/>
+              <w:left w:w="42" w:type="dxa"/>
             </w:tcMar>
           </w:tcPr>
           <w:p>
@@ -9480,7 +9466,7 @@
             </w:tcBorders>
             <w:shd w:color="auto" w:fill="auto" w:val="clear"/>
             <w:tcMar>
-              <w:left w:w="45" w:type="dxa"/>
+              <w:left w:w="42" w:type="dxa"/>
             </w:tcMar>
           </w:tcPr>
           <w:p>
@@ -9528,7 +9514,7 @@
             </w:tcBorders>
             <w:shd w:color="auto" w:fill="auto" w:val="clear"/>
             <w:tcMar>
-              <w:left w:w="45" w:type="dxa"/>
+              <w:left w:w="42" w:type="dxa"/>
             </w:tcMar>
           </w:tcPr>
           <w:p>
@@ -9559,7 +9545,7 @@
             </w:tcBorders>
             <w:shd w:color="auto" w:fill="auto" w:val="clear"/>
             <w:tcMar>
-              <w:left w:w="45" w:type="dxa"/>
+              <w:left w:w="42" w:type="dxa"/>
             </w:tcMar>
           </w:tcPr>
           <w:p>
@@ -9584,7 +9570,7 @@
             </w:tcBorders>
             <w:shd w:color="auto" w:fill="auto" w:val="clear"/>
             <w:tcMar>
-              <w:left w:w="45" w:type="dxa"/>
+              <w:left w:w="42" w:type="dxa"/>
             </w:tcMar>
           </w:tcPr>
           <w:p>
@@ -9611,7 +9597,7 @@
             </w:tcBorders>
             <w:shd w:color="auto" w:fill="auto" w:val="clear"/>
             <w:tcMar>
-              <w:left w:w="45" w:type="dxa"/>
+              <w:left w:w="42" w:type="dxa"/>
             </w:tcMar>
           </w:tcPr>
           <w:p>
@@ -9659,7 +9645,7 @@
             </w:tcBorders>
             <w:shd w:color="auto" w:fill="auto" w:val="clear"/>
             <w:tcMar>
-              <w:left w:w="45" w:type="dxa"/>
+              <w:left w:w="42" w:type="dxa"/>
             </w:tcMar>
           </w:tcPr>
           <w:p>
@@ -9684,7 +9670,7 @@
             </w:tcBorders>
             <w:shd w:color="auto" w:fill="auto" w:val="clear"/>
             <w:tcMar>
-              <w:left w:w="45" w:type="dxa"/>
+              <w:left w:w="42" w:type="dxa"/>
             </w:tcMar>
           </w:tcPr>
           <w:p>
@@ -9709,7 +9695,7 @@
             </w:tcBorders>
             <w:shd w:color="auto" w:fill="auto" w:val="clear"/>
             <w:tcMar>
-              <w:left w:w="45" w:type="dxa"/>
+              <w:left w:w="42" w:type="dxa"/>
             </w:tcMar>
           </w:tcPr>
           <w:p>
@@ -9736,7 +9722,7 @@
             </w:tcBorders>
             <w:shd w:color="auto" w:fill="auto" w:val="clear"/>
             <w:tcMar>
-              <w:left w:w="45" w:type="dxa"/>
+              <w:left w:w="42" w:type="dxa"/>
             </w:tcMar>
           </w:tcPr>
           <w:p>
@@ -9831,7 +9817,7 @@
       <w:tblPr>
         <w:tblW w:w="9972" w:type="dxa"/>
         <w:jc w:val="left"/>
-        <w:tblInd w:w="47" w:type="dxa"/>
+        <w:tblInd w:w="45" w:type="dxa"/>
         <w:tblBorders>
           <w:top w:val="single" w:sz="2" w:space="0" w:color="000001"/>
           <w:left w:val="single" w:sz="2" w:space="0" w:color="000001"/>
@@ -9840,7 +9826,7 @@
         </w:tblBorders>
         <w:tblCellMar>
           <w:top w:w="55" w:type="dxa"/>
-          <w:left w:w="45" w:type="dxa"/>
+          <w:left w:w="42" w:type="dxa"/>
           <w:bottom w:w="55" w:type="dxa"/>
           <w:right w:w="55" w:type="dxa"/>
         </w:tblCellMar>
@@ -9865,7 +9851,7 @@
             </w:tcBorders>
             <w:shd w:color="auto" w:fill="auto" w:val="clear"/>
             <w:tcMar>
-              <w:left w:w="45" w:type="dxa"/>
+              <w:left w:w="42" w:type="dxa"/>
             </w:tcMar>
           </w:tcPr>
           <w:p>
@@ -9898,7 +9884,7 @@
             </w:tcBorders>
             <w:shd w:color="auto" w:fill="auto" w:val="clear"/>
             <w:tcMar>
-              <w:left w:w="45" w:type="dxa"/>
+              <w:left w:w="42" w:type="dxa"/>
             </w:tcMar>
           </w:tcPr>
           <w:p>
@@ -9931,7 +9917,7 @@
             </w:tcBorders>
             <w:shd w:color="auto" w:fill="auto" w:val="clear"/>
             <w:tcMar>
-              <w:left w:w="45" w:type="dxa"/>
+              <w:left w:w="42" w:type="dxa"/>
             </w:tcMar>
           </w:tcPr>
           <w:p>
@@ -9966,7 +9952,7 @@
             </w:tcBorders>
             <w:shd w:color="auto" w:fill="auto" w:val="clear"/>
             <w:tcMar>
-              <w:left w:w="45" w:type="dxa"/>
+              <w:left w:w="42" w:type="dxa"/>
             </w:tcMar>
           </w:tcPr>
           <w:p>
@@ -10002,7 +9988,7 @@
             </w:tcBorders>
             <w:shd w:color="auto" w:fill="auto" w:val="clear"/>
             <w:tcMar>
-              <w:left w:w="45" w:type="dxa"/>
+              <w:left w:w="42" w:type="dxa"/>
             </w:tcMar>
           </w:tcPr>
           <w:p>
@@ -10027,7 +10013,7 @@
             </w:tcBorders>
             <w:shd w:color="auto" w:fill="auto" w:val="clear"/>
             <w:tcMar>
-              <w:left w:w="45" w:type="dxa"/>
+              <w:left w:w="42" w:type="dxa"/>
             </w:tcMar>
           </w:tcPr>
           <w:p>
@@ -10052,7 +10038,7 @@
             </w:tcBorders>
             <w:shd w:color="auto" w:fill="auto" w:val="clear"/>
             <w:tcMar>
-              <w:left w:w="45" w:type="dxa"/>
+              <w:left w:w="42" w:type="dxa"/>
             </w:tcMar>
           </w:tcPr>
           <w:p>
@@ -10079,7 +10065,7 @@
             </w:tcBorders>
             <w:shd w:color="auto" w:fill="auto" w:val="clear"/>
             <w:tcMar>
-              <w:left w:w="45" w:type="dxa"/>
+              <w:left w:w="42" w:type="dxa"/>
             </w:tcMar>
           </w:tcPr>
           <w:p>
@@ -10127,7 +10113,7 @@
             </w:tcBorders>
             <w:shd w:color="auto" w:fill="auto" w:val="clear"/>
             <w:tcMar>
-              <w:left w:w="45" w:type="dxa"/>
+              <w:left w:w="42" w:type="dxa"/>
             </w:tcMar>
           </w:tcPr>
           <w:p>
@@ -10152,7 +10138,7 @@
             </w:tcBorders>
             <w:shd w:color="auto" w:fill="auto" w:val="clear"/>
             <w:tcMar>
-              <w:left w:w="45" w:type="dxa"/>
+              <w:left w:w="42" w:type="dxa"/>
             </w:tcMar>
           </w:tcPr>
           <w:p>
@@ -10177,7 +10163,7 @@
             </w:tcBorders>
             <w:shd w:color="auto" w:fill="auto" w:val="clear"/>
             <w:tcMar>
-              <w:left w:w="45" w:type="dxa"/>
+              <w:left w:w="42" w:type="dxa"/>
             </w:tcMar>
           </w:tcPr>
           <w:p>
@@ -10204,7 +10190,7 @@
             </w:tcBorders>
             <w:shd w:color="auto" w:fill="auto" w:val="clear"/>
             <w:tcMar>
-              <w:left w:w="45" w:type="dxa"/>
+              <w:left w:w="42" w:type="dxa"/>
             </w:tcMar>
           </w:tcPr>
           <w:p>
@@ -10252,7 +10238,7 @@
             </w:tcBorders>
             <w:shd w:color="auto" w:fill="auto" w:val="clear"/>
             <w:tcMar>
-              <w:left w:w="45" w:type="dxa"/>
+              <w:left w:w="42" w:type="dxa"/>
             </w:tcMar>
           </w:tcPr>
           <w:p>
@@ -10277,7 +10263,7 @@
             </w:tcBorders>
             <w:shd w:color="auto" w:fill="auto" w:val="clear"/>
             <w:tcMar>
-              <w:left w:w="45" w:type="dxa"/>
+              <w:left w:w="42" w:type="dxa"/>
             </w:tcMar>
           </w:tcPr>
           <w:p>
@@ -10302,7 +10288,7 @@
             </w:tcBorders>
             <w:shd w:color="auto" w:fill="auto" w:val="clear"/>
             <w:tcMar>
-              <w:left w:w="45" w:type="dxa"/>
+              <w:left w:w="42" w:type="dxa"/>
             </w:tcMar>
           </w:tcPr>
           <w:p>
@@ -10329,7 +10315,7 @@
             </w:tcBorders>
             <w:shd w:color="auto" w:fill="auto" w:val="clear"/>
             <w:tcMar>
-              <w:left w:w="45" w:type="dxa"/>
+              <w:left w:w="42" w:type="dxa"/>
             </w:tcMar>
           </w:tcPr>
           <w:p>
@@ -10377,7 +10363,7 @@
             </w:tcBorders>
             <w:shd w:color="auto" w:fill="auto" w:val="clear"/>
             <w:tcMar>
-              <w:left w:w="45" w:type="dxa"/>
+              <w:left w:w="42" w:type="dxa"/>
             </w:tcMar>
           </w:tcPr>
           <w:p>
@@ -10402,7 +10388,7 @@
             </w:tcBorders>
             <w:shd w:color="auto" w:fill="auto" w:val="clear"/>
             <w:tcMar>
-              <w:left w:w="45" w:type="dxa"/>
+              <w:left w:w="42" w:type="dxa"/>
             </w:tcMar>
           </w:tcPr>
           <w:p>
@@ -10427,7 +10413,7 @@
             </w:tcBorders>
             <w:shd w:color="auto" w:fill="auto" w:val="clear"/>
             <w:tcMar>
-              <w:left w:w="45" w:type="dxa"/>
+              <w:left w:w="42" w:type="dxa"/>
             </w:tcMar>
           </w:tcPr>
           <w:p>
@@ -10454,7 +10440,7 @@
             </w:tcBorders>
             <w:shd w:color="auto" w:fill="auto" w:val="clear"/>
             <w:tcMar>
-              <w:left w:w="45" w:type="dxa"/>
+              <w:left w:w="42" w:type="dxa"/>
             </w:tcMar>
           </w:tcPr>
           <w:p>
@@ -10502,7 +10488,7 @@
             </w:tcBorders>
             <w:shd w:color="auto" w:fill="auto" w:val="clear"/>
             <w:tcMar>
-              <w:left w:w="45" w:type="dxa"/>
+              <w:left w:w="42" w:type="dxa"/>
             </w:tcMar>
           </w:tcPr>
           <w:p>
@@ -10527,7 +10513,7 @@
             </w:tcBorders>
             <w:shd w:color="auto" w:fill="auto" w:val="clear"/>
             <w:tcMar>
-              <w:left w:w="45" w:type="dxa"/>
+              <w:left w:w="42" w:type="dxa"/>
             </w:tcMar>
           </w:tcPr>
           <w:p>
@@ -10552,7 +10538,7 @@
             </w:tcBorders>
             <w:shd w:color="auto" w:fill="auto" w:val="clear"/>
             <w:tcMar>
-              <w:left w:w="45" w:type="dxa"/>
+              <w:left w:w="42" w:type="dxa"/>
             </w:tcMar>
           </w:tcPr>
           <w:p>
@@ -10579,7 +10565,7 @@
             </w:tcBorders>
             <w:shd w:color="auto" w:fill="auto" w:val="clear"/>
             <w:tcMar>
-              <w:left w:w="45" w:type="dxa"/>
+              <w:left w:w="42" w:type="dxa"/>
             </w:tcMar>
           </w:tcPr>
           <w:p>
@@ -10627,7 +10613,7 @@
             </w:tcBorders>
             <w:shd w:color="auto" w:fill="auto" w:val="clear"/>
             <w:tcMar>
-              <w:left w:w="45" w:type="dxa"/>
+              <w:left w:w="42" w:type="dxa"/>
             </w:tcMar>
           </w:tcPr>
           <w:p>
@@ -10652,7 +10638,7 @@
             </w:tcBorders>
             <w:shd w:color="auto" w:fill="auto" w:val="clear"/>
             <w:tcMar>
-              <w:left w:w="45" w:type="dxa"/>
+              <w:left w:w="42" w:type="dxa"/>
             </w:tcMar>
           </w:tcPr>
           <w:p>
@@ -10677,7 +10663,7 @@
             </w:tcBorders>
             <w:shd w:color="auto" w:fill="auto" w:val="clear"/>
             <w:tcMar>
-              <w:left w:w="45" w:type="dxa"/>
+              <w:left w:w="42" w:type="dxa"/>
             </w:tcMar>
           </w:tcPr>
           <w:p>
@@ -10704,7 +10690,7 @@
             </w:tcBorders>
             <w:shd w:color="auto" w:fill="auto" w:val="clear"/>
             <w:tcMar>
-              <w:left w:w="45" w:type="dxa"/>
+              <w:left w:w="42" w:type="dxa"/>
             </w:tcMar>
           </w:tcPr>
           <w:p>
@@ -10752,7 +10738,7 @@
             </w:tcBorders>
             <w:shd w:color="auto" w:fill="auto" w:val="clear"/>
             <w:tcMar>
-              <w:left w:w="45" w:type="dxa"/>
+              <w:left w:w="42" w:type="dxa"/>
             </w:tcMar>
           </w:tcPr>
           <w:p>
@@ -10777,7 +10763,7 @@
             </w:tcBorders>
             <w:shd w:color="auto" w:fill="auto" w:val="clear"/>
             <w:tcMar>
-              <w:left w:w="45" w:type="dxa"/>
+              <w:left w:w="42" w:type="dxa"/>
             </w:tcMar>
           </w:tcPr>
           <w:p>
@@ -10802,7 +10788,7 @@
             </w:tcBorders>
             <w:shd w:color="auto" w:fill="auto" w:val="clear"/>
             <w:tcMar>
-              <w:left w:w="45" w:type="dxa"/>
+              <w:left w:w="42" w:type="dxa"/>
             </w:tcMar>
           </w:tcPr>
           <w:p>
@@ -10829,7 +10815,7 @@
             </w:tcBorders>
             <w:shd w:color="auto" w:fill="auto" w:val="clear"/>
             <w:tcMar>
-              <w:left w:w="45" w:type="dxa"/>
+              <w:left w:w="42" w:type="dxa"/>
             </w:tcMar>
           </w:tcPr>
           <w:p>
@@ -10924,7 +10910,7 @@
       <w:tblPr>
         <w:tblW w:w="9972" w:type="dxa"/>
         <w:jc w:val="left"/>
-        <w:tblInd w:w="47" w:type="dxa"/>
+        <w:tblInd w:w="45" w:type="dxa"/>
         <w:tblBorders>
           <w:top w:val="single" w:sz="2" w:space="0" w:color="000001"/>
           <w:left w:val="single" w:sz="2" w:space="0" w:color="000001"/>
@@ -10933,7 +10919,7 @@
         </w:tblBorders>
         <w:tblCellMar>
           <w:top w:w="55" w:type="dxa"/>
-          <w:left w:w="45" w:type="dxa"/>
+          <w:left w:w="42" w:type="dxa"/>
           <w:bottom w:w="55" w:type="dxa"/>
           <w:right w:w="55" w:type="dxa"/>
         </w:tblCellMar>
@@ -10958,7 +10944,7 @@
             </w:tcBorders>
             <w:shd w:color="auto" w:fill="auto" w:val="clear"/>
             <w:tcMar>
-              <w:left w:w="45" w:type="dxa"/>
+              <w:left w:w="42" w:type="dxa"/>
             </w:tcMar>
           </w:tcPr>
           <w:p>
@@ -10991,7 +10977,7 @@
             </w:tcBorders>
             <w:shd w:color="auto" w:fill="auto" w:val="clear"/>
             <w:tcMar>
-              <w:left w:w="45" w:type="dxa"/>
+              <w:left w:w="42" w:type="dxa"/>
             </w:tcMar>
           </w:tcPr>
           <w:p>
@@ -11024,7 +11010,7 @@
             </w:tcBorders>
             <w:shd w:color="auto" w:fill="auto" w:val="clear"/>
             <w:tcMar>
-              <w:left w:w="45" w:type="dxa"/>
+              <w:left w:w="42" w:type="dxa"/>
             </w:tcMar>
           </w:tcPr>
           <w:p>
@@ -11059,7 +11045,7 @@
             </w:tcBorders>
             <w:shd w:color="auto" w:fill="auto" w:val="clear"/>
             <w:tcMar>
-              <w:left w:w="45" w:type="dxa"/>
+              <w:left w:w="42" w:type="dxa"/>
             </w:tcMar>
           </w:tcPr>
           <w:p>
@@ -11095,7 +11081,7 @@
             </w:tcBorders>
             <w:shd w:color="auto" w:fill="auto" w:val="clear"/>
             <w:tcMar>
-              <w:left w:w="45" w:type="dxa"/>
+              <w:left w:w="42" w:type="dxa"/>
             </w:tcMar>
           </w:tcPr>
           <w:p>
@@ -11120,7 +11106,7 @@
             </w:tcBorders>
             <w:shd w:color="auto" w:fill="auto" w:val="clear"/>
             <w:tcMar>
-              <w:left w:w="45" w:type="dxa"/>
+              <w:left w:w="42" w:type="dxa"/>
             </w:tcMar>
           </w:tcPr>
           <w:p>
@@ -11145,7 +11131,7 @@
             </w:tcBorders>
             <w:shd w:color="auto" w:fill="auto" w:val="clear"/>
             <w:tcMar>
-              <w:left w:w="45" w:type="dxa"/>
+              <w:left w:w="42" w:type="dxa"/>
             </w:tcMar>
           </w:tcPr>
           <w:p>
@@ -11172,7 +11158,7 @@
             </w:tcBorders>
             <w:shd w:color="auto" w:fill="auto" w:val="clear"/>
             <w:tcMar>
-              <w:left w:w="45" w:type="dxa"/>
+              <w:left w:w="42" w:type="dxa"/>
             </w:tcMar>
           </w:tcPr>
           <w:p>
@@ -11220,7 +11206,7 @@
             </w:tcBorders>
             <w:shd w:color="auto" w:fill="auto" w:val="clear"/>
             <w:tcMar>
-              <w:left w:w="45" w:type="dxa"/>
+              <w:left w:w="42" w:type="dxa"/>
             </w:tcMar>
           </w:tcPr>
           <w:p>
@@ -11245,7 +11231,7 @@
             </w:tcBorders>
             <w:shd w:color="auto" w:fill="auto" w:val="clear"/>
             <w:tcMar>
-              <w:left w:w="45" w:type="dxa"/>
+              <w:left w:w="42" w:type="dxa"/>
             </w:tcMar>
           </w:tcPr>
           <w:p>
@@ -11270,7 +11256,7 @@
             </w:tcBorders>
             <w:shd w:color="auto" w:fill="auto" w:val="clear"/>
             <w:tcMar>
-              <w:left w:w="45" w:type="dxa"/>
+              <w:left w:w="42" w:type="dxa"/>
             </w:tcMar>
           </w:tcPr>
           <w:p>
@@ -11297,7 +11283,7 @@
             </w:tcBorders>
             <w:shd w:color="auto" w:fill="auto" w:val="clear"/>
             <w:tcMar>
-              <w:left w:w="45" w:type="dxa"/>
+              <w:left w:w="42" w:type="dxa"/>
             </w:tcMar>
           </w:tcPr>
           <w:p>
@@ -11345,7 +11331,7 @@
             </w:tcBorders>
             <w:shd w:color="auto" w:fill="auto" w:val="clear"/>
             <w:tcMar>
-              <w:left w:w="45" w:type="dxa"/>
+              <w:left w:w="42" w:type="dxa"/>
             </w:tcMar>
           </w:tcPr>
           <w:p>
@@ -11370,7 +11356,7 @@
             </w:tcBorders>
             <w:shd w:color="auto" w:fill="auto" w:val="clear"/>
             <w:tcMar>
-              <w:left w:w="45" w:type="dxa"/>
+              <w:left w:w="42" w:type="dxa"/>
             </w:tcMar>
           </w:tcPr>
           <w:p>
@@ -11395,7 +11381,7 @@
             </w:tcBorders>
             <w:shd w:color="auto" w:fill="auto" w:val="clear"/>
             <w:tcMar>
-              <w:left w:w="45" w:type="dxa"/>
+              <w:left w:w="42" w:type="dxa"/>
             </w:tcMar>
           </w:tcPr>
           <w:p>
@@ -11422,7 +11408,7 @@
             </w:tcBorders>
             <w:shd w:color="auto" w:fill="auto" w:val="clear"/>
             <w:tcMar>
-              <w:left w:w="45" w:type="dxa"/>
+              <w:left w:w="42" w:type="dxa"/>
             </w:tcMar>
           </w:tcPr>
           <w:p>
@@ -11470,7 +11456,7 @@
             </w:tcBorders>
             <w:shd w:color="auto" w:fill="auto" w:val="clear"/>
             <w:tcMar>
-              <w:left w:w="45" w:type="dxa"/>
+              <w:left w:w="42" w:type="dxa"/>
             </w:tcMar>
           </w:tcPr>
           <w:p>
@@ -11495,7 +11481,7 @@
             </w:tcBorders>
             <w:shd w:color="auto" w:fill="auto" w:val="clear"/>
             <w:tcMar>
-              <w:left w:w="45" w:type="dxa"/>
+              <w:left w:w="42" w:type="dxa"/>
             </w:tcMar>
           </w:tcPr>
           <w:p>
@@ -11520,7 +11506,7 @@
             </w:tcBorders>
             <w:shd w:color="auto" w:fill="auto" w:val="clear"/>
             <w:tcMar>
-              <w:left w:w="45" w:type="dxa"/>
+              <w:left w:w="42" w:type="dxa"/>
             </w:tcMar>
           </w:tcPr>
           <w:p>
@@ -11547,7 +11533,7 @@
             </w:tcBorders>
             <w:shd w:color="auto" w:fill="auto" w:val="clear"/>
             <w:tcMar>
-              <w:left w:w="45" w:type="dxa"/>
+              <w:left w:w="42" w:type="dxa"/>
             </w:tcMar>
           </w:tcPr>
           <w:p>
@@ -11595,7 +11581,7 @@
             </w:tcBorders>
             <w:shd w:color="auto" w:fill="auto" w:val="clear"/>
             <w:tcMar>
-              <w:left w:w="45" w:type="dxa"/>
+              <w:left w:w="42" w:type="dxa"/>
             </w:tcMar>
           </w:tcPr>
           <w:p>
@@ -11620,7 +11606,7 @@
             </w:tcBorders>
             <w:shd w:color="auto" w:fill="auto" w:val="clear"/>
             <w:tcMar>
-              <w:left w:w="45" w:type="dxa"/>
+              <w:left w:w="42" w:type="dxa"/>
             </w:tcMar>
           </w:tcPr>
           <w:p>
@@ -11645,7 +11631,7 @@
             </w:tcBorders>
             <w:shd w:color="auto" w:fill="auto" w:val="clear"/>
             <w:tcMar>
-              <w:left w:w="45" w:type="dxa"/>
+              <w:left w:w="42" w:type="dxa"/>
             </w:tcMar>
           </w:tcPr>
           <w:p>
@@ -11672,7 +11658,7 @@
             </w:tcBorders>
             <w:shd w:color="auto" w:fill="auto" w:val="clear"/>
             <w:tcMar>
-              <w:left w:w="45" w:type="dxa"/>
+              <w:left w:w="42" w:type="dxa"/>
             </w:tcMar>
           </w:tcPr>
           <w:p>
@@ -11720,7 +11706,7 @@
             </w:tcBorders>
             <w:shd w:color="auto" w:fill="auto" w:val="clear"/>
             <w:tcMar>
-              <w:left w:w="45" w:type="dxa"/>
+              <w:left w:w="42" w:type="dxa"/>
             </w:tcMar>
           </w:tcPr>
           <w:p>
@@ -11745,7 +11731,7 @@
             </w:tcBorders>
             <w:shd w:color="auto" w:fill="auto" w:val="clear"/>
             <w:tcMar>
-              <w:left w:w="45" w:type="dxa"/>
+              <w:left w:w="42" w:type="dxa"/>
             </w:tcMar>
           </w:tcPr>
           <w:p>
@@ -11770,7 +11756,7 @@
             </w:tcBorders>
             <w:shd w:color="auto" w:fill="auto" w:val="clear"/>
             <w:tcMar>
-              <w:left w:w="45" w:type="dxa"/>
+              <w:left w:w="42" w:type="dxa"/>
             </w:tcMar>
           </w:tcPr>
           <w:p>
@@ -11797,7 +11783,7 @@
             </w:tcBorders>
             <w:shd w:color="auto" w:fill="auto" w:val="clear"/>
             <w:tcMar>
-              <w:left w:w="45" w:type="dxa"/>
+              <w:left w:w="42" w:type="dxa"/>
             </w:tcMar>
           </w:tcPr>
           <w:p>
@@ -11845,7 +11831,7 @@
             </w:tcBorders>
             <w:shd w:color="auto" w:fill="auto" w:val="clear"/>
             <w:tcMar>
-              <w:left w:w="45" w:type="dxa"/>
+              <w:left w:w="42" w:type="dxa"/>
             </w:tcMar>
           </w:tcPr>
           <w:p>
@@ -11870,7 +11856,7 @@
             </w:tcBorders>
             <w:shd w:color="auto" w:fill="auto" w:val="clear"/>
             <w:tcMar>
-              <w:left w:w="45" w:type="dxa"/>
+              <w:left w:w="42" w:type="dxa"/>
             </w:tcMar>
           </w:tcPr>
           <w:p>
@@ -11895,7 +11881,7 @@
             </w:tcBorders>
             <w:shd w:color="auto" w:fill="auto" w:val="clear"/>
             <w:tcMar>
-              <w:left w:w="45" w:type="dxa"/>
+              <w:left w:w="42" w:type="dxa"/>
             </w:tcMar>
           </w:tcPr>
           <w:p>
@@ -11922,7 +11908,7 @@
             </w:tcBorders>
             <w:shd w:color="auto" w:fill="auto" w:val="clear"/>
             <w:tcMar>
-              <w:left w:w="45" w:type="dxa"/>
+              <w:left w:w="42" w:type="dxa"/>
             </w:tcMar>
           </w:tcPr>
           <w:p>
@@ -11970,7 +11956,7 @@
             </w:tcBorders>
             <w:shd w:color="auto" w:fill="auto" w:val="clear"/>
             <w:tcMar>
-              <w:left w:w="45" w:type="dxa"/>
+              <w:left w:w="42" w:type="dxa"/>
             </w:tcMar>
           </w:tcPr>
           <w:p>
@@ -11995,7 +11981,7 @@
             </w:tcBorders>
             <w:shd w:color="auto" w:fill="auto" w:val="clear"/>
             <w:tcMar>
-              <w:left w:w="45" w:type="dxa"/>
+              <w:left w:w="42" w:type="dxa"/>
             </w:tcMar>
           </w:tcPr>
           <w:p>
@@ -12020,7 +12006,7 @@
             </w:tcBorders>
             <w:shd w:color="auto" w:fill="auto" w:val="clear"/>
             <w:tcMar>
-              <w:left w:w="45" w:type="dxa"/>
+              <w:left w:w="42" w:type="dxa"/>
             </w:tcMar>
           </w:tcPr>
           <w:p>
@@ -12047,7 +12033,7 @@
             </w:tcBorders>
             <w:shd w:color="auto" w:fill="auto" w:val="clear"/>
             <w:tcMar>
-              <w:left w:w="45" w:type="dxa"/>
+              <w:left w:w="42" w:type="dxa"/>
             </w:tcMar>
           </w:tcPr>
           <w:p>
@@ -12095,7 +12081,7 @@
             </w:tcBorders>
             <w:shd w:color="auto" w:fill="auto" w:val="clear"/>
             <w:tcMar>
-              <w:left w:w="45" w:type="dxa"/>
+              <w:left w:w="42" w:type="dxa"/>
             </w:tcMar>
           </w:tcPr>
           <w:p>
@@ -12120,7 +12106,7 @@
             </w:tcBorders>
             <w:shd w:color="auto" w:fill="auto" w:val="clear"/>
             <w:tcMar>
-              <w:left w:w="45" w:type="dxa"/>
+              <w:left w:w="42" w:type="dxa"/>
             </w:tcMar>
           </w:tcPr>
           <w:p>
@@ -12145,7 +12131,7 @@
             </w:tcBorders>
             <w:shd w:color="auto" w:fill="auto" w:val="clear"/>
             <w:tcMar>
-              <w:left w:w="45" w:type="dxa"/>
+              <w:left w:w="42" w:type="dxa"/>
             </w:tcMar>
           </w:tcPr>
           <w:p>
@@ -12172,7 +12158,7 @@
             </w:tcBorders>
             <w:shd w:color="auto" w:fill="auto" w:val="clear"/>
             <w:tcMar>
-              <w:left w:w="45" w:type="dxa"/>
+              <w:left w:w="42" w:type="dxa"/>
             </w:tcMar>
           </w:tcPr>
           <w:p>
@@ -12220,7 +12206,7 @@
             </w:tcBorders>
             <w:shd w:color="auto" w:fill="auto" w:val="clear"/>
             <w:tcMar>
-              <w:left w:w="45" w:type="dxa"/>
+              <w:left w:w="42" w:type="dxa"/>
             </w:tcMar>
           </w:tcPr>
           <w:p>
@@ -12245,7 +12231,7 @@
             </w:tcBorders>
             <w:shd w:color="auto" w:fill="auto" w:val="clear"/>
             <w:tcMar>
-              <w:left w:w="45" w:type="dxa"/>
+              <w:left w:w="42" w:type="dxa"/>
             </w:tcMar>
           </w:tcPr>
           <w:p>
@@ -12270,7 +12256,7 @@
             </w:tcBorders>
             <w:shd w:color="auto" w:fill="auto" w:val="clear"/>
             <w:tcMar>
-              <w:left w:w="45" w:type="dxa"/>
+              <w:left w:w="42" w:type="dxa"/>
             </w:tcMar>
           </w:tcPr>
           <w:p>
@@ -12297,7 +12283,7 @@
             </w:tcBorders>
             <w:shd w:color="auto" w:fill="auto" w:val="clear"/>
             <w:tcMar>
-              <w:left w:w="45" w:type="dxa"/>
+              <w:left w:w="42" w:type="dxa"/>
             </w:tcMar>
           </w:tcPr>
           <w:p>
@@ -12345,7 +12331,7 @@
             </w:tcBorders>
             <w:shd w:color="auto" w:fill="auto" w:val="clear"/>
             <w:tcMar>
-              <w:left w:w="45" w:type="dxa"/>
+              <w:left w:w="42" w:type="dxa"/>
             </w:tcMar>
           </w:tcPr>
           <w:p>
@@ -12370,7 +12356,7 @@
             </w:tcBorders>
             <w:shd w:color="auto" w:fill="auto" w:val="clear"/>
             <w:tcMar>
-              <w:left w:w="45" w:type="dxa"/>
+              <w:left w:w="42" w:type="dxa"/>
             </w:tcMar>
           </w:tcPr>
           <w:p>
@@ -12395,7 +12381,7 @@
             </w:tcBorders>
             <w:shd w:color="auto" w:fill="auto" w:val="clear"/>
             <w:tcMar>
-              <w:left w:w="45" w:type="dxa"/>
+              <w:left w:w="42" w:type="dxa"/>
             </w:tcMar>
           </w:tcPr>
           <w:p>
@@ -12422,7 +12408,7 @@
             </w:tcBorders>
             <w:shd w:color="auto" w:fill="auto" w:val="clear"/>
             <w:tcMar>
-              <w:left w:w="45" w:type="dxa"/>
+              <w:left w:w="42" w:type="dxa"/>
             </w:tcMar>
           </w:tcPr>
           <w:p>
@@ -12470,7 +12456,7 @@
             </w:tcBorders>
             <w:shd w:color="auto" w:fill="auto" w:val="clear"/>
             <w:tcMar>
-              <w:left w:w="45" w:type="dxa"/>
+              <w:left w:w="42" w:type="dxa"/>
             </w:tcMar>
           </w:tcPr>
           <w:p>
@@ -12495,7 +12481,7 @@
             </w:tcBorders>
             <w:shd w:color="auto" w:fill="auto" w:val="clear"/>
             <w:tcMar>
-              <w:left w:w="45" w:type="dxa"/>
+              <w:left w:w="42" w:type="dxa"/>
             </w:tcMar>
           </w:tcPr>
           <w:p>
@@ -12520,7 +12506,7 @@
             </w:tcBorders>
             <w:shd w:color="auto" w:fill="auto" w:val="clear"/>
             <w:tcMar>
-              <w:left w:w="45" w:type="dxa"/>
+              <w:left w:w="42" w:type="dxa"/>
             </w:tcMar>
           </w:tcPr>
           <w:p>
@@ -12547,7 +12533,7 @@
             </w:tcBorders>
             <w:shd w:color="auto" w:fill="auto" w:val="clear"/>
             <w:tcMar>
-              <w:left w:w="45" w:type="dxa"/>
+              <w:left w:w="42" w:type="dxa"/>
             </w:tcMar>
           </w:tcPr>
           <w:p>
@@ -12595,7 +12581,7 @@
             </w:tcBorders>
             <w:shd w:color="auto" w:fill="auto" w:val="clear"/>
             <w:tcMar>
-              <w:left w:w="45" w:type="dxa"/>
+              <w:left w:w="42" w:type="dxa"/>
             </w:tcMar>
           </w:tcPr>
           <w:p>
@@ -12620,7 +12606,7 @@
             </w:tcBorders>
             <w:shd w:color="auto" w:fill="auto" w:val="clear"/>
             <w:tcMar>
-              <w:left w:w="45" w:type="dxa"/>
+              <w:left w:w="42" w:type="dxa"/>
             </w:tcMar>
           </w:tcPr>
           <w:p>
@@ -12645,7 +12631,7 @@
             </w:tcBorders>
             <w:shd w:color="auto" w:fill="auto" w:val="clear"/>
             <w:tcMar>
-              <w:left w:w="45" w:type="dxa"/>
+              <w:left w:w="42" w:type="dxa"/>
             </w:tcMar>
           </w:tcPr>
           <w:p>
@@ -12672,7 +12658,7 @@
             </w:tcBorders>
             <w:shd w:color="auto" w:fill="auto" w:val="clear"/>
             <w:tcMar>
-              <w:left w:w="45" w:type="dxa"/>
+              <w:left w:w="42" w:type="dxa"/>
             </w:tcMar>
           </w:tcPr>
           <w:p>
@@ -12720,7 +12706,7 @@
             </w:tcBorders>
             <w:shd w:color="auto" w:fill="auto" w:val="clear"/>
             <w:tcMar>
-              <w:left w:w="45" w:type="dxa"/>
+              <w:left w:w="42" w:type="dxa"/>
             </w:tcMar>
           </w:tcPr>
           <w:p>
@@ -12745,7 +12731,7 @@
             </w:tcBorders>
             <w:shd w:color="auto" w:fill="auto" w:val="clear"/>
             <w:tcMar>
-              <w:left w:w="45" w:type="dxa"/>
+              <w:left w:w="42" w:type="dxa"/>
             </w:tcMar>
           </w:tcPr>
           <w:p>
@@ -12770,7 +12756,7 @@
             </w:tcBorders>
             <w:shd w:color="auto" w:fill="auto" w:val="clear"/>
             <w:tcMar>
-              <w:left w:w="45" w:type="dxa"/>
+              <w:left w:w="42" w:type="dxa"/>
             </w:tcMar>
           </w:tcPr>
           <w:p>
@@ -12797,7 +12783,7 @@
             </w:tcBorders>
             <w:shd w:color="auto" w:fill="auto" w:val="clear"/>
             <w:tcMar>
-              <w:left w:w="45" w:type="dxa"/>
+              <w:left w:w="42" w:type="dxa"/>
             </w:tcMar>
           </w:tcPr>
           <w:p>
@@ -12845,7 +12831,7 @@
             </w:tcBorders>
             <w:shd w:color="auto" w:fill="auto" w:val="clear"/>
             <w:tcMar>
-              <w:left w:w="45" w:type="dxa"/>
+              <w:left w:w="42" w:type="dxa"/>
             </w:tcMar>
           </w:tcPr>
           <w:p>
@@ -12870,7 +12856,7 @@
             </w:tcBorders>
             <w:shd w:color="auto" w:fill="auto" w:val="clear"/>
             <w:tcMar>
-              <w:left w:w="45" w:type="dxa"/>
+              <w:left w:w="42" w:type="dxa"/>
             </w:tcMar>
           </w:tcPr>
           <w:p>
@@ -12895,7 +12881,7 @@
             </w:tcBorders>
             <w:shd w:color="auto" w:fill="auto" w:val="clear"/>
             <w:tcMar>
-              <w:left w:w="45" w:type="dxa"/>
+              <w:left w:w="42" w:type="dxa"/>
             </w:tcMar>
           </w:tcPr>
           <w:p>
@@ -12922,7 +12908,7 @@
             </w:tcBorders>
             <w:shd w:color="auto" w:fill="auto" w:val="clear"/>
             <w:tcMar>
-              <w:left w:w="45" w:type="dxa"/>
+              <w:left w:w="42" w:type="dxa"/>
             </w:tcMar>
           </w:tcPr>
           <w:p>
@@ -12972,7 +12958,7 @@
             </w:tcBorders>
             <w:shd w:color="auto" w:fill="auto" w:val="clear"/>
             <w:tcMar>
-              <w:left w:w="45" w:type="dxa"/>
+              <w:left w:w="42" w:type="dxa"/>
             </w:tcMar>
           </w:tcPr>
           <w:p>
@@ -12997,7 +12983,7 @@
             </w:tcBorders>
             <w:shd w:color="auto" w:fill="auto" w:val="clear"/>
             <w:tcMar>
-              <w:left w:w="45" w:type="dxa"/>
+              <w:left w:w="42" w:type="dxa"/>
             </w:tcMar>
           </w:tcPr>
           <w:p>
@@ -13032,7 +13018,7 @@
             </w:tcBorders>
             <w:shd w:color="auto" w:fill="auto" w:val="clear"/>
             <w:tcMar>
-              <w:left w:w="45" w:type="dxa"/>
+              <w:left w:w="42" w:type="dxa"/>
             </w:tcMar>
           </w:tcPr>
           <w:p>
@@ -13059,7 +13045,7 @@
             </w:tcBorders>
             <w:shd w:color="auto" w:fill="auto" w:val="clear"/>
             <w:tcMar>
-              <w:left w:w="45" w:type="dxa"/>
+              <w:left w:w="42" w:type="dxa"/>
             </w:tcMar>
           </w:tcPr>
           <w:p>
@@ -13109,7 +13095,7 @@
             </w:tcBorders>
             <w:shd w:color="auto" w:fill="auto" w:val="clear"/>
             <w:tcMar>
-              <w:left w:w="45" w:type="dxa"/>
+              <w:left w:w="42" w:type="dxa"/>
             </w:tcMar>
           </w:tcPr>
           <w:p>
@@ -13134,7 +13120,7 @@
             </w:tcBorders>
             <w:shd w:color="auto" w:fill="auto" w:val="clear"/>
             <w:tcMar>
-              <w:left w:w="45" w:type="dxa"/>
+              <w:left w:w="42" w:type="dxa"/>
             </w:tcMar>
           </w:tcPr>
           <w:p>
@@ -13168,7 +13154,7 @@
             </w:tcBorders>
             <w:shd w:color="auto" w:fill="auto" w:val="clear"/>
             <w:tcMar>
-              <w:left w:w="45" w:type="dxa"/>
+              <w:left w:w="42" w:type="dxa"/>
             </w:tcMar>
           </w:tcPr>
           <w:p>
@@ -13195,7 +13181,7 @@
             </w:tcBorders>
             <w:shd w:color="auto" w:fill="auto" w:val="clear"/>
             <w:tcMar>
-              <w:left w:w="45" w:type="dxa"/>
+              <w:left w:w="42" w:type="dxa"/>
             </w:tcMar>
           </w:tcPr>
           <w:p>
@@ -13283,7 +13269,7 @@
       <w:tblPr>
         <w:tblW w:w="9972" w:type="dxa"/>
         <w:jc w:val="left"/>
-        <w:tblInd w:w="47" w:type="dxa"/>
+        <w:tblInd w:w="45" w:type="dxa"/>
         <w:tblBorders>
           <w:top w:val="single" w:sz="2" w:space="0" w:color="000001"/>
           <w:left w:val="single" w:sz="2" w:space="0" w:color="000001"/>
@@ -13292,7 +13278,7 @@
         </w:tblBorders>
         <w:tblCellMar>
           <w:top w:w="55" w:type="dxa"/>
-          <w:left w:w="45" w:type="dxa"/>
+          <w:left w:w="42" w:type="dxa"/>
           <w:bottom w:w="55" w:type="dxa"/>
           <w:right w:w="55" w:type="dxa"/>
         </w:tblCellMar>
@@ -13317,7 +13303,7 @@
             </w:tcBorders>
             <w:shd w:color="auto" w:fill="auto" w:val="clear"/>
             <w:tcMar>
-              <w:left w:w="45" w:type="dxa"/>
+              <w:left w:w="42" w:type="dxa"/>
             </w:tcMar>
           </w:tcPr>
           <w:p>
@@ -13350,7 +13336,7 @@
             </w:tcBorders>
             <w:shd w:color="auto" w:fill="auto" w:val="clear"/>
             <w:tcMar>
-              <w:left w:w="45" w:type="dxa"/>
+              <w:left w:w="42" w:type="dxa"/>
             </w:tcMar>
           </w:tcPr>
           <w:p>
@@ -13383,7 +13369,7 @@
             </w:tcBorders>
             <w:shd w:color="auto" w:fill="auto" w:val="clear"/>
             <w:tcMar>
-              <w:left w:w="45" w:type="dxa"/>
+              <w:left w:w="42" w:type="dxa"/>
             </w:tcMar>
           </w:tcPr>
           <w:p>
@@ -13418,7 +13404,7 @@
             </w:tcBorders>
             <w:shd w:color="auto" w:fill="auto" w:val="clear"/>
             <w:tcMar>
-              <w:left w:w="45" w:type="dxa"/>
+              <w:left w:w="42" w:type="dxa"/>
             </w:tcMar>
           </w:tcPr>
           <w:p>
@@ -13454,7 +13440,7 @@
             </w:tcBorders>
             <w:shd w:color="auto" w:fill="auto" w:val="clear"/>
             <w:tcMar>
-              <w:left w:w="45" w:type="dxa"/>
+              <w:left w:w="42" w:type="dxa"/>
             </w:tcMar>
           </w:tcPr>
           <w:p>
@@ -13479,7 +13465,7 @@
             </w:tcBorders>
             <w:shd w:color="auto" w:fill="auto" w:val="clear"/>
             <w:tcMar>
-              <w:left w:w="45" w:type="dxa"/>
+              <w:left w:w="42" w:type="dxa"/>
             </w:tcMar>
           </w:tcPr>
           <w:p>
@@ -13504,7 +13490,7 @@
             </w:tcBorders>
             <w:shd w:color="auto" w:fill="auto" w:val="clear"/>
             <w:tcMar>
-              <w:left w:w="45" w:type="dxa"/>
+              <w:left w:w="42" w:type="dxa"/>
             </w:tcMar>
           </w:tcPr>
           <w:p>
@@ -13531,7 +13517,7 @@
             </w:tcBorders>
             <w:shd w:color="auto" w:fill="auto" w:val="clear"/>
             <w:tcMar>
-              <w:left w:w="45" w:type="dxa"/>
+              <w:left w:w="42" w:type="dxa"/>
             </w:tcMar>
           </w:tcPr>
           <w:p>
@@ -13579,7 +13565,7 @@
             </w:tcBorders>
             <w:shd w:color="auto" w:fill="auto" w:val="clear"/>
             <w:tcMar>
-              <w:left w:w="45" w:type="dxa"/>
+              <w:left w:w="42" w:type="dxa"/>
             </w:tcMar>
           </w:tcPr>
           <w:p>
@@ -13604,7 +13590,7 @@
             </w:tcBorders>
             <w:shd w:color="auto" w:fill="auto" w:val="clear"/>
             <w:tcMar>
-              <w:left w:w="45" w:type="dxa"/>
+              <w:left w:w="42" w:type="dxa"/>
             </w:tcMar>
           </w:tcPr>
           <w:p>
@@ -13629,7 +13615,7 @@
             </w:tcBorders>
             <w:shd w:color="auto" w:fill="auto" w:val="clear"/>
             <w:tcMar>
-              <w:left w:w="45" w:type="dxa"/>
+              <w:left w:w="42" w:type="dxa"/>
             </w:tcMar>
           </w:tcPr>
           <w:p>
@@ -13656,7 +13642,7 @@
             </w:tcBorders>
             <w:shd w:color="auto" w:fill="auto" w:val="clear"/>
             <w:tcMar>
-              <w:left w:w="45" w:type="dxa"/>
+              <w:left w:w="42" w:type="dxa"/>
             </w:tcMar>
           </w:tcPr>
           <w:p>
@@ -13705,7 +13691,7 @@
             </w:tcBorders>
             <w:shd w:color="auto" w:fill="auto" w:val="clear"/>
             <w:tcMar>
-              <w:left w:w="45" w:type="dxa"/>
+              <w:left w:w="42" w:type="dxa"/>
             </w:tcMar>
           </w:tcPr>
           <w:p>
@@ -13730,7 +13716,7 @@
             </w:tcBorders>
             <w:shd w:color="auto" w:fill="auto" w:val="clear"/>
             <w:tcMar>
-              <w:left w:w="45" w:type="dxa"/>
+              <w:left w:w="42" w:type="dxa"/>
             </w:tcMar>
           </w:tcPr>
           <w:p>
@@ -13755,7 +13741,7 @@
             </w:tcBorders>
             <w:shd w:color="auto" w:fill="auto" w:val="clear"/>
             <w:tcMar>
-              <w:left w:w="45" w:type="dxa"/>
+              <w:left w:w="42" w:type="dxa"/>
             </w:tcMar>
           </w:tcPr>
           <w:p>
@@ -13782,7 +13768,7 @@
             </w:tcBorders>
             <w:shd w:color="auto" w:fill="auto" w:val="clear"/>
             <w:tcMar>
-              <w:left w:w="45" w:type="dxa"/>
+              <w:left w:w="42" w:type="dxa"/>
             </w:tcMar>
           </w:tcPr>
           <w:p>
@@ -13830,7 +13816,7 @@
             </w:tcBorders>
             <w:shd w:color="auto" w:fill="auto" w:val="clear"/>
             <w:tcMar>
-              <w:left w:w="45" w:type="dxa"/>
+              <w:left w:w="42" w:type="dxa"/>
             </w:tcMar>
           </w:tcPr>
           <w:p>
@@ -13855,7 +13841,7 @@
             </w:tcBorders>
             <w:shd w:color="auto" w:fill="auto" w:val="clear"/>
             <w:tcMar>
-              <w:left w:w="45" w:type="dxa"/>
+              <w:left w:w="42" w:type="dxa"/>
             </w:tcMar>
           </w:tcPr>
           <w:p>
@@ -13880,7 +13866,7 @@
             </w:tcBorders>
             <w:shd w:color="auto" w:fill="auto" w:val="clear"/>
             <w:tcMar>
-              <w:left w:w="45" w:type="dxa"/>
+              <w:left w:w="42" w:type="dxa"/>
             </w:tcMar>
           </w:tcPr>
           <w:p>
@@ -13907,7 +13893,7 @@
             </w:tcBorders>
             <w:shd w:color="auto" w:fill="auto" w:val="clear"/>
             <w:tcMar>
-              <w:left w:w="45" w:type="dxa"/>
+              <w:left w:w="42" w:type="dxa"/>
             </w:tcMar>
           </w:tcPr>
           <w:p>
@@ -13955,7 +13941,7 @@
             </w:tcBorders>
             <w:shd w:color="auto" w:fill="auto" w:val="clear"/>
             <w:tcMar>
-              <w:left w:w="45" w:type="dxa"/>
+              <w:left w:w="42" w:type="dxa"/>
             </w:tcMar>
           </w:tcPr>
           <w:p>
@@ -13980,7 +13966,7 @@
             </w:tcBorders>
             <w:shd w:color="auto" w:fill="auto" w:val="clear"/>
             <w:tcMar>
-              <w:left w:w="45" w:type="dxa"/>
+              <w:left w:w="42" w:type="dxa"/>
             </w:tcMar>
           </w:tcPr>
           <w:p>
@@ -14005,7 +13991,7 @@
             </w:tcBorders>
             <w:shd w:color="auto" w:fill="auto" w:val="clear"/>
             <w:tcMar>
-              <w:left w:w="45" w:type="dxa"/>
+              <w:left w:w="42" w:type="dxa"/>
             </w:tcMar>
           </w:tcPr>
           <w:p>
@@ -14032,7 +14018,7 @@
             </w:tcBorders>
             <w:shd w:color="auto" w:fill="auto" w:val="clear"/>
             <w:tcMar>
-              <w:left w:w="45" w:type="dxa"/>
+              <w:left w:w="42" w:type="dxa"/>
             </w:tcMar>
           </w:tcPr>
           <w:p>
@@ -14080,7 +14066,7 @@
             </w:tcBorders>
             <w:shd w:color="auto" w:fill="auto" w:val="clear"/>
             <w:tcMar>
-              <w:left w:w="45" w:type="dxa"/>
+              <w:left w:w="42" w:type="dxa"/>
             </w:tcMar>
           </w:tcPr>
           <w:p>
@@ -14105,7 +14091,7 @@
             </w:tcBorders>
             <w:shd w:color="auto" w:fill="auto" w:val="clear"/>
             <w:tcMar>
-              <w:left w:w="45" w:type="dxa"/>
+              <w:left w:w="42" w:type="dxa"/>
             </w:tcMar>
           </w:tcPr>
           <w:p>
@@ -14130,7 +14116,7 @@
             </w:tcBorders>
             <w:shd w:color="auto" w:fill="auto" w:val="clear"/>
             <w:tcMar>
-              <w:left w:w="45" w:type="dxa"/>
+              <w:left w:w="42" w:type="dxa"/>
             </w:tcMar>
           </w:tcPr>
           <w:p>
@@ -14157,7 +14143,7 @@
             </w:tcBorders>
             <w:shd w:color="auto" w:fill="auto" w:val="clear"/>
             <w:tcMar>
-              <w:left w:w="45" w:type="dxa"/>
+              <w:left w:w="42" w:type="dxa"/>
             </w:tcMar>
           </w:tcPr>
           <w:p>
@@ -14295,7 +14281,7 @@
       <w:tblPr>
         <w:tblW w:w="9972" w:type="dxa"/>
         <w:jc w:val="left"/>
-        <w:tblInd w:w="47" w:type="dxa"/>
+        <w:tblInd w:w="45" w:type="dxa"/>
         <w:tblBorders>
           <w:top w:val="single" w:sz="2" w:space="0" w:color="000001"/>
           <w:left w:val="single" w:sz="2" w:space="0" w:color="000001"/>
@@ -14304,7 +14290,7 @@
         </w:tblBorders>
         <w:tblCellMar>
           <w:top w:w="55" w:type="dxa"/>
-          <w:left w:w="45" w:type="dxa"/>
+          <w:left w:w="42" w:type="dxa"/>
           <w:bottom w:w="55" w:type="dxa"/>
           <w:right w:w="55" w:type="dxa"/>
         </w:tblCellMar>
@@ -14329,7 +14315,7 @@
             </w:tcBorders>
             <w:shd w:color="auto" w:fill="auto" w:val="clear"/>
             <w:tcMar>
-              <w:left w:w="45" w:type="dxa"/>
+              <w:left w:w="42" w:type="dxa"/>
             </w:tcMar>
           </w:tcPr>
           <w:p>
@@ -14362,7 +14348,7 @@
             </w:tcBorders>
             <w:shd w:color="auto" w:fill="auto" w:val="clear"/>
             <w:tcMar>
-              <w:left w:w="45" w:type="dxa"/>
+              <w:left w:w="42" w:type="dxa"/>
             </w:tcMar>
           </w:tcPr>
           <w:p>
@@ -14395,7 +14381,7 @@
             </w:tcBorders>
             <w:shd w:color="auto" w:fill="auto" w:val="clear"/>
             <w:tcMar>
-              <w:left w:w="45" w:type="dxa"/>
+              <w:left w:w="42" w:type="dxa"/>
             </w:tcMar>
           </w:tcPr>
           <w:p>
@@ -14430,7 +14416,7 @@
             </w:tcBorders>
             <w:shd w:color="auto" w:fill="auto" w:val="clear"/>
             <w:tcMar>
-              <w:left w:w="45" w:type="dxa"/>
+              <w:left w:w="42" w:type="dxa"/>
             </w:tcMar>
           </w:tcPr>
           <w:p>
@@ -14466,7 +14452,7 @@
             </w:tcBorders>
             <w:shd w:color="auto" w:fill="auto" w:val="clear"/>
             <w:tcMar>
-              <w:left w:w="45" w:type="dxa"/>
+              <w:left w:w="42" w:type="dxa"/>
             </w:tcMar>
           </w:tcPr>
           <w:p>
@@ -14491,7 +14477,7 @@
             </w:tcBorders>
             <w:shd w:color="auto" w:fill="auto" w:val="clear"/>
             <w:tcMar>
-              <w:left w:w="45" w:type="dxa"/>
+              <w:left w:w="42" w:type="dxa"/>
             </w:tcMar>
           </w:tcPr>
           <w:p>
@@ -14516,7 +14502,7 @@
             </w:tcBorders>
             <w:shd w:color="auto" w:fill="auto" w:val="clear"/>
             <w:tcMar>
-              <w:left w:w="45" w:type="dxa"/>
+              <w:left w:w="42" w:type="dxa"/>
             </w:tcMar>
           </w:tcPr>
           <w:p>
@@ -14543,7 +14529,7 @@
             </w:tcBorders>
             <w:shd w:color="auto" w:fill="auto" w:val="clear"/>
             <w:tcMar>
-              <w:left w:w="45" w:type="dxa"/>
+              <w:left w:w="42" w:type="dxa"/>
             </w:tcMar>
           </w:tcPr>
           <w:p>
@@ -14651,7 +14637,7 @@
       <w:tblPr>
         <w:tblW w:w="9972" w:type="dxa"/>
         <w:jc w:val="left"/>
-        <w:tblInd w:w="47" w:type="dxa"/>
+        <w:tblInd w:w="45" w:type="dxa"/>
         <w:tblBorders>
           <w:top w:val="single" w:sz="2" w:space="0" w:color="000001"/>
           <w:left w:val="single" w:sz="2" w:space="0" w:color="000001"/>
@@ -14660,7 +14646,7 @@
         </w:tblBorders>
         <w:tblCellMar>
           <w:top w:w="55" w:type="dxa"/>
-          <w:left w:w="45" w:type="dxa"/>
+          <w:left w:w="42" w:type="dxa"/>
           <w:bottom w:w="55" w:type="dxa"/>
           <w:right w:w="55" w:type="dxa"/>
         </w:tblCellMar>
@@ -14685,7 +14671,7 @@
             </w:tcBorders>
             <w:shd w:color="auto" w:fill="auto" w:val="clear"/>
             <w:tcMar>
-              <w:left w:w="45" w:type="dxa"/>
+              <w:left w:w="42" w:type="dxa"/>
             </w:tcMar>
           </w:tcPr>
           <w:p>
@@ -14718,7 +14704,7 @@
             </w:tcBorders>
             <w:shd w:color="auto" w:fill="auto" w:val="clear"/>
             <w:tcMar>
-              <w:left w:w="45" w:type="dxa"/>
+              <w:left w:w="42" w:type="dxa"/>
             </w:tcMar>
           </w:tcPr>
           <w:p>
@@ -14751,7 +14737,7 @@
             </w:tcBorders>
             <w:shd w:color="auto" w:fill="auto" w:val="clear"/>
             <w:tcMar>
-              <w:left w:w="45" w:type="dxa"/>
+              <w:left w:w="42" w:type="dxa"/>
             </w:tcMar>
           </w:tcPr>
           <w:p>
@@ -14786,7 +14772,7 @@
             </w:tcBorders>
             <w:shd w:color="auto" w:fill="auto" w:val="clear"/>
             <w:tcMar>
-              <w:left w:w="45" w:type="dxa"/>
+              <w:left w:w="42" w:type="dxa"/>
             </w:tcMar>
           </w:tcPr>
           <w:p>
@@ -14822,7 +14808,7 @@
             </w:tcBorders>
             <w:shd w:color="auto" w:fill="auto" w:val="clear"/>
             <w:tcMar>
-              <w:left w:w="45" w:type="dxa"/>
+              <w:left w:w="42" w:type="dxa"/>
             </w:tcMar>
           </w:tcPr>
           <w:p>
@@ -14851,7 +14837,7 @@
             </w:tcBorders>
             <w:shd w:color="auto" w:fill="auto" w:val="clear"/>
             <w:tcMar>
-              <w:left w:w="45" w:type="dxa"/>
+              <w:left w:w="42" w:type="dxa"/>
             </w:tcMar>
           </w:tcPr>
           <w:p>
@@ -14880,7 +14866,7 @@
             </w:tcBorders>
             <w:shd w:color="auto" w:fill="auto" w:val="clear"/>
             <w:tcMar>
-              <w:left w:w="45" w:type="dxa"/>
+              <w:left w:w="42" w:type="dxa"/>
             </w:tcMar>
           </w:tcPr>
           <w:p>
@@ -14911,7 +14897,7 @@
             </w:tcBorders>
             <w:shd w:color="auto" w:fill="auto" w:val="clear"/>
             <w:tcMar>
-              <w:left w:w="45" w:type="dxa"/>
+              <w:left w:w="42" w:type="dxa"/>
             </w:tcMar>
           </w:tcPr>
           <w:p>
@@ -14971,7 +14957,7 @@
             </w:tcBorders>
             <w:shd w:color="auto" w:fill="auto" w:val="clear"/>
             <w:tcMar>
-              <w:left w:w="45" w:type="dxa"/>
+              <w:left w:w="42" w:type="dxa"/>
             </w:tcMar>
           </w:tcPr>
           <w:p>
@@ -15000,7 +14986,7 @@
             </w:tcBorders>
             <w:shd w:color="auto" w:fill="auto" w:val="clear"/>
             <w:tcMar>
-              <w:left w:w="45" w:type="dxa"/>
+              <w:left w:w="42" w:type="dxa"/>
             </w:tcMar>
           </w:tcPr>
           <w:p>
@@ -15029,7 +15015,7 @@
             </w:tcBorders>
             <w:shd w:color="auto" w:fill="auto" w:val="clear"/>
             <w:tcMar>
-              <w:left w:w="45" w:type="dxa"/>
+              <w:left w:w="42" w:type="dxa"/>
             </w:tcMar>
           </w:tcPr>
           <w:p>
@@ -15060,7 +15046,7 @@
             </w:tcBorders>
             <w:shd w:color="auto" w:fill="auto" w:val="clear"/>
             <w:tcMar>
-              <w:left w:w="45" w:type="dxa"/>
+              <w:left w:w="42" w:type="dxa"/>
             </w:tcMar>
           </w:tcPr>
           <w:p>
@@ -15120,7 +15106,7 @@
             </w:tcBorders>
             <w:shd w:color="auto" w:fill="auto" w:val="clear"/>
             <w:tcMar>
-              <w:left w:w="45" w:type="dxa"/>
+              <w:left w:w="42" w:type="dxa"/>
             </w:tcMar>
           </w:tcPr>
           <w:p>
@@ -15149,7 +15135,7 @@
             </w:tcBorders>
             <w:shd w:color="auto" w:fill="auto" w:val="clear"/>
             <w:tcMar>
-              <w:left w:w="45" w:type="dxa"/>
+              <w:left w:w="42" w:type="dxa"/>
             </w:tcMar>
           </w:tcPr>
           <w:p>
@@ -15178,7 +15164,7 @@
             </w:tcBorders>
             <w:shd w:color="auto" w:fill="auto" w:val="clear"/>
             <w:tcMar>
-              <w:left w:w="45" w:type="dxa"/>
+              <w:left w:w="42" w:type="dxa"/>
             </w:tcMar>
           </w:tcPr>
           <w:p>
@@ -15209,7 +15195,7 @@
             </w:tcBorders>
             <w:shd w:color="auto" w:fill="auto" w:val="clear"/>
             <w:tcMar>
-              <w:left w:w="45" w:type="dxa"/>
+              <w:left w:w="42" w:type="dxa"/>
             </w:tcMar>
           </w:tcPr>
           <w:p>
@@ -15269,7 +15255,7 @@
             </w:tcBorders>
             <w:shd w:color="auto" w:fill="auto" w:val="clear"/>
             <w:tcMar>
-              <w:left w:w="45" w:type="dxa"/>
+              <w:left w:w="42" w:type="dxa"/>
             </w:tcMar>
           </w:tcPr>
           <w:p>
@@ -15298,7 +15284,7 @@
             </w:tcBorders>
             <w:shd w:color="auto" w:fill="auto" w:val="clear"/>
             <w:tcMar>
-              <w:left w:w="45" w:type="dxa"/>
+              <w:left w:w="42" w:type="dxa"/>
             </w:tcMar>
           </w:tcPr>
           <w:p>
@@ -15327,7 +15313,7 @@
             </w:tcBorders>
             <w:shd w:color="auto" w:fill="auto" w:val="clear"/>
             <w:tcMar>
-              <w:left w:w="45" w:type="dxa"/>
+              <w:left w:w="42" w:type="dxa"/>
             </w:tcMar>
           </w:tcPr>
           <w:p>
@@ -15358,7 +15344,7 @@
             </w:tcBorders>
             <w:shd w:color="auto" w:fill="auto" w:val="clear"/>
             <w:tcMar>
-              <w:left w:w="45" w:type="dxa"/>
+              <w:left w:w="42" w:type="dxa"/>
             </w:tcMar>
           </w:tcPr>
           <w:p>
@@ -15418,7 +15404,7 @@
             </w:tcBorders>
             <w:shd w:color="auto" w:fill="auto" w:val="clear"/>
             <w:tcMar>
-              <w:left w:w="45" w:type="dxa"/>
+              <w:left w:w="42" w:type="dxa"/>
             </w:tcMar>
           </w:tcPr>
           <w:p>
@@ -15447,36 +15433,40 @@
             </w:tcBorders>
             <w:shd w:color="auto" w:fill="auto" w:val="clear"/>
             <w:tcMar>
-              <w:left w:w="45" w:type="dxa"/>
-            </w:tcMar>
-          </w:tcPr>
-          <w:p>
-            <w:pPr>
-              <w:pStyle w:val="TableContents"/>
-              <w:rPr>
-                <w:bCs/>
-              </w:rPr>
-            </w:pPr>
-            <w:r>
-              <w:rPr>
-                <w:bCs/>
-              </w:rPr>
-              <w:t>After enabling, admin and user try withdrawal, transfer, paybill, deposit, changeplan and disable transactions.</w:t>
-            </w:r>
-          </w:p>
-        </w:tc>
-        <w:tc>
-          <w:tcPr>
-            <w:tcW w:w="2493" w:type="dxa"/>
-            <w:tcBorders>
-              <w:top w:val="single" w:sz="2" w:space="0" w:color="000001"/>
-              <w:left w:val="single" w:sz="2" w:space="0" w:color="000001"/>
-              <w:bottom w:val="single" w:sz="2" w:space="0" w:color="000001"/>
-              <w:insideH w:val="single" w:sz="2" w:space="0" w:color="000001"/>
-            </w:tcBorders>
-            <w:shd w:color="auto" w:fill="auto" w:val="clear"/>
-            <w:tcMar>
-              <w:left w:w="45" w:type="dxa"/>
+              <w:left w:w="42" w:type="dxa"/>
+            </w:tcMar>
+          </w:tcPr>
+          <w:p>
+            <w:pPr>
+              <w:pStyle w:val="TableContents"/>
+              <w:rPr/>
+            </w:pPr>
+            <w:r>
+              <w:rPr>
+                <w:bCs/>
+              </w:rPr>
+              <w:t xml:space="preserve">After enabling, admin and user try withdrawal </w:t>
+            </w:r>
+            <w:r>
+              <w:rPr>
+                <w:bCs/>
+              </w:rPr>
+              <w:t>to test if the account can now to transactions.</w:t>
+            </w:r>
+          </w:p>
+        </w:tc>
+        <w:tc>
+          <w:tcPr>
+            <w:tcW w:w="2493" w:type="dxa"/>
+            <w:tcBorders>
+              <w:top w:val="single" w:sz="2" w:space="0" w:color="000001"/>
+              <w:left w:val="single" w:sz="2" w:space="0" w:color="000001"/>
+              <w:bottom w:val="single" w:sz="2" w:space="0" w:color="000001"/>
+              <w:insideH w:val="single" w:sz="2" w:space="0" w:color="000001"/>
+            </w:tcBorders>
+            <w:shd w:color="auto" w:fill="auto" w:val="clear"/>
+            <w:tcMar>
+              <w:left w:w="42" w:type="dxa"/>
             </w:tcMar>
           </w:tcPr>
           <w:p>
@@ -15507,7 +15497,7 @@
             </w:tcBorders>
             <w:shd w:color="auto" w:fill="auto" w:val="clear"/>
             <w:tcMar>
-              <w:left w:w="45" w:type="dxa"/>
+              <w:left w:w="42" w:type="dxa"/>
             </w:tcMar>
           </w:tcPr>
           <w:p>

</xml_diff>

<commit_message>
Added some documentation about changes I made to deposit
</commit_message>
<xml_diff>
--- a/project/doc/Test_Cases.docx
+++ b/project/doc/Test_Cases.docx
@@ -121,7 +121,7 @@
       <w:tblPr>
         <w:tblW w:w="9972" w:type="dxa"/>
         <w:jc w:val="left"/>
-        <w:tblInd w:w="45" w:type="dxa"/>
+        <w:tblInd w:w="43" w:type="dxa"/>
         <w:tblBorders>
           <w:top w:val="single" w:sz="2" w:space="0" w:color="000001"/>
           <w:left w:val="single" w:sz="2" w:space="0" w:color="000001"/>
@@ -130,7 +130,7 @@
         </w:tblBorders>
         <w:tblCellMar>
           <w:top w:w="55" w:type="dxa"/>
-          <w:left w:w="42" w:type="dxa"/>
+          <w:left w:w="39" w:type="dxa"/>
           <w:bottom w:w="55" w:type="dxa"/>
           <w:right w:w="55" w:type="dxa"/>
         </w:tblCellMar>
@@ -155,7 +155,7 @@
             </w:tcBorders>
             <w:shd w:color="auto" w:fill="auto" w:val="clear"/>
             <w:tcMar>
-              <w:left w:w="42" w:type="dxa"/>
+              <w:left w:w="39" w:type="dxa"/>
             </w:tcMar>
           </w:tcPr>
           <w:p>
@@ -188,7 +188,7 @@
             </w:tcBorders>
             <w:shd w:color="auto" w:fill="auto" w:val="clear"/>
             <w:tcMar>
-              <w:left w:w="42" w:type="dxa"/>
+              <w:left w:w="39" w:type="dxa"/>
             </w:tcMar>
           </w:tcPr>
           <w:p>
@@ -221,7 +221,7 @@
             </w:tcBorders>
             <w:shd w:color="auto" w:fill="auto" w:val="clear"/>
             <w:tcMar>
-              <w:left w:w="42" w:type="dxa"/>
+              <w:left w:w="39" w:type="dxa"/>
             </w:tcMar>
           </w:tcPr>
           <w:p>
@@ -256,7 +256,7 @@
             </w:tcBorders>
             <w:shd w:color="auto" w:fill="auto" w:val="clear"/>
             <w:tcMar>
-              <w:left w:w="42" w:type="dxa"/>
+              <w:left w:w="39" w:type="dxa"/>
             </w:tcMar>
           </w:tcPr>
           <w:p>
@@ -292,7 +292,7 @@
             </w:tcBorders>
             <w:shd w:color="auto" w:fill="auto" w:val="clear"/>
             <w:tcMar>
-              <w:left w:w="42" w:type="dxa"/>
+              <w:left w:w="39" w:type="dxa"/>
             </w:tcMar>
           </w:tcPr>
           <w:p>
@@ -317,7 +317,7 @@
             </w:tcBorders>
             <w:shd w:color="auto" w:fill="auto" w:val="clear"/>
             <w:tcMar>
-              <w:left w:w="42" w:type="dxa"/>
+              <w:left w:w="39" w:type="dxa"/>
             </w:tcMar>
           </w:tcPr>
           <w:p>
@@ -342,7 +342,7 @@
             </w:tcBorders>
             <w:shd w:color="auto" w:fill="auto" w:val="clear"/>
             <w:tcMar>
-              <w:left w:w="42" w:type="dxa"/>
+              <w:left w:w="39" w:type="dxa"/>
             </w:tcMar>
           </w:tcPr>
           <w:p>
@@ -369,7 +369,7 @@
             </w:tcBorders>
             <w:shd w:color="auto" w:fill="auto" w:val="clear"/>
             <w:tcMar>
-              <w:left w:w="42" w:type="dxa"/>
+              <w:left w:w="39" w:type="dxa"/>
             </w:tcMar>
           </w:tcPr>
           <w:p>
@@ -417,7 +417,7 @@
             </w:tcBorders>
             <w:shd w:color="auto" w:fill="auto" w:val="clear"/>
             <w:tcMar>
-              <w:left w:w="42" w:type="dxa"/>
+              <w:left w:w="39" w:type="dxa"/>
             </w:tcMar>
           </w:tcPr>
           <w:p>
@@ -442,7 +442,7 @@
             </w:tcBorders>
             <w:shd w:color="auto" w:fill="auto" w:val="clear"/>
             <w:tcMar>
-              <w:left w:w="42" w:type="dxa"/>
+              <w:left w:w="39" w:type="dxa"/>
             </w:tcMar>
           </w:tcPr>
           <w:p>
@@ -467,7 +467,7 @@
             </w:tcBorders>
             <w:shd w:color="auto" w:fill="auto" w:val="clear"/>
             <w:tcMar>
-              <w:left w:w="42" w:type="dxa"/>
+              <w:left w:w="39" w:type="dxa"/>
             </w:tcMar>
           </w:tcPr>
           <w:p>
@@ -494,7 +494,7 @@
             </w:tcBorders>
             <w:shd w:color="auto" w:fill="auto" w:val="clear"/>
             <w:tcMar>
-              <w:left w:w="42" w:type="dxa"/>
+              <w:left w:w="39" w:type="dxa"/>
             </w:tcMar>
           </w:tcPr>
           <w:p>
@@ -542,7 +542,7 @@
             </w:tcBorders>
             <w:shd w:color="auto" w:fill="auto" w:val="clear"/>
             <w:tcMar>
-              <w:left w:w="42" w:type="dxa"/>
+              <w:left w:w="39" w:type="dxa"/>
             </w:tcMar>
           </w:tcPr>
           <w:p>
@@ -567,7 +567,7 @@
             </w:tcBorders>
             <w:shd w:color="auto" w:fill="auto" w:val="clear"/>
             <w:tcMar>
-              <w:left w:w="42" w:type="dxa"/>
+              <w:left w:w="39" w:type="dxa"/>
             </w:tcMar>
           </w:tcPr>
           <w:p>
@@ -592,7 +592,7 @@
             </w:tcBorders>
             <w:shd w:color="auto" w:fill="auto" w:val="clear"/>
             <w:tcMar>
-              <w:left w:w="42" w:type="dxa"/>
+              <w:left w:w="39" w:type="dxa"/>
             </w:tcMar>
           </w:tcPr>
           <w:p>
@@ -619,7 +619,7 @@
             </w:tcBorders>
             <w:shd w:color="auto" w:fill="auto" w:val="clear"/>
             <w:tcMar>
-              <w:left w:w="42" w:type="dxa"/>
+              <w:left w:w="39" w:type="dxa"/>
             </w:tcMar>
           </w:tcPr>
           <w:p>
@@ -667,7 +667,7 @@
             </w:tcBorders>
             <w:shd w:color="auto" w:fill="auto" w:val="clear"/>
             <w:tcMar>
-              <w:left w:w="42" w:type="dxa"/>
+              <w:left w:w="39" w:type="dxa"/>
             </w:tcMar>
           </w:tcPr>
           <w:p>
@@ -692,7 +692,7 @@
             </w:tcBorders>
             <w:shd w:color="auto" w:fill="auto" w:val="clear"/>
             <w:tcMar>
-              <w:left w:w="42" w:type="dxa"/>
+              <w:left w:w="39" w:type="dxa"/>
             </w:tcMar>
           </w:tcPr>
           <w:p>
@@ -717,7 +717,7 @@
             </w:tcBorders>
             <w:shd w:color="auto" w:fill="auto" w:val="clear"/>
             <w:tcMar>
-              <w:left w:w="42" w:type="dxa"/>
+              <w:left w:w="39" w:type="dxa"/>
             </w:tcMar>
           </w:tcPr>
           <w:p>
@@ -744,7 +744,7 @@
             </w:tcBorders>
             <w:shd w:color="auto" w:fill="auto" w:val="clear"/>
             <w:tcMar>
-              <w:left w:w="42" w:type="dxa"/>
+              <w:left w:w="39" w:type="dxa"/>
             </w:tcMar>
           </w:tcPr>
           <w:p>
@@ -835,7 +835,7 @@
       <w:tblPr>
         <w:tblW w:w="9972" w:type="dxa"/>
         <w:jc w:val="left"/>
-        <w:tblInd w:w="45" w:type="dxa"/>
+        <w:tblInd w:w="43" w:type="dxa"/>
         <w:tblBorders>
           <w:top w:val="single" w:sz="2" w:space="0" w:color="000001"/>
           <w:left w:val="single" w:sz="2" w:space="0" w:color="000001"/>
@@ -844,7 +844,7 @@
         </w:tblBorders>
         <w:tblCellMar>
           <w:top w:w="55" w:type="dxa"/>
-          <w:left w:w="42" w:type="dxa"/>
+          <w:left w:w="39" w:type="dxa"/>
           <w:bottom w:w="55" w:type="dxa"/>
           <w:right w:w="55" w:type="dxa"/>
         </w:tblCellMar>
@@ -869,7 +869,7 @@
             </w:tcBorders>
             <w:shd w:color="auto" w:fill="auto" w:val="clear"/>
             <w:tcMar>
-              <w:left w:w="42" w:type="dxa"/>
+              <w:left w:w="39" w:type="dxa"/>
             </w:tcMar>
           </w:tcPr>
           <w:p>
@@ -902,7 +902,7 @@
             </w:tcBorders>
             <w:shd w:color="auto" w:fill="auto" w:val="clear"/>
             <w:tcMar>
-              <w:left w:w="42" w:type="dxa"/>
+              <w:left w:w="39" w:type="dxa"/>
             </w:tcMar>
           </w:tcPr>
           <w:p>
@@ -935,7 +935,7 @@
             </w:tcBorders>
             <w:shd w:color="auto" w:fill="auto" w:val="clear"/>
             <w:tcMar>
-              <w:left w:w="42" w:type="dxa"/>
+              <w:left w:w="39" w:type="dxa"/>
             </w:tcMar>
           </w:tcPr>
           <w:p>
@@ -970,7 +970,7 @@
             </w:tcBorders>
             <w:shd w:color="auto" w:fill="auto" w:val="clear"/>
             <w:tcMar>
-              <w:left w:w="42" w:type="dxa"/>
+              <w:left w:w="39" w:type="dxa"/>
             </w:tcMar>
           </w:tcPr>
           <w:p>
@@ -1006,7 +1006,7 @@
             </w:tcBorders>
             <w:shd w:color="auto" w:fill="auto" w:val="clear"/>
             <w:tcMar>
-              <w:left w:w="42" w:type="dxa"/>
+              <w:left w:w="39" w:type="dxa"/>
             </w:tcMar>
           </w:tcPr>
           <w:p>
@@ -1035,7 +1035,7 @@
             </w:tcBorders>
             <w:shd w:color="auto" w:fill="auto" w:val="clear"/>
             <w:tcMar>
-              <w:left w:w="42" w:type="dxa"/>
+              <w:left w:w="39" w:type="dxa"/>
             </w:tcMar>
           </w:tcPr>
           <w:p>
@@ -1064,7 +1064,7 @@
             </w:tcBorders>
             <w:shd w:color="auto" w:fill="auto" w:val="clear"/>
             <w:tcMar>
-              <w:left w:w="42" w:type="dxa"/>
+              <w:left w:w="39" w:type="dxa"/>
             </w:tcMar>
           </w:tcPr>
           <w:p>
@@ -1095,7 +1095,7 @@
             </w:tcBorders>
             <w:shd w:color="auto" w:fill="auto" w:val="clear"/>
             <w:tcMar>
-              <w:left w:w="42" w:type="dxa"/>
+              <w:left w:w="39" w:type="dxa"/>
             </w:tcMar>
           </w:tcPr>
           <w:p>
@@ -1155,7 +1155,7 @@
             </w:tcBorders>
             <w:shd w:color="auto" w:fill="auto" w:val="clear"/>
             <w:tcMar>
-              <w:left w:w="42" w:type="dxa"/>
+              <w:left w:w="39" w:type="dxa"/>
             </w:tcMar>
           </w:tcPr>
           <w:p>
@@ -1184,7 +1184,7 @@
             </w:tcBorders>
             <w:shd w:color="auto" w:fill="auto" w:val="clear"/>
             <w:tcMar>
-              <w:left w:w="42" w:type="dxa"/>
+              <w:left w:w="39" w:type="dxa"/>
             </w:tcMar>
           </w:tcPr>
           <w:p>
@@ -1213,7 +1213,7 @@
             </w:tcBorders>
             <w:shd w:color="auto" w:fill="auto" w:val="clear"/>
             <w:tcMar>
-              <w:left w:w="42" w:type="dxa"/>
+              <w:left w:w="39" w:type="dxa"/>
             </w:tcMar>
           </w:tcPr>
           <w:p>
@@ -1244,7 +1244,7 @@
             </w:tcBorders>
             <w:shd w:color="auto" w:fill="auto" w:val="clear"/>
             <w:tcMar>
-              <w:left w:w="42" w:type="dxa"/>
+              <w:left w:w="39" w:type="dxa"/>
             </w:tcMar>
           </w:tcPr>
           <w:p>
@@ -1304,7 +1304,7 @@
             </w:tcBorders>
             <w:shd w:color="auto" w:fill="auto" w:val="clear"/>
             <w:tcMar>
-              <w:left w:w="42" w:type="dxa"/>
+              <w:left w:w="39" w:type="dxa"/>
             </w:tcMar>
           </w:tcPr>
           <w:p>
@@ -1333,7 +1333,7 @@
             </w:tcBorders>
             <w:shd w:color="auto" w:fill="auto" w:val="clear"/>
             <w:tcMar>
-              <w:left w:w="42" w:type="dxa"/>
+              <w:left w:w="39" w:type="dxa"/>
             </w:tcMar>
           </w:tcPr>
           <w:p>
@@ -1378,7 +1378,7 @@
             </w:tcBorders>
             <w:shd w:color="auto" w:fill="auto" w:val="clear"/>
             <w:tcMar>
-              <w:left w:w="42" w:type="dxa"/>
+              <w:left w:w="39" w:type="dxa"/>
             </w:tcMar>
           </w:tcPr>
           <w:p>
@@ -1409,7 +1409,7 @@
             </w:tcBorders>
             <w:shd w:color="auto" w:fill="auto" w:val="clear"/>
             <w:tcMar>
-              <w:left w:w="42" w:type="dxa"/>
+              <w:left w:w="39" w:type="dxa"/>
             </w:tcMar>
           </w:tcPr>
           <w:p>
@@ -1469,7 +1469,7 @@
             </w:tcBorders>
             <w:shd w:color="auto" w:fill="auto" w:val="clear"/>
             <w:tcMar>
-              <w:left w:w="42" w:type="dxa"/>
+              <w:left w:w="39" w:type="dxa"/>
             </w:tcMar>
           </w:tcPr>
           <w:p>
@@ -1498,7 +1498,7 @@
             </w:tcBorders>
             <w:shd w:color="auto" w:fill="auto" w:val="clear"/>
             <w:tcMar>
-              <w:left w:w="42" w:type="dxa"/>
+              <w:left w:w="39" w:type="dxa"/>
             </w:tcMar>
           </w:tcPr>
           <w:p>
@@ -1527,7 +1527,7 @@
             </w:tcBorders>
             <w:shd w:color="auto" w:fill="auto" w:val="clear"/>
             <w:tcMar>
-              <w:left w:w="42" w:type="dxa"/>
+              <w:left w:w="39" w:type="dxa"/>
             </w:tcMar>
           </w:tcPr>
           <w:p>
@@ -1558,7 +1558,7 @@
             </w:tcBorders>
             <w:shd w:color="auto" w:fill="auto" w:val="clear"/>
             <w:tcMar>
-              <w:left w:w="42" w:type="dxa"/>
+              <w:left w:w="39" w:type="dxa"/>
             </w:tcMar>
           </w:tcPr>
           <w:p>
@@ -1618,7 +1618,7 @@
             </w:tcBorders>
             <w:shd w:color="auto" w:fill="auto" w:val="clear"/>
             <w:tcMar>
-              <w:left w:w="42" w:type="dxa"/>
+              <w:left w:w="39" w:type="dxa"/>
             </w:tcMar>
           </w:tcPr>
           <w:p>
@@ -1647,7 +1647,7 @@
             </w:tcBorders>
             <w:shd w:color="auto" w:fill="auto" w:val="clear"/>
             <w:tcMar>
-              <w:left w:w="42" w:type="dxa"/>
+              <w:left w:w="39" w:type="dxa"/>
             </w:tcMar>
           </w:tcPr>
           <w:p>
@@ -1676,7 +1676,7 @@
             </w:tcBorders>
             <w:shd w:color="auto" w:fill="auto" w:val="clear"/>
             <w:tcMar>
-              <w:left w:w="42" w:type="dxa"/>
+              <w:left w:w="39" w:type="dxa"/>
             </w:tcMar>
           </w:tcPr>
           <w:p>
@@ -1707,7 +1707,7 @@
             </w:tcBorders>
             <w:shd w:color="auto" w:fill="auto" w:val="clear"/>
             <w:tcMar>
-              <w:left w:w="42" w:type="dxa"/>
+              <w:left w:w="39" w:type="dxa"/>
             </w:tcMar>
           </w:tcPr>
           <w:p>
@@ -1767,7 +1767,7 @@
             </w:tcBorders>
             <w:shd w:color="auto" w:fill="auto" w:val="clear"/>
             <w:tcMar>
-              <w:left w:w="42" w:type="dxa"/>
+              <w:left w:w="39" w:type="dxa"/>
             </w:tcMar>
           </w:tcPr>
           <w:p>
@@ -1796,7 +1796,7 @@
             </w:tcBorders>
             <w:shd w:color="auto" w:fill="auto" w:val="clear"/>
             <w:tcMar>
-              <w:left w:w="42" w:type="dxa"/>
+              <w:left w:w="39" w:type="dxa"/>
             </w:tcMar>
           </w:tcPr>
           <w:p>
@@ -1823,7 +1823,7 @@
             </w:tcBorders>
             <w:shd w:color="auto" w:fill="auto" w:val="clear"/>
             <w:tcMar>
-              <w:left w:w="42" w:type="dxa"/>
+              <w:left w:w="39" w:type="dxa"/>
             </w:tcMar>
           </w:tcPr>
           <w:p>
@@ -1854,7 +1854,7 @@
             </w:tcBorders>
             <w:shd w:color="auto" w:fill="auto" w:val="clear"/>
             <w:tcMar>
-              <w:left w:w="42" w:type="dxa"/>
+              <w:left w:w="39" w:type="dxa"/>
             </w:tcMar>
           </w:tcPr>
           <w:p>
@@ -1914,7 +1914,7 @@
             </w:tcBorders>
             <w:shd w:color="auto" w:fill="auto" w:val="clear"/>
             <w:tcMar>
-              <w:left w:w="42" w:type="dxa"/>
+              <w:left w:w="39" w:type="dxa"/>
             </w:tcMar>
           </w:tcPr>
           <w:p>
@@ -1943,7 +1943,7 @@
             </w:tcBorders>
             <w:shd w:color="auto" w:fill="auto" w:val="clear"/>
             <w:tcMar>
-              <w:left w:w="42" w:type="dxa"/>
+              <w:left w:w="39" w:type="dxa"/>
             </w:tcMar>
           </w:tcPr>
           <w:p>
@@ -1972,7 +1972,7 @@
             </w:tcBorders>
             <w:shd w:color="auto" w:fill="auto" w:val="clear"/>
             <w:tcMar>
-              <w:left w:w="42" w:type="dxa"/>
+              <w:left w:w="39" w:type="dxa"/>
             </w:tcMar>
           </w:tcPr>
           <w:p>
@@ -2003,7 +2003,7 @@
             </w:tcBorders>
             <w:shd w:color="auto" w:fill="auto" w:val="clear"/>
             <w:tcMar>
-              <w:left w:w="42" w:type="dxa"/>
+              <w:left w:w="39" w:type="dxa"/>
             </w:tcMar>
           </w:tcPr>
           <w:p>
@@ -2063,7 +2063,7 @@
             </w:tcBorders>
             <w:shd w:color="auto" w:fill="auto" w:val="clear"/>
             <w:tcMar>
-              <w:left w:w="42" w:type="dxa"/>
+              <w:left w:w="39" w:type="dxa"/>
             </w:tcMar>
           </w:tcPr>
           <w:p>
@@ -2092,7 +2092,7 @@
             </w:tcBorders>
             <w:shd w:color="auto" w:fill="auto" w:val="clear"/>
             <w:tcMar>
-              <w:left w:w="42" w:type="dxa"/>
+              <w:left w:w="39" w:type="dxa"/>
             </w:tcMar>
           </w:tcPr>
           <w:p>
@@ -2121,7 +2121,7 @@
             </w:tcBorders>
             <w:shd w:color="auto" w:fill="auto" w:val="clear"/>
             <w:tcMar>
-              <w:left w:w="42" w:type="dxa"/>
+              <w:left w:w="39" w:type="dxa"/>
             </w:tcMar>
           </w:tcPr>
           <w:p>
@@ -2152,7 +2152,7 @@
             </w:tcBorders>
             <w:shd w:color="auto" w:fill="auto" w:val="clear"/>
             <w:tcMar>
-              <w:left w:w="42" w:type="dxa"/>
+              <w:left w:w="39" w:type="dxa"/>
             </w:tcMar>
           </w:tcPr>
           <w:p>
@@ -2212,7 +2212,7 @@
             </w:tcBorders>
             <w:shd w:color="auto" w:fill="auto" w:val="clear"/>
             <w:tcMar>
-              <w:left w:w="42" w:type="dxa"/>
+              <w:left w:w="39" w:type="dxa"/>
             </w:tcMar>
           </w:tcPr>
           <w:p>
@@ -2241,7 +2241,7 @@
             </w:tcBorders>
             <w:shd w:color="auto" w:fill="auto" w:val="clear"/>
             <w:tcMar>
-              <w:left w:w="42" w:type="dxa"/>
+              <w:left w:w="39" w:type="dxa"/>
             </w:tcMar>
           </w:tcPr>
           <w:p>
@@ -2270,7 +2270,7 @@
             </w:tcBorders>
             <w:shd w:color="auto" w:fill="auto" w:val="clear"/>
             <w:tcMar>
-              <w:left w:w="42" w:type="dxa"/>
+              <w:left w:w="39" w:type="dxa"/>
             </w:tcMar>
           </w:tcPr>
           <w:p>
@@ -2301,7 +2301,7 @@
             </w:tcBorders>
             <w:shd w:color="auto" w:fill="auto" w:val="clear"/>
             <w:tcMar>
-              <w:left w:w="42" w:type="dxa"/>
+              <w:left w:w="39" w:type="dxa"/>
             </w:tcMar>
           </w:tcPr>
           <w:p>
@@ -2361,7 +2361,7 @@
             </w:tcBorders>
             <w:shd w:color="auto" w:fill="auto" w:val="clear"/>
             <w:tcMar>
-              <w:left w:w="42" w:type="dxa"/>
+              <w:left w:w="39" w:type="dxa"/>
             </w:tcMar>
           </w:tcPr>
           <w:p>
@@ -2390,7 +2390,7 @@
             </w:tcBorders>
             <w:shd w:color="auto" w:fill="auto" w:val="clear"/>
             <w:tcMar>
-              <w:left w:w="42" w:type="dxa"/>
+              <w:left w:w="39" w:type="dxa"/>
             </w:tcMar>
           </w:tcPr>
           <w:p>
@@ -2429,7 +2429,7 @@
             </w:tcBorders>
             <w:shd w:color="auto" w:fill="auto" w:val="clear"/>
             <w:tcMar>
-              <w:left w:w="42" w:type="dxa"/>
+              <w:left w:w="39" w:type="dxa"/>
             </w:tcMar>
           </w:tcPr>
           <w:p>
@@ -2458,7 +2458,7 @@
             </w:tcBorders>
             <w:shd w:color="auto" w:fill="auto" w:val="clear"/>
             <w:tcMar>
-              <w:left w:w="42" w:type="dxa"/>
+              <w:left w:w="39" w:type="dxa"/>
             </w:tcMar>
           </w:tcPr>
           <w:p>
@@ -2518,7 +2518,7 @@
             </w:tcBorders>
             <w:shd w:color="auto" w:fill="auto" w:val="clear"/>
             <w:tcMar>
-              <w:left w:w="42" w:type="dxa"/>
+              <w:left w:w="39" w:type="dxa"/>
             </w:tcMar>
           </w:tcPr>
           <w:p>
@@ -2547,7 +2547,7 @@
             </w:tcBorders>
             <w:shd w:color="auto" w:fill="auto" w:val="clear"/>
             <w:tcMar>
-              <w:left w:w="42" w:type="dxa"/>
+              <w:left w:w="39" w:type="dxa"/>
             </w:tcMar>
           </w:tcPr>
           <w:p>
@@ -2576,7 +2576,7 @@
             </w:tcBorders>
             <w:shd w:color="auto" w:fill="auto" w:val="clear"/>
             <w:tcMar>
-              <w:left w:w="42" w:type="dxa"/>
+              <w:left w:w="39" w:type="dxa"/>
             </w:tcMar>
           </w:tcPr>
           <w:p>
@@ -2607,7 +2607,7 @@
             </w:tcBorders>
             <w:shd w:color="auto" w:fill="auto" w:val="clear"/>
             <w:tcMar>
-              <w:left w:w="42" w:type="dxa"/>
+              <w:left w:w="39" w:type="dxa"/>
             </w:tcMar>
           </w:tcPr>
           <w:p>
@@ -2667,7 +2667,7 @@
             </w:tcBorders>
             <w:shd w:color="auto" w:fill="auto" w:val="clear"/>
             <w:tcMar>
-              <w:left w:w="42" w:type="dxa"/>
+              <w:left w:w="39" w:type="dxa"/>
             </w:tcMar>
           </w:tcPr>
           <w:p>
@@ -2696,7 +2696,7 @@
             </w:tcBorders>
             <w:shd w:color="auto" w:fill="auto" w:val="clear"/>
             <w:tcMar>
-              <w:left w:w="42" w:type="dxa"/>
+              <w:left w:w="39" w:type="dxa"/>
             </w:tcMar>
           </w:tcPr>
           <w:p>
@@ -2725,7 +2725,7 @@
             </w:tcBorders>
             <w:shd w:color="auto" w:fill="auto" w:val="clear"/>
             <w:tcMar>
-              <w:left w:w="42" w:type="dxa"/>
+              <w:left w:w="39" w:type="dxa"/>
             </w:tcMar>
           </w:tcPr>
           <w:p>
@@ -2756,7 +2756,7 @@
             </w:tcBorders>
             <w:shd w:color="auto" w:fill="auto" w:val="clear"/>
             <w:tcMar>
-              <w:left w:w="42" w:type="dxa"/>
+              <w:left w:w="39" w:type="dxa"/>
             </w:tcMar>
           </w:tcPr>
           <w:p>
@@ -2816,7 +2816,7 @@
             </w:tcBorders>
             <w:shd w:color="auto" w:fill="auto" w:val="clear"/>
             <w:tcMar>
-              <w:left w:w="42" w:type="dxa"/>
+              <w:left w:w="39" w:type="dxa"/>
             </w:tcMar>
           </w:tcPr>
           <w:p>
@@ -2845,7 +2845,7 @@
             </w:tcBorders>
             <w:shd w:color="auto" w:fill="auto" w:val="clear"/>
             <w:tcMar>
-              <w:left w:w="42" w:type="dxa"/>
+              <w:left w:w="39" w:type="dxa"/>
             </w:tcMar>
           </w:tcPr>
           <w:p>
@@ -2873,7 +2873,7 @@
             </w:tcBorders>
             <w:shd w:color="auto" w:fill="auto" w:val="clear"/>
             <w:tcMar>
-              <w:left w:w="42" w:type="dxa"/>
+              <w:left w:w="39" w:type="dxa"/>
             </w:tcMar>
           </w:tcPr>
           <w:p>
@@ -2914,7 +2914,7 @@
             </w:tcBorders>
             <w:shd w:color="auto" w:fill="auto" w:val="clear"/>
             <w:tcMar>
-              <w:left w:w="42" w:type="dxa"/>
+              <w:left w:w="39" w:type="dxa"/>
             </w:tcMar>
           </w:tcPr>
           <w:p>
@@ -2974,7 +2974,7 @@
             </w:tcBorders>
             <w:shd w:color="auto" w:fill="auto" w:val="clear"/>
             <w:tcMar>
-              <w:left w:w="42" w:type="dxa"/>
+              <w:left w:w="39" w:type="dxa"/>
             </w:tcMar>
           </w:tcPr>
           <w:p>
@@ -3003,7 +3003,7 @@
             </w:tcBorders>
             <w:shd w:color="auto" w:fill="auto" w:val="clear"/>
             <w:tcMar>
-              <w:left w:w="42" w:type="dxa"/>
+              <w:left w:w="39" w:type="dxa"/>
             </w:tcMar>
           </w:tcPr>
           <w:p>
@@ -3032,7 +3032,7 @@
             </w:tcBorders>
             <w:shd w:color="auto" w:fill="auto" w:val="clear"/>
             <w:tcMar>
-              <w:left w:w="42" w:type="dxa"/>
+              <w:left w:w="39" w:type="dxa"/>
             </w:tcMar>
           </w:tcPr>
           <w:p>
@@ -3063,7 +3063,7 @@
             </w:tcBorders>
             <w:shd w:color="auto" w:fill="auto" w:val="clear"/>
             <w:tcMar>
-              <w:left w:w="42" w:type="dxa"/>
+              <w:left w:w="39" w:type="dxa"/>
             </w:tcMar>
           </w:tcPr>
           <w:p>
@@ -3123,7 +3123,7 @@
             </w:tcBorders>
             <w:shd w:color="auto" w:fill="auto" w:val="clear"/>
             <w:tcMar>
-              <w:left w:w="42" w:type="dxa"/>
+              <w:left w:w="39" w:type="dxa"/>
             </w:tcMar>
           </w:tcPr>
           <w:p>
@@ -3152,7 +3152,7 @@
             </w:tcBorders>
             <w:shd w:color="auto" w:fill="auto" w:val="clear"/>
             <w:tcMar>
-              <w:left w:w="42" w:type="dxa"/>
+              <w:left w:w="39" w:type="dxa"/>
             </w:tcMar>
           </w:tcPr>
           <w:p>
@@ -3177,7 +3177,7 @@
             </w:tcBorders>
             <w:shd w:color="auto" w:fill="auto" w:val="clear"/>
             <w:tcMar>
-              <w:left w:w="42" w:type="dxa"/>
+              <w:left w:w="39" w:type="dxa"/>
             </w:tcMar>
           </w:tcPr>
           <w:p>
@@ -3208,7 +3208,7 @@
             </w:tcBorders>
             <w:shd w:color="auto" w:fill="auto" w:val="clear"/>
             <w:tcMar>
-              <w:left w:w="42" w:type="dxa"/>
+              <w:left w:w="39" w:type="dxa"/>
             </w:tcMar>
           </w:tcPr>
           <w:p>
@@ -3268,7 +3268,7 @@
             </w:tcBorders>
             <w:shd w:color="auto" w:fill="auto" w:val="clear"/>
             <w:tcMar>
-              <w:left w:w="42" w:type="dxa"/>
+              <w:left w:w="39" w:type="dxa"/>
             </w:tcMar>
           </w:tcPr>
           <w:p>
@@ -3297,7 +3297,7 @@
             </w:tcBorders>
             <w:shd w:color="auto" w:fill="auto" w:val="clear"/>
             <w:tcMar>
-              <w:left w:w="42" w:type="dxa"/>
+              <w:left w:w="39" w:type="dxa"/>
             </w:tcMar>
           </w:tcPr>
           <w:p>
@@ -3326,7 +3326,7 @@
             </w:tcBorders>
             <w:shd w:color="auto" w:fill="auto" w:val="clear"/>
             <w:tcMar>
-              <w:left w:w="42" w:type="dxa"/>
+              <w:left w:w="39" w:type="dxa"/>
             </w:tcMar>
           </w:tcPr>
           <w:p>
@@ -3357,7 +3357,7 @@
             </w:tcBorders>
             <w:shd w:color="auto" w:fill="auto" w:val="clear"/>
             <w:tcMar>
-              <w:left w:w="42" w:type="dxa"/>
+              <w:left w:w="39" w:type="dxa"/>
             </w:tcMar>
           </w:tcPr>
           <w:p>
@@ -3417,7 +3417,7 @@
             </w:tcBorders>
             <w:shd w:color="auto" w:fill="auto" w:val="clear"/>
             <w:tcMar>
-              <w:left w:w="42" w:type="dxa"/>
+              <w:left w:w="39" w:type="dxa"/>
             </w:tcMar>
           </w:tcPr>
           <w:p>
@@ -3446,7 +3446,7 @@
             </w:tcBorders>
             <w:shd w:color="auto" w:fill="auto" w:val="clear"/>
             <w:tcMar>
-              <w:left w:w="42" w:type="dxa"/>
+              <w:left w:w="39" w:type="dxa"/>
             </w:tcMar>
           </w:tcPr>
           <w:p>
@@ -3475,7 +3475,7 @@
             </w:tcBorders>
             <w:shd w:color="auto" w:fill="auto" w:val="clear"/>
             <w:tcMar>
-              <w:left w:w="42" w:type="dxa"/>
+              <w:left w:w="39" w:type="dxa"/>
             </w:tcMar>
           </w:tcPr>
           <w:p>
@@ -3506,7 +3506,7 @@
             </w:tcBorders>
             <w:shd w:color="auto" w:fill="auto" w:val="clear"/>
             <w:tcMar>
-              <w:left w:w="42" w:type="dxa"/>
+              <w:left w:w="39" w:type="dxa"/>
             </w:tcMar>
           </w:tcPr>
           <w:p>
@@ -3628,7 +3628,7 @@
       <w:tblPr>
         <w:tblW w:w="9972" w:type="dxa"/>
         <w:jc w:val="left"/>
-        <w:tblInd w:w="45" w:type="dxa"/>
+        <w:tblInd w:w="43" w:type="dxa"/>
         <w:tblBorders>
           <w:top w:val="single" w:sz="2" w:space="0" w:color="000001"/>
           <w:left w:val="single" w:sz="2" w:space="0" w:color="000001"/>
@@ -3637,7 +3637,7 @@
         </w:tblBorders>
         <w:tblCellMar>
           <w:top w:w="55" w:type="dxa"/>
-          <w:left w:w="42" w:type="dxa"/>
+          <w:left w:w="39" w:type="dxa"/>
           <w:bottom w:w="55" w:type="dxa"/>
           <w:right w:w="55" w:type="dxa"/>
         </w:tblCellMar>
@@ -3662,7 +3662,7 @@
             </w:tcBorders>
             <w:shd w:color="auto" w:fill="auto" w:val="clear"/>
             <w:tcMar>
-              <w:left w:w="42" w:type="dxa"/>
+              <w:left w:w="39" w:type="dxa"/>
             </w:tcMar>
           </w:tcPr>
           <w:p>
@@ -3695,7 +3695,7 @@
             </w:tcBorders>
             <w:shd w:color="auto" w:fill="auto" w:val="clear"/>
             <w:tcMar>
-              <w:left w:w="42" w:type="dxa"/>
+              <w:left w:w="39" w:type="dxa"/>
             </w:tcMar>
           </w:tcPr>
           <w:p>
@@ -3728,7 +3728,7 @@
             </w:tcBorders>
             <w:shd w:color="auto" w:fill="auto" w:val="clear"/>
             <w:tcMar>
-              <w:left w:w="42" w:type="dxa"/>
+              <w:left w:w="39" w:type="dxa"/>
             </w:tcMar>
           </w:tcPr>
           <w:p>
@@ -3763,7 +3763,7 @@
             </w:tcBorders>
             <w:shd w:color="auto" w:fill="auto" w:val="clear"/>
             <w:tcMar>
-              <w:left w:w="42" w:type="dxa"/>
+              <w:left w:w="39" w:type="dxa"/>
             </w:tcMar>
           </w:tcPr>
           <w:p>
@@ -3799,7 +3799,7 @@
             </w:tcBorders>
             <w:shd w:color="auto" w:fill="auto" w:val="clear"/>
             <w:tcMar>
-              <w:left w:w="42" w:type="dxa"/>
+              <w:left w:w="39" w:type="dxa"/>
             </w:tcMar>
           </w:tcPr>
           <w:p>
@@ -3824,7 +3824,7 @@
             </w:tcBorders>
             <w:shd w:color="auto" w:fill="auto" w:val="clear"/>
             <w:tcMar>
-              <w:left w:w="42" w:type="dxa"/>
+              <w:left w:w="39" w:type="dxa"/>
             </w:tcMar>
           </w:tcPr>
           <w:p>
@@ -3849,7 +3849,7 @@
             </w:tcBorders>
             <w:shd w:color="auto" w:fill="auto" w:val="clear"/>
             <w:tcMar>
-              <w:left w:w="42" w:type="dxa"/>
+              <w:left w:w="39" w:type="dxa"/>
             </w:tcMar>
           </w:tcPr>
           <w:p>
@@ -3876,7 +3876,7 @@
             </w:tcBorders>
             <w:shd w:color="auto" w:fill="auto" w:val="clear"/>
             <w:tcMar>
-              <w:left w:w="42" w:type="dxa"/>
+              <w:left w:w="39" w:type="dxa"/>
             </w:tcMar>
           </w:tcPr>
           <w:p>
@@ -3924,7 +3924,7 @@
             </w:tcBorders>
             <w:shd w:color="auto" w:fill="auto" w:val="clear"/>
             <w:tcMar>
-              <w:left w:w="42" w:type="dxa"/>
+              <w:left w:w="39" w:type="dxa"/>
             </w:tcMar>
           </w:tcPr>
           <w:p>
@@ -3949,7 +3949,7 @@
             </w:tcBorders>
             <w:shd w:color="auto" w:fill="auto" w:val="clear"/>
             <w:tcMar>
-              <w:left w:w="42" w:type="dxa"/>
+              <w:left w:w="39" w:type="dxa"/>
             </w:tcMar>
           </w:tcPr>
           <w:p>
@@ -3974,7 +3974,7 @@
             </w:tcBorders>
             <w:shd w:color="auto" w:fill="auto" w:val="clear"/>
             <w:tcMar>
-              <w:left w:w="42" w:type="dxa"/>
+              <w:left w:w="39" w:type="dxa"/>
             </w:tcMar>
           </w:tcPr>
           <w:p>
@@ -4001,7 +4001,7 @@
             </w:tcBorders>
             <w:shd w:color="auto" w:fill="auto" w:val="clear"/>
             <w:tcMar>
-              <w:left w:w="42" w:type="dxa"/>
+              <w:left w:w="39" w:type="dxa"/>
             </w:tcMar>
           </w:tcPr>
           <w:p>
@@ -4049,7 +4049,7 @@
             </w:tcBorders>
             <w:shd w:color="auto" w:fill="auto" w:val="clear"/>
             <w:tcMar>
-              <w:left w:w="42" w:type="dxa"/>
+              <w:left w:w="39" w:type="dxa"/>
             </w:tcMar>
           </w:tcPr>
           <w:p>
@@ -4074,7 +4074,7 @@
             </w:tcBorders>
             <w:shd w:color="auto" w:fill="auto" w:val="clear"/>
             <w:tcMar>
-              <w:left w:w="42" w:type="dxa"/>
+              <w:left w:w="39" w:type="dxa"/>
             </w:tcMar>
           </w:tcPr>
           <w:p>
@@ -4099,7 +4099,7 @@
             </w:tcBorders>
             <w:shd w:color="auto" w:fill="auto" w:val="clear"/>
             <w:tcMar>
-              <w:left w:w="42" w:type="dxa"/>
+              <w:left w:w="39" w:type="dxa"/>
             </w:tcMar>
           </w:tcPr>
           <w:p>
@@ -4126,7 +4126,7 @@
             </w:tcBorders>
             <w:shd w:color="auto" w:fill="auto" w:val="clear"/>
             <w:tcMar>
-              <w:left w:w="42" w:type="dxa"/>
+              <w:left w:w="39" w:type="dxa"/>
             </w:tcMar>
           </w:tcPr>
           <w:p>
@@ -4174,7 +4174,7 @@
             </w:tcBorders>
             <w:shd w:color="auto" w:fill="auto" w:val="clear"/>
             <w:tcMar>
-              <w:left w:w="42" w:type="dxa"/>
+              <w:left w:w="39" w:type="dxa"/>
             </w:tcMar>
           </w:tcPr>
           <w:p>
@@ -4199,7 +4199,7 @@
             </w:tcBorders>
             <w:shd w:color="auto" w:fill="auto" w:val="clear"/>
             <w:tcMar>
-              <w:left w:w="42" w:type="dxa"/>
+              <w:left w:w="39" w:type="dxa"/>
             </w:tcMar>
           </w:tcPr>
           <w:p>
@@ -4224,7 +4224,7 @@
             </w:tcBorders>
             <w:shd w:color="auto" w:fill="auto" w:val="clear"/>
             <w:tcMar>
-              <w:left w:w="42" w:type="dxa"/>
+              <w:left w:w="39" w:type="dxa"/>
             </w:tcMar>
           </w:tcPr>
           <w:p>
@@ -4251,7 +4251,7 @@
             </w:tcBorders>
             <w:shd w:color="auto" w:fill="auto" w:val="clear"/>
             <w:tcMar>
-              <w:left w:w="42" w:type="dxa"/>
+              <w:left w:w="39" w:type="dxa"/>
             </w:tcMar>
           </w:tcPr>
           <w:p>
@@ -4299,7 +4299,7 @@
             </w:tcBorders>
             <w:shd w:color="auto" w:fill="auto" w:val="clear"/>
             <w:tcMar>
-              <w:left w:w="42" w:type="dxa"/>
+              <w:left w:w="39" w:type="dxa"/>
             </w:tcMar>
           </w:tcPr>
           <w:p>
@@ -4324,7 +4324,7 @@
             </w:tcBorders>
             <w:shd w:color="auto" w:fill="auto" w:val="clear"/>
             <w:tcMar>
-              <w:left w:w="42" w:type="dxa"/>
+              <w:left w:w="39" w:type="dxa"/>
             </w:tcMar>
           </w:tcPr>
           <w:p>
@@ -4349,7 +4349,7 @@
             </w:tcBorders>
             <w:shd w:color="auto" w:fill="auto" w:val="clear"/>
             <w:tcMar>
-              <w:left w:w="42" w:type="dxa"/>
+              <w:left w:w="39" w:type="dxa"/>
             </w:tcMar>
           </w:tcPr>
           <w:p>
@@ -4376,7 +4376,7 @@
             </w:tcBorders>
             <w:shd w:color="auto" w:fill="auto" w:val="clear"/>
             <w:tcMar>
-              <w:left w:w="42" w:type="dxa"/>
+              <w:left w:w="39" w:type="dxa"/>
             </w:tcMar>
           </w:tcPr>
           <w:p>
@@ -4424,7 +4424,7 @@
             </w:tcBorders>
             <w:shd w:color="auto" w:fill="auto" w:val="clear"/>
             <w:tcMar>
-              <w:left w:w="42" w:type="dxa"/>
+              <w:left w:w="39" w:type="dxa"/>
             </w:tcMar>
           </w:tcPr>
           <w:p>
@@ -4449,7 +4449,7 @@
             </w:tcBorders>
             <w:shd w:color="auto" w:fill="auto" w:val="clear"/>
             <w:tcMar>
-              <w:left w:w="42" w:type="dxa"/>
+              <w:left w:w="39" w:type="dxa"/>
             </w:tcMar>
           </w:tcPr>
           <w:p>
@@ -4474,7 +4474,7 @@
             </w:tcBorders>
             <w:shd w:color="auto" w:fill="auto" w:val="clear"/>
             <w:tcMar>
-              <w:left w:w="42" w:type="dxa"/>
+              <w:left w:w="39" w:type="dxa"/>
             </w:tcMar>
           </w:tcPr>
           <w:p>
@@ -4501,7 +4501,7 @@
             </w:tcBorders>
             <w:shd w:color="auto" w:fill="auto" w:val="clear"/>
             <w:tcMar>
-              <w:left w:w="42" w:type="dxa"/>
+              <w:left w:w="39" w:type="dxa"/>
             </w:tcMar>
           </w:tcPr>
           <w:p>
@@ -4549,7 +4549,7 @@
             </w:tcBorders>
             <w:shd w:color="auto" w:fill="auto" w:val="clear"/>
             <w:tcMar>
-              <w:left w:w="42" w:type="dxa"/>
+              <w:left w:w="39" w:type="dxa"/>
             </w:tcMar>
           </w:tcPr>
           <w:p>
@@ -4574,7 +4574,7 @@
             </w:tcBorders>
             <w:shd w:color="auto" w:fill="auto" w:val="clear"/>
             <w:tcMar>
-              <w:left w:w="42" w:type="dxa"/>
+              <w:left w:w="39" w:type="dxa"/>
             </w:tcMar>
           </w:tcPr>
           <w:p>
@@ -4599,7 +4599,7 @@
             </w:tcBorders>
             <w:shd w:color="auto" w:fill="auto" w:val="clear"/>
             <w:tcMar>
-              <w:left w:w="42" w:type="dxa"/>
+              <w:left w:w="39" w:type="dxa"/>
             </w:tcMar>
           </w:tcPr>
           <w:p>
@@ -4626,7 +4626,7 @@
             </w:tcBorders>
             <w:shd w:color="auto" w:fill="auto" w:val="clear"/>
             <w:tcMar>
-              <w:left w:w="42" w:type="dxa"/>
+              <w:left w:w="39" w:type="dxa"/>
             </w:tcMar>
           </w:tcPr>
           <w:p>
@@ -4674,7 +4674,7 @@
             </w:tcBorders>
             <w:shd w:color="auto" w:fill="auto" w:val="clear"/>
             <w:tcMar>
-              <w:left w:w="42" w:type="dxa"/>
+              <w:left w:w="39" w:type="dxa"/>
             </w:tcMar>
           </w:tcPr>
           <w:p>
@@ -4699,7 +4699,7 @@
             </w:tcBorders>
             <w:shd w:color="auto" w:fill="auto" w:val="clear"/>
             <w:tcMar>
-              <w:left w:w="42" w:type="dxa"/>
+              <w:left w:w="39" w:type="dxa"/>
             </w:tcMar>
           </w:tcPr>
           <w:p>
@@ -4724,7 +4724,7 @@
             </w:tcBorders>
             <w:shd w:color="auto" w:fill="auto" w:val="clear"/>
             <w:tcMar>
-              <w:left w:w="42" w:type="dxa"/>
+              <w:left w:w="39" w:type="dxa"/>
             </w:tcMar>
           </w:tcPr>
           <w:p>
@@ -4751,7 +4751,7 @@
             </w:tcBorders>
             <w:shd w:color="auto" w:fill="auto" w:val="clear"/>
             <w:tcMar>
-              <w:left w:w="42" w:type="dxa"/>
+              <w:left w:w="39" w:type="dxa"/>
             </w:tcMar>
           </w:tcPr>
           <w:p>
@@ -4842,7 +4842,7 @@
       <w:tblPr>
         <w:tblW w:w="9972" w:type="dxa"/>
         <w:jc w:val="left"/>
-        <w:tblInd w:w="45" w:type="dxa"/>
+        <w:tblInd w:w="43" w:type="dxa"/>
         <w:tblBorders>
           <w:top w:val="single" w:sz="2" w:space="0" w:color="000001"/>
           <w:left w:val="single" w:sz="2" w:space="0" w:color="000001"/>
@@ -4851,7 +4851,7 @@
         </w:tblBorders>
         <w:tblCellMar>
           <w:top w:w="55" w:type="dxa"/>
-          <w:left w:w="42" w:type="dxa"/>
+          <w:left w:w="39" w:type="dxa"/>
           <w:bottom w:w="55" w:type="dxa"/>
           <w:right w:w="55" w:type="dxa"/>
         </w:tblCellMar>
@@ -4876,7 +4876,7 @@
             </w:tcBorders>
             <w:shd w:color="auto" w:fill="auto" w:val="clear"/>
             <w:tcMar>
-              <w:left w:w="42" w:type="dxa"/>
+              <w:left w:w="39" w:type="dxa"/>
             </w:tcMar>
           </w:tcPr>
           <w:p>
@@ -4909,7 +4909,7 @@
             </w:tcBorders>
             <w:shd w:color="auto" w:fill="auto" w:val="clear"/>
             <w:tcMar>
-              <w:left w:w="42" w:type="dxa"/>
+              <w:left w:w="39" w:type="dxa"/>
             </w:tcMar>
           </w:tcPr>
           <w:p>
@@ -4942,7 +4942,7 @@
             </w:tcBorders>
             <w:shd w:color="auto" w:fill="auto" w:val="clear"/>
             <w:tcMar>
-              <w:left w:w="42" w:type="dxa"/>
+              <w:left w:w="39" w:type="dxa"/>
             </w:tcMar>
           </w:tcPr>
           <w:p>
@@ -4977,7 +4977,7 @@
             </w:tcBorders>
             <w:shd w:color="auto" w:fill="auto" w:val="clear"/>
             <w:tcMar>
-              <w:left w:w="42" w:type="dxa"/>
+              <w:left w:w="39" w:type="dxa"/>
             </w:tcMar>
           </w:tcPr>
           <w:p>
@@ -5013,7 +5013,7 @@
             </w:tcBorders>
             <w:shd w:color="auto" w:fill="auto" w:val="clear"/>
             <w:tcMar>
-              <w:left w:w="42" w:type="dxa"/>
+              <w:left w:w="39" w:type="dxa"/>
             </w:tcMar>
           </w:tcPr>
           <w:p>
@@ -5042,7 +5042,7 @@
             </w:tcBorders>
             <w:shd w:color="auto" w:fill="auto" w:val="clear"/>
             <w:tcMar>
-              <w:left w:w="42" w:type="dxa"/>
+              <w:left w:w="39" w:type="dxa"/>
             </w:tcMar>
           </w:tcPr>
           <w:p>
@@ -5071,7 +5071,7 @@
             </w:tcBorders>
             <w:shd w:color="auto" w:fill="auto" w:val="clear"/>
             <w:tcMar>
-              <w:left w:w="42" w:type="dxa"/>
+              <w:left w:w="39" w:type="dxa"/>
             </w:tcMar>
           </w:tcPr>
           <w:p>
@@ -5102,7 +5102,7 @@
             </w:tcBorders>
             <w:shd w:color="auto" w:fill="auto" w:val="clear"/>
             <w:tcMar>
-              <w:left w:w="42" w:type="dxa"/>
+              <w:left w:w="39" w:type="dxa"/>
             </w:tcMar>
           </w:tcPr>
           <w:p>
@@ -5162,7 +5162,7 @@
             </w:tcBorders>
             <w:shd w:color="auto" w:fill="auto" w:val="clear"/>
             <w:tcMar>
-              <w:left w:w="42" w:type="dxa"/>
+              <w:left w:w="39" w:type="dxa"/>
             </w:tcMar>
           </w:tcPr>
           <w:p>
@@ -5191,7 +5191,7 @@
             </w:tcBorders>
             <w:shd w:color="auto" w:fill="auto" w:val="clear"/>
             <w:tcMar>
-              <w:left w:w="42" w:type="dxa"/>
+              <w:left w:w="39" w:type="dxa"/>
             </w:tcMar>
           </w:tcPr>
           <w:p>
@@ -5220,7 +5220,7 @@
             </w:tcBorders>
             <w:shd w:color="auto" w:fill="auto" w:val="clear"/>
             <w:tcMar>
-              <w:left w:w="42" w:type="dxa"/>
+              <w:left w:w="39" w:type="dxa"/>
             </w:tcMar>
           </w:tcPr>
           <w:p>
@@ -5270,7 +5270,7 @@
             </w:tcBorders>
             <w:shd w:color="auto" w:fill="auto" w:val="clear"/>
             <w:tcMar>
-              <w:left w:w="42" w:type="dxa"/>
+              <w:left w:w="39" w:type="dxa"/>
             </w:tcMar>
           </w:tcPr>
           <w:p>
@@ -5330,7 +5330,7 @@
             </w:tcBorders>
             <w:shd w:color="auto" w:fill="auto" w:val="clear"/>
             <w:tcMar>
-              <w:left w:w="42" w:type="dxa"/>
+              <w:left w:w="39" w:type="dxa"/>
             </w:tcMar>
           </w:tcPr>
           <w:p>
@@ -5359,7 +5359,7 @@
             </w:tcBorders>
             <w:shd w:color="auto" w:fill="auto" w:val="clear"/>
             <w:tcMar>
-              <w:left w:w="42" w:type="dxa"/>
+              <w:left w:w="39" w:type="dxa"/>
             </w:tcMar>
           </w:tcPr>
           <w:p>
@@ -5388,7 +5388,7 @@
             </w:tcBorders>
             <w:shd w:color="auto" w:fill="auto" w:val="clear"/>
             <w:tcMar>
-              <w:left w:w="42" w:type="dxa"/>
+              <w:left w:w="39" w:type="dxa"/>
             </w:tcMar>
           </w:tcPr>
           <w:p>
@@ -5419,7 +5419,7 @@
             </w:tcBorders>
             <w:shd w:color="auto" w:fill="auto" w:val="clear"/>
             <w:tcMar>
-              <w:left w:w="42" w:type="dxa"/>
+              <w:left w:w="39" w:type="dxa"/>
             </w:tcMar>
           </w:tcPr>
           <w:p>
@@ -5479,7 +5479,7 @@
             </w:tcBorders>
             <w:shd w:color="auto" w:fill="auto" w:val="clear"/>
             <w:tcMar>
-              <w:left w:w="42" w:type="dxa"/>
+              <w:left w:w="39" w:type="dxa"/>
             </w:tcMar>
           </w:tcPr>
           <w:p>
@@ -5508,7 +5508,7 @@
             </w:tcBorders>
             <w:shd w:color="auto" w:fill="auto" w:val="clear"/>
             <w:tcMar>
-              <w:left w:w="42" w:type="dxa"/>
+              <w:left w:w="39" w:type="dxa"/>
             </w:tcMar>
           </w:tcPr>
           <w:p>
@@ -5537,7 +5537,7 @@
             </w:tcBorders>
             <w:shd w:color="auto" w:fill="auto" w:val="clear"/>
             <w:tcMar>
-              <w:left w:w="42" w:type="dxa"/>
+              <w:left w:w="39" w:type="dxa"/>
             </w:tcMar>
           </w:tcPr>
           <w:p>
@@ -5568,7 +5568,7 @@
             </w:tcBorders>
             <w:shd w:color="auto" w:fill="auto" w:val="clear"/>
             <w:tcMar>
-              <w:left w:w="42" w:type="dxa"/>
+              <w:left w:w="39" w:type="dxa"/>
             </w:tcMar>
           </w:tcPr>
           <w:p>
@@ -5628,7 +5628,7 @@
             </w:tcBorders>
             <w:shd w:color="auto" w:fill="auto" w:val="clear"/>
             <w:tcMar>
-              <w:left w:w="42" w:type="dxa"/>
+              <w:left w:w="39" w:type="dxa"/>
             </w:tcMar>
           </w:tcPr>
           <w:p>
@@ -5657,7 +5657,7 @@
             </w:tcBorders>
             <w:shd w:color="auto" w:fill="auto" w:val="clear"/>
             <w:tcMar>
-              <w:left w:w="42" w:type="dxa"/>
+              <w:left w:w="39" w:type="dxa"/>
             </w:tcMar>
           </w:tcPr>
           <w:p>
@@ -5686,7 +5686,7 @@
             </w:tcBorders>
             <w:shd w:color="auto" w:fill="auto" w:val="clear"/>
             <w:tcMar>
-              <w:left w:w="42" w:type="dxa"/>
+              <w:left w:w="39" w:type="dxa"/>
             </w:tcMar>
           </w:tcPr>
           <w:p>
@@ -5715,7 +5715,7 @@
             </w:tcBorders>
             <w:shd w:color="auto" w:fill="auto" w:val="clear"/>
             <w:tcMar>
-              <w:left w:w="42" w:type="dxa"/>
+              <w:left w:w="39" w:type="dxa"/>
             </w:tcMar>
           </w:tcPr>
           <w:p>
@@ -5775,7 +5775,7 @@
             </w:tcBorders>
             <w:shd w:color="auto" w:fill="auto" w:val="clear"/>
             <w:tcMar>
-              <w:left w:w="42" w:type="dxa"/>
+              <w:left w:w="39" w:type="dxa"/>
             </w:tcMar>
           </w:tcPr>
           <w:p>
@@ -5804,7 +5804,7 @@
             </w:tcBorders>
             <w:shd w:color="auto" w:fill="auto" w:val="clear"/>
             <w:tcMar>
-              <w:left w:w="42" w:type="dxa"/>
+              <w:left w:w="39" w:type="dxa"/>
             </w:tcMar>
           </w:tcPr>
           <w:p>
@@ -5833,7 +5833,7 @@
             </w:tcBorders>
             <w:shd w:color="auto" w:fill="auto" w:val="clear"/>
             <w:tcMar>
-              <w:left w:w="42" w:type="dxa"/>
+              <w:left w:w="39" w:type="dxa"/>
             </w:tcMar>
           </w:tcPr>
           <w:p>
@@ -5864,7 +5864,7 @@
             </w:tcBorders>
             <w:shd w:color="auto" w:fill="auto" w:val="clear"/>
             <w:tcMar>
-              <w:left w:w="42" w:type="dxa"/>
+              <w:left w:w="39" w:type="dxa"/>
             </w:tcMar>
           </w:tcPr>
           <w:p>
@@ -5924,7 +5924,7 @@
             </w:tcBorders>
             <w:shd w:color="auto" w:fill="auto" w:val="clear"/>
             <w:tcMar>
-              <w:left w:w="42" w:type="dxa"/>
+              <w:left w:w="39" w:type="dxa"/>
             </w:tcMar>
           </w:tcPr>
           <w:p>
@@ -5953,7 +5953,7 @@
             </w:tcBorders>
             <w:shd w:color="auto" w:fill="auto" w:val="clear"/>
             <w:tcMar>
-              <w:left w:w="42" w:type="dxa"/>
+              <w:left w:w="39" w:type="dxa"/>
             </w:tcMar>
           </w:tcPr>
           <w:p>
@@ -5982,7 +5982,7 @@
             </w:tcBorders>
             <w:shd w:color="auto" w:fill="auto" w:val="clear"/>
             <w:tcMar>
-              <w:left w:w="42" w:type="dxa"/>
+              <w:left w:w="39" w:type="dxa"/>
             </w:tcMar>
           </w:tcPr>
           <w:p>
@@ -6013,7 +6013,7 @@
             </w:tcBorders>
             <w:shd w:color="auto" w:fill="auto" w:val="clear"/>
             <w:tcMar>
-              <w:left w:w="42" w:type="dxa"/>
+              <w:left w:w="39" w:type="dxa"/>
             </w:tcMar>
           </w:tcPr>
           <w:p>
@@ -6073,7 +6073,7 @@
             </w:tcBorders>
             <w:shd w:color="auto" w:fill="auto" w:val="clear"/>
             <w:tcMar>
-              <w:left w:w="42" w:type="dxa"/>
+              <w:left w:w="39" w:type="dxa"/>
             </w:tcMar>
           </w:tcPr>
           <w:p>
@@ -6102,7 +6102,7 @@
             </w:tcBorders>
             <w:shd w:color="auto" w:fill="auto" w:val="clear"/>
             <w:tcMar>
-              <w:left w:w="42" w:type="dxa"/>
+              <w:left w:w="39" w:type="dxa"/>
             </w:tcMar>
           </w:tcPr>
           <w:p>
@@ -6131,7 +6131,7 @@
             </w:tcBorders>
             <w:shd w:color="auto" w:fill="auto" w:val="clear"/>
             <w:tcMar>
-              <w:left w:w="42" w:type="dxa"/>
+              <w:left w:w="39" w:type="dxa"/>
             </w:tcMar>
           </w:tcPr>
           <w:p>
@@ -6162,7 +6162,7 @@
             </w:tcBorders>
             <w:shd w:color="auto" w:fill="auto" w:val="clear"/>
             <w:tcMar>
-              <w:left w:w="42" w:type="dxa"/>
+              <w:left w:w="39" w:type="dxa"/>
             </w:tcMar>
           </w:tcPr>
           <w:p>
@@ -6222,7 +6222,7 @@
             </w:tcBorders>
             <w:shd w:color="auto" w:fill="auto" w:val="clear"/>
             <w:tcMar>
-              <w:left w:w="42" w:type="dxa"/>
+              <w:left w:w="39" w:type="dxa"/>
             </w:tcMar>
           </w:tcPr>
           <w:p>
@@ -6251,7 +6251,7 @@
             </w:tcBorders>
             <w:shd w:color="auto" w:fill="auto" w:val="clear"/>
             <w:tcMar>
-              <w:left w:w="42" w:type="dxa"/>
+              <w:left w:w="39" w:type="dxa"/>
             </w:tcMar>
           </w:tcPr>
           <w:p>
@@ -6278,7 +6278,7 @@
             </w:tcBorders>
             <w:shd w:color="auto" w:fill="auto" w:val="clear"/>
             <w:tcMar>
-              <w:left w:w="42" w:type="dxa"/>
+              <w:left w:w="39" w:type="dxa"/>
             </w:tcMar>
           </w:tcPr>
           <w:p>
@@ -6309,7 +6309,7 @@
             </w:tcBorders>
             <w:shd w:color="auto" w:fill="auto" w:val="clear"/>
             <w:tcMar>
-              <w:left w:w="42" w:type="dxa"/>
+              <w:left w:w="39" w:type="dxa"/>
             </w:tcMar>
           </w:tcPr>
           <w:p>
@@ -6369,7 +6369,7 @@
             </w:tcBorders>
             <w:shd w:color="auto" w:fill="auto" w:val="clear"/>
             <w:tcMar>
-              <w:left w:w="42" w:type="dxa"/>
+              <w:left w:w="39" w:type="dxa"/>
             </w:tcMar>
           </w:tcPr>
           <w:p>
@@ -6398,7 +6398,7 @@
             </w:tcBorders>
             <w:shd w:color="auto" w:fill="auto" w:val="clear"/>
             <w:tcMar>
-              <w:left w:w="42" w:type="dxa"/>
+              <w:left w:w="39" w:type="dxa"/>
             </w:tcMar>
           </w:tcPr>
           <w:p>
@@ -6427,7 +6427,7 @@
             </w:tcBorders>
             <w:shd w:color="auto" w:fill="auto" w:val="clear"/>
             <w:tcMar>
-              <w:left w:w="42" w:type="dxa"/>
+              <w:left w:w="39" w:type="dxa"/>
             </w:tcMar>
           </w:tcPr>
           <w:p>
@@ -6458,7 +6458,7 @@
             </w:tcBorders>
             <w:shd w:color="auto" w:fill="auto" w:val="clear"/>
             <w:tcMar>
-              <w:left w:w="42" w:type="dxa"/>
+              <w:left w:w="39" w:type="dxa"/>
             </w:tcMar>
           </w:tcPr>
           <w:p>
@@ -6518,7 +6518,7 @@
             </w:tcBorders>
             <w:shd w:color="auto" w:fill="auto" w:val="clear"/>
             <w:tcMar>
-              <w:left w:w="42" w:type="dxa"/>
+              <w:left w:w="39" w:type="dxa"/>
             </w:tcMar>
           </w:tcPr>
           <w:p>
@@ -6547,7 +6547,7 @@
             </w:tcBorders>
             <w:shd w:color="auto" w:fill="auto" w:val="clear"/>
             <w:tcMar>
-              <w:left w:w="42" w:type="dxa"/>
+              <w:left w:w="39" w:type="dxa"/>
             </w:tcMar>
           </w:tcPr>
           <w:p>
@@ -6576,7 +6576,7 @@
             </w:tcBorders>
             <w:shd w:color="auto" w:fill="auto" w:val="clear"/>
             <w:tcMar>
-              <w:left w:w="42" w:type="dxa"/>
+              <w:left w:w="39" w:type="dxa"/>
             </w:tcMar>
           </w:tcPr>
           <w:p>
@@ -6607,7 +6607,7 @@
             </w:tcBorders>
             <w:shd w:color="auto" w:fill="auto" w:val="clear"/>
             <w:tcMar>
-              <w:left w:w="42" w:type="dxa"/>
+              <w:left w:w="39" w:type="dxa"/>
             </w:tcMar>
           </w:tcPr>
           <w:p>
@@ -6667,7 +6667,7 @@
             </w:tcBorders>
             <w:shd w:color="auto" w:fill="auto" w:val="clear"/>
             <w:tcMar>
-              <w:left w:w="42" w:type="dxa"/>
+              <w:left w:w="39" w:type="dxa"/>
             </w:tcMar>
           </w:tcPr>
           <w:p>
@@ -6696,7 +6696,7 @@
             </w:tcBorders>
             <w:shd w:color="auto" w:fill="auto" w:val="clear"/>
             <w:tcMar>
-              <w:left w:w="42" w:type="dxa"/>
+              <w:left w:w="39" w:type="dxa"/>
             </w:tcMar>
           </w:tcPr>
           <w:p>
@@ -6725,7 +6725,7 @@
             </w:tcBorders>
             <w:shd w:color="auto" w:fill="auto" w:val="clear"/>
             <w:tcMar>
-              <w:left w:w="42" w:type="dxa"/>
+              <w:left w:w="39" w:type="dxa"/>
             </w:tcMar>
           </w:tcPr>
           <w:p>
@@ -6756,7 +6756,7 @@
             </w:tcBorders>
             <w:shd w:color="auto" w:fill="auto" w:val="clear"/>
             <w:tcMar>
-              <w:left w:w="42" w:type="dxa"/>
+              <w:left w:w="39" w:type="dxa"/>
             </w:tcMar>
           </w:tcPr>
           <w:p>
@@ -6816,7 +6816,7 @@
             </w:tcBorders>
             <w:shd w:color="auto" w:fill="auto" w:val="clear"/>
             <w:tcMar>
-              <w:left w:w="42" w:type="dxa"/>
+              <w:left w:w="39" w:type="dxa"/>
             </w:tcMar>
           </w:tcPr>
           <w:p>
@@ -6845,7 +6845,7 @@
             </w:tcBorders>
             <w:shd w:color="auto" w:fill="auto" w:val="clear"/>
             <w:tcMar>
-              <w:left w:w="42" w:type="dxa"/>
+              <w:left w:w="39" w:type="dxa"/>
             </w:tcMar>
           </w:tcPr>
           <w:p>
@@ -6874,7 +6874,7 @@
             </w:tcBorders>
             <w:shd w:color="auto" w:fill="auto" w:val="clear"/>
             <w:tcMar>
-              <w:left w:w="42" w:type="dxa"/>
+              <w:left w:w="39" w:type="dxa"/>
             </w:tcMar>
           </w:tcPr>
           <w:p>
@@ -6915,7 +6915,7 @@
             </w:tcBorders>
             <w:shd w:color="auto" w:fill="auto" w:val="clear"/>
             <w:tcMar>
-              <w:left w:w="42" w:type="dxa"/>
+              <w:left w:w="39" w:type="dxa"/>
             </w:tcMar>
           </w:tcPr>
           <w:p>
@@ -6975,7 +6975,7 @@
             </w:tcBorders>
             <w:shd w:color="auto" w:fill="auto" w:val="clear"/>
             <w:tcMar>
-              <w:left w:w="42" w:type="dxa"/>
+              <w:left w:w="39" w:type="dxa"/>
             </w:tcMar>
           </w:tcPr>
           <w:p>
@@ -7004,7 +7004,7 @@
             </w:tcBorders>
             <w:shd w:color="auto" w:fill="auto" w:val="clear"/>
             <w:tcMar>
-              <w:left w:w="42" w:type="dxa"/>
+              <w:left w:w="39" w:type="dxa"/>
             </w:tcMar>
           </w:tcPr>
           <w:p>
@@ -7033,7 +7033,7 @@
             </w:tcBorders>
             <w:shd w:color="auto" w:fill="auto" w:val="clear"/>
             <w:tcMar>
-              <w:left w:w="42" w:type="dxa"/>
+              <w:left w:w="39" w:type="dxa"/>
             </w:tcMar>
           </w:tcPr>
           <w:p>
@@ -7064,7 +7064,7 @@
             </w:tcBorders>
             <w:shd w:color="auto" w:fill="auto" w:val="clear"/>
             <w:tcMar>
-              <w:left w:w="42" w:type="dxa"/>
+              <w:left w:w="39" w:type="dxa"/>
             </w:tcMar>
           </w:tcPr>
           <w:p>
@@ -7124,7 +7124,7 @@
             </w:tcBorders>
             <w:shd w:color="auto" w:fill="auto" w:val="clear"/>
             <w:tcMar>
-              <w:left w:w="42" w:type="dxa"/>
+              <w:left w:w="39" w:type="dxa"/>
             </w:tcMar>
           </w:tcPr>
           <w:p>
@@ -7153,7 +7153,7 @@
             </w:tcBorders>
             <w:shd w:color="auto" w:fill="auto" w:val="clear"/>
             <w:tcMar>
-              <w:left w:w="42" w:type="dxa"/>
+              <w:left w:w="39" w:type="dxa"/>
             </w:tcMar>
           </w:tcPr>
           <w:p>
@@ -7182,7 +7182,7 @@
             </w:tcBorders>
             <w:shd w:color="auto" w:fill="auto" w:val="clear"/>
             <w:tcMar>
-              <w:left w:w="42" w:type="dxa"/>
+              <w:left w:w="39" w:type="dxa"/>
             </w:tcMar>
           </w:tcPr>
           <w:p>
@@ -7213,7 +7213,7 @@
             </w:tcBorders>
             <w:shd w:color="auto" w:fill="auto" w:val="clear"/>
             <w:tcMar>
-              <w:left w:w="42" w:type="dxa"/>
+              <w:left w:w="39" w:type="dxa"/>
             </w:tcMar>
           </w:tcPr>
           <w:p>
@@ -7316,7 +7316,7 @@
       <w:tblPr>
         <w:tblW w:w="9972" w:type="dxa"/>
         <w:jc w:val="left"/>
-        <w:tblInd w:w="45" w:type="dxa"/>
+        <w:tblInd w:w="43" w:type="dxa"/>
         <w:tblBorders>
           <w:top w:val="single" w:sz="2" w:space="0" w:color="000001"/>
           <w:left w:val="single" w:sz="2" w:space="0" w:color="000001"/>
@@ -7325,7 +7325,7 @@
         </w:tblBorders>
         <w:tblCellMar>
           <w:top w:w="55" w:type="dxa"/>
-          <w:left w:w="42" w:type="dxa"/>
+          <w:left w:w="39" w:type="dxa"/>
           <w:bottom w:w="55" w:type="dxa"/>
           <w:right w:w="55" w:type="dxa"/>
         </w:tblCellMar>
@@ -7350,7 +7350,7 @@
             </w:tcBorders>
             <w:shd w:color="auto" w:fill="auto" w:val="clear"/>
             <w:tcMar>
-              <w:left w:w="42" w:type="dxa"/>
+              <w:left w:w="39" w:type="dxa"/>
             </w:tcMar>
           </w:tcPr>
           <w:p>
@@ -7383,7 +7383,7 @@
             </w:tcBorders>
             <w:shd w:color="auto" w:fill="auto" w:val="clear"/>
             <w:tcMar>
-              <w:left w:w="42" w:type="dxa"/>
+              <w:left w:w="39" w:type="dxa"/>
             </w:tcMar>
           </w:tcPr>
           <w:p>
@@ -7416,7 +7416,7 @@
             </w:tcBorders>
             <w:shd w:color="auto" w:fill="auto" w:val="clear"/>
             <w:tcMar>
-              <w:left w:w="42" w:type="dxa"/>
+              <w:left w:w="39" w:type="dxa"/>
             </w:tcMar>
           </w:tcPr>
           <w:p>
@@ -7451,7 +7451,7 @@
             </w:tcBorders>
             <w:shd w:color="auto" w:fill="auto" w:val="clear"/>
             <w:tcMar>
-              <w:left w:w="42" w:type="dxa"/>
+              <w:left w:w="39" w:type="dxa"/>
             </w:tcMar>
           </w:tcPr>
           <w:p>
@@ -7487,7 +7487,7 @@
             </w:tcBorders>
             <w:shd w:color="auto" w:fill="auto" w:val="clear"/>
             <w:tcMar>
-              <w:left w:w="42" w:type="dxa"/>
+              <w:left w:w="39" w:type="dxa"/>
             </w:tcMar>
           </w:tcPr>
           <w:p>
@@ -7516,7 +7516,7 @@
             </w:tcBorders>
             <w:shd w:color="auto" w:fill="auto" w:val="clear"/>
             <w:tcMar>
-              <w:left w:w="42" w:type="dxa"/>
+              <w:left w:w="39" w:type="dxa"/>
             </w:tcMar>
           </w:tcPr>
           <w:p>
@@ -7545,7 +7545,7 @@
             </w:tcBorders>
             <w:shd w:color="auto" w:fill="auto" w:val="clear"/>
             <w:tcMar>
-              <w:left w:w="42" w:type="dxa"/>
+              <w:left w:w="39" w:type="dxa"/>
             </w:tcMar>
           </w:tcPr>
           <w:p>
@@ -7576,7 +7576,7 @@
             </w:tcBorders>
             <w:shd w:color="auto" w:fill="auto" w:val="clear"/>
             <w:tcMar>
-              <w:left w:w="42" w:type="dxa"/>
+              <w:left w:w="39" w:type="dxa"/>
             </w:tcMar>
           </w:tcPr>
           <w:p>
@@ -7636,7 +7636,7 @@
             </w:tcBorders>
             <w:shd w:color="auto" w:fill="auto" w:val="clear"/>
             <w:tcMar>
-              <w:left w:w="42" w:type="dxa"/>
+              <w:left w:w="39" w:type="dxa"/>
             </w:tcMar>
           </w:tcPr>
           <w:p>
@@ -7665,7 +7665,7 @@
             </w:tcBorders>
             <w:shd w:color="auto" w:fill="auto" w:val="clear"/>
             <w:tcMar>
-              <w:left w:w="42" w:type="dxa"/>
+              <w:left w:w="39" w:type="dxa"/>
             </w:tcMar>
           </w:tcPr>
           <w:p>
@@ -7694,7 +7694,7 @@
             </w:tcBorders>
             <w:shd w:color="auto" w:fill="auto" w:val="clear"/>
             <w:tcMar>
-              <w:left w:w="42" w:type="dxa"/>
+              <w:left w:w="39" w:type="dxa"/>
             </w:tcMar>
           </w:tcPr>
           <w:p>
@@ -7725,7 +7725,7 @@
             </w:tcBorders>
             <w:shd w:color="auto" w:fill="auto" w:val="clear"/>
             <w:tcMar>
-              <w:left w:w="42" w:type="dxa"/>
+              <w:left w:w="39" w:type="dxa"/>
             </w:tcMar>
           </w:tcPr>
           <w:p>
@@ -7785,36 +7785,40 @@
             </w:tcBorders>
             <w:shd w:color="auto" w:fill="auto" w:val="clear"/>
             <w:tcMar>
-              <w:left w:w="42" w:type="dxa"/>
-            </w:tcMar>
-          </w:tcPr>
-          <w:p>
-            <w:pPr>
-              <w:pStyle w:val="TableContents"/>
-              <w:rPr>
-                <w:bCs/>
-              </w:rPr>
-            </w:pPr>
-            <w:r>
-              <w:rPr>
-                <w:bCs/>
-              </w:rPr>
-              <w:t>Verify that only #####.## number of decimals is accepted</w:t>
-            </w:r>
-          </w:p>
-        </w:tc>
-        <w:tc>
-          <w:tcPr>
-            <w:tcW w:w="2493" w:type="dxa"/>
-            <w:tcBorders>
-              <w:top w:val="single" w:sz="2" w:space="0" w:color="000001"/>
-              <w:left w:val="single" w:sz="2" w:space="0" w:color="000001"/>
-              <w:bottom w:val="single" w:sz="2" w:space="0" w:color="000001"/>
-              <w:insideH w:val="single" w:sz="2" w:space="0" w:color="000001"/>
-            </w:tcBorders>
-            <w:shd w:color="auto" w:fill="auto" w:val="clear"/>
-            <w:tcMar>
-              <w:left w:w="42" w:type="dxa"/>
+              <w:left w:w="39" w:type="dxa"/>
+            </w:tcMar>
+          </w:tcPr>
+          <w:p>
+            <w:pPr>
+              <w:pStyle w:val="TableContents"/>
+              <w:rPr/>
+            </w:pPr>
+            <w:r>
+              <w:rPr>
+                <w:bCs/>
+              </w:rPr>
+              <w:t xml:space="preserve">Verify </w:t>
+            </w:r>
+            <w:r>
+              <w:rPr>
+                <w:bCs/>
+              </w:rPr>
+              <w:t>different numeric inputs.</w:t>
+            </w:r>
+          </w:p>
+        </w:tc>
+        <w:tc>
+          <w:tcPr>
+            <w:tcW w:w="2493" w:type="dxa"/>
+            <w:tcBorders>
+              <w:top w:val="single" w:sz="2" w:space="0" w:color="000001"/>
+              <w:left w:val="single" w:sz="2" w:space="0" w:color="000001"/>
+              <w:bottom w:val="single" w:sz="2" w:space="0" w:color="000001"/>
+              <w:insideH w:val="single" w:sz="2" w:space="0" w:color="000001"/>
+            </w:tcBorders>
+            <w:shd w:color="auto" w:fill="auto" w:val="clear"/>
+            <w:tcMar>
+              <w:left w:w="39" w:type="dxa"/>
             </w:tcMar>
           </w:tcPr>
           <w:p>
@@ -7841,21 +7845,25 @@
             </w:tcBorders>
             <w:shd w:color="auto" w:fill="auto" w:val="clear"/>
             <w:tcMar>
-              <w:left w:w="42" w:type="dxa"/>
-            </w:tcMar>
-          </w:tcPr>
-          <w:p>
-            <w:pPr>
-              <w:pStyle w:val="TableContents"/>
-              <w:rPr>
-                <w:bCs/>
-              </w:rPr>
-            </w:pPr>
-            <w:r>
-              <w:rPr>
-                <w:bCs/>
-              </w:rPr>
-              <w:t>User is informed that their format is invalid.</w:t>
+              <w:left w:w="39" w:type="dxa"/>
+            </w:tcMar>
+          </w:tcPr>
+          <w:p>
+            <w:pPr>
+              <w:pStyle w:val="TableContents"/>
+              <w:rPr/>
+            </w:pPr>
+            <w:r>
+              <w:rPr>
+                <w:bCs/>
+              </w:rPr>
+              <w:t>User is informed that their f</w:t>
+            </w:r>
+            <w:r>
+              <w:rPr>
+                <w:bCs/>
+              </w:rPr>
+              <w:t>ormat is invalid if above max value, otherwise it's allowed.</w:t>
             </w:r>
           </w:p>
         </w:tc>
@@ -7872,7 +7880,7 @@
             </w:tcBorders>
             <w:shd w:color="auto" w:fill="auto" w:val="clear"/>
             <w:tcMar>
-              <w:left w:w="42" w:type="dxa"/>
+              <w:left w:w="39" w:type="dxa"/>
             </w:tcMar>
           </w:tcPr>
           <w:p>
@@ -7932,7 +7940,7 @@
             </w:tcBorders>
             <w:shd w:color="auto" w:fill="auto" w:val="clear"/>
             <w:tcMar>
-              <w:left w:w="42" w:type="dxa"/>
+              <w:left w:w="39" w:type="dxa"/>
             </w:tcMar>
           </w:tcPr>
           <w:p>
@@ -7959,7 +7967,7 @@
             </w:tcBorders>
             <w:shd w:color="auto" w:fill="auto" w:val="clear"/>
             <w:tcMar>
-              <w:left w:w="42" w:type="dxa"/>
+              <w:left w:w="39" w:type="dxa"/>
             </w:tcMar>
           </w:tcPr>
           <w:p>
@@ -7986,7 +7994,7 @@
             </w:tcBorders>
             <w:shd w:color="auto" w:fill="auto" w:val="clear"/>
             <w:tcMar>
-              <w:left w:w="42" w:type="dxa"/>
+              <w:left w:w="39" w:type="dxa"/>
             </w:tcMar>
           </w:tcPr>
           <w:p>
@@ -8017,7 +8025,7 @@
             </w:tcBorders>
             <w:shd w:color="auto" w:fill="auto" w:val="clear"/>
             <w:tcMar>
-              <w:left w:w="42" w:type="dxa"/>
+              <w:left w:w="39" w:type="dxa"/>
             </w:tcMar>
           </w:tcPr>
           <w:p>
@@ -8077,7 +8085,7 @@
             </w:tcBorders>
             <w:shd w:color="auto" w:fill="auto" w:val="clear"/>
             <w:tcMar>
-              <w:left w:w="42" w:type="dxa"/>
+              <w:left w:w="39" w:type="dxa"/>
             </w:tcMar>
           </w:tcPr>
           <w:p>
@@ -8106,7 +8114,7 @@
             </w:tcBorders>
             <w:shd w:color="auto" w:fill="auto" w:val="clear"/>
             <w:tcMar>
-              <w:left w:w="42" w:type="dxa"/>
+              <w:left w:w="39" w:type="dxa"/>
             </w:tcMar>
           </w:tcPr>
           <w:p>
@@ -8135,7 +8143,7 @@
             </w:tcBorders>
             <w:shd w:color="auto" w:fill="auto" w:val="clear"/>
             <w:tcMar>
-              <w:left w:w="42" w:type="dxa"/>
+              <w:left w:w="39" w:type="dxa"/>
             </w:tcMar>
           </w:tcPr>
           <w:p>
@@ -8166,7 +8174,7 @@
             </w:tcBorders>
             <w:shd w:color="auto" w:fill="auto" w:val="clear"/>
             <w:tcMar>
-              <w:left w:w="42" w:type="dxa"/>
+              <w:left w:w="39" w:type="dxa"/>
             </w:tcMar>
           </w:tcPr>
           <w:p>
@@ -8226,7 +8234,7 @@
             </w:tcBorders>
             <w:shd w:color="auto" w:fill="auto" w:val="clear"/>
             <w:tcMar>
-              <w:left w:w="42" w:type="dxa"/>
+              <w:left w:w="39" w:type="dxa"/>
             </w:tcMar>
           </w:tcPr>
           <w:p>
@@ -8255,7 +8263,7 @@
             </w:tcBorders>
             <w:shd w:color="auto" w:fill="auto" w:val="clear"/>
             <w:tcMar>
-              <w:left w:w="42" w:type="dxa"/>
+              <w:left w:w="39" w:type="dxa"/>
             </w:tcMar>
           </w:tcPr>
           <w:p>
@@ -8284,7 +8292,7 @@
             </w:tcBorders>
             <w:shd w:color="auto" w:fill="auto" w:val="clear"/>
             <w:tcMar>
-              <w:left w:w="42" w:type="dxa"/>
+              <w:left w:w="39" w:type="dxa"/>
             </w:tcMar>
           </w:tcPr>
           <w:p>
@@ -8315,7 +8323,7 @@
             </w:tcBorders>
             <w:shd w:color="auto" w:fill="auto" w:val="clear"/>
             <w:tcMar>
-              <w:left w:w="42" w:type="dxa"/>
+              <w:left w:w="39" w:type="dxa"/>
             </w:tcMar>
           </w:tcPr>
           <w:p>
@@ -8375,7 +8383,7 @@
             </w:tcBorders>
             <w:shd w:color="auto" w:fill="auto" w:val="clear"/>
             <w:tcMar>
-              <w:left w:w="42" w:type="dxa"/>
+              <w:left w:w="39" w:type="dxa"/>
             </w:tcMar>
           </w:tcPr>
           <w:p>
@@ -8402,7 +8410,7 @@
             </w:tcBorders>
             <w:shd w:color="auto" w:fill="auto" w:val="clear"/>
             <w:tcMar>
-              <w:left w:w="42" w:type="dxa"/>
+              <w:left w:w="39" w:type="dxa"/>
             </w:tcMar>
           </w:tcPr>
           <w:p>
@@ -8429,7 +8437,7 @@
             </w:tcBorders>
             <w:shd w:color="auto" w:fill="auto" w:val="clear"/>
             <w:tcMar>
-              <w:left w:w="42" w:type="dxa"/>
+              <w:left w:w="39" w:type="dxa"/>
             </w:tcMar>
           </w:tcPr>
           <w:p>
@@ -8460,7 +8468,7 @@
             </w:tcBorders>
             <w:shd w:color="auto" w:fill="auto" w:val="clear"/>
             <w:tcMar>
-              <w:left w:w="42" w:type="dxa"/>
+              <w:left w:w="39" w:type="dxa"/>
             </w:tcMar>
           </w:tcPr>
           <w:p>
@@ -8520,7 +8528,7 @@
             </w:tcBorders>
             <w:shd w:color="auto" w:fill="auto" w:val="clear"/>
             <w:tcMar>
-              <w:left w:w="42" w:type="dxa"/>
+              <w:left w:w="39" w:type="dxa"/>
             </w:tcMar>
           </w:tcPr>
           <w:p>
@@ -8549,7 +8557,7 @@
             </w:tcBorders>
             <w:shd w:color="auto" w:fill="auto" w:val="clear"/>
             <w:tcMar>
-              <w:left w:w="42" w:type="dxa"/>
+              <w:left w:w="39" w:type="dxa"/>
             </w:tcMar>
           </w:tcPr>
           <w:p>
@@ -8578,7 +8586,7 @@
             </w:tcBorders>
             <w:shd w:color="auto" w:fill="auto" w:val="clear"/>
             <w:tcMar>
-              <w:left w:w="42" w:type="dxa"/>
+              <w:left w:w="39" w:type="dxa"/>
             </w:tcMar>
           </w:tcPr>
           <w:p>
@@ -8619,7 +8627,7 @@
             </w:tcBorders>
             <w:shd w:color="auto" w:fill="auto" w:val="clear"/>
             <w:tcMar>
-              <w:left w:w="42" w:type="dxa"/>
+              <w:left w:w="39" w:type="dxa"/>
             </w:tcMar>
           </w:tcPr>
           <w:p>
@@ -8718,7 +8726,7 @@
       <w:tblPr>
         <w:tblW w:w="9972" w:type="dxa"/>
         <w:jc w:val="left"/>
-        <w:tblInd w:w="45" w:type="dxa"/>
+        <w:tblInd w:w="43" w:type="dxa"/>
         <w:tblBorders>
           <w:top w:val="single" w:sz="2" w:space="0" w:color="000001"/>
           <w:left w:val="single" w:sz="2" w:space="0" w:color="000001"/>
@@ -8727,7 +8735,7 @@
         </w:tblBorders>
         <w:tblCellMar>
           <w:top w:w="55" w:type="dxa"/>
-          <w:left w:w="42" w:type="dxa"/>
+          <w:left w:w="39" w:type="dxa"/>
           <w:bottom w:w="55" w:type="dxa"/>
           <w:right w:w="55" w:type="dxa"/>
         </w:tblCellMar>
@@ -8752,7 +8760,7 @@
             </w:tcBorders>
             <w:shd w:color="auto" w:fill="auto" w:val="clear"/>
             <w:tcMar>
-              <w:left w:w="42" w:type="dxa"/>
+              <w:left w:w="39" w:type="dxa"/>
             </w:tcMar>
           </w:tcPr>
           <w:p>
@@ -8785,7 +8793,7 @@
             </w:tcBorders>
             <w:shd w:color="auto" w:fill="auto" w:val="clear"/>
             <w:tcMar>
-              <w:left w:w="42" w:type="dxa"/>
+              <w:left w:w="39" w:type="dxa"/>
             </w:tcMar>
           </w:tcPr>
           <w:p>
@@ -8818,7 +8826,7 @@
             </w:tcBorders>
             <w:shd w:color="auto" w:fill="auto" w:val="clear"/>
             <w:tcMar>
-              <w:left w:w="42" w:type="dxa"/>
+              <w:left w:w="39" w:type="dxa"/>
             </w:tcMar>
           </w:tcPr>
           <w:p>
@@ -8853,7 +8861,7 @@
             </w:tcBorders>
             <w:shd w:color="auto" w:fill="auto" w:val="clear"/>
             <w:tcMar>
-              <w:left w:w="42" w:type="dxa"/>
+              <w:left w:w="39" w:type="dxa"/>
             </w:tcMar>
           </w:tcPr>
           <w:p>
@@ -8889,7 +8897,7 @@
             </w:tcBorders>
             <w:shd w:color="auto" w:fill="auto" w:val="clear"/>
             <w:tcMar>
-              <w:left w:w="42" w:type="dxa"/>
+              <w:left w:w="39" w:type="dxa"/>
             </w:tcMar>
           </w:tcPr>
           <w:p>
@@ -8914,7 +8922,7 @@
             </w:tcBorders>
             <w:shd w:color="auto" w:fill="auto" w:val="clear"/>
             <w:tcMar>
-              <w:left w:w="42" w:type="dxa"/>
+              <w:left w:w="39" w:type="dxa"/>
             </w:tcMar>
           </w:tcPr>
           <w:p>
@@ -8939,7 +8947,7 @@
             </w:tcBorders>
             <w:shd w:color="auto" w:fill="auto" w:val="clear"/>
             <w:tcMar>
-              <w:left w:w="42" w:type="dxa"/>
+              <w:left w:w="39" w:type="dxa"/>
             </w:tcMar>
           </w:tcPr>
           <w:p>
@@ -8966,7 +8974,7 @@
             </w:tcBorders>
             <w:shd w:color="auto" w:fill="auto" w:val="clear"/>
             <w:tcMar>
-              <w:left w:w="42" w:type="dxa"/>
+              <w:left w:w="39" w:type="dxa"/>
             </w:tcMar>
           </w:tcPr>
           <w:p>
@@ -9014,7 +9022,7 @@
             </w:tcBorders>
             <w:shd w:color="auto" w:fill="auto" w:val="clear"/>
             <w:tcMar>
-              <w:left w:w="42" w:type="dxa"/>
+              <w:left w:w="39" w:type="dxa"/>
             </w:tcMar>
           </w:tcPr>
           <w:p>
@@ -9039,7 +9047,7 @@
             </w:tcBorders>
             <w:shd w:color="auto" w:fill="auto" w:val="clear"/>
             <w:tcMar>
-              <w:left w:w="42" w:type="dxa"/>
+              <w:left w:w="39" w:type="dxa"/>
             </w:tcMar>
           </w:tcPr>
           <w:p>
@@ -9064,7 +9072,7 @@
             </w:tcBorders>
             <w:shd w:color="auto" w:fill="auto" w:val="clear"/>
             <w:tcMar>
-              <w:left w:w="42" w:type="dxa"/>
+              <w:left w:w="39" w:type="dxa"/>
             </w:tcMar>
           </w:tcPr>
           <w:p>
@@ -9091,7 +9099,7 @@
             </w:tcBorders>
             <w:shd w:color="auto" w:fill="auto" w:val="clear"/>
             <w:tcMar>
-              <w:left w:w="42" w:type="dxa"/>
+              <w:left w:w="39" w:type="dxa"/>
             </w:tcMar>
           </w:tcPr>
           <w:p>
@@ -9139,7 +9147,7 @@
             </w:tcBorders>
             <w:shd w:color="auto" w:fill="auto" w:val="clear"/>
             <w:tcMar>
-              <w:left w:w="42" w:type="dxa"/>
+              <w:left w:w="39" w:type="dxa"/>
             </w:tcMar>
           </w:tcPr>
           <w:p>
@@ -9164,7 +9172,7 @@
             </w:tcBorders>
             <w:shd w:color="auto" w:fill="auto" w:val="clear"/>
             <w:tcMar>
-              <w:left w:w="42" w:type="dxa"/>
+              <w:left w:w="39" w:type="dxa"/>
             </w:tcMar>
           </w:tcPr>
           <w:p>
@@ -9189,7 +9197,7 @@
             </w:tcBorders>
             <w:shd w:color="auto" w:fill="auto" w:val="clear"/>
             <w:tcMar>
-              <w:left w:w="42" w:type="dxa"/>
+              <w:left w:w="39" w:type="dxa"/>
             </w:tcMar>
           </w:tcPr>
           <w:p>
@@ -9216,7 +9224,7 @@
             </w:tcBorders>
             <w:shd w:color="auto" w:fill="auto" w:val="clear"/>
             <w:tcMar>
-              <w:left w:w="42" w:type="dxa"/>
+              <w:left w:w="39" w:type="dxa"/>
             </w:tcMar>
           </w:tcPr>
           <w:p>
@@ -9264,7 +9272,7 @@
             </w:tcBorders>
             <w:shd w:color="auto" w:fill="auto" w:val="clear"/>
             <w:tcMar>
-              <w:left w:w="42" w:type="dxa"/>
+              <w:left w:w="39" w:type="dxa"/>
             </w:tcMar>
           </w:tcPr>
           <w:p>
@@ -9289,7 +9297,7 @@
             </w:tcBorders>
             <w:shd w:color="auto" w:fill="auto" w:val="clear"/>
             <w:tcMar>
-              <w:left w:w="42" w:type="dxa"/>
+              <w:left w:w="39" w:type="dxa"/>
             </w:tcMar>
           </w:tcPr>
           <w:p>
@@ -9314,7 +9322,7 @@
             </w:tcBorders>
             <w:shd w:color="auto" w:fill="auto" w:val="clear"/>
             <w:tcMar>
-              <w:left w:w="42" w:type="dxa"/>
+              <w:left w:w="39" w:type="dxa"/>
             </w:tcMar>
           </w:tcPr>
           <w:p>
@@ -9341,7 +9349,7 @@
             </w:tcBorders>
             <w:shd w:color="auto" w:fill="auto" w:val="clear"/>
             <w:tcMar>
-              <w:left w:w="42" w:type="dxa"/>
+              <w:left w:w="39" w:type="dxa"/>
             </w:tcMar>
           </w:tcPr>
           <w:p>
@@ -9389,7 +9397,7 @@
             </w:tcBorders>
             <w:shd w:color="auto" w:fill="auto" w:val="clear"/>
             <w:tcMar>
-              <w:left w:w="42" w:type="dxa"/>
+              <w:left w:w="39" w:type="dxa"/>
             </w:tcMar>
           </w:tcPr>
           <w:p>
@@ -9414,7 +9422,7 @@
             </w:tcBorders>
             <w:shd w:color="auto" w:fill="auto" w:val="clear"/>
             <w:tcMar>
-              <w:left w:w="42" w:type="dxa"/>
+              <w:left w:w="39" w:type="dxa"/>
             </w:tcMar>
           </w:tcPr>
           <w:p>
@@ -9439,7 +9447,7 @@
             </w:tcBorders>
             <w:shd w:color="auto" w:fill="auto" w:val="clear"/>
             <w:tcMar>
-              <w:left w:w="42" w:type="dxa"/>
+              <w:left w:w="39" w:type="dxa"/>
             </w:tcMar>
           </w:tcPr>
           <w:p>
@@ -9466,7 +9474,7 @@
             </w:tcBorders>
             <w:shd w:color="auto" w:fill="auto" w:val="clear"/>
             <w:tcMar>
-              <w:left w:w="42" w:type="dxa"/>
+              <w:left w:w="39" w:type="dxa"/>
             </w:tcMar>
           </w:tcPr>
           <w:p>
@@ -9514,7 +9522,7 @@
             </w:tcBorders>
             <w:shd w:color="auto" w:fill="auto" w:val="clear"/>
             <w:tcMar>
-              <w:left w:w="42" w:type="dxa"/>
+              <w:left w:w="39" w:type="dxa"/>
             </w:tcMar>
           </w:tcPr>
           <w:p>
@@ -9545,7 +9553,7 @@
             </w:tcBorders>
             <w:shd w:color="auto" w:fill="auto" w:val="clear"/>
             <w:tcMar>
-              <w:left w:w="42" w:type="dxa"/>
+              <w:left w:w="39" w:type="dxa"/>
             </w:tcMar>
           </w:tcPr>
           <w:p>
@@ -9570,7 +9578,7 @@
             </w:tcBorders>
             <w:shd w:color="auto" w:fill="auto" w:val="clear"/>
             <w:tcMar>
-              <w:left w:w="42" w:type="dxa"/>
+              <w:left w:w="39" w:type="dxa"/>
             </w:tcMar>
           </w:tcPr>
           <w:p>
@@ -9597,7 +9605,7 @@
             </w:tcBorders>
             <w:shd w:color="auto" w:fill="auto" w:val="clear"/>
             <w:tcMar>
-              <w:left w:w="42" w:type="dxa"/>
+              <w:left w:w="39" w:type="dxa"/>
             </w:tcMar>
           </w:tcPr>
           <w:p>
@@ -9645,7 +9653,7 @@
             </w:tcBorders>
             <w:shd w:color="auto" w:fill="auto" w:val="clear"/>
             <w:tcMar>
-              <w:left w:w="42" w:type="dxa"/>
+              <w:left w:w="39" w:type="dxa"/>
             </w:tcMar>
           </w:tcPr>
           <w:p>
@@ -9670,7 +9678,7 @@
             </w:tcBorders>
             <w:shd w:color="auto" w:fill="auto" w:val="clear"/>
             <w:tcMar>
-              <w:left w:w="42" w:type="dxa"/>
+              <w:left w:w="39" w:type="dxa"/>
             </w:tcMar>
           </w:tcPr>
           <w:p>
@@ -9695,7 +9703,7 @@
             </w:tcBorders>
             <w:shd w:color="auto" w:fill="auto" w:val="clear"/>
             <w:tcMar>
-              <w:left w:w="42" w:type="dxa"/>
+              <w:left w:w="39" w:type="dxa"/>
             </w:tcMar>
           </w:tcPr>
           <w:p>
@@ -9722,7 +9730,7 @@
             </w:tcBorders>
             <w:shd w:color="auto" w:fill="auto" w:val="clear"/>
             <w:tcMar>
-              <w:left w:w="42" w:type="dxa"/>
+              <w:left w:w="39" w:type="dxa"/>
             </w:tcMar>
           </w:tcPr>
           <w:p>
@@ -9817,7 +9825,7 @@
       <w:tblPr>
         <w:tblW w:w="9972" w:type="dxa"/>
         <w:jc w:val="left"/>
-        <w:tblInd w:w="45" w:type="dxa"/>
+        <w:tblInd w:w="43" w:type="dxa"/>
         <w:tblBorders>
           <w:top w:val="single" w:sz="2" w:space="0" w:color="000001"/>
           <w:left w:val="single" w:sz="2" w:space="0" w:color="000001"/>
@@ -9826,7 +9834,7 @@
         </w:tblBorders>
         <w:tblCellMar>
           <w:top w:w="55" w:type="dxa"/>
-          <w:left w:w="42" w:type="dxa"/>
+          <w:left w:w="39" w:type="dxa"/>
           <w:bottom w:w="55" w:type="dxa"/>
           <w:right w:w="55" w:type="dxa"/>
         </w:tblCellMar>
@@ -9851,7 +9859,7 @@
             </w:tcBorders>
             <w:shd w:color="auto" w:fill="auto" w:val="clear"/>
             <w:tcMar>
-              <w:left w:w="42" w:type="dxa"/>
+              <w:left w:w="39" w:type="dxa"/>
             </w:tcMar>
           </w:tcPr>
           <w:p>
@@ -9884,7 +9892,7 @@
             </w:tcBorders>
             <w:shd w:color="auto" w:fill="auto" w:val="clear"/>
             <w:tcMar>
-              <w:left w:w="42" w:type="dxa"/>
+              <w:left w:w="39" w:type="dxa"/>
             </w:tcMar>
           </w:tcPr>
           <w:p>
@@ -9917,7 +9925,7 @@
             </w:tcBorders>
             <w:shd w:color="auto" w:fill="auto" w:val="clear"/>
             <w:tcMar>
-              <w:left w:w="42" w:type="dxa"/>
+              <w:left w:w="39" w:type="dxa"/>
             </w:tcMar>
           </w:tcPr>
           <w:p>
@@ -9952,7 +9960,7 @@
             </w:tcBorders>
             <w:shd w:color="auto" w:fill="auto" w:val="clear"/>
             <w:tcMar>
-              <w:left w:w="42" w:type="dxa"/>
+              <w:left w:w="39" w:type="dxa"/>
             </w:tcMar>
           </w:tcPr>
           <w:p>
@@ -9988,7 +9996,7 @@
             </w:tcBorders>
             <w:shd w:color="auto" w:fill="auto" w:val="clear"/>
             <w:tcMar>
-              <w:left w:w="42" w:type="dxa"/>
+              <w:left w:w="39" w:type="dxa"/>
             </w:tcMar>
           </w:tcPr>
           <w:p>
@@ -10013,7 +10021,7 @@
             </w:tcBorders>
             <w:shd w:color="auto" w:fill="auto" w:val="clear"/>
             <w:tcMar>
-              <w:left w:w="42" w:type="dxa"/>
+              <w:left w:w="39" w:type="dxa"/>
             </w:tcMar>
           </w:tcPr>
           <w:p>
@@ -10038,7 +10046,7 @@
             </w:tcBorders>
             <w:shd w:color="auto" w:fill="auto" w:val="clear"/>
             <w:tcMar>
-              <w:left w:w="42" w:type="dxa"/>
+              <w:left w:w="39" w:type="dxa"/>
             </w:tcMar>
           </w:tcPr>
           <w:p>
@@ -10065,7 +10073,7 @@
             </w:tcBorders>
             <w:shd w:color="auto" w:fill="auto" w:val="clear"/>
             <w:tcMar>
-              <w:left w:w="42" w:type="dxa"/>
+              <w:left w:w="39" w:type="dxa"/>
             </w:tcMar>
           </w:tcPr>
           <w:p>
@@ -10113,7 +10121,7 @@
             </w:tcBorders>
             <w:shd w:color="auto" w:fill="auto" w:val="clear"/>
             <w:tcMar>
-              <w:left w:w="42" w:type="dxa"/>
+              <w:left w:w="39" w:type="dxa"/>
             </w:tcMar>
           </w:tcPr>
           <w:p>
@@ -10138,7 +10146,7 @@
             </w:tcBorders>
             <w:shd w:color="auto" w:fill="auto" w:val="clear"/>
             <w:tcMar>
-              <w:left w:w="42" w:type="dxa"/>
+              <w:left w:w="39" w:type="dxa"/>
             </w:tcMar>
           </w:tcPr>
           <w:p>
@@ -10163,7 +10171,7 @@
             </w:tcBorders>
             <w:shd w:color="auto" w:fill="auto" w:val="clear"/>
             <w:tcMar>
-              <w:left w:w="42" w:type="dxa"/>
+              <w:left w:w="39" w:type="dxa"/>
             </w:tcMar>
           </w:tcPr>
           <w:p>
@@ -10190,7 +10198,7 @@
             </w:tcBorders>
             <w:shd w:color="auto" w:fill="auto" w:val="clear"/>
             <w:tcMar>
-              <w:left w:w="42" w:type="dxa"/>
+              <w:left w:w="39" w:type="dxa"/>
             </w:tcMar>
           </w:tcPr>
           <w:p>
@@ -10238,7 +10246,7 @@
             </w:tcBorders>
             <w:shd w:color="auto" w:fill="auto" w:val="clear"/>
             <w:tcMar>
-              <w:left w:w="42" w:type="dxa"/>
+              <w:left w:w="39" w:type="dxa"/>
             </w:tcMar>
           </w:tcPr>
           <w:p>
@@ -10263,7 +10271,7 @@
             </w:tcBorders>
             <w:shd w:color="auto" w:fill="auto" w:val="clear"/>
             <w:tcMar>
-              <w:left w:w="42" w:type="dxa"/>
+              <w:left w:w="39" w:type="dxa"/>
             </w:tcMar>
           </w:tcPr>
           <w:p>
@@ -10288,7 +10296,7 @@
             </w:tcBorders>
             <w:shd w:color="auto" w:fill="auto" w:val="clear"/>
             <w:tcMar>
-              <w:left w:w="42" w:type="dxa"/>
+              <w:left w:w="39" w:type="dxa"/>
             </w:tcMar>
           </w:tcPr>
           <w:p>
@@ -10315,7 +10323,7 @@
             </w:tcBorders>
             <w:shd w:color="auto" w:fill="auto" w:val="clear"/>
             <w:tcMar>
-              <w:left w:w="42" w:type="dxa"/>
+              <w:left w:w="39" w:type="dxa"/>
             </w:tcMar>
           </w:tcPr>
           <w:p>
@@ -10363,7 +10371,7 @@
             </w:tcBorders>
             <w:shd w:color="auto" w:fill="auto" w:val="clear"/>
             <w:tcMar>
-              <w:left w:w="42" w:type="dxa"/>
+              <w:left w:w="39" w:type="dxa"/>
             </w:tcMar>
           </w:tcPr>
           <w:p>
@@ -10388,7 +10396,7 @@
             </w:tcBorders>
             <w:shd w:color="auto" w:fill="auto" w:val="clear"/>
             <w:tcMar>
-              <w:left w:w="42" w:type="dxa"/>
+              <w:left w:w="39" w:type="dxa"/>
             </w:tcMar>
           </w:tcPr>
           <w:p>
@@ -10413,7 +10421,7 @@
             </w:tcBorders>
             <w:shd w:color="auto" w:fill="auto" w:val="clear"/>
             <w:tcMar>
-              <w:left w:w="42" w:type="dxa"/>
+              <w:left w:w="39" w:type="dxa"/>
             </w:tcMar>
           </w:tcPr>
           <w:p>
@@ -10440,7 +10448,7 @@
             </w:tcBorders>
             <w:shd w:color="auto" w:fill="auto" w:val="clear"/>
             <w:tcMar>
-              <w:left w:w="42" w:type="dxa"/>
+              <w:left w:w="39" w:type="dxa"/>
             </w:tcMar>
           </w:tcPr>
           <w:p>
@@ -10488,7 +10496,7 @@
             </w:tcBorders>
             <w:shd w:color="auto" w:fill="auto" w:val="clear"/>
             <w:tcMar>
-              <w:left w:w="42" w:type="dxa"/>
+              <w:left w:w="39" w:type="dxa"/>
             </w:tcMar>
           </w:tcPr>
           <w:p>
@@ -10513,7 +10521,7 @@
             </w:tcBorders>
             <w:shd w:color="auto" w:fill="auto" w:val="clear"/>
             <w:tcMar>
-              <w:left w:w="42" w:type="dxa"/>
+              <w:left w:w="39" w:type="dxa"/>
             </w:tcMar>
           </w:tcPr>
           <w:p>
@@ -10538,7 +10546,7 @@
             </w:tcBorders>
             <w:shd w:color="auto" w:fill="auto" w:val="clear"/>
             <w:tcMar>
-              <w:left w:w="42" w:type="dxa"/>
+              <w:left w:w="39" w:type="dxa"/>
             </w:tcMar>
           </w:tcPr>
           <w:p>
@@ -10565,7 +10573,7 @@
             </w:tcBorders>
             <w:shd w:color="auto" w:fill="auto" w:val="clear"/>
             <w:tcMar>
-              <w:left w:w="42" w:type="dxa"/>
+              <w:left w:w="39" w:type="dxa"/>
             </w:tcMar>
           </w:tcPr>
           <w:p>
@@ -10613,7 +10621,7 @@
             </w:tcBorders>
             <w:shd w:color="auto" w:fill="auto" w:val="clear"/>
             <w:tcMar>
-              <w:left w:w="42" w:type="dxa"/>
+              <w:left w:w="39" w:type="dxa"/>
             </w:tcMar>
           </w:tcPr>
           <w:p>
@@ -10638,7 +10646,7 @@
             </w:tcBorders>
             <w:shd w:color="auto" w:fill="auto" w:val="clear"/>
             <w:tcMar>
-              <w:left w:w="42" w:type="dxa"/>
+              <w:left w:w="39" w:type="dxa"/>
             </w:tcMar>
           </w:tcPr>
           <w:p>
@@ -10663,7 +10671,7 @@
             </w:tcBorders>
             <w:shd w:color="auto" w:fill="auto" w:val="clear"/>
             <w:tcMar>
-              <w:left w:w="42" w:type="dxa"/>
+              <w:left w:w="39" w:type="dxa"/>
             </w:tcMar>
           </w:tcPr>
           <w:p>
@@ -10690,7 +10698,7 @@
             </w:tcBorders>
             <w:shd w:color="auto" w:fill="auto" w:val="clear"/>
             <w:tcMar>
-              <w:left w:w="42" w:type="dxa"/>
+              <w:left w:w="39" w:type="dxa"/>
             </w:tcMar>
           </w:tcPr>
           <w:p>
@@ -10738,7 +10746,7 @@
             </w:tcBorders>
             <w:shd w:color="auto" w:fill="auto" w:val="clear"/>
             <w:tcMar>
-              <w:left w:w="42" w:type="dxa"/>
+              <w:left w:w="39" w:type="dxa"/>
             </w:tcMar>
           </w:tcPr>
           <w:p>
@@ -10763,7 +10771,7 @@
             </w:tcBorders>
             <w:shd w:color="auto" w:fill="auto" w:val="clear"/>
             <w:tcMar>
-              <w:left w:w="42" w:type="dxa"/>
+              <w:left w:w="39" w:type="dxa"/>
             </w:tcMar>
           </w:tcPr>
           <w:p>
@@ -10788,7 +10796,7 @@
             </w:tcBorders>
             <w:shd w:color="auto" w:fill="auto" w:val="clear"/>
             <w:tcMar>
-              <w:left w:w="42" w:type="dxa"/>
+              <w:left w:w="39" w:type="dxa"/>
             </w:tcMar>
           </w:tcPr>
           <w:p>
@@ -10815,7 +10823,7 @@
             </w:tcBorders>
             <w:shd w:color="auto" w:fill="auto" w:val="clear"/>
             <w:tcMar>
-              <w:left w:w="42" w:type="dxa"/>
+              <w:left w:w="39" w:type="dxa"/>
             </w:tcMar>
           </w:tcPr>
           <w:p>
@@ -10910,7 +10918,7 @@
       <w:tblPr>
         <w:tblW w:w="9972" w:type="dxa"/>
         <w:jc w:val="left"/>
-        <w:tblInd w:w="45" w:type="dxa"/>
+        <w:tblInd w:w="43" w:type="dxa"/>
         <w:tblBorders>
           <w:top w:val="single" w:sz="2" w:space="0" w:color="000001"/>
           <w:left w:val="single" w:sz="2" w:space="0" w:color="000001"/>
@@ -10919,7 +10927,7 @@
         </w:tblBorders>
         <w:tblCellMar>
           <w:top w:w="55" w:type="dxa"/>
-          <w:left w:w="42" w:type="dxa"/>
+          <w:left w:w="39" w:type="dxa"/>
           <w:bottom w:w="55" w:type="dxa"/>
           <w:right w:w="55" w:type="dxa"/>
         </w:tblCellMar>
@@ -10944,7 +10952,7 @@
             </w:tcBorders>
             <w:shd w:color="auto" w:fill="auto" w:val="clear"/>
             <w:tcMar>
-              <w:left w:w="42" w:type="dxa"/>
+              <w:left w:w="39" w:type="dxa"/>
             </w:tcMar>
           </w:tcPr>
           <w:p>
@@ -10977,7 +10985,7 @@
             </w:tcBorders>
             <w:shd w:color="auto" w:fill="auto" w:val="clear"/>
             <w:tcMar>
-              <w:left w:w="42" w:type="dxa"/>
+              <w:left w:w="39" w:type="dxa"/>
             </w:tcMar>
           </w:tcPr>
           <w:p>
@@ -11010,7 +11018,7 @@
             </w:tcBorders>
             <w:shd w:color="auto" w:fill="auto" w:val="clear"/>
             <w:tcMar>
-              <w:left w:w="42" w:type="dxa"/>
+              <w:left w:w="39" w:type="dxa"/>
             </w:tcMar>
           </w:tcPr>
           <w:p>
@@ -11045,7 +11053,7 @@
             </w:tcBorders>
             <w:shd w:color="auto" w:fill="auto" w:val="clear"/>
             <w:tcMar>
-              <w:left w:w="42" w:type="dxa"/>
+              <w:left w:w="39" w:type="dxa"/>
             </w:tcMar>
           </w:tcPr>
           <w:p>
@@ -11081,7 +11089,7 @@
             </w:tcBorders>
             <w:shd w:color="auto" w:fill="auto" w:val="clear"/>
             <w:tcMar>
-              <w:left w:w="42" w:type="dxa"/>
+              <w:left w:w="39" w:type="dxa"/>
             </w:tcMar>
           </w:tcPr>
           <w:p>
@@ -11106,7 +11114,7 @@
             </w:tcBorders>
             <w:shd w:color="auto" w:fill="auto" w:val="clear"/>
             <w:tcMar>
-              <w:left w:w="42" w:type="dxa"/>
+              <w:left w:w="39" w:type="dxa"/>
             </w:tcMar>
           </w:tcPr>
           <w:p>
@@ -11131,7 +11139,7 @@
             </w:tcBorders>
             <w:shd w:color="auto" w:fill="auto" w:val="clear"/>
             <w:tcMar>
-              <w:left w:w="42" w:type="dxa"/>
+              <w:left w:w="39" w:type="dxa"/>
             </w:tcMar>
           </w:tcPr>
           <w:p>
@@ -11158,7 +11166,7 @@
             </w:tcBorders>
             <w:shd w:color="auto" w:fill="auto" w:val="clear"/>
             <w:tcMar>
-              <w:left w:w="42" w:type="dxa"/>
+              <w:left w:w="39" w:type="dxa"/>
             </w:tcMar>
           </w:tcPr>
           <w:p>
@@ -11206,7 +11214,7 @@
             </w:tcBorders>
             <w:shd w:color="auto" w:fill="auto" w:val="clear"/>
             <w:tcMar>
-              <w:left w:w="42" w:type="dxa"/>
+              <w:left w:w="39" w:type="dxa"/>
             </w:tcMar>
           </w:tcPr>
           <w:p>
@@ -11231,7 +11239,7 @@
             </w:tcBorders>
             <w:shd w:color="auto" w:fill="auto" w:val="clear"/>
             <w:tcMar>
-              <w:left w:w="42" w:type="dxa"/>
+              <w:left w:w="39" w:type="dxa"/>
             </w:tcMar>
           </w:tcPr>
           <w:p>
@@ -11256,7 +11264,7 @@
             </w:tcBorders>
             <w:shd w:color="auto" w:fill="auto" w:val="clear"/>
             <w:tcMar>
-              <w:left w:w="42" w:type="dxa"/>
+              <w:left w:w="39" w:type="dxa"/>
             </w:tcMar>
           </w:tcPr>
           <w:p>
@@ -11283,7 +11291,7 @@
             </w:tcBorders>
             <w:shd w:color="auto" w:fill="auto" w:val="clear"/>
             <w:tcMar>
-              <w:left w:w="42" w:type="dxa"/>
+              <w:left w:w="39" w:type="dxa"/>
             </w:tcMar>
           </w:tcPr>
           <w:p>
@@ -11331,7 +11339,7 @@
             </w:tcBorders>
             <w:shd w:color="auto" w:fill="auto" w:val="clear"/>
             <w:tcMar>
-              <w:left w:w="42" w:type="dxa"/>
+              <w:left w:w="39" w:type="dxa"/>
             </w:tcMar>
           </w:tcPr>
           <w:p>
@@ -11356,7 +11364,7 @@
             </w:tcBorders>
             <w:shd w:color="auto" w:fill="auto" w:val="clear"/>
             <w:tcMar>
-              <w:left w:w="42" w:type="dxa"/>
+              <w:left w:w="39" w:type="dxa"/>
             </w:tcMar>
           </w:tcPr>
           <w:p>
@@ -11381,7 +11389,7 @@
             </w:tcBorders>
             <w:shd w:color="auto" w:fill="auto" w:val="clear"/>
             <w:tcMar>
-              <w:left w:w="42" w:type="dxa"/>
+              <w:left w:w="39" w:type="dxa"/>
             </w:tcMar>
           </w:tcPr>
           <w:p>
@@ -11408,7 +11416,7 @@
             </w:tcBorders>
             <w:shd w:color="auto" w:fill="auto" w:val="clear"/>
             <w:tcMar>
-              <w:left w:w="42" w:type="dxa"/>
+              <w:left w:w="39" w:type="dxa"/>
             </w:tcMar>
           </w:tcPr>
           <w:p>
@@ -11456,7 +11464,7 @@
             </w:tcBorders>
             <w:shd w:color="auto" w:fill="auto" w:val="clear"/>
             <w:tcMar>
-              <w:left w:w="42" w:type="dxa"/>
+              <w:left w:w="39" w:type="dxa"/>
             </w:tcMar>
           </w:tcPr>
           <w:p>
@@ -11481,7 +11489,7 @@
             </w:tcBorders>
             <w:shd w:color="auto" w:fill="auto" w:val="clear"/>
             <w:tcMar>
-              <w:left w:w="42" w:type="dxa"/>
+              <w:left w:w="39" w:type="dxa"/>
             </w:tcMar>
           </w:tcPr>
           <w:p>
@@ -11506,7 +11514,7 @@
             </w:tcBorders>
             <w:shd w:color="auto" w:fill="auto" w:val="clear"/>
             <w:tcMar>
-              <w:left w:w="42" w:type="dxa"/>
+              <w:left w:w="39" w:type="dxa"/>
             </w:tcMar>
           </w:tcPr>
           <w:p>
@@ -11533,7 +11541,7 @@
             </w:tcBorders>
             <w:shd w:color="auto" w:fill="auto" w:val="clear"/>
             <w:tcMar>
-              <w:left w:w="42" w:type="dxa"/>
+              <w:left w:w="39" w:type="dxa"/>
             </w:tcMar>
           </w:tcPr>
           <w:p>
@@ -11581,7 +11589,7 @@
             </w:tcBorders>
             <w:shd w:color="auto" w:fill="auto" w:val="clear"/>
             <w:tcMar>
-              <w:left w:w="42" w:type="dxa"/>
+              <w:left w:w="39" w:type="dxa"/>
             </w:tcMar>
           </w:tcPr>
           <w:p>
@@ -11606,7 +11614,7 @@
             </w:tcBorders>
             <w:shd w:color="auto" w:fill="auto" w:val="clear"/>
             <w:tcMar>
-              <w:left w:w="42" w:type="dxa"/>
+              <w:left w:w="39" w:type="dxa"/>
             </w:tcMar>
           </w:tcPr>
           <w:p>
@@ -11631,7 +11639,7 @@
             </w:tcBorders>
             <w:shd w:color="auto" w:fill="auto" w:val="clear"/>
             <w:tcMar>
-              <w:left w:w="42" w:type="dxa"/>
+              <w:left w:w="39" w:type="dxa"/>
             </w:tcMar>
           </w:tcPr>
           <w:p>
@@ -11658,7 +11666,7 @@
             </w:tcBorders>
             <w:shd w:color="auto" w:fill="auto" w:val="clear"/>
             <w:tcMar>
-              <w:left w:w="42" w:type="dxa"/>
+              <w:left w:w="39" w:type="dxa"/>
             </w:tcMar>
           </w:tcPr>
           <w:p>
@@ -11706,7 +11714,7 @@
             </w:tcBorders>
             <w:shd w:color="auto" w:fill="auto" w:val="clear"/>
             <w:tcMar>
-              <w:left w:w="42" w:type="dxa"/>
+              <w:left w:w="39" w:type="dxa"/>
             </w:tcMar>
           </w:tcPr>
           <w:p>
@@ -11731,7 +11739,7 @@
             </w:tcBorders>
             <w:shd w:color="auto" w:fill="auto" w:val="clear"/>
             <w:tcMar>
-              <w:left w:w="42" w:type="dxa"/>
+              <w:left w:w="39" w:type="dxa"/>
             </w:tcMar>
           </w:tcPr>
           <w:p>
@@ -11756,7 +11764,7 @@
             </w:tcBorders>
             <w:shd w:color="auto" w:fill="auto" w:val="clear"/>
             <w:tcMar>
-              <w:left w:w="42" w:type="dxa"/>
+              <w:left w:w="39" w:type="dxa"/>
             </w:tcMar>
           </w:tcPr>
           <w:p>
@@ -11783,7 +11791,7 @@
             </w:tcBorders>
             <w:shd w:color="auto" w:fill="auto" w:val="clear"/>
             <w:tcMar>
-              <w:left w:w="42" w:type="dxa"/>
+              <w:left w:w="39" w:type="dxa"/>
             </w:tcMar>
           </w:tcPr>
           <w:p>
@@ -11831,7 +11839,7 @@
             </w:tcBorders>
             <w:shd w:color="auto" w:fill="auto" w:val="clear"/>
             <w:tcMar>
-              <w:left w:w="42" w:type="dxa"/>
+              <w:left w:w="39" w:type="dxa"/>
             </w:tcMar>
           </w:tcPr>
           <w:p>
@@ -11856,7 +11864,7 @@
             </w:tcBorders>
             <w:shd w:color="auto" w:fill="auto" w:val="clear"/>
             <w:tcMar>
-              <w:left w:w="42" w:type="dxa"/>
+              <w:left w:w="39" w:type="dxa"/>
             </w:tcMar>
           </w:tcPr>
           <w:p>
@@ -11881,7 +11889,7 @@
             </w:tcBorders>
             <w:shd w:color="auto" w:fill="auto" w:val="clear"/>
             <w:tcMar>
-              <w:left w:w="42" w:type="dxa"/>
+              <w:left w:w="39" w:type="dxa"/>
             </w:tcMar>
           </w:tcPr>
           <w:p>
@@ -11908,7 +11916,7 @@
             </w:tcBorders>
             <w:shd w:color="auto" w:fill="auto" w:val="clear"/>
             <w:tcMar>
-              <w:left w:w="42" w:type="dxa"/>
+              <w:left w:w="39" w:type="dxa"/>
             </w:tcMar>
           </w:tcPr>
           <w:p>
@@ -11956,7 +11964,7 @@
             </w:tcBorders>
             <w:shd w:color="auto" w:fill="auto" w:val="clear"/>
             <w:tcMar>
-              <w:left w:w="42" w:type="dxa"/>
+              <w:left w:w="39" w:type="dxa"/>
             </w:tcMar>
           </w:tcPr>
           <w:p>
@@ -11981,7 +11989,7 @@
             </w:tcBorders>
             <w:shd w:color="auto" w:fill="auto" w:val="clear"/>
             <w:tcMar>
-              <w:left w:w="42" w:type="dxa"/>
+              <w:left w:w="39" w:type="dxa"/>
             </w:tcMar>
           </w:tcPr>
           <w:p>
@@ -12006,7 +12014,7 @@
             </w:tcBorders>
             <w:shd w:color="auto" w:fill="auto" w:val="clear"/>
             <w:tcMar>
-              <w:left w:w="42" w:type="dxa"/>
+              <w:left w:w="39" w:type="dxa"/>
             </w:tcMar>
           </w:tcPr>
           <w:p>
@@ -12033,7 +12041,7 @@
             </w:tcBorders>
             <w:shd w:color="auto" w:fill="auto" w:val="clear"/>
             <w:tcMar>
-              <w:left w:w="42" w:type="dxa"/>
+              <w:left w:w="39" w:type="dxa"/>
             </w:tcMar>
           </w:tcPr>
           <w:p>
@@ -12081,7 +12089,7 @@
             </w:tcBorders>
             <w:shd w:color="auto" w:fill="auto" w:val="clear"/>
             <w:tcMar>
-              <w:left w:w="42" w:type="dxa"/>
+              <w:left w:w="39" w:type="dxa"/>
             </w:tcMar>
           </w:tcPr>
           <w:p>
@@ -12106,7 +12114,7 @@
             </w:tcBorders>
             <w:shd w:color="auto" w:fill="auto" w:val="clear"/>
             <w:tcMar>
-              <w:left w:w="42" w:type="dxa"/>
+              <w:left w:w="39" w:type="dxa"/>
             </w:tcMar>
           </w:tcPr>
           <w:p>
@@ -12131,7 +12139,7 @@
             </w:tcBorders>
             <w:shd w:color="auto" w:fill="auto" w:val="clear"/>
             <w:tcMar>
-              <w:left w:w="42" w:type="dxa"/>
+              <w:left w:w="39" w:type="dxa"/>
             </w:tcMar>
           </w:tcPr>
           <w:p>
@@ -12158,7 +12166,7 @@
             </w:tcBorders>
             <w:shd w:color="auto" w:fill="auto" w:val="clear"/>
             <w:tcMar>
-              <w:left w:w="42" w:type="dxa"/>
+              <w:left w:w="39" w:type="dxa"/>
             </w:tcMar>
           </w:tcPr>
           <w:p>
@@ -12206,7 +12214,7 @@
             </w:tcBorders>
             <w:shd w:color="auto" w:fill="auto" w:val="clear"/>
             <w:tcMar>
-              <w:left w:w="42" w:type="dxa"/>
+              <w:left w:w="39" w:type="dxa"/>
             </w:tcMar>
           </w:tcPr>
           <w:p>
@@ -12231,7 +12239,7 @@
             </w:tcBorders>
             <w:shd w:color="auto" w:fill="auto" w:val="clear"/>
             <w:tcMar>
-              <w:left w:w="42" w:type="dxa"/>
+              <w:left w:w="39" w:type="dxa"/>
             </w:tcMar>
           </w:tcPr>
           <w:p>
@@ -12256,7 +12264,7 @@
             </w:tcBorders>
             <w:shd w:color="auto" w:fill="auto" w:val="clear"/>
             <w:tcMar>
-              <w:left w:w="42" w:type="dxa"/>
+              <w:left w:w="39" w:type="dxa"/>
             </w:tcMar>
           </w:tcPr>
           <w:p>
@@ -12283,7 +12291,7 @@
             </w:tcBorders>
             <w:shd w:color="auto" w:fill="auto" w:val="clear"/>
             <w:tcMar>
-              <w:left w:w="42" w:type="dxa"/>
+              <w:left w:w="39" w:type="dxa"/>
             </w:tcMar>
           </w:tcPr>
           <w:p>
@@ -12331,7 +12339,7 @@
             </w:tcBorders>
             <w:shd w:color="auto" w:fill="auto" w:val="clear"/>
             <w:tcMar>
-              <w:left w:w="42" w:type="dxa"/>
+              <w:left w:w="39" w:type="dxa"/>
             </w:tcMar>
           </w:tcPr>
           <w:p>
@@ -12356,7 +12364,7 @@
             </w:tcBorders>
             <w:shd w:color="auto" w:fill="auto" w:val="clear"/>
             <w:tcMar>
-              <w:left w:w="42" w:type="dxa"/>
+              <w:left w:w="39" w:type="dxa"/>
             </w:tcMar>
           </w:tcPr>
           <w:p>
@@ -12381,7 +12389,7 @@
             </w:tcBorders>
             <w:shd w:color="auto" w:fill="auto" w:val="clear"/>
             <w:tcMar>
-              <w:left w:w="42" w:type="dxa"/>
+              <w:left w:w="39" w:type="dxa"/>
             </w:tcMar>
           </w:tcPr>
           <w:p>
@@ -12408,7 +12416,7 @@
             </w:tcBorders>
             <w:shd w:color="auto" w:fill="auto" w:val="clear"/>
             <w:tcMar>
-              <w:left w:w="42" w:type="dxa"/>
+              <w:left w:w="39" w:type="dxa"/>
             </w:tcMar>
           </w:tcPr>
           <w:p>
@@ -12456,7 +12464,7 @@
             </w:tcBorders>
             <w:shd w:color="auto" w:fill="auto" w:val="clear"/>
             <w:tcMar>
-              <w:left w:w="42" w:type="dxa"/>
+              <w:left w:w="39" w:type="dxa"/>
             </w:tcMar>
           </w:tcPr>
           <w:p>
@@ -12481,7 +12489,7 @@
             </w:tcBorders>
             <w:shd w:color="auto" w:fill="auto" w:val="clear"/>
             <w:tcMar>
-              <w:left w:w="42" w:type="dxa"/>
+              <w:left w:w="39" w:type="dxa"/>
             </w:tcMar>
           </w:tcPr>
           <w:p>
@@ -12506,7 +12514,7 @@
             </w:tcBorders>
             <w:shd w:color="auto" w:fill="auto" w:val="clear"/>
             <w:tcMar>
-              <w:left w:w="42" w:type="dxa"/>
+              <w:left w:w="39" w:type="dxa"/>
             </w:tcMar>
           </w:tcPr>
           <w:p>
@@ -12533,7 +12541,7 @@
             </w:tcBorders>
             <w:shd w:color="auto" w:fill="auto" w:val="clear"/>
             <w:tcMar>
-              <w:left w:w="42" w:type="dxa"/>
+              <w:left w:w="39" w:type="dxa"/>
             </w:tcMar>
           </w:tcPr>
           <w:p>
@@ -12581,7 +12589,7 @@
             </w:tcBorders>
             <w:shd w:color="auto" w:fill="auto" w:val="clear"/>
             <w:tcMar>
-              <w:left w:w="42" w:type="dxa"/>
+              <w:left w:w="39" w:type="dxa"/>
             </w:tcMar>
           </w:tcPr>
           <w:p>
@@ -12606,7 +12614,7 @@
             </w:tcBorders>
             <w:shd w:color="auto" w:fill="auto" w:val="clear"/>
             <w:tcMar>
-              <w:left w:w="42" w:type="dxa"/>
+              <w:left w:w="39" w:type="dxa"/>
             </w:tcMar>
           </w:tcPr>
           <w:p>
@@ -12631,7 +12639,7 @@
             </w:tcBorders>
             <w:shd w:color="auto" w:fill="auto" w:val="clear"/>
             <w:tcMar>
-              <w:left w:w="42" w:type="dxa"/>
+              <w:left w:w="39" w:type="dxa"/>
             </w:tcMar>
           </w:tcPr>
           <w:p>
@@ -12658,7 +12666,7 @@
             </w:tcBorders>
             <w:shd w:color="auto" w:fill="auto" w:val="clear"/>
             <w:tcMar>
-              <w:left w:w="42" w:type="dxa"/>
+              <w:left w:w="39" w:type="dxa"/>
             </w:tcMar>
           </w:tcPr>
           <w:p>
@@ -12706,7 +12714,7 @@
             </w:tcBorders>
             <w:shd w:color="auto" w:fill="auto" w:val="clear"/>
             <w:tcMar>
-              <w:left w:w="42" w:type="dxa"/>
+              <w:left w:w="39" w:type="dxa"/>
             </w:tcMar>
           </w:tcPr>
           <w:p>
@@ -12731,7 +12739,7 @@
             </w:tcBorders>
             <w:shd w:color="auto" w:fill="auto" w:val="clear"/>
             <w:tcMar>
-              <w:left w:w="42" w:type="dxa"/>
+              <w:left w:w="39" w:type="dxa"/>
             </w:tcMar>
           </w:tcPr>
           <w:p>
@@ -12756,7 +12764,7 @@
             </w:tcBorders>
             <w:shd w:color="auto" w:fill="auto" w:val="clear"/>
             <w:tcMar>
-              <w:left w:w="42" w:type="dxa"/>
+              <w:left w:w="39" w:type="dxa"/>
             </w:tcMar>
           </w:tcPr>
           <w:p>
@@ -12783,7 +12791,7 @@
             </w:tcBorders>
             <w:shd w:color="auto" w:fill="auto" w:val="clear"/>
             <w:tcMar>
-              <w:left w:w="42" w:type="dxa"/>
+              <w:left w:w="39" w:type="dxa"/>
             </w:tcMar>
           </w:tcPr>
           <w:p>
@@ -12831,7 +12839,7 @@
             </w:tcBorders>
             <w:shd w:color="auto" w:fill="auto" w:val="clear"/>
             <w:tcMar>
-              <w:left w:w="42" w:type="dxa"/>
+              <w:left w:w="39" w:type="dxa"/>
             </w:tcMar>
           </w:tcPr>
           <w:p>
@@ -12856,7 +12864,7 @@
             </w:tcBorders>
             <w:shd w:color="auto" w:fill="auto" w:val="clear"/>
             <w:tcMar>
-              <w:left w:w="42" w:type="dxa"/>
+              <w:left w:w="39" w:type="dxa"/>
             </w:tcMar>
           </w:tcPr>
           <w:p>
@@ -12881,7 +12889,7 @@
             </w:tcBorders>
             <w:shd w:color="auto" w:fill="auto" w:val="clear"/>
             <w:tcMar>
-              <w:left w:w="42" w:type="dxa"/>
+              <w:left w:w="39" w:type="dxa"/>
             </w:tcMar>
           </w:tcPr>
           <w:p>
@@ -12908,7 +12916,7 @@
             </w:tcBorders>
             <w:shd w:color="auto" w:fill="auto" w:val="clear"/>
             <w:tcMar>
-              <w:left w:w="42" w:type="dxa"/>
+              <w:left w:w="39" w:type="dxa"/>
             </w:tcMar>
           </w:tcPr>
           <w:p>
@@ -12958,7 +12966,7 @@
             </w:tcBorders>
             <w:shd w:color="auto" w:fill="auto" w:val="clear"/>
             <w:tcMar>
-              <w:left w:w="42" w:type="dxa"/>
+              <w:left w:w="39" w:type="dxa"/>
             </w:tcMar>
           </w:tcPr>
           <w:p>
@@ -12983,7 +12991,7 @@
             </w:tcBorders>
             <w:shd w:color="auto" w:fill="auto" w:val="clear"/>
             <w:tcMar>
-              <w:left w:w="42" w:type="dxa"/>
+              <w:left w:w="39" w:type="dxa"/>
             </w:tcMar>
           </w:tcPr>
           <w:p>
@@ -13018,7 +13026,7 @@
             </w:tcBorders>
             <w:shd w:color="auto" w:fill="auto" w:val="clear"/>
             <w:tcMar>
-              <w:left w:w="42" w:type="dxa"/>
+              <w:left w:w="39" w:type="dxa"/>
             </w:tcMar>
           </w:tcPr>
           <w:p>
@@ -13045,7 +13053,7 @@
             </w:tcBorders>
             <w:shd w:color="auto" w:fill="auto" w:val="clear"/>
             <w:tcMar>
-              <w:left w:w="42" w:type="dxa"/>
+              <w:left w:w="39" w:type="dxa"/>
             </w:tcMar>
           </w:tcPr>
           <w:p>
@@ -13095,7 +13103,7 @@
             </w:tcBorders>
             <w:shd w:color="auto" w:fill="auto" w:val="clear"/>
             <w:tcMar>
-              <w:left w:w="42" w:type="dxa"/>
+              <w:left w:w="39" w:type="dxa"/>
             </w:tcMar>
           </w:tcPr>
           <w:p>
@@ -13120,7 +13128,7 @@
             </w:tcBorders>
             <w:shd w:color="auto" w:fill="auto" w:val="clear"/>
             <w:tcMar>
-              <w:left w:w="42" w:type="dxa"/>
+              <w:left w:w="39" w:type="dxa"/>
             </w:tcMar>
           </w:tcPr>
           <w:p>
@@ -13154,7 +13162,7 @@
             </w:tcBorders>
             <w:shd w:color="auto" w:fill="auto" w:val="clear"/>
             <w:tcMar>
-              <w:left w:w="42" w:type="dxa"/>
+              <w:left w:w="39" w:type="dxa"/>
             </w:tcMar>
           </w:tcPr>
           <w:p>
@@ -13181,7 +13189,7 @@
             </w:tcBorders>
             <w:shd w:color="auto" w:fill="auto" w:val="clear"/>
             <w:tcMar>
-              <w:left w:w="42" w:type="dxa"/>
+              <w:left w:w="39" w:type="dxa"/>
             </w:tcMar>
           </w:tcPr>
           <w:p>
@@ -13269,7 +13277,7 @@
       <w:tblPr>
         <w:tblW w:w="9972" w:type="dxa"/>
         <w:jc w:val="left"/>
-        <w:tblInd w:w="45" w:type="dxa"/>
+        <w:tblInd w:w="43" w:type="dxa"/>
         <w:tblBorders>
           <w:top w:val="single" w:sz="2" w:space="0" w:color="000001"/>
           <w:left w:val="single" w:sz="2" w:space="0" w:color="000001"/>
@@ -13278,7 +13286,7 @@
         </w:tblBorders>
         <w:tblCellMar>
           <w:top w:w="55" w:type="dxa"/>
-          <w:left w:w="42" w:type="dxa"/>
+          <w:left w:w="39" w:type="dxa"/>
           <w:bottom w:w="55" w:type="dxa"/>
           <w:right w:w="55" w:type="dxa"/>
         </w:tblCellMar>
@@ -13303,7 +13311,7 @@
             </w:tcBorders>
             <w:shd w:color="auto" w:fill="auto" w:val="clear"/>
             <w:tcMar>
-              <w:left w:w="42" w:type="dxa"/>
+              <w:left w:w="39" w:type="dxa"/>
             </w:tcMar>
           </w:tcPr>
           <w:p>
@@ -13336,7 +13344,7 @@
             </w:tcBorders>
             <w:shd w:color="auto" w:fill="auto" w:val="clear"/>
             <w:tcMar>
-              <w:left w:w="42" w:type="dxa"/>
+              <w:left w:w="39" w:type="dxa"/>
             </w:tcMar>
           </w:tcPr>
           <w:p>
@@ -13369,7 +13377,7 @@
             </w:tcBorders>
             <w:shd w:color="auto" w:fill="auto" w:val="clear"/>
             <w:tcMar>
-              <w:left w:w="42" w:type="dxa"/>
+              <w:left w:w="39" w:type="dxa"/>
             </w:tcMar>
           </w:tcPr>
           <w:p>
@@ -13404,7 +13412,7 @@
             </w:tcBorders>
             <w:shd w:color="auto" w:fill="auto" w:val="clear"/>
             <w:tcMar>
-              <w:left w:w="42" w:type="dxa"/>
+              <w:left w:w="39" w:type="dxa"/>
             </w:tcMar>
           </w:tcPr>
           <w:p>
@@ -13440,7 +13448,7 @@
             </w:tcBorders>
             <w:shd w:color="auto" w:fill="auto" w:val="clear"/>
             <w:tcMar>
-              <w:left w:w="42" w:type="dxa"/>
+              <w:left w:w="39" w:type="dxa"/>
             </w:tcMar>
           </w:tcPr>
           <w:p>
@@ -13465,7 +13473,7 @@
             </w:tcBorders>
             <w:shd w:color="auto" w:fill="auto" w:val="clear"/>
             <w:tcMar>
-              <w:left w:w="42" w:type="dxa"/>
+              <w:left w:w="39" w:type="dxa"/>
             </w:tcMar>
           </w:tcPr>
           <w:p>
@@ -13490,7 +13498,7 @@
             </w:tcBorders>
             <w:shd w:color="auto" w:fill="auto" w:val="clear"/>
             <w:tcMar>
-              <w:left w:w="42" w:type="dxa"/>
+              <w:left w:w="39" w:type="dxa"/>
             </w:tcMar>
           </w:tcPr>
           <w:p>
@@ -13517,7 +13525,7 @@
             </w:tcBorders>
             <w:shd w:color="auto" w:fill="auto" w:val="clear"/>
             <w:tcMar>
-              <w:left w:w="42" w:type="dxa"/>
+              <w:left w:w="39" w:type="dxa"/>
             </w:tcMar>
           </w:tcPr>
           <w:p>
@@ -13565,7 +13573,7 @@
             </w:tcBorders>
             <w:shd w:color="auto" w:fill="auto" w:val="clear"/>
             <w:tcMar>
-              <w:left w:w="42" w:type="dxa"/>
+              <w:left w:w="39" w:type="dxa"/>
             </w:tcMar>
           </w:tcPr>
           <w:p>
@@ -13590,7 +13598,7 @@
             </w:tcBorders>
             <w:shd w:color="auto" w:fill="auto" w:val="clear"/>
             <w:tcMar>
-              <w:left w:w="42" w:type="dxa"/>
+              <w:left w:w="39" w:type="dxa"/>
             </w:tcMar>
           </w:tcPr>
           <w:p>
@@ -13615,7 +13623,7 @@
             </w:tcBorders>
             <w:shd w:color="auto" w:fill="auto" w:val="clear"/>
             <w:tcMar>
-              <w:left w:w="42" w:type="dxa"/>
+              <w:left w:w="39" w:type="dxa"/>
             </w:tcMar>
           </w:tcPr>
           <w:p>
@@ -13642,7 +13650,7 @@
             </w:tcBorders>
             <w:shd w:color="auto" w:fill="auto" w:val="clear"/>
             <w:tcMar>
-              <w:left w:w="42" w:type="dxa"/>
+              <w:left w:w="39" w:type="dxa"/>
             </w:tcMar>
           </w:tcPr>
           <w:p>
@@ -13691,7 +13699,7 @@
             </w:tcBorders>
             <w:shd w:color="auto" w:fill="auto" w:val="clear"/>
             <w:tcMar>
-              <w:left w:w="42" w:type="dxa"/>
+              <w:left w:w="39" w:type="dxa"/>
             </w:tcMar>
           </w:tcPr>
           <w:p>
@@ -13716,7 +13724,7 @@
             </w:tcBorders>
             <w:shd w:color="auto" w:fill="auto" w:val="clear"/>
             <w:tcMar>
-              <w:left w:w="42" w:type="dxa"/>
+              <w:left w:w="39" w:type="dxa"/>
             </w:tcMar>
           </w:tcPr>
           <w:p>
@@ -13741,7 +13749,7 @@
             </w:tcBorders>
             <w:shd w:color="auto" w:fill="auto" w:val="clear"/>
             <w:tcMar>
-              <w:left w:w="42" w:type="dxa"/>
+              <w:left w:w="39" w:type="dxa"/>
             </w:tcMar>
           </w:tcPr>
           <w:p>
@@ -13768,7 +13776,7 @@
             </w:tcBorders>
             <w:shd w:color="auto" w:fill="auto" w:val="clear"/>
             <w:tcMar>
-              <w:left w:w="42" w:type="dxa"/>
+              <w:left w:w="39" w:type="dxa"/>
             </w:tcMar>
           </w:tcPr>
           <w:p>
@@ -13816,7 +13824,7 @@
             </w:tcBorders>
             <w:shd w:color="auto" w:fill="auto" w:val="clear"/>
             <w:tcMar>
-              <w:left w:w="42" w:type="dxa"/>
+              <w:left w:w="39" w:type="dxa"/>
             </w:tcMar>
           </w:tcPr>
           <w:p>
@@ -13841,7 +13849,7 @@
             </w:tcBorders>
             <w:shd w:color="auto" w:fill="auto" w:val="clear"/>
             <w:tcMar>
-              <w:left w:w="42" w:type="dxa"/>
+              <w:left w:w="39" w:type="dxa"/>
             </w:tcMar>
           </w:tcPr>
           <w:p>
@@ -13866,7 +13874,7 @@
             </w:tcBorders>
             <w:shd w:color="auto" w:fill="auto" w:val="clear"/>
             <w:tcMar>
-              <w:left w:w="42" w:type="dxa"/>
+              <w:left w:w="39" w:type="dxa"/>
             </w:tcMar>
           </w:tcPr>
           <w:p>
@@ -13893,7 +13901,7 @@
             </w:tcBorders>
             <w:shd w:color="auto" w:fill="auto" w:val="clear"/>
             <w:tcMar>
-              <w:left w:w="42" w:type="dxa"/>
+              <w:left w:w="39" w:type="dxa"/>
             </w:tcMar>
           </w:tcPr>
           <w:p>
@@ -13941,7 +13949,7 @@
             </w:tcBorders>
             <w:shd w:color="auto" w:fill="auto" w:val="clear"/>
             <w:tcMar>
-              <w:left w:w="42" w:type="dxa"/>
+              <w:left w:w="39" w:type="dxa"/>
             </w:tcMar>
           </w:tcPr>
           <w:p>
@@ -13966,7 +13974,7 @@
             </w:tcBorders>
             <w:shd w:color="auto" w:fill="auto" w:val="clear"/>
             <w:tcMar>
-              <w:left w:w="42" w:type="dxa"/>
+              <w:left w:w="39" w:type="dxa"/>
             </w:tcMar>
           </w:tcPr>
           <w:p>
@@ -13991,7 +13999,7 @@
             </w:tcBorders>
             <w:shd w:color="auto" w:fill="auto" w:val="clear"/>
             <w:tcMar>
-              <w:left w:w="42" w:type="dxa"/>
+              <w:left w:w="39" w:type="dxa"/>
             </w:tcMar>
           </w:tcPr>
           <w:p>
@@ -14018,7 +14026,7 @@
             </w:tcBorders>
             <w:shd w:color="auto" w:fill="auto" w:val="clear"/>
             <w:tcMar>
-              <w:left w:w="42" w:type="dxa"/>
+              <w:left w:w="39" w:type="dxa"/>
             </w:tcMar>
           </w:tcPr>
           <w:p>
@@ -14066,7 +14074,7 @@
             </w:tcBorders>
             <w:shd w:color="auto" w:fill="auto" w:val="clear"/>
             <w:tcMar>
-              <w:left w:w="42" w:type="dxa"/>
+              <w:left w:w="39" w:type="dxa"/>
             </w:tcMar>
           </w:tcPr>
           <w:p>
@@ -14091,7 +14099,7 @@
             </w:tcBorders>
             <w:shd w:color="auto" w:fill="auto" w:val="clear"/>
             <w:tcMar>
-              <w:left w:w="42" w:type="dxa"/>
+              <w:left w:w="39" w:type="dxa"/>
             </w:tcMar>
           </w:tcPr>
           <w:p>
@@ -14116,7 +14124,7 @@
             </w:tcBorders>
             <w:shd w:color="auto" w:fill="auto" w:val="clear"/>
             <w:tcMar>
-              <w:left w:w="42" w:type="dxa"/>
+              <w:left w:w="39" w:type="dxa"/>
             </w:tcMar>
           </w:tcPr>
           <w:p>
@@ -14143,7 +14151,7 @@
             </w:tcBorders>
             <w:shd w:color="auto" w:fill="auto" w:val="clear"/>
             <w:tcMar>
-              <w:left w:w="42" w:type="dxa"/>
+              <w:left w:w="39" w:type="dxa"/>
             </w:tcMar>
           </w:tcPr>
           <w:p>
@@ -14281,7 +14289,7 @@
       <w:tblPr>
         <w:tblW w:w="9972" w:type="dxa"/>
         <w:jc w:val="left"/>
-        <w:tblInd w:w="45" w:type="dxa"/>
+        <w:tblInd w:w="43" w:type="dxa"/>
         <w:tblBorders>
           <w:top w:val="single" w:sz="2" w:space="0" w:color="000001"/>
           <w:left w:val="single" w:sz="2" w:space="0" w:color="000001"/>
@@ -14290,7 +14298,7 @@
         </w:tblBorders>
         <w:tblCellMar>
           <w:top w:w="55" w:type="dxa"/>
-          <w:left w:w="42" w:type="dxa"/>
+          <w:left w:w="39" w:type="dxa"/>
           <w:bottom w:w="55" w:type="dxa"/>
           <w:right w:w="55" w:type="dxa"/>
         </w:tblCellMar>
@@ -14315,7 +14323,7 @@
             </w:tcBorders>
             <w:shd w:color="auto" w:fill="auto" w:val="clear"/>
             <w:tcMar>
-              <w:left w:w="42" w:type="dxa"/>
+              <w:left w:w="39" w:type="dxa"/>
             </w:tcMar>
           </w:tcPr>
           <w:p>
@@ -14348,7 +14356,7 @@
             </w:tcBorders>
             <w:shd w:color="auto" w:fill="auto" w:val="clear"/>
             <w:tcMar>
-              <w:left w:w="42" w:type="dxa"/>
+              <w:left w:w="39" w:type="dxa"/>
             </w:tcMar>
           </w:tcPr>
           <w:p>
@@ -14381,7 +14389,7 @@
             </w:tcBorders>
             <w:shd w:color="auto" w:fill="auto" w:val="clear"/>
             <w:tcMar>
-              <w:left w:w="42" w:type="dxa"/>
+              <w:left w:w="39" w:type="dxa"/>
             </w:tcMar>
           </w:tcPr>
           <w:p>
@@ -14416,7 +14424,7 @@
             </w:tcBorders>
             <w:shd w:color="auto" w:fill="auto" w:val="clear"/>
             <w:tcMar>
-              <w:left w:w="42" w:type="dxa"/>
+              <w:left w:w="39" w:type="dxa"/>
             </w:tcMar>
           </w:tcPr>
           <w:p>
@@ -14452,7 +14460,7 @@
             </w:tcBorders>
             <w:shd w:color="auto" w:fill="auto" w:val="clear"/>
             <w:tcMar>
-              <w:left w:w="42" w:type="dxa"/>
+              <w:left w:w="39" w:type="dxa"/>
             </w:tcMar>
           </w:tcPr>
           <w:p>
@@ -14477,7 +14485,7 @@
             </w:tcBorders>
             <w:shd w:color="auto" w:fill="auto" w:val="clear"/>
             <w:tcMar>
-              <w:left w:w="42" w:type="dxa"/>
+              <w:left w:w="39" w:type="dxa"/>
             </w:tcMar>
           </w:tcPr>
           <w:p>
@@ -14502,7 +14510,7 @@
             </w:tcBorders>
             <w:shd w:color="auto" w:fill="auto" w:val="clear"/>
             <w:tcMar>
-              <w:left w:w="42" w:type="dxa"/>
+              <w:left w:w="39" w:type="dxa"/>
             </w:tcMar>
           </w:tcPr>
           <w:p>
@@ -14529,7 +14537,7 @@
             </w:tcBorders>
             <w:shd w:color="auto" w:fill="auto" w:val="clear"/>
             <w:tcMar>
-              <w:left w:w="42" w:type="dxa"/>
+              <w:left w:w="39" w:type="dxa"/>
             </w:tcMar>
           </w:tcPr>
           <w:p>
@@ -14637,7 +14645,7 @@
       <w:tblPr>
         <w:tblW w:w="9972" w:type="dxa"/>
         <w:jc w:val="left"/>
-        <w:tblInd w:w="45" w:type="dxa"/>
+        <w:tblInd w:w="43" w:type="dxa"/>
         <w:tblBorders>
           <w:top w:val="single" w:sz="2" w:space="0" w:color="000001"/>
           <w:left w:val="single" w:sz="2" w:space="0" w:color="000001"/>
@@ -14646,7 +14654,7 @@
         </w:tblBorders>
         <w:tblCellMar>
           <w:top w:w="55" w:type="dxa"/>
-          <w:left w:w="42" w:type="dxa"/>
+          <w:left w:w="39" w:type="dxa"/>
           <w:bottom w:w="55" w:type="dxa"/>
           <w:right w:w="55" w:type="dxa"/>
         </w:tblCellMar>
@@ -14671,7 +14679,7 @@
             </w:tcBorders>
             <w:shd w:color="auto" w:fill="auto" w:val="clear"/>
             <w:tcMar>
-              <w:left w:w="42" w:type="dxa"/>
+              <w:left w:w="39" w:type="dxa"/>
             </w:tcMar>
           </w:tcPr>
           <w:p>
@@ -14704,7 +14712,7 @@
             </w:tcBorders>
             <w:shd w:color="auto" w:fill="auto" w:val="clear"/>
             <w:tcMar>
-              <w:left w:w="42" w:type="dxa"/>
+              <w:left w:w="39" w:type="dxa"/>
             </w:tcMar>
           </w:tcPr>
           <w:p>
@@ -14737,7 +14745,7 @@
             </w:tcBorders>
             <w:shd w:color="auto" w:fill="auto" w:val="clear"/>
             <w:tcMar>
-              <w:left w:w="42" w:type="dxa"/>
+              <w:left w:w="39" w:type="dxa"/>
             </w:tcMar>
           </w:tcPr>
           <w:p>
@@ -14772,7 +14780,7 @@
             </w:tcBorders>
             <w:shd w:color="auto" w:fill="auto" w:val="clear"/>
             <w:tcMar>
-              <w:left w:w="42" w:type="dxa"/>
+              <w:left w:w="39" w:type="dxa"/>
             </w:tcMar>
           </w:tcPr>
           <w:p>
@@ -14808,7 +14816,7 @@
             </w:tcBorders>
             <w:shd w:color="auto" w:fill="auto" w:val="clear"/>
             <w:tcMar>
-              <w:left w:w="42" w:type="dxa"/>
+              <w:left w:w="39" w:type="dxa"/>
             </w:tcMar>
           </w:tcPr>
           <w:p>
@@ -14837,7 +14845,7 @@
             </w:tcBorders>
             <w:shd w:color="auto" w:fill="auto" w:val="clear"/>
             <w:tcMar>
-              <w:left w:w="42" w:type="dxa"/>
+              <w:left w:w="39" w:type="dxa"/>
             </w:tcMar>
           </w:tcPr>
           <w:p>
@@ -14866,7 +14874,7 @@
             </w:tcBorders>
             <w:shd w:color="auto" w:fill="auto" w:val="clear"/>
             <w:tcMar>
-              <w:left w:w="42" w:type="dxa"/>
+              <w:left w:w="39" w:type="dxa"/>
             </w:tcMar>
           </w:tcPr>
           <w:p>
@@ -14897,7 +14905,7 @@
             </w:tcBorders>
             <w:shd w:color="auto" w:fill="auto" w:val="clear"/>
             <w:tcMar>
-              <w:left w:w="42" w:type="dxa"/>
+              <w:left w:w="39" w:type="dxa"/>
             </w:tcMar>
           </w:tcPr>
           <w:p>
@@ -14957,7 +14965,7 @@
             </w:tcBorders>
             <w:shd w:color="auto" w:fill="auto" w:val="clear"/>
             <w:tcMar>
-              <w:left w:w="42" w:type="dxa"/>
+              <w:left w:w="39" w:type="dxa"/>
             </w:tcMar>
           </w:tcPr>
           <w:p>
@@ -14986,7 +14994,7 @@
             </w:tcBorders>
             <w:shd w:color="auto" w:fill="auto" w:val="clear"/>
             <w:tcMar>
-              <w:left w:w="42" w:type="dxa"/>
+              <w:left w:w="39" w:type="dxa"/>
             </w:tcMar>
           </w:tcPr>
           <w:p>
@@ -15015,7 +15023,7 @@
             </w:tcBorders>
             <w:shd w:color="auto" w:fill="auto" w:val="clear"/>
             <w:tcMar>
-              <w:left w:w="42" w:type="dxa"/>
+              <w:left w:w="39" w:type="dxa"/>
             </w:tcMar>
           </w:tcPr>
           <w:p>
@@ -15046,7 +15054,7 @@
             </w:tcBorders>
             <w:shd w:color="auto" w:fill="auto" w:val="clear"/>
             <w:tcMar>
-              <w:left w:w="42" w:type="dxa"/>
+              <w:left w:w="39" w:type="dxa"/>
             </w:tcMar>
           </w:tcPr>
           <w:p>
@@ -15106,7 +15114,7 @@
             </w:tcBorders>
             <w:shd w:color="auto" w:fill="auto" w:val="clear"/>
             <w:tcMar>
-              <w:left w:w="42" w:type="dxa"/>
+              <w:left w:w="39" w:type="dxa"/>
             </w:tcMar>
           </w:tcPr>
           <w:p>
@@ -15135,7 +15143,7 @@
             </w:tcBorders>
             <w:shd w:color="auto" w:fill="auto" w:val="clear"/>
             <w:tcMar>
-              <w:left w:w="42" w:type="dxa"/>
+              <w:left w:w="39" w:type="dxa"/>
             </w:tcMar>
           </w:tcPr>
           <w:p>
@@ -15164,7 +15172,7 @@
             </w:tcBorders>
             <w:shd w:color="auto" w:fill="auto" w:val="clear"/>
             <w:tcMar>
-              <w:left w:w="42" w:type="dxa"/>
+              <w:left w:w="39" w:type="dxa"/>
             </w:tcMar>
           </w:tcPr>
           <w:p>
@@ -15195,7 +15203,7 @@
             </w:tcBorders>
             <w:shd w:color="auto" w:fill="auto" w:val="clear"/>
             <w:tcMar>
-              <w:left w:w="42" w:type="dxa"/>
+              <w:left w:w="39" w:type="dxa"/>
             </w:tcMar>
           </w:tcPr>
           <w:p>
@@ -15255,7 +15263,7 @@
             </w:tcBorders>
             <w:shd w:color="auto" w:fill="auto" w:val="clear"/>
             <w:tcMar>
-              <w:left w:w="42" w:type="dxa"/>
+              <w:left w:w="39" w:type="dxa"/>
             </w:tcMar>
           </w:tcPr>
           <w:p>
@@ -15284,7 +15292,7 @@
             </w:tcBorders>
             <w:shd w:color="auto" w:fill="auto" w:val="clear"/>
             <w:tcMar>
-              <w:left w:w="42" w:type="dxa"/>
+              <w:left w:w="39" w:type="dxa"/>
             </w:tcMar>
           </w:tcPr>
           <w:p>
@@ -15313,7 +15321,7 @@
             </w:tcBorders>
             <w:shd w:color="auto" w:fill="auto" w:val="clear"/>
             <w:tcMar>
-              <w:left w:w="42" w:type="dxa"/>
+              <w:left w:w="39" w:type="dxa"/>
             </w:tcMar>
           </w:tcPr>
           <w:p>
@@ -15344,7 +15352,7 @@
             </w:tcBorders>
             <w:shd w:color="auto" w:fill="auto" w:val="clear"/>
             <w:tcMar>
-              <w:left w:w="42" w:type="dxa"/>
+              <w:left w:w="39" w:type="dxa"/>
             </w:tcMar>
           </w:tcPr>
           <w:p>
@@ -15404,7 +15412,7 @@
             </w:tcBorders>
             <w:shd w:color="auto" w:fill="auto" w:val="clear"/>
             <w:tcMar>
-              <w:left w:w="42" w:type="dxa"/>
+              <w:left w:w="39" w:type="dxa"/>
             </w:tcMar>
           </w:tcPr>
           <w:p>
@@ -15433,40 +15441,34 @@
             </w:tcBorders>
             <w:shd w:color="auto" w:fill="auto" w:val="clear"/>
             <w:tcMar>
-              <w:left w:w="42" w:type="dxa"/>
-            </w:tcMar>
-          </w:tcPr>
-          <w:p>
-            <w:pPr>
-              <w:pStyle w:val="TableContents"/>
-              <w:rPr/>
-            </w:pPr>
-            <w:r>
-              <w:rPr>
-                <w:bCs/>
-              </w:rPr>
-              <w:t xml:space="preserve">After enabling, admin and user try withdrawal </w:t>
-            </w:r>
-            <w:r>
-              <w:rPr>
-                <w:bCs/>
-              </w:rPr>
-              <w:t>to test if the account can now to transactions.</w:t>
-            </w:r>
-          </w:p>
-        </w:tc>
-        <w:tc>
-          <w:tcPr>
-            <w:tcW w:w="2493" w:type="dxa"/>
-            <w:tcBorders>
-              <w:top w:val="single" w:sz="2" w:space="0" w:color="000001"/>
-              <w:left w:val="single" w:sz="2" w:space="0" w:color="000001"/>
-              <w:bottom w:val="single" w:sz="2" w:space="0" w:color="000001"/>
-              <w:insideH w:val="single" w:sz="2" w:space="0" w:color="000001"/>
-            </w:tcBorders>
-            <w:shd w:color="auto" w:fill="auto" w:val="clear"/>
-            <w:tcMar>
-              <w:left w:w="42" w:type="dxa"/>
+              <w:left w:w="39" w:type="dxa"/>
+            </w:tcMar>
+          </w:tcPr>
+          <w:p>
+            <w:pPr>
+              <w:pStyle w:val="TableContents"/>
+              <w:rPr/>
+            </w:pPr>
+            <w:r>
+              <w:rPr>
+                <w:bCs/>
+              </w:rPr>
+              <w:t>After enabling, admin and user try withdrawal to test if the account can now to transactions.</w:t>
+            </w:r>
+          </w:p>
+        </w:tc>
+        <w:tc>
+          <w:tcPr>
+            <w:tcW w:w="2493" w:type="dxa"/>
+            <w:tcBorders>
+              <w:top w:val="single" w:sz="2" w:space="0" w:color="000001"/>
+              <w:left w:val="single" w:sz="2" w:space="0" w:color="000001"/>
+              <w:bottom w:val="single" w:sz="2" w:space="0" w:color="000001"/>
+              <w:insideH w:val="single" w:sz="2" w:space="0" w:color="000001"/>
+            </w:tcBorders>
+            <w:shd w:color="auto" w:fill="auto" w:val="clear"/>
+            <w:tcMar>
+              <w:left w:w="39" w:type="dxa"/>
             </w:tcMar>
           </w:tcPr>
           <w:p>
@@ -15497,7 +15499,7 @@
             </w:tcBorders>
             <w:shd w:color="auto" w:fill="auto" w:val="clear"/>
             <w:tcMar>
-              <w:left w:w="42" w:type="dxa"/>
+              <w:left w:w="39" w:type="dxa"/>
             </w:tcMar>
           </w:tcPr>
           <w:p>

</xml_diff>

<commit_message>
Added test cases relating to maximum balance
</commit_message>
<xml_diff>
--- a/project/doc/Test_Cases.docx
+++ b/project/doc/Test_Cases.docx
@@ -5173,6 +5173,139 @@
           </w:p>
         </w:tc>
       </w:tr>
+      <w:tr>
+        <w:trPr>
+          <w:cantSplit w:val="false"/>
+        </w:trPr>
+        <w:tc>
+          <w:tcPr>
+            <w:tcW w:w="2493" w:type="dxa"/>
+            <w:tcBorders>
+              <w:top w:val="nil"/>
+              <w:left w:val="single" w:sz="2" w:space="0" w:color="000001"/>
+              <w:bottom w:val="single" w:sz="2" w:space="0" w:color="000001"/>
+              <w:insideH w:val="single" w:sz="2" w:space="0" w:color="000001"/>
+              <w:right w:val="nil"/>
+              <w:insideV w:val="nil"/>
+            </w:tcBorders>
+            <w:shd w:fill="FFFFFF" w:val="clear"/>
+            <w:tcMar>
+              <w:left w:w="36" w:type="dxa"/>
+            </w:tcMar>
+          </w:tcPr>
+          <w:p>
+            <w:pPr>
+              <w:pStyle w:val="TableContents"/>
+              <w:rPr/>
+            </w:pPr>
+            <w:r>
+              <w:rPr/>
+              <w:t>Verify balance cannot exceed maximum</w:t>
+            </w:r>
+          </w:p>
+        </w:tc>
+        <w:tc>
+          <w:tcPr>
+            <w:tcW w:w="2493" w:type="dxa"/>
+            <w:tcBorders>
+              <w:top w:val="nil"/>
+              <w:left w:val="single" w:sz="2" w:space="0" w:color="000001"/>
+              <w:bottom w:val="single" w:sz="2" w:space="0" w:color="000001"/>
+              <w:insideH w:val="single" w:sz="2" w:space="0" w:color="000001"/>
+              <w:right w:val="nil"/>
+              <w:insideV w:val="nil"/>
+            </w:tcBorders>
+            <w:shd w:fill="FFFFFF" w:val="clear"/>
+            <w:tcMar>
+              <w:left w:w="36" w:type="dxa"/>
+            </w:tcMar>
+          </w:tcPr>
+          <w:p>
+            <w:pPr>
+              <w:pStyle w:val="TableContents"/>
+              <w:rPr/>
+            </w:pPr>
+            <w:r>
+              <w:rPr/>
+              <w:t>As admin and user try to  transfer an amount that would cause balance to exceed maximum according to current balance and previous deposit.</w:t>
+            </w:r>
+          </w:p>
+        </w:tc>
+        <w:tc>
+          <w:tcPr>
+            <w:tcW w:w="2493" w:type="dxa"/>
+            <w:tcBorders>
+              <w:top w:val="nil"/>
+              <w:left w:val="single" w:sz="2" w:space="0" w:color="000001"/>
+              <w:bottom w:val="single" w:sz="2" w:space="0" w:color="000001"/>
+              <w:insideH w:val="single" w:sz="2" w:space="0" w:color="000001"/>
+              <w:right w:val="nil"/>
+              <w:insideV w:val="nil"/>
+            </w:tcBorders>
+            <w:shd w:fill="FFFFFF" w:val="clear"/>
+            <w:tcMar>
+              <w:left w:w="36" w:type="dxa"/>
+            </w:tcMar>
+          </w:tcPr>
+          <w:p>
+            <w:pPr>
+              <w:pStyle w:val="TableContents"/>
+              <w:rPr/>
+            </w:pPr>
+            <w:r>
+              <w:rPr/>
+              <w:t>All transfers are rejected.</w:t>
+            </w:r>
+          </w:p>
+        </w:tc>
+        <w:tc>
+          <w:tcPr>
+            <w:tcW w:w="2492" w:type="dxa"/>
+            <w:tcBorders>
+              <w:top w:val="nil"/>
+              <w:left w:val="single" w:sz="2" w:space="0" w:color="000001"/>
+              <w:bottom w:val="single" w:sz="2" w:space="0" w:color="000001"/>
+              <w:insideH w:val="single" w:sz="2" w:space="0" w:color="000001"/>
+              <w:right w:val="single" w:sz="2" w:space="0" w:color="000001"/>
+              <w:insideV w:val="single" w:sz="2" w:space="0" w:color="000001"/>
+            </w:tcBorders>
+            <w:shd w:fill="FFFFFF" w:val="clear"/>
+            <w:tcMar>
+              <w:left w:w="36" w:type="dxa"/>
+            </w:tcMar>
+          </w:tcPr>
+          <w:p>
+            <w:pPr>
+              <w:pStyle w:val="TableContents"/>
+              <w:rPr/>
+            </w:pPr>
+            <w:r>
+              <w:rPr/>
+              <w:t>tran009.in</w:t>
+            </w:r>
+          </w:p>
+          <w:p>
+            <w:pPr>
+              <w:pStyle w:val="TableContents"/>
+              <w:rPr/>
+            </w:pPr>
+            <w:r>
+              <w:rPr/>
+              <w:t>tran009.out</w:t>
+            </w:r>
+          </w:p>
+          <w:p>
+            <w:pPr>
+              <w:pStyle w:val="TableContents"/>
+              <w:rPr/>
+            </w:pPr>
+            <w:r>
+              <w:rPr/>
+              <w:t>tran009.trans</w:t>
+            </w:r>
+          </w:p>
+        </w:tc>
+      </w:tr>
     </w:tbl>
     <w:p>
       <w:pPr>
@@ -9253,6 +9386,139 @@
                 <w:bCs/>
               </w:rPr>
               <w:t>depo007.trans</w:t>
+            </w:r>
+          </w:p>
+        </w:tc>
+      </w:tr>
+      <w:tr>
+        <w:trPr>
+          <w:cantSplit w:val="false"/>
+        </w:trPr>
+        <w:tc>
+          <w:tcPr>
+            <w:tcW w:w="2493" w:type="dxa"/>
+            <w:tcBorders>
+              <w:top w:val="nil"/>
+              <w:left w:val="single" w:sz="2" w:space="0" w:color="000001"/>
+              <w:bottom w:val="single" w:sz="2" w:space="0" w:color="000001"/>
+              <w:insideH w:val="single" w:sz="2" w:space="0" w:color="000001"/>
+              <w:right w:val="nil"/>
+              <w:insideV w:val="nil"/>
+            </w:tcBorders>
+            <w:shd w:fill="FFFFFF" w:val="clear"/>
+            <w:tcMar>
+              <w:left w:w="36" w:type="dxa"/>
+            </w:tcMar>
+          </w:tcPr>
+          <w:p>
+            <w:pPr>
+              <w:pStyle w:val="TableContents"/>
+              <w:rPr/>
+            </w:pPr>
+            <w:r>
+              <w:rPr/>
+              <w:t>Verify balance cannot exceed maximum.</w:t>
+            </w:r>
+          </w:p>
+        </w:tc>
+        <w:tc>
+          <w:tcPr>
+            <w:tcW w:w="2493" w:type="dxa"/>
+            <w:tcBorders>
+              <w:top w:val="nil"/>
+              <w:left w:val="single" w:sz="2" w:space="0" w:color="000001"/>
+              <w:bottom w:val="single" w:sz="2" w:space="0" w:color="000001"/>
+              <w:insideH w:val="single" w:sz="2" w:space="0" w:color="000001"/>
+              <w:right w:val="nil"/>
+              <w:insideV w:val="nil"/>
+            </w:tcBorders>
+            <w:shd w:fill="FFFFFF" w:val="clear"/>
+            <w:tcMar>
+              <w:left w:w="36" w:type="dxa"/>
+            </w:tcMar>
+          </w:tcPr>
+          <w:p>
+            <w:pPr>
+              <w:pStyle w:val="TableContents"/>
+              <w:rPr/>
+            </w:pPr>
+            <w:r>
+              <w:rPr/>
+              <w:t>As admin and user try to  deposit an amount that would cause balance to exceed maximum according to current balance and from previous deposit.</w:t>
+            </w:r>
+          </w:p>
+        </w:tc>
+        <w:tc>
+          <w:tcPr>
+            <w:tcW w:w="2493" w:type="dxa"/>
+            <w:tcBorders>
+              <w:top w:val="nil"/>
+              <w:left w:val="single" w:sz="2" w:space="0" w:color="000001"/>
+              <w:bottom w:val="single" w:sz="2" w:space="0" w:color="000001"/>
+              <w:insideH w:val="single" w:sz="2" w:space="0" w:color="000001"/>
+              <w:right w:val="nil"/>
+              <w:insideV w:val="nil"/>
+            </w:tcBorders>
+            <w:shd w:fill="FFFFFF" w:val="clear"/>
+            <w:tcMar>
+              <w:left w:w="36" w:type="dxa"/>
+            </w:tcMar>
+          </w:tcPr>
+          <w:p>
+            <w:pPr>
+              <w:pStyle w:val="TableContents"/>
+              <w:rPr/>
+            </w:pPr>
+            <w:r>
+              <w:rPr/>
+              <w:t>All transactions that would break  maximum balance are rejected.</w:t>
+            </w:r>
+          </w:p>
+        </w:tc>
+        <w:tc>
+          <w:tcPr>
+            <w:tcW w:w="2492" w:type="dxa"/>
+            <w:tcBorders>
+              <w:top w:val="nil"/>
+              <w:left w:val="single" w:sz="2" w:space="0" w:color="000001"/>
+              <w:bottom w:val="single" w:sz="2" w:space="0" w:color="000001"/>
+              <w:insideH w:val="single" w:sz="2" w:space="0" w:color="000001"/>
+              <w:right w:val="single" w:sz="2" w:space="0" w:color="000001"/>
+              <w:insideV w:val="single" w:sz="2" w:space="0" w:color="000001"/>
+            </w:tcBorders>
+            <w:shd w:fill="FFFFFF" w:val="clear"/>
+            <w:tcMar>
+              <w:left w:w="36" w:type="dxa"/>
+            </w:tcMar>
+          </w:tcPr>
+          <w:p>
+            <w:pPr>
+              <w:pStyle w:val="TableContents"/>
+              <w:rPr/>
+            </w:pPr>
+            <w:r>
+              <w:rPr/>
+              <w:t>depo008.in</w:t>
+            </w:r>
+          </w:p>
+          <w:p>
+            <w:pPr>
+              <w:pStyle w:val="TableContents"/>
+              <w:rPr/>
+            </w:pPr>
+            <w:r>
+              <w:rPr/>
+              <w:t>depo008.out</w:t>
+            </w:r>
+          </w:p>
+          <w:p>
+            <w:pPr>
+              <w:pStyle w:val="TableContents"/>
+              <w:rPr/>
+            </w:pPr>
+            <w:r>
+              <w:rPr/>
+              <w:t>depo008.trans</w:t>
             </w:r>
           </w:p>
         </w:tc>

</xml_diff>